<commit_message>
Chỉnh sửa form báo cáo
</commit_message>
<xml_diff>
--- a/baocao_web_tin_tuc/BÁO CÁO THI GIỮA KỲ - NGUYỄN MINH CHÁNH - 22CQTM01.docx
+++ b/baocao_web_tin_tuc/BÁO CÁO THI GIỮA KỲ - NGUYỄN MINH CHÁNH - 22CQTM01.docx
@@ -7,8 +7,6 @@
         <w:jc w:val="center"/>
         <w:rPr>
           <w:rFonts w:ascii="Times New Roman" w:hAnsi="Times New Roman" w:cs="Times New Roman"/>
-          <w:b/>
-          <w:bCs/>
           <w:sz w:val="28"/>
           <w:szCs w:val="28"/>
         </w:rPr>
@@ -16,8 +14,6 @@
       <w:r>
         <w:rPr>
           <w:rFonts w:ascii="Times New Roman" w:hAnsi="Times New Roman" w:cs="Times New Roman"/>
-          <w:b/>
-          <w:bCs/>
           <w:sz w:val="28"/>
           <w:szCs w:val="28"/>
         </w:rPr>
@@ -29,8 +25,6 @@
         <w:jc w:val="center"/>
         <w:rPr>
           <w:rFonts w:ascii="Times New Roman" w:hAnsi="Times New Roman" w:cs="Times New Roman"/>
-          <w:b/>
-          <w:bCs/>
           <w:sz w:val="28"/>
           <w:szCs w:val="28"/>
         </w:rPr>
@@ -38,8 +32,6 @@
       <w:r>
         <w:rPr>
           <w:rFonts w:ascii="Times New Roman" w:hAnsi="Times New Roman" w:cs="Times New Roman"/>
-          <w:b/>
-          <w:bCs/>
           <w:sz w:val="28"/>
           <w:szCs w:val="28"/>
         </w:rPr>
@@ -51,8 +43,6 @@
         <w:jc w:val="center"/>
         <w:rPr>
           <w:rFonts w:ascii="Times New Roman" w:hAnsi="Times New Roman" w:cs="Times New Roman"/>
-          <w:b/>
-          <w:bCs/>
           <w:sz w:val="28"/>
           <w:szCs w:val="28"/>
         </w:rPr>
@@ -60,8 +50,6 @@
       <w:r>
         <w:rPr>
           <w:rFonts w:ascii="Times New Roman" w:hAnsi="Times New Roman" w:cs="Times New Roman"/>
-          <w:b/>
-          <w:bCs/>
           <w:sz w:val="28"/>
           <w:szCs w:val="28"/>
         </w:rPr>
@@ -73,8 +61,6 @@
         <w:jc w:val="center"/>
         <w:rPr>
           <w:rFonts w:ascii="Times New Roman" w:hAnsi="Times New Roman" w:cs="Times New Roman"/>
-          <w:b/>
-          <w:bCs/>
           <w:sz w:val="28"/>
           <w:szCs w:val="28"/>
         </w:rPr>
@@ -82,8 +68,6 @@
       <w:r>
         <w:rPr>
           <w:rFonts w:ascii="Times New Roman" w:hAnsi="Times New Roman" w:cs="Times New Roman"/>
-          <w:b/>
-          <w:bCs/>
           <w:noProof/>
         </w:rPr>
         <mc:AlternateContent>
@@ -155,8 +139,6 @@
       <w:r>
         <w:rPr>
           <w:rFonts w:ascii="Times New Roman" w:hAnsi="Times New Roman" w:cs="Times New Roman"/>
-          <w:b/>
-          <w:bCs/>
           <w:noProof/>
           <w:sz w:val="28"/>
           <w:szCs w:val="28"/>
@@ -217,8 +199,6 @@
         <w:jc w:val="center"/>
         <w:rPr>
           <w:rFonts w:ascii="Times New Roman" w:hAnsi="Times New Roman" w:cs="Times New Roman"/>
-          <w:b/>
-          <w:bCs/>
           <w:sz w:val="28"/>
           <w:szCs w:val="28"/>
         </w:rPr>
@@ -226,8 +206,6 @@
       <w:r>
         <w:rPr>
           <w:rFonts w:ascii="Times New Roman" w:hAnsi="Times New Roman" w:cs="Times New Roman"/>
-          <w:b/>
-          <w:bCs/>
           <w:sz w:val="28"/>
           <w:szCs w:val="28"/>
         </w:rPr>
@@ -239,8 +217,6 @@
         <w:jc w:val="center"/>
         <w:rPr>
           <w:rFonts w:ascii="Times New Roman" w:hAnsi="Times New Roman" w:cs="Times New Roman"/>
-          <w:b/>
-          <w:bCs/>
           <w:sz w:val="28"/>
           <w:szCs w:val="28"/>
         </w:rPr>
@@ -248,8 +224,6 @@
       <w:r>
         <w:rPr>
           <w:rFonts w:ascii="Times New Roman" w:hAnsi="Times New Roman" w:cs="Times New Roman"/>
-          <w:b/>
-          <w:bCs/>
           <w:sz w:val="28"/>
           <w:szCs w:val="28"/>
         </w:rPr>
@@ -262,8 +236,6 @@
         <w:jc w:val="center"/>
         <w:rPr>
           <w:rFonts w:ascii="Times New Roman" w:hAnsi="Times New Roman" w:cs="Times New Roman"/>
-          <w:b/>
-          <w:bCs/>
           <w:sz w:val="28"/>
           <w:szCs w:val="28"/>
         </w:rPr>
@@ -271,8 +243,6 @@
       <w:r>
         <w:rPr>
           <w:rFonts w:ascii="Times New Roman" w:hAnsi="Times New Roman" w:cs="Times New Roman"/>
-          <w:b/>
-          <w:bCs/>
           <w:sz w:val="28"/>
           <w:szCs w:val="28"/>
         </w:rPr>
@@ -285,8 +255,6 @@
         <w:jc w:val="center"/>
         <w:rPr>
           <w:rFonts w:ascii="Times New Roman" w:hAnsi="Times New Roman" w:cs="Times New Roman"/>
-          <w:b/>
-          <w:bCs/>
           <w:sz w:val="28"/>
           <w:szCs w:val="28"/>
         </w:rPr>
@@ -294,8 +262,6 @@
       <w:r>
         <w:rPr>
           <w:rFonts w:ascii="Times New Roman" w:hAnsi="Times New Roman" w:cs="Times New Roman"/>
-          <w:b/>
-          <w:bCs/>
           <w:sz w:val="28"/>
           <w:szCs w:val="28"/>
         </w:rPr>
@@ -332,8 +298,6 @@
               <w:spacing w:line="360" w:lineRule="auto"/>
               <w:rPr>
                 <w:rFonts w:ascii="Times New Roman" w:hAnsi="Times New Roman" w:cs="Times New Roman"/>
-                <w:b/>
-                <w:bCs/>
                 <w:sz w:val="28"/>
                 <w:szCs w:val="28"/>
               </w:rPr>
@@ -341,8 +305,6 @@
             <w:r>
               <w:rPr>
                 <w:rFonts w:ascii="Times New Roman" w:hAnsi="Times New Roman" w:cs="Times New Roman"/>
-                <w:b/>
-                <w:bCs/>
                 <w:sz w:val="28"/>
                 <w:szCs w:val="28"/>
               </w:rPr>
@@ -360,8 +322,6 @@
               <w:spacing w:line="360" w:lineRule="auto"/>
               <w:rPr>
                 <w:rFonts w:ascii="Times New Roman" w:hAnsi="Times New Roman" w:cs="Times New Roman"/>
-                <w:b/>
-                <w:bCs/>
                 <w:sz w:val="28"/>
                 <w:szCs w:val="28"/>
               </w:rPr>
@@ -369,8 +329,6 @@
             <w:r>
               <w:rPr>
                 <w:rFonts w:ascii="Times New Roman" w:hAnsi="Times New Roman" w:cs="Times New Roman"/>
-                <w:b/>
-                <w:bCs/>
                 <w:sz w:val="28"/>
                 <w:szCs w:val="28"/>
               </w:rPr>
@@ -379,8 +337,6 @@
             <w:r>
               <w:rPr>
                 <w:rFonts w:ascii="Times New Roman" w:hAnsi="Times New Roman" w:cs="Times New Roman"/>
-                <w:b/>
-                <w:bCs/>
                 <w:sz w:val="28"/>
                 <w:szCs w:val="28"/>
               </w:rPr>
@@ -400,8 +356,6 @@
               <w:spacing w:line="360" w:lineRule="auto"/>
               <w:rPr>
                 <w:rFonts w:ascii="Times New Roman" w:hAnsi="Times New Roman" w:cs="Times New Roman"/>
-                <w:b/>
-                <w:bCs/>
                 <w:sz w:val="28"/>
                 <w:szCs w:val="28"/>
               </w:rPr>
@@ -409,8 +363,6 @@
             <w:r>
               <w:rPr>
                 <w:rFonts w:ascii="Times New Roman" w:hAnsi="Times New Roman" w:cs="Times New Roman"/>
-                <w:b/>
-                <w:bCs/>
                 <w:sz w:val="28"/>
                 <w:szCs w:val="28"/>
               </w:rPr>
@@ -428,8 +380,6 @@
               <w:spacing w:line="360" w:lineRule="auto"/>
               <w:rPr>
                 <w:rFonts w:ascii="Times New Roman" w:hAnsi="Times New Roman" w:cs="Times New Roman"/>
-                <w:b/>
-                <w:bCs/>
                 <w:sz w:val="28"/>
                 <w:szCs w:val="28"/>
               </w:rPr>
@@ -437,8 +387,6 @@
             <w:r>
               <w:rPr>
                 <w:rFonts w:ascii="Times New Roman" w:hAnsi="Times New Roman" w:cs="Times New Roman"/>
-                <w:b/>
-                <w:bCs/>
                 <w:sz w:val="28"/>
                 <w:szCs w:val="28"/>
               </w:rPr>
@@ -458,8 +406,6 @@
               <w:spacing w:line="360" w:lineRule="auto"/>
               <w:rPr>
                 <w:rFonts w:ascii="Times New Roman" w:hAnsi="Times New Roman" w:cs="Times New Roman"/>
-                <w:b/>
-                <w:bCs/>
                 <w:sz w:val="28"/>
                 <w:szCs w:val="28"/>
               </w:rPr>
@@ -467,8 +413,6 @@
             <w:r>
               <w:rPr>
                 <w:rFonts w:ascii="Times New Roman" w:hAnsi="Times New Roman" w:cs="Times New Roman"/>
-                <w:b/>
-                <w:bCs/>
                 <w:sz w:val="28"/>
                 <w:szCs w:val="28"/>
               </w:rPr>
@@ -486,8 +430,6 @@
               <w:spacing w:line="360" w:lineRule="auto"/>
               <w:rPr>
                 <w:rFonts w:ascii="Times New Roman" w:hAnsi="Times New Roman" w:cs="Times New Roman"/>
-                <w:b/>
-                <w:bCs/>
                 <w:sz w:val="28"/>
                 <w:szCs w:val="28"/>
               </w:rPr>
@@ -495,8 +437,6 @@
             <w:r>
               <w:rPr>
                 <w:rFonts w:ascii="Times New Roman" w:hAnsi="Times New Roman" w:cs="Times New Roman"/>
-                <w:b/>
-                <w:bCs/>
                 <w:sz w:val="28"/>
                 <w:szCs w:val="28"/>
               </w:rPr>
@@ -519,8 +459,6 @@
               <w:spacing w:line="360" w:lineRule="auto"/>
               <w:rPr>
                 <w:rFonts w:ascii="Times New Roman" w:hAnsi="Times New Roman" w:cs="Times New Roman"/>
-                <w:b/>
-                <w:bCs/>
                 <w:sz w:val="28"/>
                 <w:szCs w:val="28"/>
               </w:rPr>
@@ -528,8 +466,6 @@
             <w:r>
               <w:rPr>
                 <w:rFonts w:ascii="Times New Roman" w:hAnsi="Times New Roman" w:cs="Times New Roman"/>
-                <w:b/>
-                <w:bCs/>
                 <w:sz w:val="28"/>
                 <w:szCs w:val="28"/>
               </w:rPr>
@@ -547,8 +483,6 @@
               <w:spacing w:line="360" w:lineRule="auto"/>
               <w:rPr>
                 <w:rFonts w:ascii="Times New Roman" w:hAnsi="Times New Roman" w:cs="Times New Roman"/>
-                <w:b/>
-                <w:bCs/>
                 <w:sz w:val="28"/>
                 <w:szCs w:val="28"/>
               </w:rPr>
@@ -556,8 +490,6 @@
             <w:r>
               <w:rPr>
                 <w:rFonts w:ascii="Times New Roman" w:hAnsi="Times New Roman" w:cs="Times New Roman"/>
-                <w:b/>
-                <w:bCs/>
                 <w:sz w:val="28"/>
                 <w:szCs w:val="28"/>
               </w:rPr>
@@ -572,8 +504,6 @@
         <w:spacing w:after="1600"/>
         <w:rPr>
           <w:rFonts w:ascii="Times New Roman" w:hAnsi="Times New Roman" w:cs="Times New Roman"/>
-          <w:b/>
-          <w:bCs/>
           <w:sz w:val="28"/>
           <w:szCs w:val="28"/>
         </w:rPr>
@@ -585,8 +515,6 @@
         <w:jc w:val="center"/>
         <w:rPr>
           <w:rFonts w:ascii="Times New Roman" w:hAnsi="Times New Roman" w:cs="Times New Roman"/>
-          <w:b/>
-          <w:bCs/>
           <w:sz w:val="28"/>
           <w:szCs w:val="28"/>
         </w:rPr>
@@ -594,136 +522,15 @@
       <w:r>
         <w:rPr>
           <w:rFonts w:ascii="Times New Roman" w:hAnsi="Times New Roman" w:cs="Times New Roman"/>
-          <w:b/>
-          <w:bCs/>
           <w:sz w:val="28"/>
           <w:szCs w:val="28"/>
         </w:rPr>
         <w:t>TP. Hồ Chí Minh, ngày tháng năm</w:t>
       </w:r>
     </w:p>
-    <w:p>
-      <w:pPr>
-        <w:pStyle w:val="Heading1"/>
-        <w:rPr>
-          <w:rFonts w:ascii="Times New Roman" w:hAnsi="Times New Roman" w:cs="Times New Roman"/>
-          <w:b/>
-          <w:bCs/>
-          <w:color w:val="auto"/>
-        </w:rPr>
-      </w:pPr>
-      <w:bookmarkStart w:id="0" w:name="_Toc155567971"/>
-      <w:r>
-        <w:rPr>
-          <w:rFonts w:ascii="Times New Roman" w:hAnsi="Times New Roman" w:cs="Times New Roman"/>
-          <w:b/>
-          <w:bCs/>
-          <w:color w:val="auto"/>
-        </w:rPr>
-        <w:lastRenderedPageBreak/>
-        <w:t>LÝ DO CHỌN ĐỀ TÀI</w:t>
-      </w:r>
-      <w:bookmarkEnd w:id="0"/>
-    </w:p>
-    <w:p>
-      <w:pPr>
-        <w:spacing w:line="259" w:lineRule="auto"/>
-        <w:rPr>
-          <w:rFonts w:ascii="Times New Roman" w:hAnsi="Times New Roman" w:cs="Times New Roman"/>
-          <w:sz w:val="26"/>
-          <w:szCs w:val="26"/>
-        </w:rPr>
-      </w:pPr>
-      <w:r>
-        <w:rPr>
-          <w:rFonts w:ascii="Times New Roman" w:hAnsi="Times New Roman" w:cs="Times New Roman"/>
-          <w:b/>
-          <w:bCs/>
-        </w:rPr>
-        <w:tab/>
-      </w:r>
-      <w:r>
-        <w:rPr>
-          <w:rFonts w:ascii="Times New Roman" w:hAnsi="Times New Roman" w:cs="Times New Roman"/>
-          <w:sz w:val="26"/>
-          <w:szCs w:val="26"/>
-        </w:rPr>
-        <w:t>Trang web tin tức “QTC’s News” là ý tưởng mà em suy nghĩ ra vì em là một người đam mê công nghệ và thường xuyên theo dõi các bài viết, blog về các tin tức công nghệ mới được cập nhật hằng ngày.</w:t>
-      </w:r>
-    </w:p>
-    <w:p>
-      <w:pPr>
-        <w:spacing w:line="259" w:lineRule="auto"/>
-        <w:rPr>
-          <w:rFonts w:ascii="Times New Roman" w:hAnsi="Times New Roman" w:cs="Times New Roman"/>
-          <w:sz w:val="26"/>
-          <w:szCs w:val="26"/>
-        </w:rPr>
-      </w:pPr>
-      <w:r>
-        <w:rPr>
-          <w:rFonts w:ascii="Times New Roman" w:hAnsi="Times New Roman" w:cs="Times New Roman"/>
-          <w:sz w:val="26"/>
-          <w:szCs w:val="26"/>
-        </w:rPr>
-        <w:tab/>
-        <w:t>Nhằm giúp mọi người có thể nhanh chóng tiếp cận công nghệ mới một cách nhanh chóng và thuận lợi hơn. Em đã tạo ra trang web này với những ý tưởng sáng tạo và cùng nhau đóng góp và giúp đỡ những người “mù công nghệ” trong thế giới hiện đại mới không ngừng phát triển để họ có những kỹ năng và dễ dàng tiếp cận với công nghệ vượt sau này.</w:t>
-      </w:r>
-    </w:p>
-    <w:p>
-      <w:pPr>
-        <w:spacing w:line="259" w:lineRule="auto"/>
-        <w:rPr>
-          <w:rFonts w:ascii="Times New Roman" w:eastAsiaTheme="majorEastAsia" w:hAnsi="Times New Roman" w:cs="Times New Roman"/>
-          <w:b/>
-          <w:bCs/>
-          <w:sz w:val="32"/>
-          <w:szCs w:val="32"/>
-        </w:rPr>
-      </w:pPr>
-      <w:r>
-        <w:rPr>
-          <w:rFonts w:ascii="Times New Roman" w:hAnsi="Times New Roman" w:cs="Times New Roman"/>
-          <w:b/>
-          <w:bCs/>
-        </w:rPr>
-        <w:br w:type="page"/>
-      </w:r>
-    </w:p>
-    <w:p>
-      <w:pPr>
-        <w:pStyle w:val="Heading1"/>
-        <w:rPr>
-          <w:rFonts w:ascii="Times New Roman" w:hAnsi="Times New Roman" w:cs="Times New Roman"/>
-          <w:b/>
-          <w:bCs/>
-          <w:color w:val="auto"/>
-        </w:rPr>
-      </w:pPr>
-      <w:bookmarkStart w:id="1" w:name="_Toc155567972"/>
-      <w:r>
-        <w:rPr>
-          <w:rFonts w:ascii="Times New Roman" w:hAnsi="Times New Roman" w:cs="Times New Roman"/>
-          <w:b/>
-          <w:bCs/>
-          <w:color w:val="auto"/>
-        </w:rPr>
-        <w:lastRenderedPageBreak/>
-        <w:t>MỤC LỤC</w:t>
-      </w:r>
-      <w:bookmarkEnd w:id="1"/>
-    </w:p>
+    <w:bookmarkStart w:id="0" w:name="_Toc156247698" w:displacedByCustomXml="next"/>
     <w:sdt>
       <w:sdtPr>
-        <w:rPr>
-          <w:rFonts w:asciiTheme="minorHAnsi" w:eastAsiaTheme="minorEastAsia" w:hAnsiTheme="minorHAnsi" w:cstheme="minorBidi"/>
-          <w:color w:val="auto"/>
-          <w:kern w:val="2"/>
-          <w:sz w:val="22"/>
-          <w:szCs w:val="22"/>
-          <w:lang w:eastAsia="zh-CN"/>
-          <w14:ligatures w14:val="standardContextual"/>
-        </w:rPr>
         <w:id w:val="1332106937"/>
         <w:docPartObj>
           <w:docPartGallery w:val="Table of Contents"/>
@@ -732,16 +539,21 @@
       </w:sdtPr>
       <w:sdtEndPr>
         <w:rPr>
-          <w:b/>
-          <w:bCs/>
+          <w:b w:val="0"/>
+          <w:bCs w:val="0"/>
           <w:noProof/>
+          <w:sz w:val="22"/>
         </w:rPr>
       </w:sdtEndPr>
       <w:sdtContent>
         <w:p>
           <w:pPr>
-            <w:pStyle w:val="TOCHeading"/>
+            <w:pStyle w:val="Title1"/>
           </w:pPr>
+          <w:r>
+            <w:t>Mục lục</w:t>
+          </w:r>
+          <w:bookmarkEnd w:id="0"/>
         </w:p>
         <w:p>
           <w:pPr>
@@ -750,19 +562,37 @@
               <w:tab w:val="right" w:leader="dot" w:pos="9350"/>
             </w:tabs>
             <w:rPr>
+              <w:rFonts w:ascii="Times New Roman" w:hAnsi="Times New Roman" w:cs="Times New Roman"/>
+              <w:b/>
+              <w:bCs/>
               <w:noProof/>
             </w:rPr>
           </w:pPr>
           <w:r>
+            <w:rPr>
+              <w:rFonts w:ascii="Times New Roman" w:hAnsi="Times New Roman" w:cs="Times New Roman"/>
+              <w:b/>
+              <w:bCs/>
+            </w:rPr>
             <w:fldChar w:fldCharType="begin"/>
           </w:r>
           <w:r>
+            <w:rPr>
+              <w:rFonts w:ascii="Times New Roman" w:hAnsi="Times New Roman" w:cs="Times New Roman"/>
+              <w:b/>
+              <w:bCs/>
+            </w:rPr>
             <w:instrText xml:space="preserve"> TOC \o "1-3" \h \z \u </w:instrText>
           </w:r>
           <w:r>
+            <w:rPr>
+              <w:rFonts w:ascii="Times New Roman" w:hAnsi="Times New Roman" w:cs="Times New Roman"/>
+              <w:b/>
+              <w:bCs/>
+            </w:rPr>
             <w:fldChar w:fldCharType="separate"/>
           </w:r>
-          <w:hyperlink w:anchor="_Toc155567971" w:history="1">
+          <w:hyperlink w:anchor="_Toc156247698" w:history="1">
             <w:r>
               <w:rPr>
                 <w:rStyle w:val="Hyperlink"/>
@@ -771,10 +601,13 @@
                 <w:bCs/>
                 <w:noProof/>
               </w:rPr>
-              <w:t>LÝ DO CHỌN ĐỀ TÀI</w:t>
-            </w:r>
-            <w:r>
-              <w:rPr>
+              <w:t>Mục lục</w:t>
+            </w:r>
+            <w:r>
+              <w:rPr>
+                <w:rFonts w:ascii="Times New Roman" w:hAnsi="Times New Roman" w:cs="Times New Roman"/>
+                <w:b/>
+                <w:bCs/>
                 <w:noProof/>
                 <w:webHidden/>
               </w:rPr>
@@ -782,6 +615,9 @@
             </w:r>
             <w:r>
               <w:rPr>
+                <w:rFonts w:ascii="Times New Roman" w:hAnsi="Times New Roman" w:cs="Times New Roman"/>
+                <w:b/>
+                <w:bCs/>
                 <w:noProof/>
                 <w:webHidden/>
               </w:rPr>
@@ -789,19 +625,28 @@
             </w:r>
             <w:r>
               <w:rPr>
-                <w:noProof/>
-                <w:webHidden/>
-              </w:rPr>
-              <w:instrText xml:space="preserve"> PAGEREF _Toc155567971 \h </w:instrText>
-            </w:r>
-            <w:r>
-              <w:rPr>
-                <w:noProof/>
-                <w:webHidden/>
-              </w:rPr>
-            </w:r>
-            <w:r>
-              <w:rPr>
+                <w:rFonts w:ascii="Times New Roman" w:hAnsi="Times New Roman" w:cs="Times New Roman"/>
+                <w:b/>
+                <w:bCs/>
+                <w:noProof/>
+                <w:webHidden/>
+              </w:rPr>
+              <w:instrText xml:space="preserve"> PAGEREF _Toc156247698 \h </w:instrText>
+            </w:r>
+            <w:r>
+              <w:rPr>
+                <w:rFonts w:ascii="Times New Roman" w:hAnsi="Times New Roman" w:cs="Times New Roman"/>
+                <w:b/>
+                <w:bCs/>
+                <w:noProof/>
+                <w:webHidden/>
+              </w:rPr>
+            </w:r>
+            <w:r>
+              <w:rPr>
+                <w:rFonts w:ascii="Times New Roman" w:hAnsi="Times New Roman" w:cs="Times New Roman"/>
+                <w:b/>
+                <w:bCs/>
                 <w:noProof/>
                 <w:webHidden/>
               </w:rPr>
@@ -809,13 +654,19 @@
             </w:r>
             <w:r>
               <w:rPr>
-                <w:noProof/>
-                <w:webHidden/>
-              </w:rPr>
-              <w:t>2</w:t>
-            </w:r>
-            <w:r>
-              <w:rPr>
+                <w:rFonts w:ascii="Times New Roman" w:hAnsi="Times New Roman" w:cs="Times New Roman"/>
+                <w:b/>
+                <w:bCs/>
+                <w:noProof/>
+                <w:webHidden/>
+              </w:rPr>
+              <w:t>1</w:t>
+            </w:r>
+            <w:r>
+              <w:rPr>
+                <w:rFonts w:ascii="Times New Roman" w:hAnsi="Times New Roman" w:cs="Times New Roman"/>
+                <w:b/>
+                <w:bCs/>
                 <w:noProof/>
                 <w:webHidden/>
               </w:rPr>
@@ -830,10 +681,13 @@
               <w:tab w:val="right" w:leader="dot" w:pos="9350"/>
             </w:tabs>
             <w:rPr>
+              <w:rFonts w:ascii="Times New Roman" w:hAnsi="Times New Roman" w:cs="Times New Roman"/>
+              <w:b/>
+              <w:bCs/>
               <w:noProof/>
             </w:rPr>
           </w:pPr>
-          <w:hyperlink w:anchor="_Toc155567972" w:history="1">
+          <w:hyperlink w:anchor="_Toc156247699" w:history="1">
             <w:r>
               <w:rPr>
                 <w:rStyle w:val="Hyperlink"/>
@@ -842,10 +696,13 @@
                 <w:bCs/>
                 <w:noProof/>
               </w:rPr>
-              <w:t>MỤC LỤC</w:t>
-            </w:r>
-            <w:r>
-              <w:rPr>
+              <w:t>GIỚI THIỆU VỀ TRANG WEB</w:t>
+            </w:r>
+            <w:r>
+              <w:rPr>
+                <w:rFonts w:ascii="Times New Roman" w:hAnsi="Times New Roman" w:cs="Times New Roman"/>
+                <w:b/>
+                <w:bCs/>
                 <w:noProof/>
                 <w:webHidden/>
               </w:rPr>
@@ -853,6 +710,9 @@
             </w:r>
             <w:r>
               <w:rPr>
+                <w:rFonts w:ascii="Times New Roman" w:hAnsi="Times New Roman" w:cs="Times New Roman"/>
+                <w:b/>
+                <w:bCs/>
                 <w:noProof/>
                 <w:webHidden/>
               </w:rPr>
@@ -860,19 +720,28 @@
             </w:r>
             <w:r>
               <w:rPr>
-                <w:noProof/>
-                <w:webHidden/>
-              </w:rPr>
-              <w:instrText xml:space="preserve"> PAGEREF _Toc155567972 \h </w:instrText>
-            </w:r>
-            <w:r>
-              <w:rPr>
-                <w:noProof/>
-                <w:webHidden/>
-              </w:rPr>
-            </w:r>
-            <w:r>
-              <w:rPr>
+                <w:rFonts w:ascii="Times New Roman" w:hAnsi="Times New Roman" w:cs="Times New Roman"/>
+                <w:b/>
+                <w:bCs/>
+                <w:noProof/>
+                <w:webHidden/>
+              </w:rPr>
+              <w:instrText xml:space="preserve"> PAGEREF _Toc156247699 \h </w:instrText>
+            </w:r>
+            <w:r>
+              <w:rPr>
+                <w:rFonts w:ascii="Times New Roman" w:hAnsi="Times New Roman" w:cs="Times New Roman"/>
+                <w:b/>
+                <w:bCs/>
+                <w:noProof/>
+                <w:webHidden/>
+              </w:rPr>
+            </w:r>
+            <w:r>
+              <w:rPr>
+                <w:rFonts w:ascii="Times New Roman" w:hAnsi="Times New Roman" w:cs="Times New Roman"/>
+                <w:b/>
+                <w:bCs/>
                 <w:noProof/>
                 <w:webHidden/>
               </w:rPr>
@@ -880,13 +749,19 @@
             </w:r>
             <w:r>
               <w:rPr>
-                <w:noProof/>
-                <w:webHidden/>
-              </w:rPr>
-              <w:t>3</w:t>
-            </w:r>
-            <w:r>
-              <w:rPr>
+                <w:rFonts w:ascii="Times New Roman" w:hAnsi="Times New Roman" w:cs="Times New Roman"/>
+                <w:b/>
+                <w:bCs/>
+                <w:noProof/>
+                <w:webHidden/>
+              </w:rPr>
+              <w:t>2</w:t>
+            </w:r>
+            <w:r>
+              <w:rPr>
+                <w:rFonts w:ascii="Times New Roman" w:hAnsi="Times New Roman" w:cs="Times New Roman"/>
+                <w:b/>
+                <w:bCs/>
                 <w:noProof/>
                 <w:webHidden/>
               </w:rPr>
@@ -901,10 +776,13 @@
               <w:tab w:val="right" w:leader="dot" w:pos="9350"/>
             </w:tabs>
             <w:rPr>
+              <w:rFonts w:ascii="Times New Roman" w:hAnsi="Times New Roman" w:cs="Times New Roman"/>
+              <w:b/>
+              <w:bCs/>
               <w:noProof/>
             </w:rPr>
           </w:pPr>
-          <w:hyperlink w:anchor="_Toc155567973" w:history="1">
+          <w:hyperlink w:anchor="_Toc156247700" w:history="1">
             <w:r>
               <w:rPr>
                 <w:rStyle w:val="Hyperlink"/>
@@ -913,10 +791,13 @@
                 <w:bCs/>
                 <w:noProof/>
               </w:rPr>
-              <w:t>GIỚI THIỆU VỀ TRANG WEB</w:t>
-            </w:r>
-            <w:r>
-              <w:rPr>
+              <w:t>CÁC BƯỚC THỰC HIỆN</w:t>
+            </w:r>
+            <w:r>
+              <w:rPr>
+                <w:rFonts w:ascii="Times New Roman" w:hAnsi="Times New Roman" w:cs="Times New Roman"/>
+                <w:b/>
+                <w:bCs/>
                 <w:noProof/>
                 <w:webHidden/>
               </w:rPr>
@@ -924,6 +805,9 @@
             </w:r>
             <w:r>
               <w:rPr>
+                <w:rFonts w:ascii="Times New Roman" w:hAnsi="Times New Roman" w:cs="Times New Roman"/>
+                <w:b/>
+                <w:bCs/>
                 <w:noProof/>
                 <w:webHidden/>
               </w:rPr>
@@ -931,19 +815,28 @@
             </w:r>
             <w:r>
               <w:rPr>
-                <w:noProof/>
-                <w:webHidden/>
-              </w:rPr>
-              <w:instrText xml:space="preserve"> PAGEREF _Toc155567973 \h </w:instrText>
-            </w:r>
-            <w:r>
-              <w:rPr>
-                <w:noProof/>
-                <w:webHidden/>
-              </w:rPr>
-            </w:r>
-            <w:r>
-              <w:rPr>
+                <w:rFonts w:ascii="Times New Roman" w:hAnsi="Times New Roman" w:cs="Times New Roman"/>
+                <w:b/>
+                <w:bCs/>
+                <w:noProof/>
+                <w:webHidden/>
+              </w:rPr>
+              <w:instrText xml:space="preserve"> PAGEREF _Toc156247700 \h </w:instrText>
+            </w:r>
+            <w:r>
+              <w:rPr>
+                <w:rFonts w:ascii="Times New Roman" w:hAnsi="Times New Roman" w:cs="Times New Roman"/>
+                <w:b/>
+                <w:bCs/>
+                <w:noProof/>
+                <w:webHidden/>
+              </w:rPr>
+            </w:r>
+            <w:r>
+              <w:rPr>
+                <w:rFonts w:ascii="Times New Roman" w:hAnsi="Times New Roman" w:cs="Times New Roman"/>
+                <w:b/>
+                <w:bCs/>
                 <w:noProof/>
                 <w:webHidden/>
               </w:rPr>
@@ -951,13 +844,19 @@
             </w:r>
             <w:r>
               <w:rPr>
-                <w:noProof/>
-                <w:webHidden/>
-              </w:rPr>
-              <w:t>4</w:t>
-            </w:r>
-            <w:r>
-              <w:rPr>
+                <w:rFonts w:ascii="Times New Roman" w:hAnsi="Times New Roman" w:cs="Times New Roman"/>
+                <w:b/>
+                <w:bCs/>
+                <w:noProof/>
+                <w:webHidden/>
+              </w:rPr>
+              <w:t>3</w:t>
+            </w:r>
+            <w:r>
+              <w:rPr>
+                <w:rFonts w:ascii="Times New Roman" w:hAnsi="Times New Roman" w:cs="Times New Roman"/>
+                <w:b/>
+                <w:bCs/>
                 <w:noProof/>
                 <w:webHidden/>
               </w:rPr>
@@ -972,10 +871,13 @@
               <w:tab w:val="right" w:leader="dot" w:pos="9350"/>
             </w:tabs>
             <w:rPr>
+              <w:rFonts w:ascii="Times New Roman" w:hAnsi="Times New Roman" w:cs="Times New Roman"/>
+              <w:b/>
+              <w:bCs/>
               <w:noProof/>
             </w:rPr>
           </w:pPr>
-          <w:hyperlink w:anchor="_Toc155567974" w:history="1">
+          <w:hyperlink w:anchor="_Toc156247701" w:history="1">
             <w:r>
               <w:rPr>
                 <w:rStyle w:val="Hyperlink"/>
@@ -984,10 +886,13 @@
                 <w:bCs/>
                 <w:noProof/>
               </w:rPr>
-              <w:t>CÁC BƯỚC THỰC HIỆN</w:t>
-            </w:r>
-            <w:r>
-              <w:rPr>
+              <w:t>Mục 1: Tải và cài đặt các plugin cần thiết và theme sử dụng cho trang</w:t>
+            </w:r>
+            <w:r>
+              <w:rPr>
+                <w:rFonts w:ascii="Times New Roman" w:hAnsi="Times New Roman" w:cs="Times New Roman"/>
+                <w:b/>
+                <w:bCs/>
                 <w:noProof/>
                 <w:webHidden/>
               </w:rPr>
@@ -995,6 +900,9 @@
             </w:r>
             <w:r>
               <w:rPr>
+                <w:rFonts w:ascii="Times New Roman" w:hAnsi="Times New Roman" w:cs="Times New Roman"/>
+                <w:b/>
+                <w:bCs/>
                 <w:noProof/>
                 <w:webHidden/>
               </w:rPr>
@@ -1002,19 +910,28 @@
             </w:r>
             <w:r>
               <w:rPr>
-                <w:noProof/>
-                <w:webHidden/>
-              </w:rPr>
-              <w:instrText xml:space="preserve"> PAGEREF _Toc155567974 \h </w:instrText>
-            </w:r>
-            <w:r>
-              <w:rPr>
-                <w:noProof/>
-                <w:webHidden/>
-              </w:rPr>
-            </w:r>
-            <w:r>
-              <w:rPr>
+                <w:rFonts w:ascii="Times New Roman" w:hAnsi="Times New Roman" w:cs="Times New Roman"/>
+                <w:b/>
+                <w:bCs/>
+                <w:noProof/>
+                <w:webHidden/>
+              </w:rPr>
+              <w:instrText xml:space="preserve"> PAGEREF _Toc156247701 \h </w:instrText>
+            </w:r>
+            <w:r>
+              <w:rPr>
+                <w:rFonts w:ascii="Times New Roman" w:hAnsi="Times New Roman" w:cs="Times New Roman"/>
+                <w:b/>
+                <w:bCs/>
+                <w:noProof/>
+                <w:webHidden/>
+              </w:rPr>
+            </w:r>
+            <w:r>
+              <w:rPr>
+                <w:rFonts w:ascii="Times New Roman" w:hAnsi="Times New Roman" w:cs="Times New Roman"/>
+                <w:b/>
+                <w:bCs/>
                 <w:noProof/>
                 <w:webHidden/>
               </w:rPr>
@@ -1022,84 +939,19 @@
             </w:r>
             <w:r>
               <w:rPr>
-                <w:noProof/>
-                <w:webHidden/>
-              </w:rPr>
-              <w:t>5</w:t>
-            </w:r>
-            <w:r>
-              <w:rPr>
-                <w:noProof/>
-                <w:webHidden/>
-              </w:rPr>
-              <w:fldChar w:fldCharType="end"/>
-            </w:r>
-          </w:hyperlink>
-        </w:p>
-        <w:p>
-          <w:pPr>
-            <w:pStyle w:val="TOC2"/>
-            <w:tabs>
-              <w:tab w:val="right" w:leader="dot" w:pos="9350"/>
-            </w:tabs>
-            <w:rPr>
-              <w:noProof/>
-            </w:rPr>
-          </w:pPr>
-          <w:hyperlink w:anchor="_Toc155567975" w:history="1">
-            <w:r>
-              <w:rPr>
-                <w:rStyle w:val="Hyperlink"/>
-                <w:rFonts w:ascii="Times New Roman" w:hAnsi="Times New Roman" w:cs="Times New Roman"/>
-                <w:b/>
-                <w:bCs/>
-                <w:noProof/>
-              </w:rPr>
-              <w:t>Bước 1: Tải và cài đặt các plugin cần thiết và theme sử dụng cho trang</w:t>
-            </w:r>
-            <w:r>
-              <w:rPr>
-                <w:noProof/>
-                <w:webHidden/>
-              </w:rPr>
-              <w:tab/>
-            </w:r>
-            <w:r>
-              <w:rPr>
-                <w:noProof/>
-                <w:webHidden/>
-              </w:rPr>
-              <w:fldChar w:fldCharType="begin"/>
-            </w:r>
-            <w:r>
-              <w:rPr>
-                <w:noProof/>
-                <w:webHidden/>
-              </w:rPr>
-              <w:instrText xml:space="preserve"> PAGEREF _Toc155567975 \h </w:instrText>
-            </w:r>
-            <w:r>
-              <w:rPr>
-                <w:noProof/>
-                <w:webHidden/>
-              </w:rPr>
-            </w:r>
-            <w:r>
-              <w:rPr>
-                <w:noProof/>
-                <w:webHidden/>
-              </w:rPr>
-              <w:fldChar w:fldCharType="separate"/>
-            </w:r>
-            <w:r>
-              <w:rPr>
-                <w:noProof/>
-                <w:webHidden/>
-              </w:rPr>
-              <w:t>5</w:t>
-            </w:r>
-            <w:r>
-              <w:rPr>
+                <w:rFonts w:ascii="Times New Roman" w:hAnsi="Times New Roman" w:cs="Times New Roman"/>
+                <w:b/>
+                <w:bCs/>
+                <w:noProof/>
+                <w:webHidden/>
+              </w:rPr>
+              <w:t>3</w:t>
+            </w:r>
+            <w:r>
+              <w:rPr>
+                <w:rFonts w:ascii="Times New Roman" w:hAnsi="Times New Roman" w:cs="Times New Roman"/>
+                <w:b/>
+                <w:bCs/>
                 <w:noProof/>
                 <w:webHidden/>
               </w:rPr>
@@ -1114,10 +966,13 @@
               <w:tab w:val="right" w:leader="dot" w:pos="9350"/>
             </w:tabs>
             <w:rPr>
+              <w:rFonts w:ascii="Times New Roman" w:hAnsi="Times New Roman" w:cs="Times New Roman"/>
+              <w:b/>
+              <w:bCs/>
               <w:noProof/>
             </w:rPr>
           </w:pPr>
-          <w:hyperlink w:anchor="_Toc155567976" w:history="1">
+          <w:hyperlink w:anchor="_Toc156247702" w:history="1">
             <w:r>
               <w:rPr>
                 <w:rStyle w:val="Hyperlink"/>
@@ -1130,6 +985,9 @@
             </w:r>
             <w:r>
               <w:rPr>
+                <w:rFonts w:ascii="Times New Roman" w:hAnsi="Times New Roman" w:cs="Times New Roman"/>
+                <w:b/>
+                <w:bCs/>
                 <w:noProof/>
                 <w:webHidden/>
               </w:rPr>
@@ -1137,6 +995,9 @@
             </w:r>
             <w:r>
               <w:rPr>
+                <w:rFonts w:ascii="Times New Roman" w:hAnsi="Times New Roman" w:cs="Times New Roman"/>
+                <w:b/>
+                <w:bCs/>
                 <w:noProof/>
                 <w:webHidden/>
               </w:rPr>
@@ -1144,19 +1005,28 @@
             </w:r>
             <w:r>
               <w:rPr>
-                <w:noProof/>
-                <w:webHidden/>
-              </w:rPr>
-              <w:instrText xml:space="preserve"> PAGEREF _Toc155567976 \h </w:instrText>
-            </w:r>
-            <w:r>
-              <w:rPr>
-                <w:noProof/>
-                <w:webHidden/>
-              </w:rPr>
-            </w:r>
-            <w:r>
-              <w:rPr>
+                <w:rFonts w:ascii="Times New Roman" w:hAnsi="Times New Roman" w:cs="Times New Roman"/>
+                <w:b/>
+                <w:bCs/>
+                <w:noProof/>
+                <w:webHidden/>
+              </w:rPr>
+              <w:instrText xml:space="preserve"> PAGEREF _Toc156247702 \h </w:instrText>
+            </w:r>
+            <w:r>
+              <w:rPr>
+                <w:rFonts w:ascii="Times New Roman" w:hAnsi="Times New Roman" w:cs="Times New Roman"/>
+                <w:b/>
+                <w:bCs/>
+                <w:noProof/>
+                <w:webHidden/>
+              </w:rPr>
+            </w:r>
+            <w:r>
+              <w:rPr>
+                <w:rFonts w:ascii="Times New Roman" w:hAnsi="Times New Roman" w:cs="Times New Roman"/>
+                <w:b/>
+                <w:bCs/>
                 <w:noProof/>
                 <w:webHidden/>
               </w:rPr>
@@ -1164,13 +1034,19 @@
             </w:r>
             <w:r>
               <w:rPr>
-                <w:noProof/>
-                <w:webHidden/>
-              </w:rPr>
-              <w:t>5</w:t>
-            </w:r>
-            <w:r>
-              <w:rPr>
+                <w:rFonts w:ascii="Times New Roman" w:hAnsi="Times New Roman" w:cs="Times New Roman"/>
+                <w:b/>
+                <w:bCs/>
+                <w:noProof/>
+                <w:webHidden/>
+              </w:rPr>
+              <w:t>3</w:t>
+            </w:r>
+            <w:r>
+              <w:rPr>
+                <w:rFonts w:ascii="Times New Roman" w:hAnsi="Times New Roman" w:cs="Times New Roman"/>
+                <w:b/>
+                <w:bCs/>
                 <w:noProof/>
                 <w:webHidden/>
               </w:rPr>
@@ -1185,10 +1061,13 @@
               <w:tab w:val="right" w:leader="dot" w:pos="9350"/>
             </w:tabs>
             <w:rPr>
+              <w:rFonts w:ascii="Times New Roman" w:hAnsi="Times New Roman" w:cs="Times New Roman"/>
+              <w:b/>
+              <w:bCs/>
               <w:noProof/>
             </w:rPr>
           </w:pPr>
-          <w:hyperlink w:anchor="_Toc155567977" w:history="1">
+          <w:hyperlink w:anchor="_Toc156247703" w:history="1">
             <w:r>
               <w:rPr>
                 <w:rStyle w:val="Hyperlink"/>
@@ -1201,6 +1080,9 @@
             </w:r>
             <w:r>
               <w:rPr>
+                <w:rFonts w:ascii="Times New Roman" w:hAnsi="Times New Roman" w:cs="Times New Roman"/>
+                <w:b/>
+                <w:bCs/>
                 <w:noProof/>
                 <w:webHidden/>
               </w:rPr>
@@ -1208,6 +1090,9 @@
             </w:r>
             <w:r>
               <w:rPr>
+                <w:rFonts w:ascii="Times New Roman" w:hAnsi="Times New Roman" w:cs="Times New Roman"/>
+                <w:b/>
+                <w:bCs/>
                 <w:noProof/>
                 <w:webHidden/>
               </w:rPr>
@@ -1215,19 +1100,28 @@
             </w:r>
             <w:r>
               <w:rPr>
-                <w:noProof/>
-                <w:webHidden/>
-              </w:rPr>
-              <w:instrText xml:space="preserve"> PAGEREF _Toc155567977 \h </w:instrText>
-            </w:r>
-            <w:r>
-              <w:rPr>
-                <w:noProof/>
-                <w:webHidden/>
-              </w:rPr>
-            </w:r>
-            <w:r>
-              <w:rPr>
+                <w:rFonts w:ascii="Times New Roman" w:hAnsi="Times New Roman" w:cs="Times New Roman"/>
+                <w:b/>
+                <w:bCs/>
+                <w:noProof/>
+                <w:webHidden/>
+              </w:rPr>
+              <w:instrText xml:space="preserve"> PAGEREF _Toc156247703 \h </w:instrText>
+            </w:r>
+            <w:r>
+              <w:rPr>
+                <w:rFonts w:ascii="Times New Roman" w:hAnsi="Times New Roman" w:cs="Times New Roman"/>
+                <w:b/>
+                <w:bCs/>
+                <w:noProof/>
+                <w:webHidden/>
+              </w:rPr>
+            </w:r>
+            <w:r>
+              <w:rPr>
+                <w:rFonts w:ascii="Times New Roman" w:hAnsi="Times New Roman" w:cs="Times New Roman"/>
+                <w:b/>
+                <w:bCs/>
                 <w:noProof/>
                 <w:webHidden/>
               </w:rPr>
@@ -1235,13 +1129,19 @@
             </w:r>
             <w:r>
               <w:rPr>
-                <w:noProof/>
-                <w:webHidden/>
-              </w:rPr>
-              <w:t>5</w:t>
-            </w:r>
-            <w:r>
-              <w:rPr>
+                <w:rFonts w:ascii="Times New Roman" w:hAnsi="Times New Roman" w:cs="Times New Roman"/>
+                <w:b/>
+                <w:bCs/>
+                <w:noProof/>
+                <w:webHidden/>
+              </w:rPr>
+              <w:t>3</w:t>
+            </w:r>
+            <w:r>
+              <w:rPr>
+                <w:rFonts w:ascii="Times New Roman" w:hAnsi="Times New Roman" w:cs="Times New Roman"/>
+                <w:b/>
+                <w:bCs/>
                 <w:noProof/>
                 <w:webHidden/>
               </w:rPr>
@@ -1256,10 +1156,13 @@
               <w:tab w:val="right" w:leader="dot" w:pos="9350"/>
             </w:tabs>
             <w:rPr>
+              <w:rFonts w:ascii="Times New Roman" w:hAnsi="Times New Roman" w:cs="Times New Roman"/>
+              <w:b/>
+              <w:bCs/>
               <w:noProof/>
             </w:rPr>
           </w:pPr>
-          <w:hyperlink w:anchor="_Toc155567978" w:history="1">
+          <w:hyperlink w:anchor="_Toc156247704" w:history="1">
             <w:r>
               <w:rPr>
                 <w:rStyle w:val="Hyperlink"/>
@@ -1272,6 +1175,9 @@
             </w:r>
             <w:r>
               <w:rPr>
+                <w:rFonts w:ascii="Times New Roman" w:hAnsi="Times New Roman" w:cs="Times New Roman"/>
+                <w:b/>
+                <w:bCs/>
                 <w:noProof/>
                 <w:webHidden/>
               </w:rPr>
@@ -1279,6 +1185,9 @@
             </w:r>
             <w:r>
               <w:rPr>
+                <w:rFonts w:ascii="Times New Roman" w:hAnsi="Times New Roman" w:cs="Times New Roman"/>
+                <w:b/>
+                <w:bCs/>
                 <w:noProof/>
                 <w:webHidden/>
               </w:rPr>
@@ -1286,19 +1195,28 @@
             </w:r>
             <w:r>
               <w:rPr>
-                <w:noProof/>
-                <w:webHidden/>
-              </w:rPr>
-              <w:instrText xml:space="preserve"> PAGEREF _Toc155567978 \h </w:instrText>
-            </w:r>
-            <w:r>
-              <w:rPr>
-                <w:noProof/>
-                <w:webHidden/>
-              </w:rPr>
-            </w:r>
-            <w:r>
-              <w:rPr>
+                <w:rFonts w:ascii="Times New Roman" w:hAnsi="Times New Roman" w:cs="Times New Roman"/>
+                <w:b/>
+                <w:bCs/>
+                <w:noProof/>
+                <w:webHidden/>
+              </w:rPr>
+              <w:instrText xml:space="preserve"> PAGEREF _Toc156247704 \h </w:instrText>
+            </w:r>
+            <w:r>
+              <w:rPr>
+                <w:rFonts w:ascii="Times New Roman" w:hAnsi="Times New Roman" w:cs="Times New Roman"/>
+                <w:b/>
+                <w:bCs/>
+                <w:noProof/>
+                <w:webHidden/>
+              </w:rPr>
+            </w:r>
+            <w:r>
+              <w:rPr>
+                <w:rFonts w:ascii="Times New Roman" w:hAnsi="Times New Roman" w:cs="Times New Roman"/>
+                <w:b/>
+                <w:bCs/>
                 <w:noProof/>
                 <w:webHidden/>
               </w:rPr>
@@ -1306,13 +1224,19 @@
             </w:r>
             <w:r>
               <w:rPr>
-                <w:noProof/>
-                <w:webHidden/>
-              </w:rPr>
-              <w:t>6</w:t>
-            </w:r>
-            <w:r>
-              <w:rPr>
+                <w:rFonts w:ascii="Times New Roman" w:hAnsi="Times New Roman" w:cs="Times New Roman"/>
+                <w:b/>
+                <w:bCs/>
+                <w:noProof/>
+                <w:webHidden/>
+              </w:rPr>
+              <w:t>4</w:t>
+            </w:r>
+            <w:r>
+              <w:rPr>
+                <w:rFonts w:ascii="Times New Roman" w:hAnsi="Times New Roman" w:cs="Times New Roman"/>
+                <w:b/>
+                <w:bCs/>
                 <w:noProof/>
                 <w:webHidden/>
               </w:rPr>
@@ -1327,10 +1251,13 @@
               <w:tab w:val="right" w:leader="dot" w:pos="9350"/>
             </w:tabs>
             <w:rPr>
+              <w:rFonts w:ascii="Times New Roman" w:hAnsi="Times New Roman" w:cs="Times New Roman"/>
+              <w:b/>
+              <w:bCs/>
               <w:noProof/>
             </w:rPr>
           </w:pPr>
-          <w:hyperlink w:anchor="_Toc155567979" w:history="1">
+          <w:hyperlink w:anchor="_Toc156247705" w:history="1">
             <w:r>
               <w:rPr>
                 <w:rStyle w:val="Hyperlink"/>
@@ -1343,6 +1270,9 @@
             </w:r>
             <w:r>
               <w:rPr>
+                <w:rFonts w:ascii="Times New Roman" w:hAnsi="Times New Roman" w:cs="Times New Roman"/>
+                <w:b/>
+                <w:bCs/>
                 <w:noProof/>
                 <w:webHidden/>
               </w:rPr>
@@ -1350,6 +1280,9 @@
             </w:r>
             <w:r>
               <w:rPr>
+                <w:rFonts w:ascii="Times New Roman" w:hAnsi="Times New Roman" w:cs="Times New Roman"/>
+                <w:b/>
+                <w:bCs/>
                 <w:noProof/>
                 <w:webHidden/>
               </w:rPr>
@@ -1357,19 +1290,28 @@
             </w:r>
             <w:r>
               <w:rPr>
-                <w:noProof/>
-                <w:webHidden/>
-              </w:rPr>
-              <w:instrText xml:space="preserve"> PAGEREF _Toc155567979 \h </w:instrText>
-            </w:r>
-            <w:r>
-              <w:rPr>
-                <w:noProof/>
-                <w:webHidden/>
-              </w:rPr>
-            </w:r>
-            <w:r>
-              <w:rPr>
+                <w:rFonts w:ascii="Times New Roman" w:hAnsi="Times New Roman" w:cs="Times New Roman"/>
+                <w:b/>
+                <w:bCs/>
+                <w:noProof/>
+                <w:webHidden/>
+              </w:rPr>
+              <w:instrText xml:space="preserve"> PAGEREF _Toc156247705 \h </w:instrText>
+            </w:r>
+            <w:r>
+              <w:rPr>
+                <w:rFonts w:ascii="Times New Roman" w:hAnsi="Times New Roman" w:cs="Times New Roman"/>
+                <w:b/>
+                <w:bCs/>
+                <w:noProof/>
+                <w:webHidden/>
+              </w:rPr>
+            </w:r>
+            <w:r>
+              <w:rPr>
+                <w:rFonts w:ascii="Times New Roman" w:hAnsi="Times New Roman" w:cs="Times New Roman"/>
+                <w:b/>
+                <w:bCs/>
                 <w:noProof/>
                 <w:webHidden/>
               </w:rPr>
@@ -1377,368 +1319,19 @@
             </w:r>
             <w:r>
               <w:rPr>
-                <w:noProof/>
-                <w:webHidden/>
-              </w:rPr>
-              <w:t>6</w:t>
-            </w:r>
-            <w:r>
-              <w:rPr>
-                <w:noProof/>
-                <w:webHidden/>
-              </w:rPr>
-              <w:fldChar w:fldCharType="end"/>
-            </w:r>
-          </w:hyperlink>
-        </w:p>
-        <w:p>
-          <w:pPr>
-            <w:pStyle w:val="TOC2"/>
-            <w:tabs>
-              <w:tab w:val="right" w:leader="dot" w:pos="9350"/>
-            </w:tabs>
-            <w:rPr>
-              <w:noProof/>
-            </w:rPr>
-          </w:pPr>
-          <w:hyperlink w:anchor="_Toc155567980" w:history="1">
-            <w:r>
-              <w:rPr>
-                <w:rStyle w:val="Hyperlink"/>
-                <w:rFonts w:ascii="Times New Roman" w:hAnsi="Times New Roman" w:cs="Times New Roman"/>
-                <w:b/>
-                <w:bCs/>
-                <w:noProof/>
-              </w:rPr>
-              <w:t>Bước 2: Vào mục “Click vào Appearance &gt; Chọn Themes &gt; Chọn Active Theme “AI News” &gt; Chọn Customize”</w:t>
-            </w:r>
-            <w:r>
-              <w:rPr>
-                <w:noProof/>
-                <w:webHidden/>
-              </w:rPr>
-              <w:tab/>
-            </w:r>
-            <w:r>
-              <w:rPr>
-                <w:noProof/>
-                <w:webHidden/>
-              </w:rPr>
-              <w:fldChar w:fldCharType="begin"/>
-            </w:r>
-            <w:r>
-              <w:rPr>
-                <w:noProof/>
-                <w:webHidden/>
-              </w:rPr>
-              <w:instrText xml:space="preserve"> PAGEREF _Toc155567980 \h </w:instrText>
-            </w:r>
-            <w:r>
-              <w:rPr>
-                <w:noProof/>
-                <w:webHidden/>
-              </w:rPr>
-            </w:r>
-            <w:r>
-              <w:rPr>
-                <w:noProof/>
-                <w:webHidden/>
-              </w:rPr>
-              <w:fldChar w:fldCharType="separate"/>
-            </w:r>
-            <w:r>
-              <w:rPr>
-                <w:noProof/>
-                <w:webHidden/>
-              </w:rPr>
-              <w:t>7</w:t>
-            </w:r>
-            <w:r>
-              <w:rPr>
-                <w:noProof/>
-                <w:webHidden/>
-              </w:rPr>
-              <w:fldChar w:fldCharType="end"/>
-            </w:r>
-          </w:hyperlink>
-        </w:p>
-        <w:p>
-          <w:pPr>
-            <w:pStyle w:val="TOC2"/>
-            <w:tabs>
-              <w:tab w:val="right" w:leader="dot" w:pos="9350"/>
-            </w:tabs>
-            <w:rPr>
-              <w:noProof/>
-            </w:rPr>
-          </w:pPr>
-          <w:hyperlink w:anchor="_Toc155567981" w:history="1">
-            <w:r>
-              <w:rPr>
-                <w:rStyle w:val="Hyperlink"/>
-                <w:rFonts w:ascii="Times New Roman" w:hAnsi="Times New Roman" w:cs="Times New Roman"/>
-                <w:b/>
-                <w:bCs/>
-                <w:noProof/>
-              </w:rPr>
-              <w:t>Bước 3: Chọn vào bút chỉnh sửa ở tên trang Web</w:t>
-            </w:r>
-            <w:r>
-              <w:rPr>
-                <w:noProof/>
-                <w:webHidden/>
-              </w:rPr>
-              <w:tab/>
-            </w:r>
-            <w:r>
-              <w:rPr>
-                <w:noProof/>
-                <w:webHidden/>
-              </w:rPr>
-              <w:fldChar w:fldCharType="begin"/>
-            </w:r>
-            <w:r>
-              <w:rPr>
-                <w:noProof/>
-                <w:webHidden/>
-              </w:rPr>
-              <w:instrText xml:space="preserve"> PAGEREF _Toc155567981 \h </w:instrText>
-            </w:r>
-            <w:r>
-              <w:rPr>
-                <w:noProof/>
-                <w:webHidden/>
-              </w:rPr>
-            </w:r>
-            <w:r>
-              <w:rPr>
-                <w:noProof/>
-                <w:webHidden/>
-              </w:rPr>
-              <w:fldChar w:fldCharType="separate"/>
-            </w:r>
-            <w:r>
-              <w:rPr>
-                <w:noProof/>
-                <w:webHidden/>
-              </w:rPr>
-              <w:t>7</w:t>
-            </w:r>
-            <w:r>
-              <w:rPr>
-                <w:noProof/>
-                <w:webHidden/>
-              </w:rPr>
-              <w:fldChar w:fldCharType="end"/>
-            </w:r>
-          </w:hyperlink>
-        </w:p>
-        <w:p>
-          <w:pPr>
-            <w:pStyle w:val="TOC2"/>
-            <w:tabs>
-              <w:tab w:val="right" w:leader="dot" w:pos="9350"/>
-            </w:tabs>
-            <w:rPr>
-              <w:noProof/>
-            </w:rPr>
-          </w:pPr>
-          <w:hyperlink w:anchor="_Toc155567982" w:history="1">
-            <w:r>
-              <w:rPr>
-                <w:rStyle w:val="Hyperlink"/>
-                <w:rFonts w:ascii="Times New Roman" w:hAnsi="Times New Roman" w:cs="Times New Roman"/>
-                <w:b/>
-                <w:bCs/>
-                <w:noProof/>
-              </w:rPr>
-              <w:t>Bước 4: Nhấn “Publish”. Nhấn nút “ &lt; “ để rời khỏi giao diện “Site Identity”. Ở giao diện chính “Customize”, chọn Menus &gt; Click “Create a new menu”.</w:t>
-            </w:r>
-            <w:r>
-              <w:rPr>
-                <w:noProof/>
-                <w:webHidden/>
-              </w:rPr>
-              <w:tab/>
-            </w:r>
-            <w:r>
-              <w:rPr>
-                <w:noProof/>
-                <w:webHidden/>
-              </w:rPr>
-              <w:fldChar w:fldCharType="begin"/>
-            </w:r>
-            <w:r>
-              <w:rPr>
-                <w:noProof/>
-                <w:webHidden/>
-              </w:rPr>
-              <w:instrText xml:space="preserve"> PAGEREF _Toc155567982 \h </w:instrText>
-            </w:r>
-            <w:r>
-              <w:rPr>
-                <w:noProof/>
-                <w:webHidden/>
-              </w:rPr>
-            </w:r>
-            <w:r>
-              <w:rPr>
-                <w:noProof/>
-                <w:webHidden/>
-              </w:rPr>
-              <w:fldChar w:fldCharType="separate"/>
-            </w:r>
-            <w:r>
-              <w:rPr>
-                <w:noProof/>
-                <w:webHidden/>
-              </w:rPr>
-              <w:t>8</w:t>
-            </w:r>
-            <w:r>
-              <w:rPr>
-                <w:noProof/>
-                <w:webHidden/>
-              </w:rPr>
-              <w:fldChar w:fldCharType="end"/>
-            </w:r>
-          </w:hyperlink>
-        </w:p>
-        <w:p>
-          <w:pPr>
-            <w:pStyle w:val="TOC2"/>
-            <w:tabs>
-              <w:tab w:val="right" w:leader="dot" w:pos="9350"/>
-            </w:tabs>
-            <w:rPr>
-              <w:noProof/>
-            </w:rPr>
-          </w:pPr>
-          <w:hyperlink w:anchor="_Toc155567983" w:history="1">
-            <w:r>
-              <w:rPr>
-                <w:rStyle w:val="Hyperlink"/>
-                <w:rFonts w:ascii="Times New Roman" w:hAnsi="Times New Roman" w:cs="Times New Roman"/>
-                <w:b/>
-                <w:bCs/>
-                <w:noProof/>
-              </w:rPr>
-              <w:t>Bước 5: Click vào “Add Items” và chọn các Items cần thiết. Sau đó nhấn Publish.</w:t>
-            </w:r>
-            <w:r>
-              <w:rPr>
-                <w:noProof/>
-                <w:webHidden/>
-              </w:rPr>
-              <w:tab/>
-            </w:r>
-            <w:r>
-              <w:rPr>
-                <w:noProof/>
-                <w:webHidden/>
-              </w:rPr>
-              <w:fldChar w:fldCharType="begin"/>
-            </w:r>
-            <w:r>
-              <w:rPr>
-                <w:noProof/>
-                <w:webHidden/>
-              </w:rPr>
-              <w:instrText xml:space="preserve"> PAGEREF _Toc155567983 \h </w:instrText>
-            </w:r>
-            <w:r>
-              <w:rPr>
-                <w:noProof/>
-                <w:webHidden/>
-              </w:rPr>
-            </w:r>
-            <w:r>
-              <w:rPr>
-                <w:noProof/>
-                <w:webHidden/>
-              </w:rPr>
-              <w:fldChar w:fldCharType="separate"/>
-            </w:r>
-            <w:r>
-              <w:rPr>
-                <w:noProof/>
-                <w:webHidden/>
-              </w:rPr>
-              <w:t>8</w:t>
-            </w:r>
-            <w:r>
-              <w:rPr>
-                <w:noProof/>
-                <w:webHidden/>
-              </w:rPr>
-              <w:fldChar w:fldCharType="end"/>
-            </w:r>
-          </w:hyperlink>
-        </w:p>
-        <w:p>
-          <w:pPr>
-            <w:pStyle w:val="TOC2"/>
-            <w:tabs>
-              <w:tab w:val="right" w:leader="dot" w:pos="9350"/>
-            </w:tabs>
-            <w:rPr>
-              <w:noProof/>
-            </w:rPr>
-          </w:pPr>
-          <w:hyperlink w:anchor="_Toc155567984" w:history="1">
-            <w:r>
-              <w:rPr>
-                <w:rStyle w:val="Hyperlink"/>
-                <w:rFonts w:ascii="Times New Roman" w:hAnsi="Times New Roman" w:cs="Times New Roman"/>
-                <w:b/>
-                <w:bCs/>
-                <w:noProof/>
-              </w:rPr>
-              <w:t>Bước 6: Thêm các bài viết.</w:t>
-            </w:r>
-            <w:r>
-              <w:rPr>
-                <w:noProof/>
-                <w:webHidden/>
-              </w:rPr>
-              <w:tab/>
-            </w:r>
-            <w:r>
-              <w:rPr>
-                <w:noProof/>
-                <w:webHidden/>
-              </w:rPr>
-              <w:fldChar w:fldCharType="begin"/>
-            </w:r>
-            <w:r>
-              <w:rPr>
-                <w:noProof/>
-                <w:webHidden/>
-              </w:rPr>
-              <w:instrText xml:space="preserve"> PAGEREF _Toc155567984 \h </w:instrText>
-            </w:r>
-            <w:r>
-              <w:rPr>
-                <w:noProof/>
-                <w:webHidden/>
-              </w:rPr>
-            </w:r>
-            <w:r>
-              <w:rPr>
-                <w:noProof/>
-                <w:webHidden/>
-              </w:rPr>
-              <w:fldChar w:fldCharType="separate"/>
-            </w:r>
-            <w:r>
-              <w:rPr>
-                <w:noProof/>
-                <w:webHidden/>
-              </w:rPr>
-              <w:t>9</w:t>
-            </w:r>
-            <w:r>
-              <w:rPr>
+                <w:rFonts w:ascii="Times New Roman" w:hAnsi="Times New Roman" w:cs="Times New Roman"/>
+                <w:b/>
+                <w:bCs/>
+                <w:noProof/>
+                <w:webHidden/>
+              </w:rPr>
+              <w:t>4</w:t>
+            </w:r>
+            <w:r>
+              <w:rPr>
+                <w:rFonts w:ascii="Times New Roman" w:hAnsi="Times New Roman" w:cs="Times New Roman"/>
+                <w:b/>
+                <w:bCs/>
                 <w:noProof/>
                 <w:webHidden/>
               </w:rPr>
@@ -1753,10 +1346,13 @@
               <w:tab w:val="right" w:leader="dot" w:pos="9350"/>
             </w:tabs>
             <w:rPr>
+              <w:rFonts w:ascii="Times New Roman" w:hAnsi="Times New Roman" w:cs="Times New Roman"/>
+              <w:b/>
+              <w:bCs/>
               <w:noProof/>
             </w:rPr>
           </w:pPr>
-          <w:hyperlink w:anchor="_Toc155567985" w:history="1">
+          <w:hyperlink w:anchor="_Toc156247706" w:history="1">
             <w:r>
               <w:rPr>
                 <w:rStyle w:val="Hyperlink"/>
@@ -1765,10 +1361,13 @@
                 <w:bCs/>
                 <w:noProof/>
               </w:rPr>
-              <w:t>KẾT QUẢ</w:t>
-            </w:r>
-            <w:r>
-              <w:rPr>
+              <w:t>Mục 2: Vào mục “Click vào Appearance &gt; Chọn Themes &gt; Chọn Active Theme “AI News” &gt; Chọn Customize”</w:t>
+            </w:r>
+            <w:r>
+              <w:rPr>
+                <w:rFonts w:ascii="Times New Roman" w:hAnsi="Times New Roman" w:cs="Times New Roman"/>
+                <w:b/>
+                <w:bCs/>
                 <w:noProof/>
                 <w:webHidden/>
               </w:rPr>
@@ -1776,6 +1375,9 @@
             </w:r>
             <w:r>
               <w:rPr>
+                <w:rFonts w:ascii="Times New Roman" w:hAnsi="Times New Roman" w:cs="Times New Roman"/>
+                <w:b/>
+                <w:bCs/>
                 <w:noProof/>
                 <w:webHidden/>
               </w:rPr>
@@ -1783,19 +1385,28 @@
             </w:r>
             <w:r>
               <w:rPr>
-                <w:noProof/>
-                <w:webHidden/>
-              </w:rPr>
-              <w:instrText xml:space="preserve"> PAGEREF _Toc155567985 \h </w:instrText>
-            </w:r>
-            <w:r>
-              <w:rPr>
-                <w:noProof/>
-                <w:webHidden/>
-              </w:rPr>
-            </w:r>
-            <w:r>
-              <w:rPr>
+                <w:rFonts w:ascii="Times New Roman" w:hAnsi="Times New Roman" w:cs="Times New Roman"/>
+                <w:b/>
+                <w:bCs/>
+                <w:noProof/>
+                <w:webHidden/>
+              </w:rPr>
+              <w:instrText xml:space="preserve"> PAGEREF _Toc156247706 \h </w:instrText>
+            </w:r>
+            <w:r>
+              <w:rPr>
+                <w:rFonts w:ascii="Times New Roman" w:hAnsi="Times New Roman" w:cs="Times New Roman"/>
+                <w:b/>
+                <w:bCs/>
+                <w:noProof/>
+                <w:webHidden/>
+              </w:rPr>
+            </w:r>
+            <w:r>
+              <w:rPr>
+                <w:rFonts w:ascii="Times New Roman" w:hAnsi="Times New Roman" w:cs="Times New Roman"/>
+                <w:b/>
+                <w:bCs/>
                 <w:noProof/>
                 <w:webHidden/>
               </w:rPr>
@@ -1803,13 +1414,19 @@
             </w:r>
             <w:r>
               <w:rPr>
-                <w:noProof/>
-                <w:webHidden/>
-              </w:rPr>
-              <w:t>10</w:t>
-            </w:r>
-            <w:r>
-              <w:rPr>
+                <w:rFonts w:ascii="Times New Roman" w:hAnsi="Times New Roman" w:cs="Times New Roman"/>
+                <w:b/>
+                <w:bCs/>
+                <w:noProof/>
+                <w:webHidden/>
+              </w:rPr>
+              <w:t>5</w:t>
+            </w:r>
+            <w:r>
+              <w:rPr>
+                <w:rFonts w:ascii="Times New Roman" w:hAnsi="Times New Roman" w:cs="Times New Roman"/>
+                <w:b/>
+                <w:bCs/>
                 <w:noProof/>
                 <w:webHidden/>
               </w:rPr>
@@ -1819,27 +1436,43 @@
         </w:p>
         <w:p>
           <w:pPr>
-            <w:pStyle w:val="TOC2"/>
+            <w:pStyle w:val="TOC1"/>
             <w:tabs>
               <w:tab w:val="right" w:leader="dot" w:pos="9350"/>
             </w:tabs>
             <w:rPr>
+              <w:rFonts w:ascii="Times New Roman" w:hAnsi="Times New Roman" w:cs="Times New Roman"/>
+              <w:b/>
+              <w:bCs/>
               <w:noProof/>
             </w:rPr>
           </w:pPr>
-          <w:hyperlink w:anchor="_Toc155567986" w:history="1">
+          <w:hyperlink w:anchor="_Toc156247707" w:history="1">
             <w:r>
               <w:rPr>
                 <w:rStyle w:val="Hyperlink"/>
-                <w:rFonts w:ascii="Times New Roman" w:hAnsi="Times New Roman" w:cs="Times New Roman"/>
-                <w:b/>
-                <w:bCs/>
-                <w:noProof/>
-              </w:rPr>
-              <w:t>Trang chủ - Home</w:t>
-            </w:r>
-            <w:r>
-              <w:rPr>
+                <w:rFonts w:ascii="Times New Roman" w:eastAsiaTheme="majorEastAsia" w:hAnsi="Times New Roman" w:cs="Times New Roman"/>
+                <w:b/>
+                <w:bCs/>
+                <w:noProof/>
+              </w:rPr>
+              <w:t>Mục 3: Chọn vào bút chỉnh sửa ở tên trang Web</w:t>
+            </w:r>
+            <w:r>
+              <w:rPr>
+                <w:rStyle w:val="Hyperlink"/>
+                <w:rFonts w:ascii="Times New Roman" w:hAnsi="Times New Roman" w:cs="Times New Roman"/>
+                <w:b/>
+                <w:bCs/>
+                <w:noProof/>
+              </w:rPr>
+              <w:t>.</w:t>
+            </w:r>
+            <w:r>
+              <w:rPr>
+                <w:rFonts w:ascii="Times New Roman" w:hAnsi="Times New Roman" w:cs="Times New Roman"/>
+                <w:b/>
+                <w:bCs/>
                 <w:noProof/>
                 <w:webHidden/>
               </w:rPr>
@@ -1847,6 +1480,9 @@
             </w:r>
             <w:r>
               <w:rPr>
+                <w:rFonts w:ascii="Times New Roman" w:hAnsi="Times New Roman" w:cs="Times New Roman"/>
+                <w:b/>
+                <w:bCs/>
                 <w:noProof/>
                 <w:webHidden/>
               </w:rPr>
@@ -1854,19 +1490,28 @@
             </w:r>
             <w:r>
               <w:rPr>
-                <w:noProof/>
-                <w:webHidden/>
-              </w:rPr>
-              <w:instrText xml:space="preserve"> PAGEREF _Toc155567986 \h </w:instrText>
-            </w:r>
-            <w:r>
-              <w:rPr>
-                <w:noProof/>
-                <w:webHidden/>
-              </w:rPr>
-            </w:r>
-            <w:r>
-              <w:rPr>
+                <w:rFonts w:ascii="Times New Roman" w:hAnsi="Times New Roman" w:cs="Times New Roman"/>
+                <w:b/>
+                <w:bCs/>
+                <w:noProof/>
+                <w:webHidden/>
+              </w:rPr>
+              <w:instrText xml:space="preserve"> PAGEREF _Toc156247707 \h </w:instrText>
+            </w:r>
+            <w:r>
+              <w:rPr>
+                <w:rFonts w:ascii="Times New Roman" w:hAnsi="Times New Roman" w:cs="Times New Roman"/>
+                <w:b/>
+                <w:bCs/>
+                <w:noProof/>
+                <w:webHidden/>
+              </w:rPr>
+            </w:r>
+            <w:r>
+              <w:rPr>
+                <w:rFonts w:ascii="Times New Roman" w:hAnsi="Times New Roman" w:cs="Times New Roman"/>
+                <w:b/>
+                <w:bCs/>
                 <w:noProof/>
                 <w:webHidden/>
               </w:rPr>
@@ -1874,13 +1519,19 @@
             </w:r>
             <w:r>
               <w:rPr>
-                <w:noProof/>
-                <w:webHidden/>
-              </w:rPr>
-              <w:t>10</w:t>
-            </w:r>
-            <w:r>
-              <w:rPr>
+                <w:rFonts w:ascii="Times New Roman" w:hAnsi="Times New Roman" w:cs="Times New Roman"/>
+                <w:b/>
+                <w:bCs/>
+                <w:noProof/>
+                <w:webHidden/>
+              </w:rPr>
+              <w:t>5</w:t>
+            </w:r>
+            <w:r>
+              <w:rPr>
+                <w:rFonts w:ascii="Times New Roman" w:hAnsi="Times New Roman" w:cs="Times New Roman"/>
+                <w:b/>
+                <w:bCs/>
                 <w:noProof/>
                 <w:webHidden/>
               </w:rPr>
@@ -1890,15 +1541,18 @@
         </w:p>
         <w:p>
           <w:pPr>
-            <w:pStyle w:val="TOC2"/>
+            <w:pStyle w:val="TOC1"/>
             <w:tabs>
               <w:tab w:val="right" w:leader="dot" w:pos="9350"/>
             </w:tabs>
             <w:rPr>
+              <w:rFonts w:ascii="Times New Roman" w:hAnsi="Times New Roman" w:cs="Times New Roman"/>
+              <w:b/>
+              <w:bCs/>
               <w:noProof/>
             </w:rPr>
           </w:pPr>
-          <w:hyperlink w:anchor="_Toc155567987" w:history="1">
+          <w:hyperlink w:anchor="_Toc156247708" w:history="1">
             <w:r>
               <w:rPr>
                 <w:rStyle w:val="Hyperlink"/>
@@ -1907,10 +1561,13 @@
                 <w:bCs/>
                 <w:noProof/>
               </w:rPr>
-              <w:t>Trang “About Us”</w:t>
-            </w:r>
-            <w:r>
-              <w:rPr>
+              <w:t>Mục 4: Nhấn “Publish”. Nhấn nút “ &lt; “ để rời khỏi giao diện “Site Identity”. Ở giao diện chính “Customize”, chọn Menus &gt; Click “Create a new menu”.</w:t>
+            </w:r>
+            <w:r>
+              <w:rPr>
+                <w:rFonts w:ascii="Times New Roman" w:hAnsi="Times New Roman" w:cs="Times New Roman"/>
+                <w:b/>
+                <w:bCs/>
                 <w:noProof/>
                 <w:webHidden/>
               </w:rPr>
@@ -1918,6 +1575,9 @@
             </w:r>
             <w:r>
               <w:rPr>
+                <w:rFonts w:ascii="Times New Roman" w:hAnsi="Times New Roman" w:cs="Times New Roman"/>
+                <w:b/>
+                <w:bCs/>
                 <w:noProof/>
                 <w:webHidden/>
               </w:rPr>
@@ -1925,19 +1585,28 @@
             </w:r>
             <w:r>
               <w:rPr>
-                <w:noProof/>
-                <w:webHidden/>
-              </w:rPr>
-              <w:instrText xml:space="preserve"> PAGEREF _Toc155567987 \h </w:instrText>
-            </w:r>
-            <w:r>
-              <w:rPr>
-                <w:noProof/>
-                <w:webHidden/>
-              </w:rPr>
-            </w:r>
-            <w:r>
-              <w:rPr>
+                <w:rFonts w:ascii="Times New Roman" w:hAnsi="Times New Roman" w:cs="Times New Roman"/>
+                <w:b/>
+                <w:bCs/>
+                <w:noProof/>
+                <w:webHidden/>
+              </w:rPr>
+              <w:instrText xml:space="preserve"> PAGEREF _Toc156247708 \h </w:instrText>
+            </w:r>
+            <w:r>
+              <w:rPr>
+                <w:rFonts w:ascii="Times New Roman" w:hAnsi="Times New Roman" w:cs="Times New Roman"/>
+                <w:b/>
+                <w:bCs/>
+                <w:noProof/>
+                <w:webHidden/>
+              </w:rPr>
+            </w:r>
+            <w:r>
+              <w:rPr>
+                <w:rFonts w:ascii="Times New Roman" w:hAnsi="Times New Roman" w:cs="Times New Roman"/>
+                <w:b/>
+                <w:bCs/>
                 <w:noProof/>
                 <w:webHidden/>
               </w:rPr>
@@ -1945,13 +1614,19 @@
             </w:r>
             <w:r>
               <w:rPr>
-                <w:noProof/>
-                <w:webHidden/>
-              </w:rPr>
-              <w:t>12</w:t>
-            </w:r>
-            <w:r>
-              <w:rPr>
+                <w:rFonts w:ascii="Times New Roman" w:hAnsi="Times New Roman" w:cs="Times New Roman"/>
+                <w:b/>
+                <w:bCs/>
+                <w:noProof/>
+                <w:webHidden/>
+              </w:rPr>
+              <w:t>6</w:t>
+            </w:r>
+            <w:r>
+              <w:rPr>
+                <w:rFonts w:ascii="Times New Roman" w:hAnsi="Times New Roman" w:cs="Times New Roman"/>
+                <w:b/>
+                <w:bCs/>
                 <w:noProof/>
                 <w:webHidden/>
               </w:rPr>
@@ -1961,15 +1636,18 @@
         </w:p>
         <w:p>
           <w:pPr>
-            <w:pStyle w:val="TOC2"/>
+            <w:pStyle w:val="TOC1"/>
             <w:tabs>
               <w:tab w:val="right" w:leader="dot" w:pos="9350"/>
             </w:tabs>
             <w:rPr>
+              <w:rFonts w:ascii="Times New Roman" w:hAnsi="Times New Roman" w:cs="Times New Roman"/>
+              <w:b/>
+              <w:bCs/>
               <w:noProof/>
             </w:rPr>
           </w:pPr>
-          <w:hyperlink w:anchor="_Toc155567988" w:history="1">
+          <w:hyperlink w:anchor="_Toc156247709" w:history="1">
             <w:r>
               <w:rPr>
                 <w:rStyle w:val="Hyperlink"/>
@@ -1978,10 +1656,13 @@
                 <w:bCs/>
                 <w:noProof/>
               </w:rPr>
-              <w:t>Trang “what’s the IT mean?”</w:t>
-            </w:r>
-            <w:r>
-              <w:rPr>
+              <w:t>Mục 5: Click vào “Add Items” và chọn các Items cần thiết. Sau đó nhấn Publish.</w:t>
+            </w:r>
+            <w:r>
+              <w:rPr>
+                <w:rFonts w:ascii="Times New Roman" w:hAnsi="Times New Roman" w:cs="Times New Roman"/>
+                <w:b/>
+                <w:bCs/>
                 <w:noProof/>
                 <w:webHidden/>
               </w:rPr>
@@ -1989,6 +1670,9 @@
             </w:r>
             <w:r>
               <w:rPr>
+                <w:rFonts w:ascii="Times New Roman" w:hAnsi="Times New Roman" w:cs="Times New Roman"/>
+                <w:b/>
+                <w:bCs/>
                 <w:noProof/>
                 <w:webHidden/>
               </w:rPr>
@@ -1996,19 +1680,28 @@
             </w:r>
             <w:r>
               <w:rPr>
-                <w:noProof/>
-                <w:webHidden/>
-              </w:rPr>
-              <w:instrText xml:space="preserve"> PAGEREF _Toc155567988 \h </w:instrText>
-            </w:r>
-            <w:r>
-              <w:rPr>
-                <w:noProof/>
-                <w:webHidden/>
-              </w:rPr>
-            </w:r>
-            <w:r>
-              <w:rPr>
+                <w:rFonts w:ascii="Times New Roman" w:hAnsi="Times New Roman" w:cs="Times New Roman"/>
+                <w:b/>
+                <w:bCs/>
+                <w:noProof/>
+                <w:webHidden/>
+              </w:rPr>
+              <w:instrText xml:space="preserve"> PAGEREF _Toc156247709 \h </w:instrText>
+            </w:r>
+            <w:r>
+              <w:rPr>
+                <w:rFonts w:ascii="Times New Roman" w:hAnsi="Times New Roman" w:cs="Times New Roman"/>
+                <w:b/>
+                <w:bCs/>
+                <w:noProof/>
+                <w:webHidden/>
+              </w:rPr>
+            </w:r>
+            <w:r>
+              <w:rPr>
+                <w:rFonts w:ascii="Times New Roman" w:hAnsi="Times New Roman" w:cs="Times New Roman"/>
+                <w:b/>
+                <w:bCs/>
                 <w:noProof/>
                 <w:webHidden/>
               </w:rPr>
@@ -2016,13 +1709,19 @@
             </w:r>
             <w:r>
               <w:rPr>
-                <w:noProof/>
-                <w:webHidden/>
-              </w:rPr>
-              <w:t>13</w:t>
-            </w:r>
-            <w:r>
-              <w:rPr>
+                <w:rFonts w:ascii="Times New Roman" w:hAnsi="Times New Roman" w:cs="Times New Roman"/>
+                <w:b/>
+                <w:bCs/>
+                <w:noProof/>
+                <w:webHidden/>
+              </w:rPr>
+              <w:t>7</w:t>
+            </w:r>
+            <w:r>
+              <w:rPr>
+                <w:rFonts w:ascii="Times New Roman" w:hAnsi="Times New Roman" w:cs="Times New Roman"/>
+                <w:b/>
+                <w:bCs/>
                 <w:noProof/>
                 <w:webHidden/>
               </w:rPr>
@@ -2032,15 +1731,18 @@
         </w:p>
         <w:p>
           <w:pPr>
-            <w:pStyle w:val="TOC2"/>
+            <w:pStyle w:val="TOC1"/>
             <w:tabs>
               <w:tab w:val="right" w:leader="dot" w:pos="9350"/>
             </w:tabs>
             <w:rPr>
+              <w:rFonts w:ascii="Times New Roman" w:hAnsi="Times New Roman" w:cs="Times New Roman"/>
+              <w:b/>
+              <w:bCs/>
               <w:noProof/>
             </w:rPr>
           </w:pPr>
-          <w:hyperlink w:anchor="_Toc155567989" w:history="1">
+          <w:hyperlink w:anchor="_Toc156247710" w:history="1">
             <w:r>
               <w:rPr>
                 <w:rStyle w:val="Hyperlink"/>
@@ -2049,10 +1751,13 @@
                 <w:bCs/>
                 <w:noProof/>
               </w:rPr>
-              <w:t>Trang “The IT’s advanced”</w:t>
-            </w:r>
-            <w:r>
-              <w:rPr>
+              <w:t>Mục 6: Thêm các bài viết.</w:t>
+            </w:r>
+            <w:r>
+              <w:rPr>
+                <w:rFonts w:ascii="Times New Roman" w:hAnsi="Times New Roman" w:cs="Times New Roman"/>
+                <w:b/>
+                <w:bCs/>
                 <w:noProof/>
                 <w:webHidden/>
               </w:rPr>
@@ -2060,6 +1765,9 @@
             </w:r>
             <w:r>
               <w:rPr>
+                <w:rFonts w:ascii="Times New Roman" w:hAnsi="Times New Roman" w:cs="Times New Roman"/>
+                <w:b/>
+                <w:bCs/>
                 <w:noProof/>
                 <w:webHidden/>
               </w:rPr>
@@ -2067,19 +1775,28 @@
             </w:r>
             <w:r>
               <w:rPr>
-                <w:noProof/>
-                <w:webHidden/>
-              </w:rPr>
-              <w:instrText xml:space="preserve"> PAGEREF _Toc155567989 \h </w:instrText>
-            </w:r>
-            <w:r>
-              <w:rPr>
-                <w:noProof/>
-                <w:webHidden/>
-              </w:rPr>
-            </w:r>
-            <w:r>
-              <w:rPr>
+                <w:rFonts w:ascii="Times New Roman" w:hAnsi="Times New Roman" w:cs="Times New Roman"/>
+                <w:b/>
+                <w:bCs/>
+                <w:noProof/>
+                <w:webHidden/>
+              </w:rPr>
+              <w:instrText xml:space="preserve"> PAGEREF _Toc156247710 \h </w:instrText>
+            </w:r>
+            <w:r>
+              <w:rPr>
+                <w:rFonts w:ascii="Times New Roman" w:hAnsi="Times New Roman" w:cs="Times New Roman"/>
+                <w:b/>
+                <w:bCs/>
+                <w:noProof/>
+                <w:webHidden/>
+              </w:rPr>
+            </w:r>
+            <w:r>
+              <w:rPr>
+                <w:rFonts w:ascii="Times New Roman" w:hAnsi="Times New Roman" w:cs="Times New Roman"/>
+                <w:b/>
+                <w:bCs/>
                 <w:noProof/>
                 <w:webHidden/>
               </w:rPr>
@@ -2087,13 +1804,19 @@
             </w:r>
             <w:r>
               <w:rPr>
-                <w:noProof/>
-                <w:webHidden/>
-              </w:rPr>
-              <w:t>15</w:t>
-            </w:r>
-            <w:r>
-              <w:rPr>
+                <w:rFonts w:ascii="Times New Roman" w:hAnsi="Times New Roman" w:cs="Times New Roman"/>
+                <w:b/>
+                <w:bCs/>
+                <w:noProof/>
+                <w:webHidden/>
+              </w:rPr>
+              <w:t>7</w:t>
+            </w:r>
+            <w:r>
+              <w:rPr>
+                <w:rFonts w:ascii="Times New Roman" w:hAnsi="Times New Roman" w:cs="Times New Roman"/>
+                <w:b/>
+                <w:bCs/>
                 <w:noProof/>
                 <w:webHidden/>
               </w:rPr>
@@ -2103,15 +1826,18 @@
         </w:p>
         <w:p>
           <w:pPr>
-            <w:pStyle w:val="TOC2"/>
+            <w:pStyle w:val="TOC1"/>
             <w:tabs>
               <w:tab w:val="right" w:leader="dot" w:pos="9350"/>
             </w:tabs>
             <w:rPr>
+              <w:rFonts w:ascii="Times New Roman" w:hAnsi="Times New Roman" w:cs="Times New Roman"/>
+              <w:b/>
+              <w:bCs/>
               <w:noProof/>
             </w:rPr>
           </w:pPr>
-          <w:hyperlink w:anchor="_Toc155567990" w:history="1">
+          <w:hyperlink w:anchor="_Toc156247711" w:history="1">
             <w:r>
               <w:rPr>
                 <w:rStyle w:val="Hyperlink"/>
@@ -2120,10 +1846,13 @@
                 <w:bCs/>
                 <w:noProof/>
               </w:rPr>
-              <w:t>Mô phỏng 1 trang bài viết - “Ông trùm công nghệ” hay “The Giant of Technology”:</w:t>
-            </w:r>
-            <w:r>
-              <w:rPr>
+              <w:t>KẾT QUẢ</w:t>
+            </w:r>
+            <w:r>
+              <w:rPr>
+                <w:rFonts w:ascii="Times New Roman" w:hAnsi="Times New Roman" w:cs="Times New Roman"/>
+                <w:b/>
+                <w:bCs/>
                 <w:noProof/>
                 <w:webHidden/>
               </w:rPr>
@@ -2131,6 +1860,9 @@
             </w:r>
             <w:r>
               <w:rPr>
+                <w:rFonts w:ascii="Times New Roman" w:hAnsi="Times New Roman" w:cs="Times New Roman"/>
+                <w:b/>
+                <w:bCs/>
                 <w:noProof/>
                 <w:webHidden/>
               </w:rPr>
@@ -2138,19 +1870,28 @@
             </w:r>
             <w:r>
               <w:rPr>
-                <w:noProof/>
-                <w:webHidden/>
-              </w:rPr>
-              <w:instrText xml:space="preserve"> PAGEREF _Toc155567990 \h </w:instrText>
-            </w:r>
-            <w:r>
-              <w:rPr>
-                <w:noProof/>
-                <w:webHidden/>
-              </w:rPr>
-            </w:r>
-            <w:r>
-              <w:rPr>
+                <w:rFonts w:ascii="Times New Roman" w:hAnsi="Times New Roman" w:cs="Times New Roman"/>
+                <w:b/>
+                <w:bCs/>
+                <w:noProof/>
+                <w:webHidden/>
+              </w:rPr>
+              <w:instrText xml:space="preserve"> PAGEREF _Toc156247711 \h </w:instrText>
+            </w:r>
+            <w:r>
+              <w:rPr>
+                <w:rFonts w:ascii="Times New Roman" w:hAnsi="Times New Roman" w:cs="Times New Roman"/>
+                <w:b/>
+                <w:bCs/>
+                <w:noProof/>
+                <w:webHidden/>
+              </w:rPr>
+            </w:r>
+            <w:r>
+              <w:rPr>
+                <w:rFonts w:ascii="Times New Roman" w:hAnsi="Times New Roman" w:cs="Times New Roman"/>
+                <w:b/>
+                <w:bCs/>
                 <w:noProof/>
                 <w:webHidden/>
               </w:rPr>
@@ -2158,13 +1899,19 @@
             </w:r>
             <w:r>
               <w:rPr>
-                <w:noProof/>
-                <w:webHidden/>
-              </w:rPr>
-              <w:t>17</w:t>
-            </w:r>
-            <w:r>
-              <w:rPr>
+                <w:rFonts w:ascii="Times New Roman" w:hAnsi="Times New Roman" w:cs="Times New Roman"/>
+                <w:b/>
+                <w:bCs/>
+                <w:noProof/>
+                <w:webHidden/>
+              </w:rPr>
+              <w:t>8</w:t>
+            </w:r>
+            <w:r>
+              <w:rPr>
+                <w:rFonts w:ascii="Times New Roman" w:hAnsi="Times New Roman" w:cs="Times New Roman"/>
+                <w:b/>
+                <w:bCs/>
                 <w:noProof/>
                 <w:webHidden/>
               </w:rPr>
@@ -2173,8 +1920,489 @@
           </w:hyperlink>
         </w:p>
         <w:p>
+          <w:pPr>
+            <w:pStyle w:val="TOC1"/>
+            <w:tabs>
+              <w:tab w:val="right" w:leader="dot" w:pos="9350"/>
+            </w:tabs>
+            <w:rPr>
+              <w:rFonts w:ascii="Times New Roman" w:hAnsi="Times New Roman" w:cs="Times New Roman"/>
+              <w:b/>
+              <w:bCs/>
+              <w:noProof/>
+            </w:rPr>
+          </w:pPr>
+          <w:hyperlink w:anchor="_Toc156247712" w:history="1">
+            <w:r>
+              <w:rPr>
+                <w:rStyle w:val="Hyperlink"/>
+                <w:rFonts w:ascii="Times New Roman" w:hAnsi="Times New Roman" w:cs="Times New Roman"/>
+                <w:b/>
+                <w:bCs/>
+                <w:noProof/>
+              </w:rPr>
+              <w:t>Mục 1: Trang chủ - Home</w:t>
+            </w:r>
+            <w:r>
+              <w:rPr>
+                <w:rFonts w:ascii="Times New Roman" w:hAnsi="Times New Roman" w:cs="Times New Roman"/>
+                <w:b/>
+                <w:bCs/>
+                <w:noProof/>
+                <w:webHidden/>
+              </w:rPr>
+              <w:tab/>
+            </w:r>
+            <w:r>
+              <w:rPr>
+                <w:rFonts w:ascii="Times New Roman" w:hAnsi="Times New Roman" w:cs="Times New Roman"/>
+                <w:b/>
+                <w:bCs/>
+                <w:noProof/>
+                <w:webHidden/>
+              </w:rPr>
+              <w:fldChar w:fldCharType="begin"/>
+            </w:r>
+            <w:r>
+              <w:rPr>
+                <w:rFonts w:ascii="Times New Roman" w:hAnsi="Times New Roman" w:cs="Times New Roman"/>
+                <w:b/>
+                <w:bCs/>
+                <w:noProof/>
+                <w:webHidden/>
+              </w:rPr>
+              <w:instrText xml:space="preserve"> PAGEREF _Toc156247712 \h </w:instrText>
+            </w:r>
+            <w:r>
+              <w:rPr>
+                <w:rFonts w:ascii="Times New Roman" w:hAnsi="Times New Roman" w:cs="Times New Roman"/>
+                <w:b/>
+                <w:bCs/>
+                <w:noProof/>
+                <w:webHidden/>
+              </w:rPr>
+            </w:r>
+            <w:r>
+              <w:rPr>
+                <w:rFonts w:ascii="Times New Roman" w:hAnsi="Times New Roman" w:cs="Times New Roman"/>
+                <w:b/>
+                <w:bCs/>
+                <w:noProof/>
+                <w:webHidden/>
+              </w:rPr>
+              <w:fldChar w:fldCharType="separate"/>
+            </w:r>
+            <w:r>
+              <w:rPr>
+                <w:rFonts w:ascii="Times New Roman" w:hAnsi="Times New Roman" w:cs="Times New Roman"/>
+                <w:b/>
+                <w:bCs/>
+                <w:noProof/>
+                <w:webHidden/>
+              </w:rPr>
+              <w:t>8</w:t>
+            </w:r>
+            <w:r>
+              <w:rPr>
+                <w:rFonts w:ascii="Times New Roman" w:hAnsi="Times New Roman" w:cs="Times New Roman"/>
+                <w:b/>
+                <w:bCs/>
+                <w:noProof/>
+                <w:webHidden/>
+              </w:rPr>
+              <w:fldChar w:fldCharType="end"/>
+            </w:r>
+          </w:hyperlink>
+        </w:p>
+        <w:p>
+          <w:pPr>
+            <w:pStyle w:val="TOC1"/>
+            <w:tabs>
+              <w:tab w:val="right" w:leader="dot" w:pos="9350"/>
+            </w:tabs>
+            <w:rPr>
+              <w:rFonts w:ascii="Times New Roman" w:hAnsi="Times New Roman" w:cs="Times New Roman"/>
+              <w:b/>
+              <w:bCs/>
+              <w:noProof/>
+            </w:rPr>
+          </w:pPr>
+          <w:hyperlink w:anchor="_Toc156247713" w:history="1">
+            <w:r>
+              <w:rPr>
+                <w:rStyle w:val="Hyperlink"/>
+                <w:rFonts w:ascii="Times New Roman" w:hAnsi="Times New Roman" w:cs="Times New Roman"/>
+                <w:b/>
+                <w:bCs/>
+                <w:noProof/>
+              </w:rPr>
+              <w:t>Mục 2: Trang “About Us”</w:t>
+            </w:r>
+            <w:r>
+              <w:rPr>
+                <w:rFonts w:ascii="Times New Roman" w:hAnsi="Times New Roman" w:cs="Times New Roman"/>
+                <w:b/>
+                <w:bCs/>
+                <w:noProof/>
+                <w:webHidden/>
+              </w:rPr>
+              <w:tab/>
+            </w:r>
+            <w:r>
+              <w:rPr>
+                <w:rFonts w:ascii="Times New Roman" w:hAnsi="Times New Roman" w:cs="Times New Roman"/>
+                <w:b/>
+                <w:bCs/>
+                <w:noProof/>
+                <w:webHidden/>
+              </w:rPr>
+              <w:fldChar w:fldCharType="begin"/>
+            </w:r>
+            <w:r>
+              <w:rPr>
+                <w:rFonts w:ascii="Times New Roman" w:hAnsi="Times New Roman" w:cs="Times New Roman"/>
+                <w:b/>
+                <w:bCs/>
+                <w:noProof/>
+                <w:webHidden/>
+              </w:rPr>
+              <w:instrText xml:space="preserve"> PAGEREF _Toc156247713 \h </w:instrText>
+            </w:r>
+            <w:r>
+              <w:rPr>
+                <w:rFonts w:ascii="Times New Roman" w:hAnsi="Times New Roman" w:cs="Times New Roman"/>
+                <w:b/>
+                <w:bCs/>
+                <w:noProof/>
+                <w:webHidden/>
+              </w:rPr>
+            </w:r>
+            <w:r>
+              <w:rPr>
+                <w:rFonts w:ascii="Times New Roman" w:hAnsi="Times New Roman" w:cs="Times New Roman"/>
+                <w:b/>
+                <w:bCs/>
+                <w:noProof/>
+                <w:webHidden/>
+              </w:rPr>
+              <w:fldChar w:fldCharType="separate"/>
+            </w:r>
+            <w:r>
+              <w:rPr>
+                <w:rFonts w:ascii="Times New Roman" w:hAnsi="Times New Roman" w:cs="Times New Roman"/>
+                <w:b/>
+                <w:bCs/>
+                <w:noProof/>
+                <w:webHidden/>
+              </w:rPr>
+              <w:t>10</w:t>
+            </w:r>
+            <w:r>
+              <w:rPr>
+                <w:rFonts w:ascii="Times New Roman" w:hAnsi="Times New Roman" w:cs="Times New Roman"/>
+                <w:b/>
+                <w:bCs/>
+                <w:noProof/>
+                <w:webHidden/>
+              </w:rPr>
+              <w:fldChar w:fldCharType="end"/>
+            </w:r>
+          </w:hyperlink>
+        </w:p>
+        <w:p>
+          <w:pPr>
+            <w:pStyle w:val="TOC1"/>
+            <w:tabs>
+              <w:tab w:val="right" w:leader="dot" w:pos="9350"/>
+            </w:tabs>
+            <w:rPr>
+              <w:rFonts w:ascii="Times New Roman" w:hAnsi="Times New Roman" w:cs="Times New Roman"/>
+              <w:b/>
+              <w:bCs/>
+              <w:noProof/>
+            </w:rPr>
+          </w:pPr>
+          <w:hyperlink w:anchor="_Toc156247714" w:history="1">
+            <w:r>
+              <w:rPr>
+                <w:rStyle w:val="Hyperlink"/>
+                <w:rFonts w:ascii="Times New Roman" w:hAnsi="Times New Roman" w:cs="Times New Roman"/>
+                <w:b/>
+                <w:bCs/>
+                <w:noProof/>
+              </w:rPr>
+              <w:t>Mục 3: Trang “what’s the IT mean?”</w:t>
+            </w:r>
+            <w:r>
+              <w:rPr>
+                <w:rFonts w:ascii="Times New Roman" w:hAnsi="Times New Roman" w:cs="Times New Roman"/>
+                <w:b/>
+                <w:bCs/>
+                <w:noProof/>
+                <w:webHidden/>
+              </w:rPr>
+              <w:tab/>
+            </w:r>
+            <w:r>
+              <w:rPr>
+                <w:rFonts w:ascii="Times New Roman" w:hAnsi="Times New Roman" w:cs="Times New Roman"/>
+                <w:b/>
+                <w:bCs/>
+                <w:noProof/>
+                <w:webHidden/>
+              </w:rPr>
+              <w:fldChar w:fldCharType="begin"/>
+            </w:r>
+            <w:r>
+              <w:rPr>
+                <w:rFonts w:ascii="Times New Roman" w:hAnsi="Times New Roman" w:cs="Times New Roman"/>
+                <w:b/>
+                <w:bCs/>
+                <w:noProof/>
+                <w:webHidden/>
+              </w:rPr>
+              <w:instrText xml:space="preserve"> PAGEREF _Toc156247714 \h </w:instrText>
+            </w:r>
+            <w:r>
+              <w:rPr>
+                <w:rFonts w:ascii="Times New Roman" w:hAnsi="Times New Roman" w:cs="Times New Roman"/>
+                <w:b/>
+                <w:bCs/>
+                <w:noProof/>
+                <w:webHidden/>
+              </w:rPr>
+            </w:r>
+            <w:r>
+              <w:rPr>
+                <w:rFonts w:ascii="Times New Roman" w:hAnsi="Times New Roman" w:cs="Times New Roman"/>
+                <w:b/>
+                <w:bCs/>
+                <w:noProof/>
+                <w:webHidden/>
+              </w:rPr>
+              <w:fldChar w:fldCharType="separate"/>
+            </w:r>
+            <w:r>
+              <w:rPr>
+                <w:rFonts w:ascii="Times New Roman" w:hAnsi="Times New Roman" w:cs="Times New Roman"/>
+                <w:b/>
+                <w:bCs/>
+                <w:noProof/>
+                <w:webHidden/>
+              </w:rPr>
+              <w:t>11</w:t>
+            </w:r>
+            <w:r>
+              <w:rPr>
+                <w:rFonts w:ascii="Times New Roman" w:hAnsi="Times New Roman" w:cs="Times New Roman"/>
+                <w:b/>
+                <w:bCs/>
+                <w:noProof/>
+                <w:webHidden/>
+              </w:rPr>
+              <w:fldChar w:fldCharType="end"/>
+            </w:r>
+          </w:hyperlink>
+        </w:p>
+        <w:p>
+          <w:pPr>
+            <w:pStyle w:val="TOC1"/>
+            <w:tabs>
+              <w:tab w:val="right" w:leader="dot" w:pos="9350"/>
+            </w:tabs>
+            <w:rPr>
+              <w:rFonts w:ascii="Times New Roman" w:hAnsi="Times New Roman" w:cs="Times New Roman"/>
+              <w:b/>
+              <w:bCs/>
+              <w:noProof/>
+            </w:rPr>
+          </w:pPr>
+          <w:hyperlink w:anchor="_Toc156247715" w:history="1">
+            <w:r>
+              <w:rPr>
+                <w:rStyle w:val="Hyperlink"/>
+                <w:rFonts w:ascii="Times New Roman" w:hAnsi="Times New Roman" w:cs="Times New Roman"/>
+                <w:b/>
+                <w:bCs/>
+                <w:noProof/>
+              </w:rPr>
+              <w:t>Mục 4: Trang “The IT’s advanced”</w:t>
+            </w:r>
+            <w:r>
+              <w:rPr>
+                <w:rFonts w:ascii="Times New Roman" w:hAnsi="Times New Roman" w:cs="Times New Roman"/>
+                <w:b/>
+                <w:bCs/>
+                <w:noProof/>
+                <w:webHidden/>
+              </w:rPr>
+              <w:tab/>
+            </w:r>
+            <w:r>
+              <w:rPr>
+                <w:rFonts w:ascii="Times New Roman" w:hAnsi="Times New Roman" w:cs="Times New Roman"/>
+                <w:b/>
+                <w:bCs/>
+                <w:noProof/>
+                <w:webHidden/>
+              </w:rPr>
+              <w:fldChar w:fldCharType="begin"/>
+            </w:r>
+            <w:r>
+              <w:rPr>
+                <w:rFonts w:ascii="Times New Roman" w:hAnsi="Times New Roman" w:cs="Times New Roman"/>
+                <w:b/>
+                <w:bCs/>
+                <w:noProof/>
+                <w:webHidden/>
+              </w:rPr>
+              <w:instrText xml:space="preserve"> PAGEREF _Toc156247715 \h </w:instrText>
+            </w:r>
+            <w:r>
+              <w:rPr>
+                <w:rFonts w:ascii="Times New Roman" w:hAnsi="Times New Roman" w:cs="Times New Roman"/>
+                <w:b/>
+                <w:bCs/>
+                <w:noProof/>
+                <w:webHidden/>
+              </w:rPr>
+            </w:r>
+            <w:r>
+              <w:rPr>
+                <w:rFonts w:ascii="Times New Roman" w:hAnsi="Times New Roman" w:cs="Times New Roman"/>
+                <w:b/>
+                <w:bCs/>
+                <w:noProof/>
+                <w:webHidden/>
+              </w:rPr>
+              <w:fldChar w:fldCharType="separate"/>
+            </w:r>
+            <w:r>
+              <w:rPr>
+                <w:rFonts w:ascii="Times New Roman" w:hAnsi="Times New Roman" w:cs="Times New Roman"/>
+                <w:b/>
+                <w:bCs/>
+                <w:noProof/>
+                <w:webHidden/>
+              </w:rPr>
+              <w:t>13</w:t>
+            </w:r>
+            <w:r>
+              <w:rPr>
+                <w:rFonts w:ascii="Times New Roman" w:hAnsi="Times New Roman" w:cs="Times New Roman"/>
+                <w:b/>
+                <w:bCs/>
+                <w:noProof/>
+                <w:webHidden/>
+              </w:rPr>
+              <w:fldChar w:fldCharType="end"/>
+            </w:r>
+          </w:hyperlink>
+        </w:p>
+        <w:p>
+          <w:pPr>
+            <w:pStyle w:val="TOC1"/>
+            <w:tabs>
+              <w:tab w:val="right" w:leader="dot" w:pos="9350"/>
+            </w:tabs>
+            <w:rPr>
+              <w:rFonts w:ascii="Times New Roman" w:hAnsi="Times New Roman" w:cs="Times New Roman"/>
+              <w:b/>
+              <w:bCs/>
+              <w:noProof/>
+            </w:rPr>
+          </w:pPr>
+          <w:hyperlink w:anchor="_Toc156247716" w:history="1">
+            <w:r>
+              <w:rPr>
+                <w:rStyle w:val="Hyperlink"/>
+                <w:rFonts w:ascii="Times New Roman" w:hAnsi="Times New Roman" w:cs="Times New Roman"/>
+                <w:b/>
+                <w:bCs/>
+                <w:noProof/>
+              </w:rPr>
+              <w:t>Mục 5: Mô phỏng 1 trang bài viết - “Ông trùm công nghệ” hay “The Giant of Technology”:</w:t>
+            </w:r>
+            <w:r>
+              <w:rPr>
+                <w:rFonts w:ascii="Times New Roman" w:hAnsi="Times New Roman" w:cs="Times New Roman"/>
+                <w:b/>
+                <w:bCs/>
+                <w:noProof/>
+                <w:webHidden/>
+              </w:rPr>
+              <w:tab/>
+            </w:r>
+            <w:r>
+              <w:rPr>
+                <w:rFonts w:ascii="Times New Roman" w:hAnsi="Times New Roman" w:cs="Times New Roman"/>
+                <w:b/>
+                <w:bCs/>
+                <w:noProof/>
+                <w:webHidden/>
+              </w:rPr>
+              <w:fldChar w:fldCharType="begin"/>
+            </w:r>
+            <w:r>
+              <w:rPr>
+                <w:rFonts w:ascii="Times New Roman" w:hAnsi="Times New Roman" w:cs="Times New Roman"/>
+                <w:b/>
+                <w:bCs/>
+                <w:noProof/>
+                <w:webHidden/>
+              </w:rPr>
+              <w:instrText xml:space="preserve"> PAGEREF _Toc156247716 \h </w:instrText>
+            </w:r>
+            <w:r>
+              <w:rPr>
+                <w:rFonts w:ascii="Times New Roman" w:hAnsi="Times New Roman" w:cs="Times New Roman"/>
+                <w:b/>
+                <w:bCs/>
+                <w:noProof/>
+                <w:webHidden/>
+              </w:rPr>
+            </w:r>
+            <w:r>
+              <w:rPr>
+                <w:rFonts w:ascii="Times New Roman" w:hAnsi="Times New Roman" w:cs="Times New Roman"/>
+                <w:b/>
+                <w:bCs/>
+                <w:noProof/>
+                <w:webHidden/>
+              </w:rPr>
+              <w:fldChar w:fldCharType="separate"/>
+            </w:r>
+            <w:r>
+              <w:rPr>
+                <w:rFonts w:ascii="Times New Roman" w:hAnsi="Times New Roman" w:cs="Times New Roman"/>
+                <w:b/>
+                <w:bCs/>
+                <w:noProof/>
+                <w:webHidden/>
+              </w:rPr>
+              <w:t>15</w:t>
+            </w:r>
+            <w:r>
+              <w:rPr>
+                <w:rFonts w:ascii="Times New Roman" w:hAnsi="Times New Roman" w:cs="Times New Roman"/>
+                <w:b/>
+                <w:bCs/>
+                <w:noProof/>
+                <w:webHidden/>
+              </w:rPr>
+              <w:fldChar w:fldCharType="end"/>
+            </w:r>
+          </w:hyperlink>
+        </w:p>
+        <w:p>
+          <w:pPr>
+            <w:rPr>
+              <w:rFonts w:ascii="Times New Roman" w:hAnsi="Times New Roman" w:cs="Times New Roman"/>
+            </w:rPr>
+          </w:pPr>
           <w:r>
             <w:rPr>
+              <w:rFonts w:ascii="Times New Roman" w:hAnsi="Times New Roman" w:cs="Times New Roman"/>
               <w:b/>
               <w:bCs/>
               <w:noProof/>
@@ -2189,8 +2417,6 @@
         <w:spacing w:line="259" w:lineRule="auto"/>
         <w:rPr>
           <w:rFonts w:ascii="Times New Roman" w:eastAsiaTheme="majorEastAsia" w:hAnsi="Times New Roman" w:cs="Times New Roman"/>
-          <w:b/>
-          <w:bCs/>
           <w:sz w:val="32"/>
           <w:szCs w:val="32"/>
         </w:rPr>
@@ -2198,34 +2424,20 @@
       <w:r>
         <w:rPr>
           <w:rFonts w:ascii="Times New Roman" w:hAnsi="Times New Roman" w:cs="Times New Roman"/>
-          <w:b/>
-          <w:bCs/>
         </w:rPr>
         <w:br w:type="page"/>
       </w:r>
     </w:p>
     <w:p>
       <w:pPr>
-        <w:pStyle w:val="Heading1"/>
-        <w:rPr>
-          <w:rFonts w:ascii="Times New Roman" w:hAnsi="Times New Roman" w:cs="Times New Roman"/>
-          <w:b/>
-          <w:bCs/>
-          <w:color w:val="auto"/>
-        </w:rPr>
-      </w:pPr>
-      <w:bookmarkStart w:id="2" w:name="_Toc155567973"/>
-      <w:r>
-        <w:rPr>
-          <w:rFonts w:ascii="Times New Roman" w:hAnsi="Times New Roman" w:cs="Times New Roman"/>
-          <w:b/>
-          <w:bCs/>
-          <w:color w:val="auto"/>
-        </w:rPr>
+        <w:pStyle w:val="Title1"/>
+      </w:pPr>
+      <w:bookmarkStart w:id="1" w:name="_Toc156247699"/>
+      <w:r>
         <w:lastRenderedPageBreak/>
         <w:t>GIỚI THIỆU VỀ TRANG WEB</w:t>
       </w:r>
-      <w:bookmarkEnd w:id="2"/>
+      <w:bookmarkEnd w:id="1"/>
     </w:p>
     <w:p>
       <w:pPr>
@@ -2239,8 +2451,6 @@
       <w:r>
         <w:rPr>
           <w:rFonts w:ascii="Times New Roman" w:hAnsi="Times New Roman" w:cs="Times New Roman"/>
-          <w:b/>
-          <w:bCs/>
         </w:rPr>
         <w:tab/>
       </w:r>
@@ -2277,8 +2487,6 @@
         <w:spacing w:line="259" w:lineRule="auto"/>
         <w:rPr>
           <w:rFonts w:ascii="Times New Roman" w:eastAsiaTheme="majorEastAsia" w:hAnsi="Times New Roman" w:cs="Times New Roman"/>
-          <w:b/>
-          <w:bCs/>
           <w:sz w:val="32"/>
           <w:szCs w:val="32"/>
         </w:rPr>
@@ -2295,56 +2503,33 @@
       <w:r>
         <w:rPr>
           <w:rFonts w:ascii="Times New Roman" w:hAnsi="Times New Roman" w:cs="Times New Roman"/>
-          <w:b/>
-          <w:bCs/>
         </w:rPr>
         <w:br w:type="page"/>
       </w:r>
     </w:p>
     <w:p>
       <w:pPr>
-        <w:pStyle w:val="Heading1"/>
-        <w:rPr>
-          <w:rFonts w:ascii="Times New Roman" w:hAnsi="Times New Roman" w:cs="Times New Roman"/>
-          <w:b/>
-          <w:bCs/>
-          <w:color w:val="auto"/>
-        </w:rPr>
-      </w:pPr>
-      <w:bookmarkStart w:id="3" w:name="_Toc155567974"/>
-      <w:r>
-        <w:rPr>
-          <w:rFonts w:ascii="Times New Roman" w:hAnsi="Times New Roman" w:cs="Times New Roman"/>
-          <w:b/>
-          <w:bCs/>
-          <w:color w:val="auto"/>
-        </w:rPr>
+        <w:pStyle w:val="Title1"/>
+      </w:pPr>
+      <w:bookmarkStart w:id="2" w:name="_Toc156247700"/>
+      <w:r>
         <w:lastRenderedPageBreak/>
         <w:t>CÁC BƯỚC THỰC HIỆN</w:t>
       </w:r>
+      <w:bookmarkEnd w:id="2"/>
+    </w:p>
+    <w:p>
+      <w:pPr>
+        <w:pStyle w:val="Title2"/>
+      </w:pPr>
+      <w:bookmarkStart w:id="3" w:name="_Toc156247701"/>
+      <w:r>
+        <w:t>Mục</w:t>
+      </w:r>
+      <w:r>
+        <w:t xml:space="preserve"> 1: Tải và cài đặt các plugin cần thiết và theme sử dụng cho trang</w:t>
+      </w:r>
       <w:bookmarkEnd w:id="3"/>
-    </w:p>
-    <w:p>
-      <w:pPr>
-        <w:pStyle w:val="Heading2"/>
-        <w:rPr>
-          <w:rFonts w:ascii="Times New Roman" w:hAnsi="Times New Roman" w:cs="Times New Roman"/>
-          <w:b/>
-          <w:bCs/>
-          <w:color w:val="auto"/>
-        </w:rPr>
-      </w:pPr>
-      <w:bookmarkStart w:id="4" w:name="_Toc155567975"/>
-      <w:r>
-        <w:rPr>
-          <w:rFonts w:ascii="Times New Roman" w:hAnsi="Times New Roman" w:cs="Times New Roman"/>
-          <w:b/>
-          <w:bCs/>
-          <w:color w:val="auto"/>
-        </w:rPr>
-        <w:t>Bước 1: Tải và cài đặt các plugin cần thiết và theme sử dụng cho trang</w:t>
-      </w:r>
-      <w:bookmarkEnd w:id="4"/>
     </w:p>
     <w:p>
       <w:pPr>
@@ -2352,30 +2537,24 @@
         <w:ind w:firstLine="720"/>
         <w:rPr>
           <w:rFonts w:ascii="Times New Roman" w:hAnsi="Times New Roman" w:cs="Times New Roman"/>
-          <w:b/>
-          <w:bCs/>
           <w:color w:val="auto"/>
         </w:rPr>
       </w:pPr>
-      <w:bookmarkStart w:id="5" w:name="_Toc155567976"/>
-      <w:r>
-        <w:rPr>
-          <w:rFonts w:ascii="Times New Roman" w:hAnsi="Times New Roman" w:cs="Times New Roman"/>
-          <w:b/>
-          <w:bCs/>
+      <w:bookmarkStart w:id="4" w:name="_Toc156247702"/>
+      <w:r>
+        <w:rPr>
+          <w:rFonts w:ascii="Times New Roman" w:hAnsi="Times New Roman" w:cs="Times New Roman"/>
           <w:color w:val="auto"/>
         </w:rPr>
         <w:t>Plugin Classic Editor:</w:t>
       </w:r>
-      <w:bookmarkEnd w:id="5"/>
+      <w:bookmarkEnd w:id="4"/>
     </w:p>
     <w:p>
       <w:pPr>
         <w:spacing w:line="259" w:lineRule="auto"/>
         <w:rPr>
           <w:rFonts w:ascii="Times New Roman" w:hAnsi="Times New Roman" w:cs="Times New Roman"/>
-          <w:b/>
-          <w:bCs/>
           <w:sz w:val="26"/>
           <w:szCs w:val="26"/>
         </w:rPr>
@@ -2383,12 +2562,10 @@
       <w:r>
         <w:rPr>
           <w:rFonts w:ascii="Times New Roman" w:hAnsi="Times New Roman" w:cs="Times New Roman"/>
-          <w:b/>
-          <w:bCs/>
           <w:noProof/>
         </w:rPr>
         <w:drawing>
-          <wp:inline distT="0" distB="0" distL="0" distR="0" wp14:anchorId="40622C5F" wp14:editId="7278CA3B">
+          <wp:inline distT="0" distB="0" distL="0" distR="0" wp14:anchorId="44DDD1A2" wp14:editId="0CC00407">
             <wp:extent cx="5943600" cy="3341370"/>
             <wp:effectExtent l="0" t="0" r="0" b="0"/>
             <wp:docPr id="491872902" name="Picture 1"/>
@@ -2430,30 +2607,24 @@
         <w:ind w:firstLine="720"/>
         <w:rPr>
           <w:rFonts w:ascii="Times New Roman" w:hAnsi="Times New Roman" w:cs="Times New Roman"/>
-          <w:b/>
-          <w:bCs/>
           <w:color w:val="auto"/>
         </w:rPr>
       </w:pPr>
-      <w:bookmarkStart w:id="6" w:name="_Toc155567977"/>
-      <w:r>
-        <w:rPr>
-          <w:rFonts w:ascii="Times New Roman" w:hAnsi="Times New Roman" w:cs="Times New Roman"/>
-          <w:b/>
-          <w:bCs/>
+      <w:bookmarkStart w:id="5" w:name="_Toc156247703"/>
+      <w:r>
+        <w:rPr>
+          <w:rFonts w:ascii="Times New Roman" w:hAnsi="Times New Roman" w:cs="Times New Roman"/>
           <w:color w:val="auto"/>
         </w:rPr>
         <w:t>Plugin Classic Widgets:</w:t>
       </w:r>
-      <w:bookmarkEnd w:id="6"/>
+      <w:bookmarkEnd w:id="5"/>
     </w:p>
     <w:p>
       <w:pPr>
         <w:spacing w:line="259" w:lineRule="auto"/>
         <w:rPr>
           <w:rFonts w:ascii="Times New Roman" w:hAnsi="Times New Roman" w:cs="Times New Roman"/>
-          <w:b/>
-          <w:bCs/>
           <w:sz w:val="26"/>
           <w:szCs w:val="26"/>
         </w:rPr>
@@ -2461,12 +2632,10 @@
       <w:r>
         <w:rPr>
           <w:rFonts w:ascii="Times New Roman" w:hAnsi="Times New Roman" w:cs="Times New Roman"/>
-          <w:b/>
-          <w:bCs/>
           <w:noProof/>
         </w:rPr>
         <w:drawing>
-          <wp:inline distT="0" distB="0" distL="0" distR="0" wp14:anchorId="2F3E44A4" wp14:editId="10CD941C">
+          <wp:inline distT="0" distB="0" distL="0" distR="0" wp14:anchorId="3D6741A8" wp14:editId="3D4E9DF4">
             <wp:extent cx="5943600" cy="3341370"/>
             <wp:effectExtent l="0" t="0" r="0" b="0"/>
             <wp:docPr id="2050000811" name="Picture 1" descr="A screenshot of a computer&#10;&#10;Description automatically generated"/>
@@ -2508,31 +2677,25 @@
         <w:ind w:firstLine="720"/>
         <w:rPr>
           <w:rFonts w:ascii="Times New Roman" w:hAnsi="Times New Roman" w:cs="Times New Roman"/>
-          <w:b/>
-          <w:bCs/>
           <w:color w:val="auto"/>
         </w:rPr>
       </w:pPr>
-      <w:bookmarkStart w:id="7" w:name="_Toc155567978"/>
-      <w:r>
-        <w:rPr>
-          <w:rFonts w:ascii="Times New Roman" w:hAnsi="Times New Roman" w:cs="Times New Roman"/>
-          <w:b/>
-          <w:bCs/>
+      <w:bookmarkStart w:id="6" w:name="_Toc156247704"/>
+      <w:r>
+        <w:rPr>
+          <w:rFonts w:ascii="Times New Roman" w:hAnsi="Times New Roman" w:cs="Times New Roman"/>
           <w:color w:val="auto"/>
         </w:rPr>
         <w:lastRenderedPageBreak/>
         <w:t>Plugin UpdraftPlus: WordPress Backup &amp; Migration Plugin</w:t>
       </w:r>
-      <w:bookmarkEnd w:id="7"/>
+      <w:bookmarkEnd w:id="6"/>
     </w:p>
     <w:p>
       <w:pPr>
         <w:spacing w:line="259" w:lineRule="auto"/>
         <w:rPr>
           <w:rFonts w:ascii="Times New Roman" w:hAnsi="Times New Roman" w:cs="Times New Roman"/>
-          <w:b/>
-          <w:bCs/>
           <w:sz w:val="26"/>
           <w:szCs w:val="26"/>
         </w:rPr>
@@ -2540,12 +2703,10 @@
       <w:r>
         <w:rPr>
           <w:rFonts w:ascii="Times New Roman" w:hAnsi="Times New Roman" w:cs="Times New Roman"/>
-          <w:b/>
-          <w:bCs/>
           <w:noProof/>
         </w:rPr>
         <w:drawing>
-          <wp:inline distT="0" distB="0" distL="0" distR="0" wp14:anchorId="3747AE4F" wp14:editId="7C6B8F76">
+          <wp:inline distT="0" distB="0" distL="0" distR="0" wp14:anchorId="0C0E5DE7" wp14:editId="1E352C9B">
             <wp:extent cx="5943600" cy="3341370"/>
             <wp:effectExtent l="0" t="0" r="0" b="0"/>
             <wp:docPr id="393968975" name="Picture 1"/>
@@ -2587,30 +2748,24 @@
         <w:ind w:firstLine="720"/>
         <w:rPr>
           <w:rFonts w:ascii="Times New Roman" w:hAnsi="Times New Roman" w:cs="Times New Roman"/>
-          <w:b/>
-          <w:bCs/>
           <w:color w:val="auto"/>
         </w:rPr>
       </w:pPr>
-      <w:bookmarkStart w:id="8" w:name="_Toc155567979"/>
-      <w:r>
-        <w:rPr>
-          <w:rFonts w:ascii="Times New Roman" w:hAnsi="Times New Roman" w:cs="Times New Roman"/>
-          <w:b/>
-          <w:bCs/>
+      <w:bookmarkStart w:id="7" w:name="_Toc156247705"/>
+      <w:r>
+        <w:rPr>
+          <w:rFonts w:ascii="Times New Roman" w:hAnsi="Times New Roman" w:cs="Times New Roman"/>
           <w:color w:val="auto"/>
         </w:rPr>
         <w:t>Theme AI News</w:t>
       </w:r>
-      <w:bookmarkEnd w:id="8"/>
+      <w:bookmarkEnd w:id="7"/>
     </w:p>
     <w:p>
       <w:pPr>
         <w:spacing w:line="259" w:lineRule="auto"/>
         <w:rPr>
           <w:rFonts w:ascii="Times New Roman" w:hAnsi="Times New Roman" w:cs="Times New Roman"/>
-          <w:b/>
-          <w:bCs/>
           <w:sz w:val="26"/>
           <w:szCs w:val="26"/>
         </w:rPr>
@@ -2618,12 +2773,10 @@
       <w:r>
         <w:rPr>
           <w:rFonts w:ascii="Times New Roman" w:hAnsi="Times New Roman" w:cs="Times New Roman"/>
-          <w:b/>
-          <w:bCs/>
           <w:noProof/>
         </w:rPr>
         <w:drawing>
-          <wp:inline distT="0" distB="0" distL="0" distR="0" wp14:anchorId="4C5DC269" wp14:editId="42FE284C">
+          <wp:inline distT="0" distB="0" distL="0" distR="0" wp14:anchorId="78FCE6EF" wp14:editId="19345A9C">
             <wp:extent cx="5943600" cy="3341370"/>
             <wp:effectExtent l="0" t="0" r="0" b="0"/>
             <wp:docPr id="1181222363" name="Picture 1" descr="A screenshot of a computer&#10;&#10;Description automatically generated"/>
@@ -2664,8 +2817,6 @@
         <w:spacing w:line="259" w:lineRule="auto"/>
         <w:rPr>
           <w:rFonts w:ascii="Times New Roman" w:hAnsi="Times New Roman" w:cs="Times New Roman"/>
-          <w:b/>
-          <w:bCs/>
         </w:rPr>
       </w:pPr>
     </w:p>
@@ -2674,41 +2825,28 @@
         <w:spacing w:line="259" w:lineRule="auto"/>
         <w:rPr>
           <w:rFonts w:ascii="Times New Roman" w:hAnsi="Times New Roman" w:cs="Times New Roman"/>
-          <w:b/>
-          <w:bCs/>
-        </w:rPr>
-      </w:pPr>
-    </w:p>
-    <w:p>
-      <w:pPr>
-        <w:pStyle w:val="Heading2"/>
-        <w:rPr>
-          <w:rFonts w:ascii="Times New Roman" w:hAnsi="Times New Roman" w:cs="Times New Roman"/>
-          <w:b/>
-          <w:bCs/>
-          <w:color w:val="auto"/>
-        </w:rPr>
-      </w:pPr>
-      <w:bookmarkStart w:id="9" w:name="_Toc155567980"/>
-      <w:r>
-        <w:rPr>
-          <w:rFonts w:ascii="Times New Roman" w:hAnsi="Times New Roman" w:cs="Times New Roman"/>
-          <w:b/>
-          <w:bCs/>
-          <w:color w:val="auto"/>
-        </w:rPr>
+        </w:rPr>
+      </w:pPr>
+    </w:p>
+    <w:p>
+      <w:pPr>
+        <w:pStyle w:val="Title2"/>
+      </w:pPr>
+      <w:bookmarkStart w:id="8" w:name="_Toc156247706"/>
+      <w:r>
         <w:lastRenderedPageBreak/>
-        <w:t>Bước 2: Vào mục “Click vào Appearance &gt; Chọn Themes &gt; Chọn Active Theme “AI News” &gt; Chọn Customize”</w:t>
-      </w:r>
-      <w:bookmarkEnd w:id="9"/>
+        <w:t>Mục</w:t>
+      </w:r>
+      <w:r>
+        <w:t xml:space="preserve"> 2: Vào mục “Click vào Appearance &gt; Chọn Themes &gt; Chọn Active Theme “AI News” &gt; Chọn Customize”</w:t>
+      </w:r>
+      <w:bookmarkEnd w:id="8"/>
     </w:p>
     <w:p>
       <w:pPr>
         <w:spacing w:line="259" w:lineRule="auto"/>
         <w:rPr>
           <w:rFonts w:ascii="Times New Roman" w:hAnsi="Times New Roman" w:cs="Times New Roman"/>
-          <w:b/>
-          <w:bCs/>
           <w:sz w:val="26"/>
           <w:szCs w:val="26"/>
         </w:rPr>
@@ -2716,12 +2854,10 @@
       <w:r>
         <w:rPr>
           <w:rFonts w:ascii="Times New Roman" w:hAnsi="Times New Roman" w:cs="Times New Roman"/>
-          <w:b/>
-          <w:bCs/>
           <w:noProof/>
         </w:rPr>
         <w:drawing>
-          <wp:inline distT="0" distB="0" distL="0" distR="0" wp14:anchorId="5D5BD312" wp14:editId="71DDAEA1">
+          <wp:inline distT="0" distB="0" distL="0" distR="0" wp14:anchorId="0884C8D9" wp14:editId="6919ECD2">
             <wp:extent cx="5943600" cy="3341370"/>
             <wp:effectExtent l="0" t="0" r="0" b="0"/>
             <wp:docPr id="2023359262" name="Picture 1" descr="A screenshot of a computer&#10;&#10;Description automatically generated"/>
@@ -2759,7 +2895,43 @@
     </w:p>
     <w:p>
       <w:pPr>
+        <w:pStyle w:val="Title2"/>
+      </w:pPr>
+      <w:bookmarkStart w:id="9" w:name="_Toc156247707"/>
+      <w:r>
+        <w:rPr>
+          <w:rStyle w:val="Heading2Char"/>
+          <w:rFonts w:ascii="Times New Roman" w:hAnsi="Times New Roman" w:cs="Times New Roman"/>
+          <w:color w:val="auto"/>
+        </w:rPr>
+        <w:t>Mục</w:t>
+      </w:r>
+      <w:r>
+        <w:rPr>
+          <w:rStyle w:val="Heading2Char"/>
+          <w:rFonts w:ascii="Times New Roman" w:hAnsi="Times New Roman" w:cs="Times New Roman"/>
+          <w:color w:val="auto"/>
+        </w:rPr>
+        <w:t xml:space="preserve"> 3: Chọn vào bút chỉnh sửa ở tên trang Web</w:t>
+      </w:r>
+      <w:r>
+        <w:t>.</w:t>
+      </w:r>
+      <w:bookmarkEnd w:id="9"/>
+      <w:r>
+        <w:t xml:space="preserve"> </w:t>
+      </w:r>
+    </w:p>
+    <w:p>
+      <w:pPr>
         <w:spacing w:line="259" w:lineRule="auto"/>
+        <w:rPr>
+          <w:rFonts w:ascii="Times New Roman" w:hAnsi="Times New Roman" w:cs="Times New Roman"/>
+          <w:sz w:val="26"/>
+          <w:szCs w:val="26"/>
+        </w:rPr>
+      </w:pPr>
+      <w:r>
         <w:rPr>
           <w:rFonts w:ascii="Times New Roman" w:hAnsi="Times New Roman" w:cs="Times New Roman"/>
           <w:b/>
@@ -2767,28 +2939,15 @@
           <w:sz w:val="26"/>
           <w:szCs w:val="26"/>
         </w:rPr>
-      </w:pPr>
-      <w:bookmarkStart w:id="10" w:name="_Toc155567981"/>
-      <w:r>
-        <w:rPr>
-          <w:rStyle w:val="Heading2Char"/>
-          <w:rFonts w:ascii="Times New Roman" w:hAnsi="Times New Roman" w:cs="Times New Roman"/>
-          <w:b/>
-          <w:bCs/>
-          <w:color w:val="auto"/>
-        </w:rPr>
-        <w:t>Bước 3: Chọn vào bút chỉnh sửa ở tên trang Web</w:t>
-      </w:r>
-      <w:bookmarkEnd w:id="10"/>
-      <w:r>
-        <w:rPr>
-          <w:rFonts w:ascii="Times New Roman" w:hAnsi="Times New Roman" w:cs="Times New Roman"/>
-          <w:b/>
-          <w:bCs/>
+        <w:tab/>
+      </w:r>
+      <w:r>
+        <w:rPr>
+          <w:rFonts w:ascii="Times New Roman" w:hAnsi="Times New Roman" w:cs="Times New Roman"/>
           <w:sz w:val="26"/>
           <w:szCs w:val="26"/>
         </w:rPr>
-        <w:t xml:space="preserve">. </w:t>
+        <w:t>Ở mục “Site Title” – điền thông tin cho tên trang web</w:t>
       </w:r>
     </w:p>
     <w:p>
@@ -2796,8 +2955,6 @@
         <w:spacing w:line="259" w:lineRule="auto"/>
         <w:rPr>
           <w:rFonts w:ascii="Times New Roman" w:hAnsi="Times New Roman" w:cs="Times New Roman"/>
-          <w:b/>
-          <w:bCs/>
           <w:sz w:val="26"/>
           <w:szCs w:val="26"/>
         </w:rPr>
@@ -2805,13 +2962,11 @@
       <w:r>
         <w:rPr>
           <w:rFonts w:ascii="Times New Roman" w:hAnsi="Times New Roman" w:cs="Times New Roman"/>
-          <w:b/>
-          <w:bCs/>
           <w:sz w:val="26"/>
           <w:szCs w:val="26"/>
         </w:rPr>
         <w:tab/>
-        <w:t>Ở mục “Site Title” – điền thông tin cho tên trang web</w:t>
+        <w:t>Ở mục “Tagline” – điền tên thẻ (mô tả) cho trang web</w:t>
       </w:r>
     </w:p>
     <w:p>
@@ -2819,8 +2974,6 @@
         <w:spacing w:line="259" w:lineRule="auto"/>
         <w:rPr>
           <w:rFonts w:ascii="Times New Roman" w:hAnsi="Times New Roman" w:cs="Times New Roman"/>
-          <w:b/>
-          <w:bCs/>
           <w:sz w:val="26"/>
           <w:szCs w:val="26"/>
         </w:rPr>
@@ -2828,13 +2981,11 @@
       <w:r>
         <w:rPr>
           <w:rFonts w:ascii="Times New Roman" w:hAnsi="Times New Roman" w:cs="Times New Roman"/>
-          <w:b/>
-          <w:bCs/>
           <w:sz w:val="26"/>
           <w:szCs w:val="26"/>
         </w:rPr>
         <w:tab/>
-        <w:t>Ở mục “Tagline” – điền tên thẻ (mô tả) cho trang web</w:t>
+        <w:t>Ở mục “Logo” – thêm logo trang web</w:t>
       </w:r>
     </w:p>
     <w:p>
@@ -2842,40 +2993,16 @@
         <w:spacing w:line="259" w:lineRule="auto"/>
         <w:rPr>
           <w:rFonts w:ascii="Times New Roman" w:hAnsi="Times New Roman" w:cs="Times New Roman"/>
-          <w:b/>
-          <w:bCs/>
-          <w:sz w:val="26"/>
-          <w:szCs w:val="26"/>
-        </w:rPr>
-      </w:pPr>
-      <w:r>
-        <w:rPr>
-          <w:rFonts w:ascii="Times New Roman" w:hAnsi="Times New Roman" w:cs="Times New Roman"/>
-          <w:b/>
-          <w:bCs/>
-          <w:sz w:val="26"/>
-          <w:szCs w:val="26"/>
-        </w:rPr>
-        <w:tab/>
-        <w:t>Ở mục “Logo” – thêm logo trang web</w:t>
-      </w:r>
-    </w:p>
-    <w:p>
-      <w:pPr>
-        <w:spacing w:line="259" w:lineRule="auto"/>
-        <w:rPr>
-          <w:rFonts w:ascii="Times New Roman" w:hAnsi="Times New Roman" w:cs="Times New Roman"/>
-          <w:b/>
-          <w:bCs/>
-        </w:rPr>
-      </w:pPr>
-      <w:r>
-        <w:rPr>
+        </w:rPr>
+      </w:pPr>
+      <w:r>
+        <w:rPr>
+          <w:rFonts w:ascii="Times New Roman" w:hAnsi="Times New Roman" w:cs="Times New Roman"/>
           <w:noProof/>
         </w:rPr>
         <w:lastRenderedPageBreak/>
         <w:drawing>
-          <wp:inline distT="0" distB="0" distL="0" distR="0" wp14:anchorId="7F8D9598" wp14:editId="5DD1476A">
+          <wp:inline distT="0" distB="0" distL="0" distR="0" wp14:anchorId="229F12C7" wp14:editId="4BA011A4">
             <wp:extent cx="5943600" cy="3341370"/>
             <wp:effectExtent l="0" t="0" r="0" b="0"/>
             <wp:docPr id="1684567888" name="Picture 1"/>
@@ -2913,42 +3040,22 @@
     </w:p>
     <w:p>
       <w:pPr>
-        <w:pStyle w:val="Heading2"/>
-        <w:rPr>
-          <w:rFonts w:ascii="Times New Roman" w:hAnsi="Times New Roman" w:cs="Times New Roman"/>
-          <w:b/>
-          <w:bCs/>
-          <w:color w:val="auto"/>
-        </w:rPr>
-      </w:pPr>
-      <w:bookmarkStart w:id="11" w:name="_Toc155567982"/>
-      <w:r>
-        <w:rPr>
-          <w:rFonts w:ascii="Times New Roman" w:hAnsi="Times New Roman" w:cs="Times New Roman"/>
-          <w:b/>
-          <w:bCs/>
-          <w:color w:val="auto"/>
-        </w:rPr>
-        <w:t>Bước 4:</w:t>
-      </w:r>
-      <w:r>
-        <w:rPr>
-          <w:rFonts w:ascii="Times New Roman" w:hAnsi="Times New Roman" w:cs="Times New Roman"/>
-          <w:b/>
-          <w:bCs/>
-          <w:color w:val="auto"/>
-        </w:rPr>
-        <w:t xml:space="preserve"> Nhấn “Publish”. Nhấn nút “ &lt; “ để rời khỏi giao diện “Site Identity”. Ở giao diện chính “Customize”, chọn Menus &gt; Click “Create a new menu”.</w:t>
-      </w:r>
-      <w:bookmarkEnd w:id="11"/>
+        <w:pStyle w:val="Title2"/>
+      </w:pPr>
+      <w:bookmarkStart w:id="10" w:name="_Toc156247708"/>
+      <w:r>
+        <w:t>Mục</w:t>
+      </w:r>
+      <w:r>
+        <w:t xml:space="preserve"> 4: Nhấn “Publish”. Nhấn nút “ &lt; “ để rời khỏi giao diện “Site Identity”. Ở giao diện chính “Customize”, chọn Menus &gt; Click “Create a new menu”.</w:t>
+      </w:r>
+      <w:bookmarkEnd w:id="10"/>
     </w:p>
     <w:p>
       <w:pPr>
         <w:spacing w:line="259" w:lineRule="auto"/>
         <w:rPr>
           <w:rFonts w:ascii="Times New Roman" w:hAnsi="Times New Roman" w:cs="Times New Roman"/>
-          <w:b/>
-          <w:bCs/>
           <w:sz w:val="26"/>
           <w:szCs w:val="26"/>
         </w:rPr>
@@ -2956,8 +3063,6 @@
       <w:r>
         <w:rPr>
           <w:rFonts w:ascii="Times New Roman" w:hAnsi="Times New Roman" w:cs="Times New Roman"/>
-          <w:b/>
-          <w:bCs/>
           <w:sz w:val="26"/>
           <w:szCs w:val="26"/>
         </w:rPr>
@@ -2970,8 +3075,6 @@
         <w:spacing w:line="259" w:lineRule="auto"/>
         <w:rPr>
           <w:rFonts w:ascii="Times New Roman" w:hAnsi="Times New Roman" w:cs="Times New Roman"/>
-          <w:b/>
-          <w:bCs/>
           <w:sz w:val="26"/>
           <w:szCs w:val="26"/>
         </w:rPr>
@@ -2979,52 +3082,29 @@
       <w:r>
         <w:rPr>
           <w:rFonts w:ascii="Times New Roman" w:hAnsi="Times New Roman" w:cs="Times New Roman"/>
-          <w:b/>
-          <w:bCs/>
           <w:sz w:val="26"/>
           <w:szCs w:val="26"/>
         </w:rPr>
         <w:tab/>
-        <w:t>Ở mục “Menu Locations”, click vào ô “Primary” – đặt menu trở thành menu chín</w:t>
-      </w:r>
-      <w:r>
-        <w:rPr>
-          <w:rFonts w:ascii="Times New Roman" w:hAnsi="Times New Roman" w:cs="Times New Roman"/>
-          <w:b/>
-          <w:bCs/>
+        <w:t>Ở mục “Menu Locations”, click vào ô “Primary” – đặt menu trở thành menu chính. Nhấn “Next”.</w:t>
+      </w:r>
+    </w:p>
+    <w:p>
+      <w:pPr>
+        <w:spacing w:line="259" w:lineRule="auto"/>
+        <w:rPr>
+          <w:rFonts w:ascii="Times New Roman" w:hAnsi="Times New Roman" w:cs="Times New Roman"/>
           <w:sz w:val="26"/>
           <w:szCs w:val="26"/>
         </w:rPr>
-        <w:t>h</w:t>
-      </w:r>
-      <w:r>
-        <w:rPr>
-          <w:rFonts w:ascii="Times New Roman" w:hAnsi="Times New Roman" w:cs="Times New Roman"/>
-          <w:b/>
-          <w:bCs/>
-          <w:sz w:val="26"/>
-          <w:szCs w:val="26"/>
-        </w:rPr>
-        <w:t>. Nhấn “Next”.</w:t>
-      </w:r>
-    </w:p>
-    <w:p>
-      <w:pPr>
-        <w:spacing w:line="259" w:lineRule="auto"/>
-        <w:rPr>
-          <w:rFonts w:ascii="Times New Roman" w:hAnsi="Times New Roman" w:cs="Times New Roman"/>
-          <w:b/>
-          <w:bCs/>
-          <w:sz w:val="26"/>
-          <w:szCs w:val="26"/>
-        </w:rPr>
-      </w:pPr>
-      <w:r>
-        <w:rPr>
+      </w:pPr>
+      <w:r>
+        <w:rPr>
+          <w:rFonts w:ascii="Times New Roman" w:hAnsi="Times New Roman" w:cs="Times New Roman"/>
           <w:noProof/>
         </w:rPr>
         <w:drawing>
-          <wp:inline distT="0" distB="0" distL="0" distR="0" wp14:anchorId="299BAB96" wp14:editId="2EDD302D">
+          <wp:inline distT="0" distB="0" distL="0" distR="0" wp14:anchorId="56D1A701" wp14:editId="4400B6D1">
             <wp:extent cx="5943600" cy="3341370"/>
             <wp:effectExtent l="0" t="0" r="0" b="0"/>
             <wp:docPr id="1831210779" name="Picture 1" descr="A screenshot of a computer&#10;&#10;Description automatically generated"/>
@@ -3062,51 +3142,32 @@
     </w:p>
     <w:p>
       <w:pPr>
-        <w:pStyle w:val="Heading2"/>
-        <w:rPr>
-          <w:rFonts w:ascii="Times New Roman" w:hAnsi="Times New Roman" w:cs="Times New Roman"/>
-          <w:b/>
-          <w:bCs/>
-          <w:color w:val="auto"/>
-        </w:rPr>
-      </w:pPr>
-      <w:bookmarkStart w:id="12" w:name="_Toc155567983"/>
-      <w:r>
-        <w:rPr>
-          <w:rFonts w:ascii="Times New Roman" w:hAnsi="Times New Roman" w:cs="Times New Roman"/>
-          <w:b/>
-          <w:bCs/>
-          <w:color w:val="auto"/>
-        </w:rPr>
+        <w:pStyle w:val="Title2"/>
+      </w:pPr>
+      <w:bookmarkStart w:id="11" w:name="_Toc156247709"/>
+      <w:r>
         <w:lastRenderedPageBreak/>
-        <w:t>Bước 5: Click vào “Add Items” và chọn các Items cần thiết</w:t>
-      </w:r>
-      <w:r>
-        <w:rPr>
-          <w:rFonts w:ascii="Times New Roman" w:hAnsi="Times New Roman" w:cs="Times New Roman"/>
-          <w:b/>
-          <w:bCs/>
-          <w:color w:val="auto"/>
-        </w:rPr>
-        <w:t>. Sau đó nhấn Publish.</w:t>
-      </w:r>
-      <w:bookmarkEnd w:id="12"/>
+        <w:t>Mục</w:t>
+      </w:r>
+      <w:r>
+        <w:t xml:space="preserve"> 5: Click vào “Add Items” và chọn các Items cần thiết. Sau đó nhấn Publish.</w:t>
+      </w:r>
+      <w:bookmarkEnd w:id="11"/>
     </w:p>
     <w:p>
       <w:pPr>
         <w:spacing w:line="259" w:lineRule="auto"/>
         <w:rPr>
           <w:rFonts w:ascii="Times New Roman" w:hAnsi="Times New Roman" w:cs="Times New Roman"/>
-          <w:b/>
-          <w:bCs/>
-        </w:rPr>
-      </w:pPr>
-      <w:r>
-        <w:rPr>
+        </w:rPr>
+      </w:pPr>
+      <w:r>
+        <w:rPr>
+          <w:rFonts w:ascii="Times New Roman" w:hAnsi="Times New Roman" w:cs="Times New Roman"/>
           <w:noProof/>
         </w:rPr>
         <w:drawing>
-          <wp:inline distT="0" distB="0" distL="0" distR="0" wp14:anchorId="600DA1C4" wp14:editId="7A039C1C">
+          <wp:inline distT="0" distB="0" distL="0" distR="0" wp14:anchorId="6A724784" wp14:editId="3D2E79C1">
             <wp:extent cx="5943600" cy="3341370"/>
             <wp:effectExtent l="0" t="0" r="0" b="0"/>
             <wp:docPr id="677574655" name="Picture 1" descr="A screenshot of a computer&#10;&#10;Description automatically generated"/>
@@ -3144,53 +3205,31 @@
     </w:p>
     <w:p>
       <w:pPr>
-        <w:pStyle w:val="Heading2"/>
-        <w:rPr>
-          <w:rFonts w:ascii="Times New Roman" w:hAnsi="Times New Roman" w:cs="Times New Roman"/>
-          <w:b/>
-          <w:bCs/>
-          <w:color w:val="auto"/>
-        </w:rPr>
-      </w:pPr>
-      <w:bookmarkStart w:id="13" w:name="_Toc155567984"/>
-      <w:r>
-        <w:rPr>
-          <w:rFonts w:ascii="Times New Roman" w:hAnsi="Times New Roman" w:cs="Times New Roman"/>
-          <w:b/>
-          <w:bCs/>
-          <w:color w:val="auto"/>
-        </w:rPr>
-        <w:t>Bước 6</w:t>
-      </w:r>
-      <w:r>
-        <w:rPr>
-          <w:rFonts w:ascii="Times New Roman" w:hAnsi="Times New Roman" w:cs="Times New Roman"/>
-          <w:b/>
-          <w:bCs/>
-          <w:color w:val="auto"/>
-        </w:rPr>
-        <w:t>: Thêm các bài viết.</w:t>
-      </w:r>
-      <w:bookmarkEnd w:id="13"/>
+        <w:pStyle w:val="Title2"/>
+      </w:pPr>
+      <w:bookmarkStart w:id="12" w:name="_Toc156247710"/>
+      <w:r>
+        <w:t>Mục</w:t>
+      </w:r>
+      <w:r>
+        <w:t xml:space="preserve"> 6: Thêm các bài viết.</w:t>
+      </w:r>
+      <w:bookmarkEnd w:id="12"/>
     </w:p>
     <w:p>
       <w:pPr>
         <w:spacing w:line="259" w:lineRule="auto"/>
         <w:rPr>
           <w:rFonts w:ascii="Times New Roman" w:hAnsi="Times New Roman" w:cs="Times New Roman"/>
-          <w:b/>
-          <w:bCs/>
-        </w:rPr>
-      </w:pPr>
-      <w:r>
-        <w:rPr>
-          <w:rFonts w:ascii="Times New Roman" w:hAnsi="Times New Roman" w:cs="Times New Roman"/>
-          <w:b/>
-          <w:bCs/>
+        </w:rPr>
+      </w:pPr>
+      <w:r>
+        <w:rPr>
+          <w:rFonts w:ascii="Times New Roman" w:hAnsi="Times New Roman" w:cs="Times New Roman"/>
           <w:noProof/>
         </w:rPr>
         <w:drawing>
-          <wp:inline distT="0" distB="0" distL="0" distR="0" wp14:anchorId="166533F3" wp14:editId="7CB3DFD9">
+          <wp:inline distT="0" distB="0" distL="0" distR="0" wp14:anchorId="3B01C30C" wp14:editId="4DA46658">
             <wp:extent cx="5943600" cy="3341370"/>
             <wp:effectExtent l="0" t="0" r="0" b="0"/>
             <wp:docPr id="1207274888" name="Picture 1"/>
@@ -3231,15 +3270,15 @@
         <w:spacing w:line="259" w:lineRule="auto"/>
         <w:rPr>
           <w:rFonts w:ascii="Times New Roman" w:hAnsi="Times New Roman" w:cs="Times New Roman"/>
-          <w:b/>
-          <w:bCs/>
-        </w:rPr>
-      </w:pPr>
-      <w:r>
-        <w:rPr>
-          <w:rFonts w:ascii="Times New Roman" w:hAnsi="Times New Roman" w:cs="Times New Roman"/>
-          <w:b/>
-          <w:bCs/>
+          <w:sz w:val="26"/>
+          <w:szCs w:val="26"/>
+        </w:rPr>
+      </w:pPr>
+      <w:r>
+        <w:rPr>
+          <w:rFonts w:ascii="Times New Roman" w:hAnsi="Times New Roman" w:cs="Times New Roman"/>
+          <w:sz w:val="26"/>
+          <w:szCs w:val="26"/>
         </w:rPr>
         <w:t>Hoàn thành mục tiêu</w:t>
       </w:r>
@@ -3249,83 +3288,52 @@
         <w:pStyle w:val="Heading1"/>
         <w:rPr>
           <w:rFonts w:ascii="Times New Roman" w:hAnsi="Times New Roman" w:cs="Times New Roman"/>
-          <w:b/>
-          <w:bCs/>
           <w:color w:val="auto"/>
         </w:rPr>
       </w:pPr>
     </w:p>
     <w:p>
       <w:pPr>
-        <w:pStyle w:val="Heading1"/>
-        <w:rPr>
-          <w:rFonts w:ascii="Times New Roman" w:hAnsi="Times New Roman" w:cs="Times New Roman"/>
-          <w:b/>
-          <w:bCs/>
-          <w:color w:val="auto"/>
-        </w:rPr>
-      </w:pPr>
-      <w:r>
-        <w:rPr>
-          <w:rFonts w:ascii="Times New Roman" w:hAnsi="Times New Roman" w:cs="Times New Roman"/>
-          <w:b/>
-          <w:bCs/>
-          <w:color w:val="auto"/>
-        </w:rPr>
+        <w:pStyle w:val="Title1"/>
+      </w:pPr>
+      <w:r>
         <w:br w:type="column"/>
       </w:r>
-      <w:bookmarkStart w:id="14" w:name="_Toc155567985"/>
-      <w:r>
-        <w:rPr>
-          <w:rFonts w:ascii="Times New Roman" w:hAnsi="Times New Roman" w:cs="Times New Roman"/>
-          <w:b/>
-          <w:bCs/>
-          <w:color w:val="auto"/>
-        </w:rPr>
+      <w:bookmarkStart w:id="13" w:name="_Toc156247711"/>
+      <w:r>
         <w:lastRenderedPageBreak/>
         <w:t>KẾT QUẢ</w:t>
       </w:r>
+      <w:bookmarkEnd w:id="13"/>
+    </w:p>
+    <w:p>
+      <w:pPr>
+        <w:pStyle w:val="Title2"/>
+      </w:pPr>
+      <w:bookmarkStart w:id="14" w:name="_Toc156247712"/>
+      <w:r>
+        <w:t xml:space="preserve">Mục 1: </w:t>
+      </w:r>
+      <w:r>
+        <w:t>Trang chủ - Home</w:t>
+      </w:r>
       <w:bookmarkEnd w:id="14"/>
     </w:p>
     <w:p>
       <w:pPr>
-        <w:pStyle w:val="Heading2"/>
-        <w:ind w:firstLine="720"/>
-        <w:rPr>
-          <w:rFonts w:ascii="Times New Roman" w:hAnsi="Times New Roman" w:cs="Times New Roman"/>
-          <w:b/>
-          <w:bCs/>
-          <w:color w:val="auto"/>
-        </w:rPr>
-      </w:pPr>
-      <w:bookmarkStart w:id="15" w:name="_Toc155567986"/>
-      <w:r>
-        <w:rPr>
-          <w:rFonts w:ascii="Times New Roman" w:hAnsi="Times New Roman" w:cs="Times New Roman"/>
-          <w:b/>
-          <w:bCs/>
-          <w:color w:val="auto"/>
-        </w:rPr>
-        <w:t>Trang chủ - Home</w:t>
-      </w:r>
-      <w:bookmarkEnd w:id="15"/>
-    </w:p>
-    <w:p>
-      <w:pPr>
-        <w:rPr>
-          <w:rFonts w:ascii="Times New Roman" w:hAnsi="Times New Roman" w:cs="Times New Roman"/>
-          <w:b/>
-          <w:bCs/>
+        <w:rPr>
+          <w:rFonts w:ascii="Times New Roman" w:hAnsi="Times New Roman" w:cs="Times New Roman"/>
           <w:sz w:val="26"/>
           <w:szCs w:val="26"/>
         </w:rPr>
       </w:pPr>
       <w:r>
         <w:rPr>
+          <w:rFonts w:ascii="Times New Roman" w:hAnsi="Times New Roman" w:cs="Times New Roman"/>
           <w:noProof/>
         </w:rPr>
         <w:drawing>
-          <wp:inline distT="0" distB="0" distL="0" distR="0" wp14:anchorId="56A17B6D" wp14:editId="6941DEDA">
+          <wp:inline distT="0" distB="0" distL="0" distR="0" wp14:anchorId="36F726A5" wp14:editId="42925844">
             <wp:extent cx="5943600" cy="3341370"/>
             <wp:effectExtent l="0" t="0" r="0" b="0"/>
             <wp:docPr id="1659682131" name="Picture 1" descr="A screenshot of a computer&#10;&#10;Description automatically generated"/>
@@ -3365,8 +3373,6 @@
       <w:pPr>
         <w:rPr>
           <w:rFonts w:ascii="Times New Roman" w:hAnsi="Times New Roman" w:cs="Times New Roman"/>
-          <w:b/>
-          <w:bCs/>
           <w:sz w:val="26"/>
           <w:szCs w:val="26"/>
         </w:rPr>
@@ -3374,12 +3380,10 @@
       <w:r>
         <w:rPr>
           <w:rFonts w:ascii="Times New Roman" w:hAnsi="Times New Roman" w:cs="Times New Roman"/>
-          <w:b/>
-          <w:bCs/>
           <w:noProof/>
         </w:rPr>
         <w:drawing>
-          <wp:inline distT="0" distB="0" distL="0" distR="0" wp14:anchorId="045534FA" wp14:editId="59187B6A">
+          <wp:inline distT="0" distB="0" distL="0" distR="0" wp14:anchorId="0350F7C2" wp14:editId="543D72CA">
             <wp:extent cx="5943600" cy="3341370"/>
             <wp:effectExtent l="0" t="0" r="0" b="0"/>
             <wp:docPr id="21242480" name="Picture 1" descr="A screenshot of a computer&#10;&#10;Description automatically generated"/>
@@ -3419,8 +3423,6 @@
       <w:pPr>
         <w:rPr>
           <w:rFonts w:ascii="Times New Roman" w:hAnsi="Times New Roman" w:cs="Times New Roman"/>
-          <w:b/>
-          <w:bCs/>
           <w:sz w:val="26"/>
           <w:szCs w:val="26"/>
         </w:rPr>
@@ -3428,13 +3430,11 @@
       <w:r>
         <w:rPr>
           <w:rFonts w:ascii="Times New Roman" w:hAnsi="Times New Roman" w:cs="Times New Roman"/>
-          <w:b/>
-          <w:bCs/>
           <w:noProof/>
         </w:rPr>
         <w:lastRenderedPageBreak/>
         <w:drawing>
-          <wp:inline distT="0" distB="0" distL="0" distR="0" wp14:anchorId="496C8B27" wp14:editId="79515411">
+          <wp:inline distT="0" distB="0" distL="0" distR="0" wp14:anchorId="54699AC2" wp14:editId="7262DA1E">
             <wp:extent cx="5943600" cy="3341370"/>
             <wp:effectExtent l="0" t="0" r="0" b="0"/>
             <wp:docPr id="651633996" name="Picture 1" descr="A screenshot of a computer&#10;&#10;Description automatically generated"/>
@@ -3474,8 +3474,6 @@
       <w:pPr>
         <w:rPr>
           <w:rFonts w:ascii="Times New Roman" w:hAnsi="Times New Roman" w:cs="Times New Roman"/>
-          <w:b/>
-          <w:bCs/>
           <w:sz w:val="26"/>
           <w:szCs w:val="26"/>
         </w:rPr>
@@ -3483,12 +3481,10 @@
       <w:r>
         <w:rPr>
           <w:rFonts w:ascii="Times New Roman" w:hAnsi="Times New Roman" w:cs="Times New Roman"/>
-          <w:b/>
-          <w:bCs/>
           <w:noProof/>
         </w:rPr>
         <w:drawing>
-          <wp:inline distT="0" distB="0" distL="0" distR="0" wp14:anchorId="7970FC2A" wp14:editId="12DF014E">
+          <wp:inline distT="0" distB="0" distL="0" distR="0" wp14:anchorId="5556A257" wp14:editId="779EBDBE">
             <wp:extent cx="5943600" cy="3341370"/>
             <wp:effectExtent l="0" t="0" r="0" b="0"/>
             <wp:docPr id="1189485181" name="Picture 1" descr="A screenshot of a computer&#10;&#10;Description automatically generated"/>
@@ -3528,8 +3524,6 @@
       <w:pPr>
         <w:rPr>
           <w:rFonts w:ascii="Times New Roman" w:hAnsi="Times New Roman" w:cs="Times New Roman"/>
-          <w:b/>
-          <w:bCs/>
           <w:sz w:val="26"/>
           <w:szCs w:val="26"/>
         </w:rPr>
@@ -3537,13 +3531,11 @@
       <w:r>
         <w:rPr>
           <w:rFonts w:ascii="Times New Roman" w:hAnsi="Times New Roman" w:cs="Times New Roman"/>
-          <w:b/>
-          <w:bCs/>
           <w:noProof/>
         </w:rPr>
         <w:lastRenderedPageBreak/>
         <w:drawing>
-          <wp:inline distT="0" distB="0" distL="0" distR="0" wp14:anchorId="6A67A9E0" wp14:editId="1A8AE054">
+          <wp:inline distT="0" distB="0" distL="0" distR="0" wp14:anchorId="1FE20F92" wp14:editId="3E7C1D18">
             <wp:extent cx="5943600" cy="3341370"/>
             <wp:effectExtent l="0" t="0" r="0" b="0"/>
             <wp:docPr id="99516321" name="Picture 1" descr="A screenshot of a computer&#10;&#10;Description automatically generated"/>
@@ -3581,43 +3573,32 @@
     </w:p>
     <w:p>
       <w:pPr>
-        <w:pStyle w:val="Heading2"/>
-        <w:ind w:firstLine="720"/>
-        <w:rPr>
-          <w:rFonts w:ascii="Times New Roman" w:hAnsi="Times New Roman" w:cs="Times New Roman"/>
-          <w:b/>
-          <w:bCs/>
-          <w:color w:val="auto"/>
-        </w:rPr>
-      </w:pPr>
-      <w:bookmarkStart w:id="16" w:name="_Toc155567987"/>
-      <w:r>
-        <w:rPr>
-          <w:rFonts w:ascii="Times New Roman" w:hAnsi="Times New Roman" w:cs="Times New Roman"/>
-          <w:b/>
-          <w:bCs/>
-          <w:color w:val="auto"/>
-        </w:rPr>
+        <w:pStyle w:val="Title2"/>
+      </w:pPr>
+      <w:bookmarkStart w:id="15" w:name="_Toc156247713"/>
+      <w:r>
+        <w:t xml:space="preserve">Mục 2: </w:t>
+      </w:r>
+      <w:r>
         <w:t>Trang “About Us”</w:t>
       </w:r>
-      <w:bookmarkEnd w:id="16"/>
-    </w:p>
-    <w:p>
-      <w:pPr>
-        <w:rPr>
-          <w:rFonts w:ascii="Times New Roman" w:hAnsi="Times New Roman" w:cs="Times New Roman"/>
-          <w:b/>
-          <w:bCs/>
+      <w:bookmarkEnd w:id="15"/>
+    </w:p>
+    <w:p>
+      <w:pPr>
+        <w:rPr>
+          <w:rFonts w:ascii="Times New Roman" w:hAnsi="Times New Roman" w:cs="Times New Roman"/>
           <w:sz w:val="26"/>
           <w:szCs w:val="26"/>
         </w:rPr>
       </w:pPr>
       <w:r>
         <w:rPr>
+          <w:rFonts w:ascii="Times New Roman" w:hAnsi="Times New Roman" w:cs="Times New Roman"/>
           <w:noProof/>
         </w:rPr>
         <w:drawing>
-          <wp:inline distT="0" distB="0" distL="0" distR="0" wp14:anchorId="5274F8CA" wp14:editId="0E235D5F">
+          <wp:inline distT="0" distB="0" distL="0" distR="0" wp14:anchorId="3A74FF61" wp14:editId="35760807">
             <wp:extent cx="5943600" cy="3341370"/>
             <wp:effectExtent l="0" t="0" r="0" b="0"/>
             <wp:docPr id="491143535" name="Picture 1" descr="A screenshot of a computer&#10;&#10;Description automatically generated"/>
@@ -3657,8 +3638,6 @@
       <w:pPr>
         <w:rPr>
           <w:rFonts w:ascii="Times New Roman" w:hAnsi="Times New Roman" w:cs="Times New Roman"/>
-          <w:b/>
-          <w:bCs/>
           <w:sz w:val="26"/>
           <w:szCs w:val="26"/>
         </w:rPr>
@@ -3666,13 +3645,11 @@
       <w:r>
         <w:rPr>
           <w:rFonts w:ascii="Times New Roman" w:hAnsi="Times New Roman" w:cs="Times New Roman"/>
-          <w:b/>
-          <w:bCs/>
           <w:noProof/>
         </w:rPr>
         <w:lastRenderedPageBreak/>
         <w:drawing>
-          <wp:inline distT="0" distB="0" distL="0" distR="0" wp14:anchorId="0256FBDC" wp14:editId="40D66D91">
+          <wp:inline distT="0" distB="0" distL="0" distR="0" wp14:anchorId="0C1EBB94" wp14:editId="120ED7BD">
             <wp:extent cx="5943600" cy="3341370"/>
             <wp:effectExtent l="0" t="0" r="0" b="0"/>
             <wp:docPr id="1864568916" name="Picture 1" descr="A computer screen with a white screen&#10;&#10;Description automatically generated"/>
@@ -3710,52 +3687,32 @@
     </w:p>
     <w:p>
       <w:pPr>
-        <w:pStyle w:val="Heading2"/>
-        <w:ind w:firstLine="720"/>
-        <w:rPr>
-          <w:rFonts w:ascii="Times New Roman" w:hAnsi="Times New Roman" w:cs="Times New Roman"/>
-          <w:b/>
-          <w:bCs/>
-          <w:color w:val="auto"/>
-        </w:rPr>
-      </w:pPr>
-      <w:bookmarkStart w:id="17" w:name="_Toc155567988"/>
-      <w:r>
-        <w:rPr>
-          <w:rFonts w:ascii="Times New Roman" w:hAnsi="Times New Roman" w:cs="Times New Roman"/>
-          <w:b/>
-          <w:bCs/>
-          <w:color w:val="auto"/>
-        </w:rPr>
-        <w:t>Trang “</w:t>
-      </w:r>
-      <w:r>
-        <w:rPr>
-          <w:rFonts w:ascii="Times New Roman" w:hAnsi="Times New Roman" w:cs="Times New Roman"/>
-          <w:b/>
-          <w:bCs/>
-          <w:color w:val="auto"/>
-        </w:rPr>
-        <w:t>what’s the IT mean?”</w:t>
-      </w:r>
-      <w:bookmarkEnd w:id="17"/>
-    </w:p>
-    <w:p>
-      <w:pPr>
-        <w:rPr>
-          <w:rFonts w:ascii="Times New Roman" w:hAnsi="Times New Roman" w:cs="Times New Roman"/>
-          <w:b/>
-          <w:bCs/>
+        <w:pStyle w:val="Title2"/>
+      </w:pPr>
+      <w:bookmarkStart w:id="16" w:name="_Toc156247714"/>
+      <w:r>
+        <w:t xml:space="preserve">Mục 3: </w:t>
+      </w:r>
+      <w:r>
+        <w:t>Trang “what’s the IT mean?”</w:t>
+      </w:r>
+      <w:bookmarkEnd w:id="16"/>
+    </w:p>
+    <w:p>
+      <w:pPr>
+        <w:rPr>
+          <w:rFonts w:ascii="Times New Roman" w:hAnsi="Times New Roman" w:cs="Times New Roman"/>
           <w:sz w:val="26"/>
           <w:szCs w:val="26"/>
         </w:rPr>
       </w:pPr>
       <w:r>
         <w:rPr>
+          <w:rFonts w:ascii="Times New Roman" w:hAnsi="Times New Roman" w:cs="Times New Roman"/>
           <w:noProof/>
         </w:rPr>
         <w:drawing>
-          <wp:inline distT="0" distB="0" distL="0" distR="0" wp14:anchorId="66EDE30B" wp14:editId="360D9D93">
+          <wp:inline distT="0" distB="0" distL="0" distR="0" wp14:anchorId="5E771F43" wp14:editId="1AF7309F">
             <wp:extent cx="5943600" cy="3341370"/>
             <wp:effectExtent l="0" t="0" r="0" b="0"/>
             <wp:docPr id="1906711884" name="Picture 1" descr="A screenshot of a computer&#10;&#10;Description automatically generated"/>
@@ -3795,8 +3752,6 @@
       <w:pPr>
         <w:rPr>
           <w:rFonts w:ascii="Times New Roman" w:hAnsi="Times New Roman" w:cs="Times New Roman"/>
-          <w:b/>
-          <w:bCs/>
           <w:sz w:val="26"/>
           <w:szCs w:val="26"/>
         </w:rPr>
@@ -3804,13 +3759,11 @@
       <w:r>
         <w:rPr>
           <w:rFonts w:ascii="Times New Roman" w:hAnsi="Times New Roman" w:cs="Times New Roman"/>
-          <w:b/>
-          <w:bCs/>
           <w:noProof/>
         </w:rPr>
         <w:lastRenderedPageBreak/>
         <w:drawing>
-          <wp:inline distT="0" distB="0" distL="0" distR="0" wp14:anchorId="3EB5B845" wp14:editId="48CDBC6D">
+          <wp:inline distT="0" distB="0" distL="0" distR="0" wp14:anchorId="18111117" wp14:editId="61C96436">
             <wp:extent cx="5943600" cy="3341370"/>
             <wp:effectExtent l="0" t="0" r="0" b="0"/>
             <wp:docPr id="397592905" name="Picture 1" descr="A screenshot of a computer&#10;&#10;Description automatically generated"/>
@@ -3850,8 +3803,6 @@
       <w:pPr>
         <w:rPr>
           <w:rFonts w:ascii="Times New Roman" w:hAnsi="Times New Roman" w:cs="Times New Roman"/>
-          <w:b/>
-          <w:bCs/>
           <w:sz w:val="26"/>
           <w:szCs w:val="26"/>
         </w:rPr>
@@ -3859,12 +3810,10 @@
       <w:r>
         <w:rPr>
           <w:rFonts w:ascii="Times New Roman" w:hAnsi="Times New Roman" w:cs="Times New Roman"/>
-          <w:b/>
-          <w:bCs/>
           <w:noProof/>
         </w:rPr>
         <w:drawing>
-          <wp:inline distT="0" distB="0" distL="0" distR="0" wp14:anchorId="56BC0B68" wp14:editId="6752EFB5">
+          <wp:inline distT="0" distB="0" distL="0" distR="0" wp14:anchorId="0616690D" wp14:editId="24C8CDBF">
             <wp:extent cx="5943600" cy="3341370"/>
             <wp:effectExtent l="0" t="0" r="0" b="0"/>
             <wp:docPr id="1246794416" name="Picture 1" descr="A screenshot of a computer&#10;&#10;Description automatically generated"/>
@@ -3904,8 +3853,6 @@
       <w:pPr>
         <w:rPr>
           <w:rFonts w:ascii="Times New Roman" w:hAnsi="Times New Roman" w:cs="Times New Roman"/>
-          <w:b/>
-          <w:bCs/>
           <w:sz w:val="26"/>
           <w:szCs w:val="26"/>
         </w:rPr>
@@ -3913,13 +3860,11 @@
       <w:r>
         <w:rPr>
           <w:rFonts w:ascii="Times New Roman" w:hAnsi="Times New Roman" w:cs="Times New Roman"/>
-          <w:b/>
-          <w:bCs/>
           <w:noProof/>
         </w:rPr>
         <w:lastRenderedPageBreak/>
         <w:drawing>
-          <wp:inline distT="0" distB="0" distL="0" distR="0" wp14:anchorId="7B5DAE3E" wp14:editId="4B494BB4">
+          <wp:inline distT="0" distB="0" distL="0" distR="0" wp14:anchorId="4689F0CD" wp14:editId="34E7CF33">
             <wp:extent cx="5943600" cy="3341370"/>
             <wp:effectExtent l="0" t="0" r="0" b="0"/>
             <wp:docPr id="2079924002" name="Picture 1" descr="A screenshot of a computer&#10;&#10;Description automatically generated"/>
@@ -3957,42 +3902,32 @@
     </w:p>
     <w:p>
       <w:pPr>
-        <w:pStyle w:val="Heading2"/>
-        <w:rPr>
-          <w:rFonts w:ascii="Times New Roman" w:hAnsi="Times New Roman" w:cs="Times New Roman"/>
-          <w:b/>
-          <w:bCs/>
-          <w:color w:val="auto"/>
-        </w:rPr>
-      </w:pPr>
-      <w:bookmarkStart w:id="18" w:name="_Toc155567989"/>
-      <w:r>
-        <w:rPr>
-          <w:rFonts w:ascii="Times New Roman" w:hAnsi="Times New Roman" w:cs="Times New Roman"/>
-          <w:b/>
-          <w:bCs/>
-          <w:color w:val="auto"/>
-        </w:rPr>
+        <w:pStyle w:val="Title2"/>
+      </w:pPr>
+      <w:bookmarkStart w:id="17" w:name="_Toc156247715"/>
+      <w:r>
+        <w:t xml:space="preserve">Mục 4: </w:t>
+      </w:r>
+      <w:r>
         <w:t>Trang “The IT’s advanced”</w:t>
       </w:r>
-      <w:bookmarkEnd w:id="18"/>
-    </w:p>
-    <w:p>
-      <w:pPr>
-        <w:rPr>
-          <w:rFonts w:ascii="Times New Roman" w:hAnsi="Times New Roman" w:cs="Times New Roman"/>
-          <w:b/>
-          <w:bCs/>
+      <w:bookmarkEnd w:id="17"/>
+    </w:p>
+    <w:p>
+      <w:pPr>
+        <w:rPr>
+          <w:rFonts w:ascii="Times New Roman" w:hAnsi="Times New Roman" w:cs="Times New Roman"/>
           <w:sz w:val="26"/>
           <w:szCs w:val="26"/>
         </w:rPr>
       </w:pPr>
       <w:r>
         <w:rPr>
+          <w:rFonts w:ascii="Times New Roman" w:hAnsi="Times New Roman" w:cs="Times New Roman"/>
           <w:noProof/>
         </w:rPr>
         <w:drawing>
-          <wp:inline distT="0" distB="0" distL="0" distR="0" wp14:anchorId="5B82833E" wp14:editId="1C8FF022">
+          <wp:inline distT="0" distB="0" distL="0" distR="0" wp14:anchorId="3C04B27E" wp14:editId="1B4052E2">
             <wp:extent cx="5943600" cy="3341370"/>
             <wp:effectExtent l="0" t="0" r="0" b="0"/>
             <wp:docPr id="1916901069" name="Picture 1" descr="A screenshot of a computer&#10;&#10;Description automatically generated"/>
@@ -4032,8 +3967,6 @@
       <w:pPr>
         <w:rPr>
           <w:rFonts w:ascii="Times New Roman" w:hAnsi="Times New Roman" w:cs="Times New Roman"/>
-          <w:b/>
-          <w:bCs/>
           <w:sz w:val="26"/>
           <w:szCs w:val="26"/>
         </w:rPr>
@@ -4041,13 +3974,11 @@
       <w:r>
         <w:rPr>
           <w:rFonts w:ascii="Times New Roman" w:hAnsi="Times New Roman" w:cs="Times New Roman"/>
-          <w:b/>
-          <w:bCs/>
           <w:noProof/>
         </w:rPr>
         <w:lastRenderedPageBreak/>
         <w:drawing>
-          <wp:inline distT="0" distB="0" distL="0" distR="0" wp14:anchorId="17404150" wp14:editId="0966DD29">
+          <wp:inline distT="0" distB="0" distL="0" distR="0" wp14:anchorId="0DB86A0B" wp14:editId="76C8D579">
             <wp:extent cx="5943600" cy="3341370"/>
             <wp:effectExtent l="0" t="0" r="0" b="0"/>
             <wp:docPr id="1596012962" name="Picture 1" descr="A screenshot of a computer&#10;&#10;Description automatically generated"/>
@@ -4087,8 +4018,6 @@
       <w:pPr>
         <w:rPr>
           <w:rFonts w:ascii="Times New Roman" w:hAnsi="Times New Roman" w:cs="Times New Roman"/>
-          <w:b/>
-          <w:bCs/>
           <w:sz w:val="26"/>
           <w:szCs w:val="26"/>
         </w:rPr>
@@ -4096,12 +4025,10 @@
       <w:r>
         <w:rPr>
           <w:rFonts w:ascii="Times New Roman" w:hAnsi="Times New Roman" w:cs="Times New Roman"/>
-          <w:b/>
-          <w:bCs/>
           <w:noProof/>
         </w:rPr>
         <w:drawing>
-          <wp:inline distT="0" distB="0" distL="0" distR="0" wp14:anchorId="1C9E8E04" wp14:editId="5FA443A1">
+          <wp:inline distT="0" distB="0" distL="0" distR="0" wp14:anchorId="11B28CFA" wp14:editId="09D71CC7">
             <wp:extent cx="5943600" cy="3341370"/>
             <wp:effectExtent l="0" t="0" r="0" b="0"/>
             <wp:docPr id="395143073" name="Picture 1" descr="A screenshot of a computer&#10;&#10;Description automatically generated"/>
@@ -4141,8 +4068,6 @@
       <w:pPr>
         <w:rPr>
           <w:rFonts w:ascii="Times New Roman" w:hAnsi="Times New Roman" w:cs="Times New Roman"/>
-          <w:b/>
-          <w:bCs/>
           <w:sz w:val="26"/>
           <w:szCs w:val="26"/>
         </w:rPr>
@@ -4152,8 +4077,6 @@
       <w:pPr>
         <w:rPr>
           <w:rFonts w:ascii="Times New Roman" w:hAnsi="Times New Roman" w:cs="Times New Roman"/>
-          <w:b/>
-          <w:bCs/>
           <w:sz w:val="26"/>
           <w:szCs w:val="26"/>
         </w:rPr>
@@ -4163,8 +4086,6 @@
       <w:pPr>
         <w:rPr>
           <w:rFonts w:ascii="Times New Roman" w:hAnsi="Times New Roman" w:cs="Times New Roman"/>
-          <w:b/>
-          <w:bCs/>
           <w:sz w:val="26"/>
           <w:szCs w:val="26"/>
         </w:rPr>
@@ -4174,8 +4095,6 @@
       <w:pPr>
         <w:rPr>
           <w:rFonts w:ascii="Times New Roman" w:hAnsi="Times New Roman" w:cs="Times New Roman"/>
-          <w:b/>
-          <w:bCs/>
           <w:sz w:val="26"/>
           <w:szCs w:val="26"/>
         </w:rPr>
@@ -4183,44 +4102,33 @@
     </w:p>
     <w:p>
       <w:pPr>
-        <w:pStyle w:val="Heading2"/>
-        <w:ind w:firstLine="720"/>
-        <w:rPr>
-          <w:rFonts w:ascii="Times New Roman" w:hAnsi="Times New Roman" w:cs="Times New Roman"/>
-          <w:b/>
-          <w:bCs/>
-          <w:color w:val="auto"/>
-        </w:rPr>
-      </w:pPr>
-      <w:bookmarkStart w:id="19" w:name="_Toc155567990"/>
-      <w:r>
-        <w:rPr>
-          <w:rFonts w:ascii="Times New Roman" w:hAnsi="Times New Roman" w:cs="Times New Roman"/>
-          <w:b/>
-          <w:bCs/>
-          <w:color w:val="auto"/>
-        </w:rPr>
+        <w:pStyle w:val="Title2"/>
+      </w:pPr>
+      <w:bookmarkStart w:id="18" w:name="_Toc156247716"/>
+      <w:r>
         <w:lastRenderedPageBreak/>
+        <w:t xml:space="preserve">Mục 5: </w:t>
+      </w:r>
+      <w:r>
         <w:t>Mô phỏng 1 trang bài viết - “Ông trùm công nghệ” hay “The Giant of Technology”:</w:t>
       </w:r>
-      <w:bookmarkEnd w:id="19"/>
-    </w:p>
-    <w:p>
-      <w:pPr>
-        <w:rPr>
-          <w:rFonts w:ascii="Times New Roman" w:hAnsi="Times New Roman" w:cs="Times New Roman"/>
-          <w:b/>
-          <w:bCs/>
+      <w:bookmarkEnd w:id="18"/>
+    </w:p>
+    <w:p>
+      <w:pPr>
+        <w:rPr>
+          <w:rFonts w:ascii="Times New Roman" w:hAnsi="Times New Roman" w:cs="Times New Roman"/>
           <w:sz w:val="26"/>
           <w:szCs w:val="26"/>
         </w:rPr>
       </w:pPr>
       <w:r>
         <w:rPr>
+          <w:rFonts w:ascii="Times New Roman" w:hAnsi="Times New Roman" w:cs="Times New Roman"/>
           <w:noProof/>
         </w:rPr>
         <w:drawing>
-          <wp:inline distT="0" distB="0" distL="0" distR="0" wp14:anchorId="0CBB7298" wp14:editId="3EC80B67">
+          <wp:inline distT="0" distB="0" distL="0" distR="0" wp14:anchorId="1C77BC7C" wp14:editId="3886B1BF">
             <wp:extent cx="5943600" cy="3341370"/>
             <wp:effectExtent l="0" t="0" r="0" b="0"/>
             <wp:docPr id="814847756" name="Picture 1" descr="A screenshot of a computer&#10;&#10;Description automatically generated"/>
@@ -4260,8 +4168,6 @@
       <w:pPr>
         <w:rPr>
           <w:rFonts w:ascii="Times New Roman" w:hAnsi="Times New Roman" w:cs="Times New Roman"/>
-          <w:b/>
-          <w:bCs/>
           <w:sz w:val="26"/>
           <w:szCs w:val="26"/>
         </w:rPr>
@@ -4269,12 +4175,10 @@
       <w:r>
         <w:rPr>
           <w:rFonts w:ascii="Times New Roman" w:hAnsi="Times New Roman" w:cs="Times New Roman"/>
-          <w:b/>
-          <w:bCs/>
           <w:noProof/>
         </w:rPr>
         <w:drawing>
-          <wp:inline distT="0" distB="0" distL="0" distR="0" wp14:anchorId="45EE1878" wp14:editId="38A332BB">
+          <wp:inline distT="0" distB="0" distL="0" distR="0" wp14:anchorId="225DB7EB" wp14:editId="00656973">
             <wp:extent cx="5943600" cy="3341370"/>
             <wp:effectExtent l="0" t="0" r="0" b="0"/>
             <wp:docPr id="1160512527" name="Picture 1" descr="A screenshot of a computer&#10;&#10;Description automatically generated"/>
@@ -4314,8 +4218,6 @@
       <w:pPr>
         <w:rPr>
           <w:rFonts w:ascii="Times New Roman" w:hAnsi="Times New Roman" w:cs="Times New Roman"/>
-          <w:b/>
-          <w:bCs/>
           <w:sz w:val="26"/>
           <w:szCs w:val="26"/>
         </w:rPr>
@@ -4323,13 +4225,11 @@
       <w:r>
         <w:rPr>
           <w:rFonts w:ascii="Times New Roman" w:hAnsi="Times New Roman" w:cs="Times New Roman"/>
-          <w:b/>
-          <w:bCs/>
           <w:noProof/>
         </w:rPr>
         <w:lastRenderedPageBreak/>
         <w:drawing>
-          <wp:inline distT="0" distB="0" distL="0" distR="0" wp14:anchorId="7F16409E" wp14:editId="6EC61E8E">
+          <wp:inline distT="0" distB="0" distL="0" distR="0" wp14:anchorId="4D8B014C" wp14:editId="68BD9401">
             <wp:extent cx="5943600" cy="3341370"/>
             <wp:effectExtent l="0" t="0" r="0" b="0"/>
             <wp:docPr id="702777318" name="Picture 1" descr="A screenshot of a computer&#10;&#10;Description automatically generated"/>
@@ -4369,8 +4269,6 @@
       <w:pPr>
         <w:rPr>
           <w:rFonts w:ascii="Times New Roman" w:hAnsi="Times New Roman" w:cs="Times New Roman"/>
-          <w:b/>
-          <w:bCs/>
           <w:sz w:val="26"/>
           <w:szCs w:val="26"/>
         </w:rPr>
@@ -4378,12 +4276,10 @@
       <w:r>
         <w:rPr>
           <w:rFonts w:ascii="Times New Roman" w:hAnsi="Times New Roman" w:cs="Times New Roman"/>
-          <w:b/>
-          <w:bCs/>
           <w:noProof/>
         </w:rPr>
         <w:drawing>
-          <wp:inline distT="0" distB="0" distL="0" distR="0" wp14:anchorId="07567872" wp14:editId="01944D09">
+          <wp:inline distT="0" distB="0" distL="0" distR="0" wp14:anchorId="4BE3D8F5" wp14:editId="7F070CBC">
             <wp:extent cx="5943600" cy="3341370"/>
             <wp:effectExtent l="0" t="0" r="0" b="0"/>
             <wp:docPr id="1003415034" name="Picture 1" descr="A screenshot of a computer&#10;&#10;Description automatically generated"/>
@@ -4423,10 +4319,29 @@
       <w:pPr>
         <w:rPr>
           <w:rFonts w:ascii="Times New Roman" w:hAnsi="Times New Roman" w:cs="Times New Roman"/>
-          <w:b/>
-          <w:bCs/>
           <w:sz w:val="26"/>
           <w:szCs w:val="26"/>
+        </w:rPr>
+      </w:pPr>
+    </w:p>
+    <w:p>
+      <w:pPr>
+        <w:spacing w:line="259" w:lineRule="auto"/>
+        <w:rPr>
+          <w:rFonts w:ascii="Times New Roman" w:hAnsi="Times New Roman" w:cs="Times New Roman"/>
+          <w:sz w:val="28"/>
+          <w:szCs w:val="28"/>
+        </w:rPr>
+      </w:pPr>
+    </w:p>
+    <w:p>
+      <w:pPr>
+        <w:spacing w:after="5000"/>
+        <w:jc w:val="center"/>
+        <w:rPr>
+          <w:rFonts w:ascii="Times New Roman" w:hAnsi="Times New Roman" w:cs="Times New Roman"/>
+          <w:sz w:val="28"/>
+          <w:szCs w:val="28"/>
         </w:rPr>
       </w:pPr>
     </w:p>
@@ -4435,7 +4350,15 @@
       <w:footerReference w:type="default" r:id="rId32"/>
       <w:pgSz w:w="12240" w:h="15840"/>
       <w:pgMar w:top="1440" w:right="1440" w:bottom="1440" w:left="1440" w:header="720" w:footer="720" w:gutter="0"/>
+      <w:pgBorders w:display="firstPage" w:offsetFrom="page">
+        <w:top w:val="twistedLines1" w:sz="18" w:space="24" w:color="auto"/>
+        <w:left w:val="twistedLines1" w:sz="18" w:space="24" w:color="auto"/>
+        <w:bottom w:val="twistedLines1" w:sz="18" w:space="24" w:color="auto"/>
+        <w:right w:val="twistedLines1" w:sz="18" w:space="24" w:color="auto"/>
+      </w:pgBorders>
+      <w:pgNumType w:start="0" w:chapStyle="1"/>
       <w:cols w:space="720"/>
+      <w:titlePg/>
       <w:docGrid w:linePitch="360"/>
     </w:sectPr>
   </w:body>
@@ -4471,7 +4394,7 @@
 <w:ftr xmlns:wpc="http://schemas.microsoft.com/office/word/2010/wordprocessingCanvas" xmlns:cx="http://schemas.microsoft.com/office/drawing/2014/chartex" xmlns:cx1="http://schemas.microsoft.com/office/drawing/2015/9/8/chartex" xmlns:cx2="http://schemas.microsoft.com/office/drawing/2015/10/21/chartex" xmlns:cx3="http://schemas.microsoft.com/office/drawing/2016/5/9/chartex" xmlns:cx4="http://schemas.microsoft.com/office/drawing/2016/5/10/chartex" xmlns:cx5="http://schemas.microsoft.com/office/drawing/2016/5/11/chartex" xmlns:cx6="http://schemas.microsoft.com/office/drawing/2016/5/12/chartex" xmlns:cx7="http://schemas.microsoft.com/office/drawing/2016/5/13/chartex" xmlns:cx8="http://schemas.microsoft.com/office/drawing/2016/5/14/chartex" xmlns:mc="http://schemas.openxmlformats.org/markup-compatibility/2006" xmlns:aink="http://schemas.microsoft.com/office/drawing/2016/ink" xmlns:am3d="http://schemas.microsoft.com/office/drawing/2017/model3d" xmlns:o="urn:schemas-microsoft-com:office:office" xmlns:oel="http://schemas.microsoft.com/office/2019/extlst" xmlns:r="http://schemas.openxmlformats.org/officeDocument/2006/relationships" xmlns:m="http://schemas.openxmlformats.org/officeDocument/2006/math" xmlns:v="urn:schemas-microsoft-com:vml" xmlns:wp14="http://schemas.microsoft.com/office/word/2010/wordprocessingDrawing" xmlns:wp="http://schemas.openxmlformats.org/drawingml/2006/wordprocessingDrawing" xmlns:w10="urn:schemas-microsoft-com:office:word" xmlns:w="http://schemas.openxmlformats.org/wordprocessingml/2006/main" xmlns:w14="http://schemas.microsoft.com/office/word/2010/wordml" xmlns:w15="http://schemas.microsoft.com/office/word/2012/wordml" xmlns:w16cex="http://schemas.microsoft.com/office/word/2018/wordml/cex" xmlns:w16cid="http://schemas.microsoft.com/office/word/2016/wordml/cid" xmlns:w16="http://schemas.microsoft.com/office/word/2018/wordml" xmlns:w16sdtdh="http://schemas.microsoft.com/office/word/2020/wordml/sdtdatahash" xmlns:w16se="http://schemas.microsoft.com/office/word/2015/wordml/symex" xmlns:wpg="http://schemas.microsoft.com/office/word/2010/wordprocessingGroup" xmlns:wpi="http://schemas.microsoft.com/office/word/2010/wordprocessingInk" xmlns:wne="http://schemas.microsoft.com/office/word/2006/wordml" xmlns:wps="http://schemas.microsoft.com/office/word/2010/wordprocessingShape" mc:Ignorable="w14 w15 w16se w16cid w16 w16cex w16sdtdh wp14">
   <w:sdt>
     <w:sdtPr>
-      <w:id w:val="-719596510"/>
+      <w:id w:val="1187413185"/>
       <w:docPartObj>
         <w:docPartGallery w:val="Page Numbers (Bottom of Page)"/>
         <w:docPartUnique/>
@@ -4558,12 +4481,6 @@
       <w:rPr>
         <w:rFonts w:ascii="Times New Roman" w:hAnsi="Times New Roman" w:cs="Times New Roman"/>
       </w:rPr>
-      <w:t>BKC - Nguyễn Minh Chánh</w:t>
-    </w:r>
-    <w:r>
-      <w:rPr>
-        <w:rFonts w:ascii="Times New Roman" w:hAnsi="Times New Roman" w:cs="Times New Roman"/>
-      </w:rPr>
       <w:tab/>
     </w:r>
     <w:r>
@@ -4571,7 +4488,6 @@
         <w:rFonts w:ascii="Times New Roman" w:hAnsi="Times New Roman" w:cs="Times New Roman"/>
       </w:rPr>
       <w:tab/>
-      <w:t>Web Tin Tức QTC’s News</w:t>
     </w:r>
   </w:p>
 </w:hdr>
@@ -5050,7 +4966,6 @@
   <w:style w:type="character" w:default="1" w:styleId="DefaultParagraphFont">
     <w:name w:val="Default Paragraph Font"/>
     <w:uiPriority w:val="1"/>
-    <w:semiHidden/>
     <w:unhideWhenUsed/>
   </w:style>
   <w:style w:type="table" w:default="1" w:styleId="TableNormal">
@@ -5242,6 +5157,66 @@
     <w:rPr>
       <w:color w:val="0563C1" w:themeColor="hyperlink"/>
       <w:u w:val="single"/>
+    </w:rPr>
+  </w:style>
+  <w:style w:type="paragraph" w:customStyle="1" w:styleId="Title1">
+    <w:name w:val="Title 1"/>
+    <w:basedOn w:val="Heading1"/>
+    <w:link w:val="Title1Char"/>
+    <w:autoRedefine/>
+    <w:qFormat/>
+    <w:rsid w:val="001F6111"/>
+    <w:pPr>
+      <w:jc w:val="center"/>
+    </w:pPr>
+    <w:rPr>
+      <w:rFonts w:ascii="Times New Roman" w:eastAsiaTheme="minorEastAsia" w:hAnsi="Times New Roman" w:cs="Times New Roman"/>
+      <w:b/>
+      <w:bCs/>
+      <w:color w:val="auto"/>
+      <w:szCs w:val="22"/>
+    </w:rPr>
+  </w:style>
+  <w:style w:type="character" w:customStyle="1" w:styleId="Title1Char">
+    <w:name w:val="Title 1 Char"/>
+    <w:basedOn w:val="Heading1Char"/>
+    <w:link w:val="Title1"/>
+    <w:rsid w:val="001F6111"/>
+    <w:rPr>
+      <w:rFonts w:ascii="Times New Roman" w:eastAsiaTheme="majorEastAsia" w:hAnsi="Times New Roman" w:cs="Times New Roman"/>
+      <w:b/>
+      <w:bCs/>
+      <w:color w:val="2F5496" w:themeColor="accent1" w:themeShade="BF"/>
+      <w:sz w:val="32"/>
+      <w:szCs w:val="32"/>
+    </w:rPr>
+  </w:style>
+  <w:style w:type="paragraph" w:customStyle="1" w:styleId="Title2">
+    <w:name w:val="Title 2"/>
+    <w:basedOn w:val="Title1"/>
+    <w:link w:val="Title2Char"/>
+    <w:autoRedefine/>
+    <w:qFormat/>
+    <w:rsid w:val="00F56034"/>
+    <w:pPr>
+      <w:jc w:val="left"/>
+    </w:pPr>
+    <w:rPr>
+      <w:sz w:val="26"/>
+    </w:rPr>
+  </w:style>
+  <w:style w:type="character" w:customStyle="1" w:styleId="Title2Char">
+    <w:name w:val="Title 2 Char"/>
+    <w:basedOn w:val="Title1Char"/>
+    <w:link w:val="Title2"/>
+    <w:rsid w:val="00F56034"/>
+    <w:rPr>
+      <w:rFonts w:ascii="Times New Roman" w:eastAsiaTheme="majorEastAsia" w:hAnsi="Times New Roman" w:cs="Times New Roman"/>
+      <w:b/>
+      <w:bCs/>
+      <w:color w:val="2F5496" w:themeColor="accent1" w:themeShade="BF"/>
+      <w:sz w:val="26"/>
+      <w:szCs w:val="32"/>
     </w:rPr>
   </w:style>
 </w:styles>

</xml_diff>

<commit_message>
Hoàn thành xong các mục chuẩn bị
</commit_message>
<xml_diff>
--- a/baocao_web_tin_tuc/BÁO CÁO THI GIỮA KỲ - NGUYỄN MINH CHÁNH - 22CQTM01.docx
+++ b/baocao_web_tin_tuc/BÁO CÁO THI GIỮA KỲ - NGUYỄN MINH CHÁNH - 22CQTM01.docx
@@ -6,7 +6,7 @@
       <w:pPr>
         <w:jc w:val="center"/>
         <w:rPr>
-          <w:rFonts w:ascii="Times New Roman" w:hAnsi="Times New Roman" w:cs="Times New Roman"/>
+          <w:rFonts w:cs="Times New Roman"/>
           <w:b/>
           <w:bCs/>
           <w:sz w:val="28"/>
@@ -15,7 +15,7 @@
       </w:pPr>
       <w:r>
         <w:rPr>
-          <w:rFonts w:ascii="Times New Roman" w:hAnsi="Times New Roman" w:cs="Times New Roman"/>
+          <w:rFonts w:cs="Times New Roman"/>
           <w:b/>
           <w:bCs/>
           <w:sz w:val="28"/>
@@ -28,7 +28,7 @@
       <w:pPr>
         <w:jc w:val="center"/>
         <w:rPr>
-          <w:rFonts w:ascii="Times New Roman" w:hAnsi="Times New Roman" w:cs="Times New Roman"/>
+          <w:rFonts w:cs="Times New Roman"/>
           <w:b/>
           <w:bCs/>
           <w:sz w:val="28"/>
@@ -37,7 +37,7 @@
       </w:pPr>
       <w:r>
         <w:rPr>
-          <w:rFonts w:ascii="Times New Roman" w:hAnsi="Times New Roman" w:cs="Times New Roman"/>
+          <w:rFonts w:cs="Times New Roman"/>
           <w:b/>
           <w:bCs/>
           <w:sz w:val="28"/>
@@ -51,7 +51,7 @@
         <w:spacing w:line="600" w:lineRule="auto"/>
         <w:jc w:val="center"/>
         <w:rPr>
-          <w:rFonts w:ascii="Times New Roman" w:hAnsi="Times New Roman" w:cs="Times New Roman"/>
+          <w:rFonts w:cs="Times New Roman"/>
           <w:b/>
           <w:bCs/>
           <w:sz w:val="28"/>
@@ -60,7 +60,7 @@
       </w:pPr>
       <w:r>
         <w:rPr>
-          <w:rFonts w:ascii="Times New Roman" w:hAnsi="Times New Roman" w:cs="Times New Roman"/>
+          <w:rFonts w:cs="Times New Roman"/>
           <w:b/>
           <w:bCs/>
           <w:noProof/>
@@ -123,7 +123,7 @@
           </mc:Choice>
           <mc:Fallback>
             <w:pict>
-              <v:line w14:anchorId="7A33B20A" id="Straight Connector 2" o:spid="_x0000_s1026" style="position:absolute;z-index:251659264;visibility:visible;mso-wrap-style:square;mso-width-percent:0;mso-height-percent:0;mso-wrap-distance-left:9pt;mso-wrap-distance-top:0;mso-wrap-distance-right:9pt;mso-wrap-distance-bottom:0;mso-position-horizontal:center;mso-position-horizontal-relative:margin;mso-position-vertical:absolute;mso-position-vertical-relative:text;mso-width-percent:0;mso-height-percent:0;mso-width-relative:margin;mso-height-relative:margin" from="0,18.6pt" to="250.35pt,19.45pt" o:gfxdata="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" strokecolor="black [3200]" strokeweight=".5pt">
+              <v:line w14:anchorId="43A880E4" id="Straight Connector 2" o:spid="_x0000_s1026" style="position:absolute;z-index:251659264;visibility:visible;mso-wrap-style:square;mso-width-percent:0;mso-height-percent:0;mso-wrap-distance-left:9pt;mso-wrap-distance-top:0;mso-wrap-distance-right:9pt;mso-wrap-distance-bottom:0;mso-position-horizontal:center;mso-position-horizontal-relative:margin;mso-position-vertical:absolute;mso-position-vertical-relative:text;mso-width-percent:0;mso-height-percent:0;mso-width-relative:margin;mso-height-relative:margin" from="0,18.6pt" to="250.35pt,19.45pt" o:gfxdata="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" strokecolor="black [3200]" strokeweight=".5pt">
                 <v:stroke joinstyle="miter"/>
                 <w10:wrap anchorx="margin"/>
               </v:line>
@@ -133,7 +133,7 @@
       </w:r>
       <w:r>
         <w:rPr>
-          <w:rFonts w:ascii="Times New Roman" w:hAnsi="Times New Roman" w:cs="Times New Roman"/>
+          <w:rFonts w:cs="Times New Roman"/>
           <w:b/>
           <w:bCs/>
           <w:sz w:val="28"/>
@@ -146,14 +146,14 @@
       <w:pPr>
         <w:jc w:val="center"/>
         <w:rPr>
-          <w:rFonts w:ascii="Times New Roman" w:hAnsi="Times New Roman" w:cs="Times New Roman"/>
+          <w:rFonts w:cs="Times New Roman"/>
           <w:sz w:val="28"/>
           <w:szCs w:val="28"/>
         </w:rPr>
       </w:pPr>
       <w:r>
         <w:rPr>
-          <w:rFonts w:ascii="Times New Roman" w:hAnsi="Times New Roman" w:cs="Times New Roman"/>
+          <w:rFonts w:cs="Times New Roman"/>
           <w:noProof/>
           <w:sz w:val="28"/>
           <w:szCs w:val="28"/>
@@ -176,7 +176,7 @@
                     </pic:cNvPicPr>
                   </pic:nvPicPr>
                   <pic:blipFill>
-                    <a:blip r:embed="rId7">
+                    <a:blip r:embed="rId8">
                       <a:extLst>
                         <a:ext uri="{28A0092B-C50C-407E-A947-70E740481C1C}">
                           <a14:useLocalDpi xmlns:a14="http://schemas.microsoft.com/office/drawing/2010/main" val="0"/>
@@ -213,7 +213,7 @@
         <w:spacing w:before="200"/>
         <w:jc w:val="center"/>
         <w:rPr>
-          <w:rFonts w:ascii="Times New Roman" w:hAnsi="Times New Roman" w:cs="Times New Roman"/>
+          <w:rFonts w:cs="Times New Roman"/>
           <w:b/>
           <w:bCs/>
           <w:sz w:val="28"/>
@@ -222,7 +222,7 @@
       </w:pPr>
       <w:r>
         <w:rPr>
-          <w:rFonts w:ascii="Times New Roman" w:hAnsi="Times New Roman" w:cs="Times New Roman"/>
+          <w:rFonts w:cs="Times New Roman"/>
           <w:b/>
           <w:bCs/>
           <w:sz w:val="28"/>
@@ -235,236 +235,68 @@
       <w:pPr>
         <w:jc w:val="center"/>
         <w:rPr>
-          <w:rFonts w:ascii="Times New Roman" w:hAnsi="Times New Roman" w:cs="Times New Roman"/>
+          <w:rFonts w:cs="Times New Roman"/>
           <w:b/>
           <w:bCs/>
           <w:sz w:val="28"/>
           <w:szCs w:val="28"/>
         </w:rPr>
       </w:pPr>
-      <w:proofErr w:type="spellStart"/>
-      <w:r>
-        <w:rPr>
-          <w:rFonts w:ascii="Times New Roman" w:hAnsi="Times New Roman" w:cs="Times New Roman"/>
+      <w:r>
+        <w:rPr>
+          <w:rFonts w:cs="Times New Roman"/>
           <w:b/>
           <w:bCs/>
           <w:sz w:val="28"/>
           <w:szCs w:val="28"/>
         </w:rPr>
-        <w:t>Đề</w:t>
-      </w:r>
-      <w:proofErr w:type="spellEnd"/>
-      <w:r>
-        <w:rPr>
-          <w:rFonts w:ascii="Times New Roman" w:hAnsi="Times New Roman" w:cs="Times New Roman"/>
+        <w:t>Đề tài:</w:t>
+      </w:r>
+    </w:p>
+    <w:p>
+      <w:pPr>
+        <w:spacing w:line="240" w:lineRule="auto"/>
+        <w:jc w:val="center"/>
+        <w:rPr>
+          <w:rFonts w:cs="Times New Roman"/>
           <w:b/>
           <w:bCs/>
           <w:sz w:val="28"/>
           <w:szCs w:val="28"/>
         </w:rPr>
-        <w:t xml:space="preserve"> </w:t>
-      </w:r>
-      <w:proofErr w:type="spellStart"/>
-      <w:r>
-        <w:rPr>
-          <w:rFonts w:ascii="Times New Roman" w:hAnsi="Times New Roman" w:cs="Times New Roman"/>
+      </w:pPr>
+      <w:r>
+        <w:rPr>
+          <w:rFonts w:cs="Times New Roman"/>
           <w:b/>
           <w:bCs/>
           <w:sz w:val="28"/>
           <w:szCs w:val="28"/>
         </w:rPr>
-        <w:t>tài</w:t>
-      </w:r>
-      <w:proofErr w:type="spellEnd"/>
-      <w:r>
-        <w:rPr>
-          <w:rFonts w:ascii="Times New Roman" w:hAnsi="Times New Roman" w:cs="Times New Roman"/>
+        <w:t>Thiết kế Website Tin Tức</w:t>
+      </w:r>
+    </w:p>
+    <w:p>
+      <w:pPr>
+        <w:spacing w:after="1600" w:line="240" w:lineRule="auto"/>
+        <w:jc w:val="center"/>
+        <w:rPr>
+          <w:rFonts w:cs="Times New Roman"/>
           <w:b/>
           <w:bCs/>
           <w:sz w:val="28"/>
           <w:szCs w:val="28"/>
         </w:rPr>
-        <w:t>:</w:t>
-      </w:r>
-    </w:p>
-    <w:p>
-      <w:pPr>
-        <w:spacing w:line="240" w:lineRule="auto"/>
-        <w:jc w:val="center"/>
-        <w:rPr>
-          <w:rFonts w:ascii="Times New Roman" w:hAnsi="Times New Roman" w:cs="Times New Roman"/>
+      </w:pPr>
+      <w:r>
+        <w:rPr>
+          <w:rFonts w:cs="Times New Roman"/>
           <w:b/>
           <w:bCs/>
           <w:sz w:val="28"/>
           <w:szCs w:val="28"/>
         </w:rPr>
-      </w:pPr>
-      <w:proofErr w:type="spellStart"/>
-      <w:r>
-        <w:rPr>
-          <w:rFonts w:ascii="Times New Roman" w:hAnsi="Times New Roman" w:cs="Times New Roman"/>
-          <w:b/>
-          <w:bCs/>
-          <w:sz w:val="28"/>
-          <w:szCs w:val="28"/>
-        </w:rPr>
-        <w:t>Thiết</w:t>
-      </w:r>
-      <w:proofErr w:type="spellEnd"/>
-      <w:r>
-        <w:rPr>
-          <w:rFonts w:ascii="Times New Roman" w:hAnsi="Times New Roman" w:cs="Times New Roman"/>
-          <w:b/>
-          <w:bCs/>
-          <w:sz w:val="28"/>
-          <w:szCs w:val="28"/>
-        </w:rPr>
-        <w:t xml:space="preserve"> </w:t>
-      </w:r>
-      <w:proofErr w:type="spellStart"/>
-      <w:r>
-        <w:rPr>
-          <w:rFonts w:ascii="Times New Roman" w:hAnsi="Times New Roman" w:cs="Times New Roman"/>
-          <w:b/>
-          <w:bCs/>
-          <w:sz w:val="28"/>
-          <w:szCs w:val="28"/>
-        </w:rPr>
-        <w:t>kế</w:t>
-      </w:r>
-      <w:proofErr w:type="spellEnd"/>
-      <w:r>
-        <w:rPr>
-          <w:rFonts w:ascii="Times New Roman" w:hAnsi="Times New Roman" w:cs="Times New Roman"/>
-          <w:b/>
-          <w:bCs/>
-          <w:sz w:val="28"/>
-          <w:szCs w:val="28"/>
-        </w:rPr>
-        <w:t xml:space="preserve"> Website Tin </w:t>
-      </w:r>
-      <w:proofErr w:type="spellStart"/>
-      <w:r>
-        <w:rPr>
-          <w:rFonts w:ascii="Times New Roman" w:hAnsi="Times New Roman" w:cs="Times New Roman"/>
-          <w:b/>
-          <w:bCs/>
-          <w:sz w:val="28"/>
-          <w:szCs w:val="28"/>
-        </w:rPr>
-        <w:t>Tức</w:t>
-      </w:r>
-      <w:proofErr w:type="spellEnd"/>
-    </w:p>
-    <w:p>
-      <w:pPr>
-        <w:spacing w:after="1600" w:line="240" w:lineRule="auto"/>
-        <w:jc w:val="center"/>
-        <w:rPr>
-          <w:rFonts w:ascii="Times New Roman" w:hAnsi="Times New Roman" w:cs="Times New Roman"/>
-          <w:b/>
-          <w:bCs/>
-          <w:sz w:val="28"/>
-          <w:szCs w:val="28"/>
-        </w:rPr>
-      </w:pPr>
-      <w:r>
-        <w:rPr>
-          <w:rFonts w:ascii="Times New Roman" w:hAnsi="Times New Roman" w:cs="Times New Roman"/>
-          <w:b/>
-          <w:bCs/>
-          <w:sz w:val="28"/>
-          <w:szCs w:val="28"/>
-        </w:rPr>
-        <w:t xml:space="preserve">(Trang tin </w:t>
-      </w:r>
-      <w:proofErr w:type="spellStart"/>
-      <w:r>
-        <w:rPr>
-          <w:rFonts w:ascii="Times New Roman" w:hAnsi="Times New Roman" w:cs="Times New Roman"/>
-          <w:b/>
-          <w:bCs/>
-          <w:sz w:val="28"/>
-          <w:szCs w:val="28"/>
-        </w:rPr>
-        <w:t>tức</w:t>
-      </w:r>
-      <w:proofErr w:type="spellEnd"/>
-      <w:r>
-        <w:rPr>
-          <w:rFonts w:ascii="Times New Roman" w:hAnsi="Times New Roman" w:cs="Times New Roman"/>
-          <w:b/>
-          <w:bCs/>
-          <w:sz w:val="28"/>
-          <w:szCs w:val="28"/>
-        </w:rPr>
-        <w:t xml:space="preserve"> </w:t>
-      </w:r>
-      <w:proofErr w:type="spellStart"/>
-      <w:r>
-        <w:rPr>
-          <w:rFonts w:ascii="Times New Roman" w:hAnsi="Times New Roman" w:cs="Times New Roman"/>
-          <w:b/>
-          <w:bCs/>
-          <w:sz w:val="28"/>
-          <w:szCs w:val="28"/>
-        </w:rPr>
-        <w:t>công</w:t>
-      </w:r>
-      <w:proofErr w:type="spellEnd"/>
-      <w:r>
-        <w:rPr>
-          <w:rFonts w:ascii="Times New Roman" w:hAnsi="Times New Roman" w:cs="Times New Roman"/>
-          <w:b/>
-          <w:bCs/>
-          <w:sz w:val="28"/>
-          <w:szCs w:val="28"/>
-        </w:rPr>
-        <w:t xml:space="preserve"> </w:t>
-      </w:r>
-      <w:proofErr w:type="spellStart"/>
-      <w:r>
-        <w:rPr>
-          <w:rFonts w:ascii="Times New Roman" w:hAnsi="Times New Roman" w:cs="Times New Roman"/>
-          <w:b/>
-          <w:bCs/>
-          <w:sz w:val="28"/>
-          <w:szCs w:val="28"/>
-        </w:rPr>
-        <w:t>nghệ</w:t>
-      </w:r>
-      <w:proofErr w:type="spellEnd"/>
-      <w:r>
-        <w:rPr>
-          <w:rFonts w:ascii="Times New Roman" w:hAnsi="Times New Roman" w:cs="Times New Roman"/>
-          <w:b/>
-          <w:bCs/>
-          <w:sz w:val="28"/>
-          <w:szCs w:val="28"/>
-        </w:rPr>
-        <w:t xml:space="preserve"> </w:t>
-      </w:r>
-      <w:proofErr w:type="spellStart"/>
-      <w:r>
-        <w:rPr>
-          <w:rFonts w:ascii="Times New Roman" w:hAnsi="Times New Roman" w:cs="Times New Roman"/>
-          <w:b/>
-          <w:bCs/>
-          <w:sz w:val="28"/>
-          <w:szCs w:val="28"/>
-        </w:rPr>
-        <w:t>thông</w:t>
-      </w:r>
-      <w:proofErr w:type="spellEnd"/>
-      <w:r>
-        <w:rPr>
-          <w:rFonts w:ascii="Times New Roman" w:hAnsi="Times New Roman" w:cs="Times New Roman"/>
-          <w:b/>
-          <w:bCs/>
-          <w:sz w:val="28"/>
-          <w:szCs w:val="28"/>
-        </w:rPr>
-        <w:t xml:space="preserve"> tin QTC’s News)</w:t>
+        <w:t>(Trang tin tức công nghệ thông tin QTC’s News)</w:t>
       </w:r>
     </w:p>
     <w:tbl>
@@ -496,100 +328,22 @@
             <w:pPr>
               <w:spacing w:line="360" w:lineRule="auto"/>
               <w:rPr>
-                <w:rFonts w:ascii="Times New Roman" w:hAnsi="Times New Roman" w:cs="Times New Roman"/>
+                <w:rFonts w:cs="Times New Roman"/>
                 <w:b/>
                 <w:bCs/>
                 <w:sz w:val="28"/>
                 <w:szCs w:val="28"/>
               </w:rPr>
             </w:pPr>
-            <w:proofErr w:type="spellStart"/>
             <w:r>
               <w:rPr>
-                <w:rFonts w:ascii="Times New Roman" w:hAnsi="Times New Roman" w:cs="Times New Roman"/>
+                <w:rFonts w:cs="Times New Roman"/>
                 <w:b/>
                 <w:bCs/>
                 <w:sz w:val="28"/>
                 <w:szCs w:val="28"/>
               </w:rPr>
-              <w:t>Giảng</w:t>
-            </w:r>
-            <w:proofErr w:type="spellEnd"/>
-            <w:r>
-              <w:rPr>
-                <w:rFonts w:ascii="Times New Roman" w:hAnsi="Times New Roman" w:cs="Times New Roman"/>
-                <w:b/>
-                <w:bCs/>
-                <w:sz w:val="28"/>
-                <w:szCs w:val="28"/>
-              </w:rPr>
-              <w:t xml:space="preserve"> </w:t>
-            </w:r>
-            <w:proofErr w:type="spellStart"/>
-            <w:r>
-              <w:rPr>
-                <w:rFonts w:ascii="Times New Roman" w:hAnsi="Times New Roman" w:cs="Times New Roman"/>
-                <w:b/>
-                <w:bCs/>
-                <w:sz w:val="28"/>
-                <w:szCs w:val="28"/>
-              </w:rPr>
-              <w:t>viên</w:t>
-            </w:r>
-            <w:proofErr w:type="spellEnd"/>
-            <w:r>
-              <w:rPr>
-                <w:rFonts w:ascii="Times New Roman" w:hAnsi="Times New Roman" w:cs="Times New Roman"/>
-                <w:b/>
-                <w:bCs/>
-                <w:sz w:val="28"/>
-                <w:szCs w:val="28"/>
-              </w:rPr>
-              <w:t xml:space="preserve"> </w:t>
-            </w:r>
-            <w:proofErr w:type="spellStart"/>
-            <w:r>
-              <w:rPr>
-                <w:rFonts w:ascii="Times New Roman" w:hAnsi="Times New Roman" w:cs="Times New Roman"/>
-                <w:b/>
-                <w:bCs/>
-                <w:sz w:val="28"/>
-                <w:szCs w:val="28"/>
-              </w:rPr>
-              <w:t>hướng</w:t>
-            </w:r>
-            <w:proofErr w:type="spellEnd"/>
-            <w:r>
-              <w:rPr>
-                <w:rFonts w:ascii="Times New Roman" w:hAnsi="Times New Roman" w:cs="Times New Roman"/>
-                <w:b/>
-                <w:bCs/>
-                <w:sz w:val="28"/>
-                <w:szCs w:val="28"/>
-              </w:rPr>
-              <w:t xml:space="preserve"> </w:t>
-            </w:r>
-            <w:proofErr w:type="spellStart"/>
-            <w:r>
-              <w:rPr>
-                <w:rFonts w:ascii="Times New Roman" w:hAnsi="Times New Roman" w:cs="Times New Roman"/>
-                <w:b/>
-                <w:bCs/>
-                <w:sz w:val="28"/>
-                <w:szCs w:val="28"/>
-              </w:rPr>
-              <w:t>dẫn</w:t>
-            </w:r>
-            <w:proofErr w:type="spellEnd"/>
-            <w:r>
-              <w:rPr>
-                <w:rFonts w:ascii="Times New Roman" w:hAnsi="Times New Roman" w:cs="Times New Roman"/>
-                <w:b/>
-                <w:bCs/>
-                <w:sz w:val="28"/>
-                <w:szCs w:val="28"/>
-              </w:rPr>
-              <w:t>:</w:t>
+              <w:t>Giảng viên hướng dẫn:</w:t>
             </w:r>
           </w:p>
         </w:tc>
@@ -602,7 +356,7 @@
             <w:pPr>
               <w:spacing w:line="360" w:lineRule="auto"/>
               <w:rPr>
-                <w:rFonts w:ascii="Times New Roman" w:hAnsi="Times New Roman" w:cs="Times New Roman"/>
+                <w:rFonts w:cs="Times New Roman"/>
                 <w:b/>
                 <w:bCs/>
                 <w:sz w:val="28"/>
@@ -611,7 +365,7 @@
             </w:pPr>
             <w:r>
               <w:rPr>
-                <w:rFonts w:ascii="Times New Roman" w:hAnsi="Times New Roman" w:cs="Times New Roman"/>
+                <w:rFonts w:cs="Times New Roman"/>
                 <w:b/>
                 <w:bCs/>
                 <w:sz w:val="28"/>
@@ -621,7 +375,7 @@
             </w:r>
             <w:r>
               <w:rPr>
-                <w:rFonts w:ascii="Times New Roman" w:hAnsi="Times New Roman" w:cs="Times New Roman"/>
+                <w:rFonts w:cs="Times New Roman"/>
                 <w:b/>
                 <w:bCs/>
                 <w:sz w:val="28"/>
@@ -642,7 +396,7 @@
             <w:pPr>
               <w:spacing w:line="360" w:lineRule="auto"/>
               <w:rPr>
-                <w:rFonts w:ascii="Times New Roman" w:hAnsi="Times New Roman" w:cs="Times New Roman"/>
+                <w:rFonts w:cs="Times New Roman"/>
                 <w:b/>
                 <w:bCs/>
                 <w:sz w:val="28"/>
@@ -651,79 +405,13 @@
             </w:pPr>
             <w:r>
               <w:rPr>
-                <w:rFonts w:ascii="Times New Roman" w:hAnsi="Times New Roman" w:cs="Times New Roman"/>
+                <w:rFonts w:cs="Times New Roman"/>
                 <w:b/>
                 <w:bCs/>
                 <w:sz w:val="28"/>
                 <w:szCs w:val="28"/>
               </w:rPr>
-              <w:t xml:space="preserve">Sinh </w:t>
-            </w:r>
-            <w:proofErr w:type="spellStart"/>
-            <w:r>
-              <w:rPr>
-                <w:rFonts w:ascii="Times New Roman" w:hAnsi="Times New Roman" w:cs="Times New Roman"/>
-                <w:b/>
-                <w:bCs/>
-                <w:sz w:val="28"/>
-                <w:szCs w:val="28"/>
-              </w:rPr>
-              <w:t>viên</w:t>
-            </w:r>
-            <w:proofErr w:type="spellEnd"/>
-            <w:r>
-              <w:rPr>
-                <w:rFonts w:ascii="Times New Roman" w:hAnsi="Times New Roman" w:cs="Times New Roman"/>
-                <w:b/>
-                <w:bCs/>
-                <w:sz w:val="28"/>
-                <w:szCs w:val="28"/>
-              </w:rPr>
-              <w:t xml:space="preserve"> </w:t>
-            </w:r>
-            <w:proofErr w:type="spellStart"/>
-            <w:r>
-              <w:rPr>
-                <w:rFonts w:ascii="Times New Roman" w:hAnsi="Times New Roman" w:cs="Times New Roman"/>
-                <w:b/>
-                <w:bCs/>
-                <w:sz w:val="28"/>
-                <w:szCs w:val="28"/>
-              </w:rPr>
-              <w:t>thực</w:t>
-            </w:r>
-            <w:proofErr w:type="spellEnd"/>
-            <w:r>
-              <w:rPr>
-                <w:rFonts w:ascii="Times New Roman" w:hAnsi="Times New Roman" w:cs="Times New Roman"/>
-                <w:b/>
-                <w:bCs/>
-                <w:sz w:val="28"/>
-                <w:szCs w:val="28"/>
-              </w:rPr>
-              <w:t xml:space="preserve"> </w:t>
-            </w:r>
-            <w:proofErr w:type="spellStart"/>
-            <w:r>
-              <w:rPr>
-                <w:rFonts w:ascii="Times New Roman" w:hAnsi="Times New Roman" w:cs="Times New Roman"/>
-                <w:b/>
-                <w:bCs/>
-                <w:sz w:val="28"/>
-                <w:szCs w:val="28"/>
-              </w:rPr>
-              <w:t>hiện</w:t>
-            </w:r>
-            <w:proofErr w:type="spellEnd"/>
-            <w:r>
-              <w:rPr>
-                <w:rFonts w:ascii="Times New Roman" w:hAnsi="Times New Roman" w:cs="Times New Roman"/>
-                <w:b/>
-                <w:bCs/>
-                <w:sz w:val="28"/>
-                <w:szCs w:val="28"/>
-              </w:rPr>
-              <w:t>:</w:t>
+              <w:t>Sinh viên thực hiện:</w:t>
             </w:r>
           </w:p>
         </w:tc>
@@ -736,7 +424,7 @@
             <w:pPr>
               <w:spacing w:line="360" w:lineRule="auto"/>
               <w:rPr>
-                <w:rFonts w:ascii="Times New Roman" w:hAnsi="Times New Roman" w:cs="Times New Roman"/>
+                <w:rFonts w:cs="Times New Roman"/>
                 <w:b/>
                 <w:bCs/>
                 <w:sz w:val="28"/>
@@ -745,7 +433,7 @@
             </w:pPr>
             <w:r>
               <w:rPr>
-                <w:rFonts w:ascii="Times New Roman" w:hAnsi="Times New Roman" w:cs="Times New Roman"/>
+                <w:rFonts w:cs="Times New Roman"/>
                 <w:b/>
                 <w:bCs/>
                 <w:sz w:val="28"/>
@@ -766,34 +454,22 @@
             <w:pPr>
               <w:spacing w:line="360" w:lineRule="auto"/>
               <w:rPr>
-                <w:rFonts w:ascii="Times New Roman" w:hAnsi="Times New Roman" w:cs="Times New Roman"/>
+                <w:rFonts w:cs="Times New Roman"/>
                 <w:b/>
                 <w:bCs/>
                 <w:sz w:val="28"/>
                 <w:szCs w:val="28"/>
               </w:rPr>
             </w:pPr>
-            <w:proofErr w:type="spellStart"/>
             <w:r>
               <w:rPr>
-                <w:rFonts w:ascii="Times New Roman" w:hAnsi="Times New Roman" w:cs="Times New Roman"/>
+                <w:rFonts w:cs="Times New Roman"/>
                 <w:b/>
                 <w:bCs/>
                 <w:sz w:val="28"/>
                 <w:szCs w:val="28"/>
               </w:rPr>
-              <w:t>Lớp</w:t>
-            </w:r>
-            <w:proofErr w:type="spellEnd"/>
-            <w:r>
-              <w:rPr>
-                <w:rFonts w:ascii="Times New Roman" w:hAnsi="Times New Roman" w:cs="Times New Roman"/>
-                <w:b/>
-                <w:bCs/>
-                <w:sz w:val="28"/>
-                <w:szCs w:val="28"/>
-              </w:rPr>
-              <w:t>:</w:t>
+              <w:t>Lớp:</w:t>
             </w:r>
           </w:p>
         </w:tc>
@@ -806,7 +482,7 @@
             <w:pPr>
               <w:spacing w:line="360" w:lineRule="auto"/>
               <w:rPr>
-                <w:rFonts w:ascii="Times New Roman" w:hAnsi="Times New Roman" w:cs="Times New Roman"/>
+                <w:rFonts w:cs="Times New Roman"/>
                 <w:b/>
                 <w:bCs/>
                 <w:sz w:val="28"/>
@@ -815,7 +491,7 @@
             </w:pPr>
             <w:r>
               <w:rPr>
-                <w:rFonts w:ascii="Times New Roman" w:hAnsi="Times New Roman" w:cs="Times New Roman"/>
+                <w:rFonts w:cs="Times New Roman"/>
                 <w:b/>
                 <w:bCs/>
                 <w:sz w:val="28"/>
@@ -839,34 +515,22 @@
             <w:pPr>
               <w:spacing w:line="360" w:lineRule="auto"/>
               <w:rPr>
-                <w:rFonts w:ascii="Times New Roman" w:hAnsi="Times New Roman" w:cs="Times New Roman"/>
+                <w:rFonts w:cs="Times New Roman"/>
                 <w:b/>
                 <w:bCs/>
                 <w:sz w:val="28"/>
                 <w:szCs w:val="28"/>
               </w:rPr>
             </w:pPr>
-            <w:proofErr w:type="spellStart"/>
             <w:r>
               <w:rPr>
-                <w:rFonts w:ascii="Times New Roman" w:hAnsi="Times New Roman" w:cs="Times New Roman"/>
+                <w:rFonts w:cs="Times New Roman"/>
                 <w:b/>
                 <w:bCs/>
                 <w:sz w:val="28"/>
                 <w:szCs w:val="28"/>
               </w:rPr>
-              <w:t>Khoá</w:t>
-            </w:r>
-            <w:proofErr w:type="spellEnd"/>
-            <w:r>
-              <w:rPr>
-                <w:rFonts w:ascii="Times New Roman" w:hAnsi="Times New Roman" w:cs="Times New Roman"/>
-                <w:b/>
-                <w:bCs/>
-                <w:sz w:val="28"/>
-                <w:szCs w:val="28"/>
-              </w:rPr>
-              <w:t>:</w:t>
+              <w:t>Khoá:</w:t>
             </w:r>
           </w:p>
         </w:tc>
@@ -879,7 +543,7 @@
             <w:pPr>
               <w:spacing w:line="360" w:lineRule="auto"/>
               <w:rPr>
-                <w:rFonts w:ascii="Times New Roman" w:hAnsi="Times New Roman" w:cs="Times New Roman"/>
+                <w:rFonts w:cs="Times New Roman"/>
                 <w:b/>
                 <w:bCs/>
                 <w:sz w:val="28"/>
@@ -888,7 +552,7 @@
             </w:pPr>
             <w:r>
               <w:rPr>
-                <w:rFonts w:ascii="Times New Roman" w:hAnsi="Times New Roman" w:cs="Times New Roman"/>
+                <w:rFonts w:cs="Times New Roman"/>
                 <w:b/>
                 <w:bCs/>
                 <w:sz w:val="28"/>
@@ -904,7 +568,7 @@
       <w:pPr>
         <w:spacing w:after="1600"/>
         <w:rPr>
-          <w:rFonts w:ascii="Times New Roman" w:hAnsi="Times New Roman" w:cs="Times New Roman"/>
+          <w:rFonts w:cs="Times New Roman"/>
           <w:b/>
           <w:bCs/>
           <w:sz w:val="28"/>
@@ -917,7 +581,7 @@
         <w:spacing w:after="5000"/>
         <w:jc w:val="center"/>
         <w:rPr>
-          <w:rFonts w:ascii="Times New Roman" w:hAnsi="Times New Roman" w:cs="Times New Roman"/>
+          <w:rFonts w:cs="Times New Roman"/>
           <w:b/>
           <w:bCs/>
           <w:sz w:val="28"/>
@@ -926,107 +590,1309 @@
       </w:pPr>
       <w:r>
         <w:rPr>
-          <w:rFonts w:ascii="Times New Roman" w:hAnsi="Times New Roman" w:cs="Times New Roman"/>
+          <w:rFonts w:cs="Times New Roman"/>
           <w:b/>
           <w:bCs/>
           <w:sz w:val="28"/>
           <w:szCs w:val="28"/>
         </w:rPr>
-        <w:t xml:space="preserve">TP. </w:t>
-      </w:r>
-      <w:proofErr w:type="spellStart"/>
-      <w:r>
-        <w:rPr>
-          <w:rFonts w:ascii="Times New Roman" w:hAnsi="Times New Roman" w:cs="Times New Roman"/>
-          <w:b/>
-          <w:bCs/>
+        <w:t>TP. Hồ Chí Minh, ngày tháng năm</w:t>
+      </w:r>
+    </w:p>
+    <w:p>
+      <w:pPr>
+        <w:pStyle w:val="Title1"/>
+      </w:pPr>
+      <w:r>
+        <w:lastRenderedPageBreak/>
+        <w:t>GIỚI THIỆU TRANG WEB TIN TỨC QTC’s News</w:t>
+      </w:r>
+    </w:p>
+    <w:p>
+      <w:pPr>
+        <w:spacing w:line="240" w:lineRule="auto"/>
+        <w:ind w:firstLine="720"/>
+        <w:rPr>
+          <w:rFonts w:cs="Times New Roman"/>
           <w:sz w:val="28"/>
           <w:szCs w:val="28"/>
         </w:rPr>
-        <w:t>Hồ</w:t>
-      </w:r>
-      <w:proofErr w:type="spellEnd"/>
-      <w:r>
-        <w:rPr>
-          <w:rFonts w:ascii="Times New Roman" w:hAnsi="Times New Roman" w:cs="Times New Roman"/>
-          <w:b/>
-          <w:bCs/>
+      </w:pPr>
+      <w:r>
+        <w:rPr>
+          <w:rFonts w:cs="Times New Roman"/>
           <w:sz w:val="28"/>
           <w:szCs w:val="28"/>
         </w:rPr>
-        <w:t xml:space="preserve"> Chí Minh, </w:t>
-      </w:r>
-      <w:proofErr w:type="spellStart"/>
-      <w:r>
-        <w:rPr>
-          <w:rFonts w:ascii="Times New Roman" w:hAnsi="Times New Roman" w:cs="Times New Roman"/>
-          <w:b/>
-          <w:bCs/>
+        <w:t>QTC’s News là một trang web tin tức được tổng hợp các tin tức mới nhất, hot nhất về Công Nghệ Thông Tin, về “Thế Giới Số” ở quá khứ, hiện tại và các dự đoán về sự phát triển trong tương lai.</w:t>
+      </w:r>
+    </w:p>
+    <w:p>
+      <w:pPr>
+        <w:spacing w:line="240" w:lineRule="auto"/>
+        <w:ind w:firstLine="720"/>
+        <w:rPr>
+          <w:rFonts w:cs="Times New Roman"/>
           <w:sz w:val="28"/>
           <w:szCs w:val="28"/>
         </w:rPr>
-        <w:t>ngày</w:t>
-      </w:r>
-      <w:proofErr w:type="spellEnd"/>
-      <w:r>
-        <w:rPr>
-          <w:rFonts w:ascii="Times New Roman" w:hAnsi="Times New Roman" w:cs="Times New Roman"/>
-          <w:b/>
-          <w:bCs/>
+      </w:pPr>
+      <w:r>
+        <w:rPr>
+          <w:rFonts w:cs="Times New Roman"/>
           <w:sz w:val="28"/>
           <w:szCs w:val="28"/>
         </w:rPr>
-        <w:t xml:space="preserve"> </w:t>
-      </w:r>
-      <w:proofErr w:type="spellStart"/>
-      <w:r>
-        <w:rPr>
-          <w:rFonts w:ascii="Times New Roman" w:hAnsi="Times New Roman" w:cs="Times New Roman"/>
-          <w:b/>
-          <w:bCs/>
+        <w:t>Bên cạnh đó, chúng tôi không ngừng cập nhật cung cấp các dịch vụ và các tips tốt nhất, các thủ thuật, thông tin gần gũi để giúp các bạn có thể nhanh chóng tiếp cận hơn với Công Nghệ mới, đặc biệt “Thế Giới Số” trong tương lai.</w:t>
+      </w:r>
+    </w:p>
+    <w:p>
+      <w:pPr>
+        <w:spacing w:line="240" w:lineRule="auto"/>
+        <w:ind w:firstLine="720"/>
+        <w:rPr>
+          <w:rFonts w:cs="Times New Roman"/>
           <w:sz w:val="28"/>
           <w:szCs w:val="28"/>
         </w:rPr>
-        <w:t>tháng</w:t>
-      </w:r>
-      <w:proofErr w:type="spellEnd"/>
-      <w:r>
-        <w:rPr>
-          <w:rFonts w:ascii="Times New Roman" w:hAnsi="Times New Roman" w:cs="Times New Roman"/>
-          <w:b/>
-          <w:bCs/>
+      </w:pPr>
+      <w:r>
+        <w:rPr>
+          <w:rFonts w:cs="Times New Roman"/>
           <w:sz w:val="28"/>
           <w:szCs w:val="28"/>
         </w:rPr>
-        <w:t xml:space="preserve"> </w:t>
-      </w:r>
-      <w:proofErr w:type="spellStart"/>
-      <w:r>
-        <w:rPr>
-          <w:rFonts w:ascii="Times New Roman" w:hAnsi="Times New Roman" w:cs="Times New Roman"/>
-          <w:b/>
-          <w:bCs/>
-          <w:sz w:val="28"/>
-          <w:szCs w:val="28"/>
-        </w:rPr>
-        <w:t>năm</w:t>
-      </w:r>
-      <w:proofErr w:type="spellEnd"/>
-    </w:p>
-    <w:p>
-      <w:pPr>
-        <w:spacing w:after="5000"/>
+        <w:t>QTC’s sẽ cố gắng đẩy mạnh chất lượng dịch vụ để giúp các bạn có trải nghiệm tốt nhất khi đến với chúng tôi.</w:t>
+      </w:r>
+    </w:p>
+    <w:p>
+      <w:pPr>
+        <w:pStyle w:val="Title1"/>
+      </w:pPr>
+      <w:r>
+        <w:br w:type="column"/>
+      </w:r>
+      <w:r>
+        <w:lastRenderedPageBreak/>
+        <w:t>NỘI DUNG CHÍNH</w:t>
+      </w:r>
+    </w:p>
+    <w:p>
+      <w:pPr>
+        <w:pStyle w:val="Title2"/>
+      </w:pPr>
+      <w:r>
+        <w:t>Phần I: Cài đặt các Plugin</w:t>
+      </w:r>
+      <w:r>
+        <w:t>, Themes</w:t>
+      </w:r>
+      <w:r>
+        <w:t xml:space="preserve"> chuẩn bị cho trang Web:</w:t>
+      </w:r>
+    </w:p>
+    <w:p>
+      <w:pPr>
+        <w:pStyle w:val="Title3"/>
+      </w:pPr>
+      <w:r>
+        <w:t>Mục 1: Cài đặt</w:t>
+      </w:r>
+      <w:r>
+        <w:t xml:space="preserve"> và Active</w:t>
+      </w:r>
+      <w:r>
+        <w:t xml:space="preserve"> các Plugin</w:t>
+      </w:r>
+    </w:p>
+    <w:p>
+      <w:pPr>
+        <w:ind w:firstLine="1440"/>
+        <w:rPr>
+          <w:rFonts w:cs="Times New Roman"/>
+          <w:szCs w:val="26"/>
+        </w:rPr>
+      </w:pPr>
+      <w:r>
+        <w:rPr>
+          <w:rFonts w:cs="Times New Roman"/>
+          <w:szCs w:val="26"/>
+        </w:rPr>
+        <w:t xml:space="preserve">Trên </w:t>
+      </w:r>
+      <w:r>
+        <w:rPr>
+          <w:rFonts w:cs="Times New Roman"/>
+          <w:b/>
+          <w:bCs/>
+          <w:szCs w:val="26"/>
+        </w:rPr>
+        <w:t xml:space="preserve">“Menu </w:t>
+      </w:r>
+      <w:r>
+        <w:rPr>
+          <w:rFonts w:cs="Times New Roman"/>
+          <w:b/>
+          <w:bCs/>
+          <w:szCs w:val="26"/>
+        </w:rPr>
+        <w:t>b</w:t>
+      </w:r>
+      <w:r>
+        <w:rPr>
+          <w:rFonts w:cs="Times New Roman"/>
+          <w:b/>
+          <w:bCs/>
+          <w:szCs w:val="26"/>
+        </w:rPr>
+        <w:t>ar”</w:t>
+      </w:r>
+      <w:r>
+        <w:rPr>
+          <w:rFonts w:cs="Times New Roman"/>
+          <w:szCs w:val="26"/>
+        </w:rPr>
+        <w:t xml:space="preserve">, chọn </w:t>
+      </w:r>
+      <w:r>
+        <w:rPr>
+          <w:rFonts w:cs="Times New Roman"/>
+          <w:b/>
+          <w:bCs/>
+          <w:szCs w:val="26"/>
+        </w:rPr>
+        <w:t>“Plugins”</w:t>
+      </w:r>
+      <w:r>
+        <w:rPr>
+          <w:rFonts w:cs="Times New Roman"/>
+          <w:szCs w:val="26"/>
+        </w:rPr>
+        <w:t xml:space="preserve">, sau đó chọn </w:t>
+      </w:r>
+      <w:r>
+        <w:rPr>
+          <w:rFonts w:cs="Times New Roman"/>
+          <w:b/>
+          <w:bCs/>
+          <w:szCs w:val="26"/>
+        </w:rPr>
+        <w:t>“Add New Plugin”</w:t>
+      </w:r>
+      <w:r>
+        <w:rPr>
+          <w:rFonts w:cs="Times New Roman"/>
+          <w:szCs w:val="26"/>
+        </w:rPr>
+        <w:t xml:space="preserve"> và lần lượt cài đặt các </w:t>
+      </w:r>
+      <w:r>
+        <w:rPr>
+          <w:rFonts w:cs="Times New Roman"/>
+          <w:b/>
+          <w:bCs/>
+          <w:szCs w:val="26"/>
+        </w:rPr>
+        <w:t>“Plugins”:</w:t>
+      </w:r>
+    </w:p>
+    <w:p>
+      <w:pPr>
+        <w:pStyle w:val="ListParagraph"/>
+        <w:numPr>
+          <w:ilvl w:val="0"/>
+          <w:numId w:val="4"/>
+        </w:numPr>
+      </w:pPr>
+      <w:r>
+        <w:t>Plugin “</w:t>
+      </w:r>
+      <w:r>
+        <w:rPr>
+          <w:b/>
+          <w:bCs/>
+        </w:rPr>
+        <w:t>Classic Editor”</w:t>
+      </w:r>
+      <w:r>
+        <w:t>:</w:t>
+      </w:r>
+    </w:p>
+    <w:p>
+      <w:pPr>
         <w:jc w:val="center"/>
-        <w:rPr>
-          <w:rFonts w:ascii="Times New Roman" w:hAnsi="Times New Roman" w:cs="Times New Roman"/>
-          <w:sz w:val="28"/>
-          <w:szCs w:val="28"/>
-        </w:rPr>
-      </w:pPr>
+      </w:pPr>
+      <w:r>
+        <w:drawing>
+          <wp:inline distT="0" distB="0" distL="0" distR="0" wp14:anchorId="016BF19A" wp14:editId="1A1BD7C2">
+            <wp:extent cx="5943600" cy="2924810"/>
+            <wp:effectExtent l="0" t="0" r="0" b="8890"/>
+            <wp:docPr id="1" name="Picture 1" descr="A screenshot of a computer&#10;&#10;Description automatically generated"/>
+            <wp:cNvGraphicFramePr>
+              <a:graphicFrameLocks xmlns:a="http://schemas.openxmlformats.org/drawingml/2006/main" noChangeAspect="1"/>
+            </wp:cNvGraphicFramePr>
+            <a:graphic xmlns:a="http://schemas.openxmlformats.org/drawingml/2006/main">
+              <a:graphicData uri="http://schemas.openxmlformats.org/drawingml/2006/picture">
+                <pic:pic xmlns:pic="http://schemas.openxmlformats.org/drawingml/2006/picture">
+                  <pic:nvPicPr>
+                    <pic:cNvPr id="1" name="Picture 1" descr="A screenshot of a computer&#10;&#10;Description automatically generated"/>
+                    <pic:cNvPicPr/>
+                  </pic:nvPicPr>
+                  <pic:blipFill>
+                    <a:blip r:embed="rId9"/>
+                    <a:stretch>
+                      <a:fillRect/>
+                    </a:stretch>
+                  </pic:blipFill>
+                  <pic:spPr>
+                    <a:xfrm>
+                      <a:off x="0" y="0"/>
+                      <a:ext cx="5943600" cy="2924810"/>
+                    </a:xfrm>
+                    <a:prstGeom prst="rect">
+                      <a:avLst/>
+                    </a:prstGeom>
+                  </pic:spPr>
+                </pic:pic>
+              </a:graphicData>
+            </a:graphic>
+          </wp:inline>
+        </w:drawing>
+      </w:r>
+    </w:p>
+    <w:p>
+      <w:pPr>
+        <w:pStyle w:val="ListParagraph"/>
+        <w:numPr>
+          <w:ilvl w:val="0"/>
+          <w:numId w:val="4"/>
+        </w:numPr>
+      </w:pPr>
+      <w:r>
+        <w:t xml:space="preserve">Plugin </w:t>
+      </w:r>
+      <w:r>
+        <w:rPr>
+          <w:b/>
+          <w:bCs/>
+        </w:rPr>
+        <w:t>“Classic Widgets”</w:t>
+      </w:r>
+      <w:r>
+        <w:t>:</w:t>
+      </w:r>
+    </w:p>
+    <w:p>
+      <w:pPr>
+        <w:jc w:val="center"/>
+      </w:pPr>
+      <w:r>
+        <w:drawing>
+          <wp:inline distT="0" distB="0" distL="0" distR="0" wp14:anchorId="58928493" wp14:editId="555A8B57">
+            <wp:extent cx="5943600" cy="2935605"/>
+            <wp:effectExtent l="0" t="0" r="0" b="0"/>
+            <wp:docPr id="2" name="Picture 2" descr="A screenshot of a computer&#10;&#10;Description automatically generated"/>
+            <wp:cNvGraphicFramePr>
+              <a:graphicFrameLocks xmlns:a="http://schemas.openxmlformats.org/drawingml/2006/main" noChangeAspect="1"/>
+            </wp:cNvGraphicFramePr>
+            <a:graphic xmlns:a="http://schemas.openxmlformats.org/drawingml/2006/main">
+              <a:graphicData uri="http://schemas.openxmlformats.org/drawingml/2006/picture">
+                <pic:pic xmlns:pic="http://schemas.openxmlformats.org/drawingml/2006/picture">
+                  <pic:nvPicPr>
+                    <pic:cNvPr id="2" name="Picture 2" descr="A screenshot of a computer&#10;&#10;Description automatically generated"/>
+                    <pic:cNvPicPr/>
+                  </pic:nvPicPr>
+                  <pic:blipFill>
+                    <a:blip r:embed="rId10"/>
+                    <a:stretch>
+                      <a:fillRect/>
+                    </a:stretch>
+                  </pic:blipFill>
+                  <pic:spPr>
+                    <a:xfrm>
+                      <a:off x="0" y="0"/>
+                      <a:ext cx="5943600" cy="2935605"/>
+                    </a:xfrm>
+                    <a:prstGeom prst="rect">
+                      <a:avLst/>
+                    </a:prstGeom>
+                  </pic:spPr>
+                </pic:pic>
+              </a:graphicData>
+            </a:graphic>
+          </wp:inline>
+        </w:drawing>
+      </w:r>
+    </w:p>
+    <w:p>
+      <w:pPr>
+        <w:pStyle w:val="ListParagraph"/>
+        <w:numPr>
+          <w:ilvl w:val="0"/>
+          <w:numId w:val="4"/>
+        </w:numPr>
+      </w:pPr>
+      <w:r>
+        <w:br w:type="column"/>
+      </w:r>
+      <w:r>
+        <w:lastRenderedPageBreak/>
+        <w:t xml:space="preserve">Plugin </w:t>
+      </w:r>
+      <w:r>
+        <w:rPr>
+          <w:b/>
+          <w:bCs/>
+        </w:rPr>
+        <w:t>“</w:t>
+      </w:r>
+      <w:r>
+        <w:rPr>
+          <w:b/>
+          <w:bCs/>
+        </w:rPr>
+        <w:t>UpdraftPlus: WordPress Backup &amp; Migration Plugin</w:t>
+      </w:r>
+      <w:r>
+        <w:rPr>
+          <w:b/>
+          <w:bCs/>
+        </w:rPr>
+        <w:t>”</w:t>
+      </w:r>
+      <w:r>
+        <w:t>:</w:t>
+      </w:r>
+    </w:p>
+    <w:p>
+      <w:pPr>
+        <w:jc w:val="center"/>
+      </w:pPr>
+      <w:r>
+        <w:drawing>
+          <wp:inline distT="0" distB="0" distL="0" distR="0" wp14:anchorId="0C3EE315" wp14:editId="454E565C">
+            <wp:extent cx="5943600" cy="2924810"/>
+            <wp:effectExtent l="0" t="0" r="0" b="8890"/>
+            <wp:docPr id="3" name="Picture 3" descr="A screenshot of a computer&#10;&#10;Description automatically generated"/>
+            <wp:cNvGraphicFramePr>
+              <a:graphicFrameLocks xmlns:a="http://schemas.openxmlformats.org/drawingml/2006/main" noChangeAspect="1"/>
+            </wp:cNvGraphicFramePr>
+            <a:graphic xmlns:a="http://schemas.openxmlformats.org/drawingml/2006/main">
+              <a:graphicData uri="http://schemas.openxmlformats.org/drawingml/2006/picture">
+                <pic:pic xmlns:pic="http://schemas.openxmlformats.org/drawingml/2006/picture">
+                  <pic:nvPicPr>
+                    <pic:cNvPr id="3" name="Picture 3" descr="A screenshot of a computer&#10;&#10;Description automatically generated"/>
+                    <pic:cNvPicPr/>
+                  </pic:nvPicPr>
+                  <pic:blipFill>
+                    <a:blip r:embed="rId11"/>
+                    <a:stretch>
+                      <a:fillRect/>
+                    </a:stretch>
+                  </pic:blipFill>
+                  <pic:spPr>
+                    <a:xfrm>
+                      <a:off x="0" y="0"/>
+                      <a:ext cx="5943600" cy="2924810"/>
+                    </a:xfrm>
+                    <a:prstGeom prst="rect">
+                      <a:avLst/>
+                    </a:prstGeom>
+                  </pic:spPr>
+                </pic:pic>
+              </a:graphicData>
+            </a:graphic>
+          </wp:inline>
+        </w:drawing>
+      </w:r>
+    </w:p>
+    <w:p>
+      <w:pPr>
+        <w:pStyle w:val="Title3"/>
+      </w:pPr>
+      <w:r>
+        <w:t>Mục 2: Cài đặt Theme phù hợp cho trang Web:</w:t>
+      </w:r>
+    </w:p>
+    <w:p>
+      <w:pPr>
+        <w:pStyle w:val="ListParagraph"/>
+        <w:numPr>
+          <w:ilvl w:val="0"/>
+          <w:numId w:val="4"/>
+        </w:numPr>
+      </w:pPr>
+      <w:r>
+        <w:t xml:space="preserve">Theme </w:t>
+      </w:r>
+      <w:r>
+        <w:rPr>
+          <w:b/>
+          <w:bCs/>
+        </w:rPr>
+        <w:t>“AI News”</w:t>
+      </w:r>
+      <w:r>
+        <w:t>:</w:t>
+      </w:r>
+    </w:p>
+    <w:p>
+      <w:pPr>
+        <w:jc w:val="center"/>
+      </w:pPr>
+      <w:r>
+        <w:drawing>
+          <wp:inline distT="0" distB="0" distL="0" distR="0" wp14:anchorId="0BEBADD1" wp14:editId="6E607726">
+            <wp:extent cx="5943600" cy="2917825"/>
+            <wp:effectExtent l="0" t="0" r="0" b="0"/>
+            <wp:docPr id="4" name="Picture 4" descr="A screenshot of a computer&#10;&#10;Description automatically generated"/>
+            <wp:cNvGraphicFramePr>
+              <a:graphicFrameLocks xmlns:a="http://schemas.openxmlformats.org/drawingml/2006/main" noChangeAspect="1"/>
+            </wp:cNvGraphicFramePr>
+            <a:graphic xmlns:a="http://schemas.openxmlformats.org/drawingml/2006/main">
+              <a:graphicData uri="http://schemas.openxmlformats.org/drawingml/2006/picture">
+                <pic:pic xmlns:pic="http://schemas.openxmlformats.org/drawingml/2006/picture">
+                  <pic:nvPicPr>
+                    <pic:cNvPr id="4" name="Picture 4" descr="A screenshot of a computer&#10;&#10;Description automatically generated"/>
+                    <pic:cNvPicPr/>
+                  </pic:nvPicPr>
+                  <pic:blipFill>
+                    <a:blip r:embed="rId12"/>
+                    <a:stretch>
+                      <a:fillRect/>
+                    </a:stretch>
+                  </pic:blipFill>
+                  <pic:spPr>
+                    <a:xfrm>
+                      <a:off x="0" y="0"/>
+                      <a:ext cx="5943600" cy="2917825"/>
+                    </a:xfrm>
+                    <a:prstGeom prst="rect">
+                      <a:avLst/>
+                    </a:prstGeom>
+                  </pic:spPr>
+                </pic:pic>
+              </a:graphicData>
+            </a:graphic>
+          </wp:inline>
+        </w:drawing>
+      </w:r>
+    </w:p>
+    <w:p>
+      <w:pPr>
+        <w:pStyle w:val="Title2"/>
+      </w:pPr>
+      <w:r>
+        <w:br w:type="column"/>
+      </w:r>
+      <w:r>
+        <w:lastRenderedPageBreak/>
+        <w:t xml:space="preserve">Phần II: Khởi tạo các </w:t>
+      </w:r>
+      <w:r>
+        <w:t>chuyên</w:t>
+      </w:r>
+      <w:r>
+        <w:t xml:space="preserve"> mục và thẻ:</w:t>
+      </w:r>
+    </w:p>
+    <w:p>
+      <w:pPr>
+        <w:pStyle w:val="Title3"/>
+      </w:pPr>
+      <w:r>
+        <w:t xml:space="preserve">Mục 1: Tạo các chuyên mục: </w:t>
+      </w:r>
+    </w:p>
+    <w:p>
+      <w:pPr>
+        <w:ind w:firstLine="720"/>
+      </w:pPr>
+      <w:r>
+        <w:tab/>
+        <w:t xml:space="preserve">Truy cập vào phần </w:t>
+      </w:r>
+      <w:r>
+        <w:rPr>
+          <w:b/>
+          <w:bCs/>
+        </w:rPr>
+        <w:t xml:space="preserve">“Post” </w:t>
+      </w:r>
+      <w:r>
+        <w:t xml:space="preserve">trên thanh </w:t>
+      </w:r>
+      <w:r>
+        <w:rPr>
+          <w:b/>
+          <w:bCs/>
+        </w:rPr>
+        <w:t>“Menu bar”</w:t>
+      </w:r>
+      <w:r>
+        <w:t xml:space="preserve">, sau đó chọn </w:t>
+      </w:r>
+      <w:r>
+        <w:rPr>
+          <w:b/>
+          <w:bCs/>
+        </w:rPr>
+        <w:t>“Categories”</w:t>
+      </w:r>
+      <w:r>
+        <w:t xml:space="preserve">. Điền đầy đủ các thông tin cần thiết và chọn </w:t>
+      </w:r>
+      <w:r>
+        <w:rPr>
+          <w:b/>
+          <w:bCs/>
+        </w:rPr>
+        <w:t>“Add New Category”</w:t>
+      </w:r>
+      <w:r>
+        <w:t>:</w:t>
+      </w:r>
+    </w:p>
+    <w:p>
+      <w:pPr>
+        <w:jc w:val="center"/>
+      </w:pPr>
+      <w:r>
+        <w:drawing>
+          <wp:inline distT="0" distB="0" distL="0" distR="0" wp14:anchorId="5EA0EE16" wp14:editId="1A190987">
+            <wp:extent cx="5943600" cy="2951480"/>
+            <wp:effectExtent l="0" t="0" r="0" b="1270"/>
+            <wp:docPr id="6" name="Picture 6" descr="A screenshot of a computer&#10;&#10;Description automatically generated"/>
+            <wp:cNvGraphicFramePr>
+              <a:graphicFrameLocks xmlns:a="http://schemas.openxmlformats.org/drawingml/2006/main" noChangeAspect="1"/>
+            </wp:cNvGraphicFramePr>
+            <a:graphic xmlns:a="http://schemas.openxmlformats.org/drawingml/2006/main">
+              <a:graphicData uri="http://schemas.openxmlformats.org/drawingml/2006/picture">
+                <pic:pic xmlns:pic="http://schemas.openxmlformats.org/drawingml/2006/picture">
+                  <pic:nvPicPr>
+                    <pic:cNvPr id="6" name="Picture 6" descr="A screenshot of a computer&#10;&#10;Description automatically generated"/>
+                    <pic:cNvPicPr/>
+                  </pic:nvPicPr>
+                  <pic:blipFill>
+                    <a:blip r:embed="rId13"/>
+                    <a:stretch>
+                      <a:fillRect/>
+                    </a:stretch>
+                  </pic:blipFill>
+                  <pic:spPr>
+                    <a:xfrm>
+                      <a:off x="0" y="0"/>
+                      <a:ext cx="5943600" cy="2951480"/>
+                    </a:xfrm>
+                    <a:prstGeom prst="rect">
+                      <a:avLst/>
+                    </a:prstGeom>
+                  </pic:spPr>
+                </pic:pic>
+              </a:graphicData>
+            </a:graphic>
+          </wp:inline>
+        </w:drawing>
+      </w:r>
+    </w:p>
+    <w:p>
+      <w:pPr>
+        <w:ind w:firstLine="1440"/>
+      </w:pPr>
+      <w:r>
+        <w:t xml:space="preserve">Các </w:t>
+      </w:r>
+      <w:r>
+        <w:rPr>
+          <w:b/>
+          <w:bCs/>
+        </w:rPr>
+        <w:t xml:space="preserve">“Categories” </w:t>
+      </w:r>
+      <w:r>
+        <w:t>đã tạo thành công</w:t>
+      </w:r>
+    </w:p>
+    <w:p>
+      <w:pPr>
+        <w:jc w:val="center"/>
+      </w:pPr>
+      <w:r>
+        <w:drawing>
+          <wp:inline distT="0" distB="0" distL="0" distR="0" wp14:anchorId="38B5EFC7" wp14:editId="29E3193E">
+            <wp:extent cx="5943600" cy="2948940"/>
+            <wp:effectExtent l="0" t="0" r="0" b="3810"/>
+            <wp:docPr id="7" name="Picture 7" descr="A screenshot of a computer&#10;&#10;Description automatically generated"/>
+            <wp:cNvGraphicFramePr>
+              <a:graphicFrameLocks xmlns:a="http://schemas.openxmlformats.org/drawingml/2006/main" noChangeAspect="1"/>
+            </wp:cNvGraphicFramePr>
+            <a:graphic xmlns:a="http://schemas.openxmlformats.org/drawingml/2006/main">
+              <a:graphicData uri="http://schemas.openxmlformats.org/drawingml/2006/picture">
+                <pic:pic xmlns:pic="http://schemas.openxmlformats.org/drawingml/2006/picture">
+                  <pic:nvPicPr>
+                    <pic:cNvPr id="7" name="Picture 7" descr="A screenshot of a computer&#10;&#10;Description automatically generated"/>
+                    <pic:cNvPicPr/>
+                  </pic:nvPicPr>
+                  <pic:blipFill>
+                    <a:blip r:embed="rId14"/>
+                    <a:stretch>
+                      <a:fillRect/>
+                    </a:stretch>
+                  </pic:blipFill>
+                  <pic:spPr>
+                    <a:xfrm>
+                      <a:off x="0" y="0"/>
+                      <a:ext cx="5943600" cy="2948940"/>
+                    </a:xfrm>
+                    <a:prstGeom prst="rect">
+                      <a:avLst/>
+                    </a:prstGeom>
+                  </pic:spPr>
+                </pic:pic>
+              </a:graphicData>
+            </a:graphic>
+          </wp:inline>
+        </w:drawing>
+      </w:r>
+    </w:p>
+    <w:p>
+      <w:pPr>
+        <w:pStyle w:val="Title2"/>
+        <w:ind w:firstLine="720"/>
+      </w:pPr>
+      <w:r>
+        <w:br w:type="column"/>
+      </w:r>
+      <w:r>
+        <w:lastRenderedPageBreak/>
+        <w:t>Mục 2: Tạo các Thẻ:</w:t>
+      </w:r>
+    </w:p>
+    <w:p>
+      <w:pPr>
+        <w:ind w:firstLine="1440"/>
+      </w:pPr>
+      <w:r>
+        <w:t xml:space="preserve">Truy cập vào phần </w:t>
+      </w:r>
+      <w:r>
+        <w:rPr>
+          <w:b/>
+          <w:bCs/>
+        </w:rPr>
+        <w:t xml:space="preserve">“Post” </w:t>
+      </w:r>
+      <w:r>
+        <w:t xml:space="preserve">trên thanh </w:t>
+      </w:r>
+      <w:r>
+        <w:rPr>
+          <w:b/>
+          <w:bCs/>
+        </w:rPr>
+        <w:t>“Menu bar”</w:t>
+      </w:r>
+      <w:r>
+        <w:t xml:space="preserve">, sau đó chọn </w:t>
+      </w:r>
+      <w:r>
+        <w:rPr>
+          <w:b/>
+          <w:bCs/>
+        </w:rPr>
+        <w:t>“</w:t>
+      </w:r>
+      <w:r>
+        <w:rPr>
+          <w:b/>
+          <w:bCs/>
+        </w:rPr>
+        <w:t>Tags</w:t>
+      </w:r>
+      <w:r>
+        <w:rPr>
+          <w:b/>
+          <w:bCs/>
+        </w:rPr>
+        <w:t>”</w:t>
+      </w:r>
+      <w:r>
+        <w:t xml:space="preserve">. Điền đầy đủ các thông tin cần thiết và chọn </w:t>
+      </w:r>
+      <w:r>
+        <w:rPr>
+          <w:b/>
+          <w:bCs/>
+        </w:rPr>
+        <w:t xml:space="preserve">“Add New </w:t>
+      </w:r>
+      <w:r>
+        <w:rPr>
+          <w:b/>
+          <w:bCs/>
+        </w:rPr>
+        <w:t>Tag</w:t>
+      </w:r>
+      <w:r>
+        <w:rPr>
+          <w:b/>
+          <w:bCs/>
+        </w:rPr>
+        <w:t>”</w:t>
+      </w:r>
+      <w:r>
+        <w:t>:</w:t>
+      </w:r>
+    </w:p>
+    <w:p>
+      <w:pPr>
+        <w:jc w:val="center"/>
+      </w:pPr>
+      <w:r>
+        <w:drawing>
+          <wp:inline distT="0" distB="0" distL="0" distR="0" wp14:anchorId="3BDF24E5" wp14:editId="277D059D">
+            <wp:extent cx="5943600" cy="2941955"/>
+            <wp:effectExtent l="0" t="0" r="0" b="0"/>
+            <wp:docPr id="8" name="Picture 8"/>
+            <wp:cNvGraphicFramePr>
+              <a:graphicFrameLocks xmlns:a="http://schemas.openxmlformats.org/drawingml/2006/main" noChangeAspect="1"/>
+            </wp:cNvGraphicFramePr>
+            <a:graphic xmlns:a="http://schemas.openxmlformats.org/drawingml/2006/main">
+              <a:graphicData uri="http://schemas.openxmlformats.org/drawingml/2006/picture">
+                <pic:pic xmlns:pic="http://schemas.openxmlformats.org/drawingml/2006/picture">
+                  <pic:nvPicPr>
+                    <pic:cNvPr id="1" name=""/>
+                    <pic:cNvPicPr/>
+                  </pic:nvPicPr>
+                  <pic:blipFill>
+                    <a:blip r:embed="rId15"/>
+                    <a:stretch>
+                      <a:fillRect/>
+                    </a:stretch>
+                  </pic:blipFill>
+                  <pic:spPr>
+                    <a:xfrm>
+                      <a:off x="0" y="0"/>
+                      <a:ext cx="5943600" cy="2941955"/>
+                    </a:xfrm>
+                    <a:prstGeom prst="rect">
+                      <a:avLst/>
+                    </a:prstGeom>
+                  </pic:spPr>
+                </pic:pic>
+              </a:graphicData>
+            </a:graphic>
+          </wp:inline>
+        </w:drawing>
+      </w:r>
+    </w:p>
+    <w:p>
+      <w:pPr>
+        <w:ind w:firstLine="1440"/>
+      </w:pPr>
+      <w:r>
+        <w:t xml:space="preserve">Các </w:t>
+      </w:r>
+      <w:r>
+        <w:rPr>
+          <w:b/>
+          <w:bCs/>
+        </w:rPr>
+        <w:t xml:space="preserve">“Tags” </w:t>
+      </w:r>
+      <w:r>
+        <w:t>đã tạo thành công:</w:t>
+      </w:r>
+    </w:p>
+    <w:p>
+      <w:pPr>
+        <w:jc w:val="center"/>
+      </w:pPr>
+      <w:r>
+        <w:drawing>
+          <wp:inline distT="0" distB="0" distL="0" distR="0" wp14:anchorId="24406978" wp14:editId="36CE8101">
+            <wp:extent cx="5943600" cy="2951480"/>
+            <wp:effectExtent l="0" t="0" r="0" b="1270"/>
+            <wp:docPr id="9" name="Picture 9" descr="A screenshot of a computer&#10;&#10;Description automatically generated"/>
+            <wp:cNvGraphicFramePr>
+              <a:graphicFrameLocks xmlns:a="http://schemas.openxmlformats.org/drawingml/2006/main" noChangeAspect="1"/>
+            </wp:cNvGraphicFramePr>
+            <a:graphic xmlns:a="http://schemas.openxmlformats.org/drawingml/2006/main">
+              <a:graphicData uri="http://schemas.openxmlformats.org/drawingml/2006/picture">
+                <pic:pic xmlns:pic="http://schemas.openxmlformats.org/drawingml/2006/picture">
+                  <pic:nvPicPr>
+                    <pic:cNvPr id="9" name="Picture 9" descr="A screenshot of a computer&#10;&#10;Description automatically generated"/>
+                    <pic:cNvPicPr/>
+                  </pic:nvPicPr>
+                  <pic:blipFill>
+                    <a:blip r:embed="rId16"/>
+                    <a:stretch>
+                      <a:fillRect/>
+                    </a:stretch>
+                  </pic:blipFill>
+                  <pic:spPr>
+                    <a:xfrm>
+                      <a:off x="0" y="0"/>
+                      <a:ext cx="5943600" cy="2951480"/>
+                    </a:xfrm>
+                    <a:prstGeom prst="rect">
+                      <a:avLst/>
+                    </a:prstGeom>
+                  </pic:spPr>
+                </pic:pic>
+              </a:graphicData>
+            </a:graphic>
+          </wp:inline>
+        </w:drawing>
+      </w:r>
+    </w:p>
+    <w:p>
+      <w:pPr>
+        <w:pStyle w:val="Title2"/>
+      </w:pPr>
+      <w:r>
+        <w:br w:type="column"/>
+      </w:r>
+      <w:r>
+        <w:lastRenderedPageBreak/>
+        <w:t>Phần II</w:t>
+      </w:r>
+      <w:r>
+        <w:t>I</w:t>
+      </w:r>
+      <w:r>
+        <w:t>: Tạo các “Pages”:</w:t>
+      </w:r>
+    </w:p>
+    <w:p>
+      <w:pPr>
+        <w:ind w:firstLine="720"/>
+      </w:pPr>
+      <w:r>
+        <w:t xml:space="preserve">Truy cập vào phần </w:t>
+      </w:r>
+      <w:r>
+        <w:rPr>
+          <w:b/>
+          <w:bCs/>
+        </w:rPr>
+        <w:t>“</w:t>
+      </w:r>
+      <w:r>
+        <w:rPr>
+          <w:b/>
+          <w:bCs/>
+        </w:rPr>
+        <w:t>Pages</w:t>
+      </w:r>
+      <w:r>
+        <w:rPr>
+          <w:b/>
+          <w:bCs/>
+        </w:rPr>
+        <w:t xml:space="preserve">” </w:t>
+      </w:r>
+      <w:r>
+        <w:t xml:space="preserve">trên thanh </w:t>
+      </w:r>
+      <w:r>
+        <w:rPr>
+          <w:b/>
+          <w:bCs/>
+        </w:rPr>
+        <w:t>“Menu bar”</w:t>
+      </w:r>
+      <w:r>
+        <w:t xml:space="preserve">, sau đó chọn </w:t>
+      </w:r>
+      <w:r>
+        <w:rPr>
+          <w:b/>
+          <w:bCs/>
+        </w:rPr>
+        <w:t>“Add New Page”</w:t>
+      </w:r>
+      <w:r>
+        <w:t xml:space="preserve">. Điền đầy đủ các thông tin cần thiết và chọn </w:t>
+      </w:r>
+      <w:r>
+        <w:rPr>
+          <w:b/>
+          <w:bCs/>
+        </w:rPr>
+        <w:t>“</w:t>
+      </w:r>
+      <w:r>
+        <w:rPr>
+          <w:b/>
+          <w:bCs/>
+        </w:rPr>
+        <w:t>Publish</w:t>
+      </w:r>
+      <w:r>
+        <w:rPr>
+          <w:b/>
+          <w:bCs/>
+        </w:rPr>
+        <w:t>”</w:t>
+      </w:r>
+      <w:r>
+        <w:t>:</w:t>
+      </w:r>
+    </w:p>
+    <w:p>
+      <w:r>
+        <w:drawing>
+          <wp:inline distT="0" distB="0" distL="0" distR="0" wp14:anchorId="766289A2" wp14:editId="3CE2FD73">
+            <wp:extent cx="5943600" cy="2955925"/>
+            <wp:effectExtent l="0" t="0" r="0" b="0"/>
+            <wp:docPr id="10" name="Picture 10" descr="A screenshot of a computer&#10;&#10;Description automatically generated"/>
+            <wp:cNvGraphicFramePr>
+              <a:graphicFrameLocks xmlns:a="http://schemas.openxmlformats.org/drawingml/2006/main" noChangeAspect="1"/>
+            </wp:cNvGraphicFramePr>
+            <a:graphic xmlns:a="http://schemas.openxmlformats.org/drawingml/2006/main">
+              <a:graphicData uri="http://schemas.openxmlformats.org/drawingml/2006/picture">
+                <pic:pic xmlns:pic="http://schemas.openxmlformats.org/drawingml/2006/picture">
+                  <pic:nvPicPr>
+                    <pic:cNvPr id="10" name="Picture 10" descr="A screenshot of a computer&#10;&#10;Description automatically generated"/>
+                    <pic:cNvPicPr/>
+                  </pic:nvPicPr>
+                  <pic:blipFill>
+                    <a:blip r:embed="rId17"/>
+                    <a:stretch>
+                      <a:fillRect/>
+                    </a:stretch>
+                  </pic:blipFill>
+                  <pic:spPr>
+                    <a:xfrm>
+                      <a:off x="0" y="0"/>
+                      <a:ext cx="5943600" cy="2955925"/>
+                    </a:xfrm>
+                    <a:prstGeom prst="rect">
+                      <a:avLst/>
+                    </a:prstGeom>
+                  </pic:spPr>
+                </pic:pic>
+              </a:graphicData>
+            </a:graphic>
+          </wp:inline>
+        </w:drawing>
+      </w:r>
+    </w:p>
+    <w:p>
+      <w:pPr>
+        <w:ind w:firstLine="720"/>
+      </w:pPr>
+      <w:r>
+        <w:t xml:space="preserve">Các </w:t>
+      </w:r>
+      <w:r>
+        <w:rPr>
+          <w:b/>
+          <w:bCs/>
+        </w:rPr>
+        <w:t xml:space="preserve">“Pages” </w:t>
+      </w:r>
+      <w:r>
+        <w:t>đã được tạo thành công</w:t>
+      </w:r>
+      <w:r>
+        <w:t>:</w:t>
+      </w:r>
+    </w:p>
+    <w:p>
+      <w:pPr>
+        <w:jc w:val="center"/>
+      </w:pPr>
+      <w:r>
+        <w:drawing>
+          <wp:inline distT="0" distB="0" distL="0" distR="0" wp14:anchorId="5FB49960" wp14:editId="32EF2B0D">
+            <wp:extent cx="5943600" cy="2917825"/>
+            <wp:effectExtent l="0" t="0" r="0" b="0"/>
+            <wp:docPr id="11" name="Picture 11"/>
+            <wp:cNvGraphicFramePr>
+              <a:graphicFrameLocks xmlns:a="http://schemas.openxmlformats.org/drawingml/2006/main" noChangeAspect="1"/>
+            </wp:cNvGraphicFramePr>
+            <a:graphic xmlns:a="http://schemas.openxmlformats.org/drawingml/2006/main">
+              <a:graphicData uri="http://schemas.openxmlformats.org/drawingml/2006/picture">
+                <pic:pic xmlns:pic="http://schemas.openxmlformats.org/drawingml/2006/picture">
+                  <pic:nvPicPr>
+                    <pic:cNvPr id="1" name=""/>
+                    <pic:cNvPicPr/>
+                  </pic:nvPicPr>
+                  <pic:blipFill>
+                    <a:blip r:embed="rId18"/>
+                    <a:stretch>
+                      <a:fillRect/>
+                    </a:stretch>
+                  </pic:blipFill>
+                  <pic:spPr>
+                    <a:xfrm>
+                      <a:off x="0" y="0"/>
+                      <a:ext cx="5943600" cy="2917825"/>
+                    </a:xfrm>
+                    <a:prstGeom prst="rect">
+                      <a:avLst/>
+                    </a:prstGeom>
+                  </pic:spPr>
+                </pic:pic>
+              </a:graphicData>
+            </a:graphic>
+          </wp:inline>
+        </w:drawing>
+      </w:r>
+    </w:p>
+    <w:p>
+      <w:pPr>
+        <w:pStyle w:val="Title2"/>
+      </w:pPr>
+      <w:r>
+        <w:br w:type="column"/>
+      </w:r>
+      <w:r>
+        <w:lastRenderedPageBreak/>
+        <w:t>Phần IV: Chỉnh sửa và cá nhân hoá trang web:</w:t>
+      </w:r>
+    </w:p>
+    <w:p>
+      <w:pPr>
+        <w:rPr>
+          <w:b/>
+          <w:bCs/>
+        </w:rPr>
+      </w:pPr>
+      <w:r>
+        <w:tab/>
+        <w:t xml:space="preserve">Truy cập vào </w:t>
+      </w:r>
+      <w:r>
+        <w:rPr>
+          <w:b/>
+          <w:bCs/>
+        </w:rPr>
+        <w:t xml:space="preserve">“Appearance” </w:t>
+      </w:r>
+      <w:r>
+        <w:t xml:space="preserve">trên thanh </w:t>
+      </w:r>
+      <w:r>
+        <w:rPr>
+          <w:b/>
+          <w:bCs/>
+        </w:rPr>
+        <w:t>“Menu bar”</w:t>
+      </w:r>
+      <w:r>
+        <w:t xml:space="preserve">, sau đó chọn </w:t>
+      </w:r>
+      <w:r>
+        <w:rPr>
+          <w:b/>
+          <w:bCs/>
+        </w:rPr>
+        <w:t>“Themes”</w:t>
+      </w:r>
+      <w:r>
+        <w:t xml:space="preserve">. Tại theme </w:t>
+      </w:r>
+      <w:r>
+        <w:rPr>
+          <w:b/>
+          <w:bCs/>
+        </w:rPr>
+        <w:t>“AI News”</w:t>
+      </w:r>
+      <w:r>
+        <w:t xml:space="preserve">, click vào </w:t>
+      </w:r>
+      <w:r>
+        <w:rPr>
+          <w:b/>
+          <w:bCs/>
+        </w:rPr>
+        <w:t>“Customize”</w:t>
+      </w:r>
+    </w:p>
+    <w:p>
+      <w:pPr>
+        <w:rPr>
+          <w:b/>
+          <w:bCs/>
+        </w:rPr>
+      </w:pPr>
+      <w:r>
+        <w:rPr>
+          <w:b/>
+          <w:bCs/>
+        </w:rPr>
+        <w:drawing>
+          <wp:inline distT="0" distB="0" distL="0" distR="0" wp14:anchorId="56ADEE78" wp14:editId="33FFFE9D">
+            <wp:extent cx="5943600" cy="2944495"/>
+            <wp:effectExtent l="0" t="0" r="0" b="8255"/>
+            <wp:docPr id="12" name="Picture 12" descr="A screenshot of a blue screen&#10;&#10;Description automatically generated"/>
+            <wp:cNvGraphicFramePr>
+              <a:graphicFrameLocks xmlns:a="http://schemas.openxmlformats.org/drawingml/2006/main" noChangeAspect="1"/>
+            </wp:cNvGraphicFramePr>
+            <a:graphic xmlns:a="http://schemas.openxmlformats.org/drawingml/2006/main">
+              <a:graphicData uri="http://schemas.openxmlformats.org/drawingml/2006/picture">
+                <pic:pic xmlns:pic="http://schemas.openxmlformats.org/drawingml/2006/picture">
+                  <pic:nvPicPr>
+                    <pic:cNvPr id="12" name="Picture 12" descr="A screenshot of a blue screen&#10;&#10;Description automatically generated"/>
+                    <pic:cNvPicPr/>
+                  </pic:nvPicPr>
+                  <pic:blipFill>
+                    <a:blip r:embed="rId19"/>
+                    <a:stretch>
+                      <a:fillRect/>
+                    </a:stretch>
+                  </pic:blipFill>
+                  <pic:spPr>
+                    <a:xfrm>
+                      <a:off x="0" y="0"/>
+                      <a:ext cx="5943600" cy="2944495"/>
+                    </a:xfrm>
+                    <a:prstGeom prst="rect">
+                      <a:avLst/>
+                    </a:prstGeom>
+                  </pic:spPr>
+                </pic:pic>
+              </a:graphicData>
+            </a:graphic>
+          </wp:inline>
+        </w:drawing>
+      </w:r>
+    </w:p>
+    <w:p>
+      <w:pPr>
+        <w:pStyle w:val="Title3"/>
+      </w:pPr>
+      <w:r>
+        <w:t>Mục 1: Tạo logo và tên cho trang web:</w:t>
+      </w:r>
+    </w:p>
+    <w:p>
+      <w:pPr>
+        <w:ind w:firstLine="1440"/>
+      </w:pPr>
+      <w:r>
+        <w:t>Click vào biểu tượng chỉnh sửa như hình “cây bút” trên tên trang web</w:t>
+      </w:r>
+      <w:r>
+        <w:t xml:space="preserve">, điền các thông tin cần thiết, sau đó nhấn </w:t>
+      </w:r>
+      <w:r>
+        <w:rPr>
+          <w:b/>
+          <w:bCs/>
+        </w:rPr>
+        <w:t>“Publish”</w:t>
+      </w:r>
+      <w:r>
+        <w:t xml:space="preserve">: </w:t>
+      </w:r>
+    </w:p>
+    <w:p>
+      <w:r>
+        <w:drawing>
+          <wp:inline distT="0" distB="0" distL="0" distR="0" wp14:anchorId="1B5A7D61" wp14:editId="1D0CAF67">
+            <wp:extent cx="5943600" cy="2940050"/>
+            <wp:effectExtent l="0" t="0" r="0" b="0"/>
+            <wp:docPr id="13" name="Picture 13" descr="A screenshot of a phone&#10;&#10;Description automatically generated"/>
+            <wp:cNvGraphicFramePr>
+              <a:graphicFrameLocks xmlns:a="http://schemas.openxmlformats.org/drawingml/2006/main" noChangeAspect="1"/>
+            </wp:cNvGraphicFramePr>
+            <a:graphic xmlns:a="http://schemas.openxmlformats.org/drawingml/2006/main">
+              <a:graphicData uri="http://schemas.openxmlformats.org/drawingml/2006/picture">
+                <pic:pic xmlns:pic="http://schemas.openxmlformats.org/drawingml/2006/picture">
+                  <pic:nvPicPr>
+                    <pic:cNvPr id="13" name="Picture 13" descr="A screenshot of a phone&#10;&#10;Description automatically generated"/>
+                    <pic:cNvPicPr/>
+                  </pic:nvPicPr>
+                  <pic:blipFill>
+                    <a:blip r:embed="rId20"/>
+                    <a:stretch>
+                      <a:fillRect/>
+                    </a:stretch>
+                  </pic:blipFill>
+                  <pic:spPr>
+                    <a:xfrm>
+                      <a:off x="0" y="0"/>
+                      <a:ext cx="5943600" cy="2940050"/>
+                    </a:xfrm>
+                    <a:prstGeom prst="rect">
+                      <a:avLst/>
+                    </a:prstGeom>
+                  </pic:spPr>
+                </pic:pic>
+              </a:graphicData>
+            </a:graphic>
+          </wp:inline>
+        </w:drawing>
+      </w:r>
+    </w:p>
+    <w:p>
+      <w:pPr>
+        <w:pStyle w:val="Title3"/>
+      </w:pPr>
+      <w:r>
+        <w:br w:type="column"/>
+      </w:r>
+      <w:r>
+        <w:lastRenderedPageBreak/>
+        <w:t>Mục 2: Tạo Menu:</w:t>
+      </w:r>
+    </w:p>
+    <w:p>
+      <w:pPr>
+        <w:ind w:firstLine="1440"/>
+      </w:pPr>
+      <w:r>
+        <w:t xml:space="preserve">Chọn </w:t>
+      </w:r>
+      <w:r>
+        <w:rPr>
+          <w:b/>
+          <w:bCs/>
+        </w:rPr>
+        <w:t xml:space="preserve">“Menus” </w:t>
+      </w:r>
+      <w:r>
+        <w:t xml:space="preserve">trong thanh </w:t>
+      </w:r>
+      <w:r>
+        <w:rPr>
+          <w:b/>
+          <w:bCs/>
+        </w:rPr>
+        <w:t xml:space="preserve">“Tool bar” </w:t>
+      </w:r>
+      <w:r>
+        <w:t xml:space="preserve">bên trái màn hình, chọn </w:t>
+      </w:r>
+      <w:r>
+        <w:rPr>
+          <w:b/>
+          <w:bCs/>
+        </w:rPr>
+        <w:t>“Create New Menu”</w:t>
+      </w:r>
+      <w:r>
+        <w:t xml:space="preserve">. Click vào </w:t>
+      </w:r>
+      <w:r>
+        <w:rPr>
+          <w:b/>
+          <w:bCs/>
+        </w:rPr>
+        <w:t>“Primary”</w:t>
+      </w:r>
+      <w:r>
+        <w:t xml:space="preserve"> để đặt menu thành menu chính.</w:t>
+      </w:r>
     </w:p>
     <w:sectPr>
-      <w:headerReference w:type="default" r:id="rId8"/>
-      <w:footerReference w:type="default" r:id="rId9"/>
+      <w:headerReference w:type="default" r:id="rId21"/>
+      <w:footerReference w:type="default" r:id="rId22"/>
       <w:pgSz w:w="12240" w:h="15840"/>
       <w:pgMar w:top="1440" w:right="1440" w:bottom="1440" w:left="1440" w:header="720" w:footer="720" w:gutter="0"/>
       <w:pgBorders w:display="firstPage" w:offsetFrom="page">
@@ -1153,18 +2019,18 @@
     <w:pPr>
       <w:pStyle w:val="Header"/>
       <w:rPr>
-        <w:rFonts w:ascii="Times New Roman" w:hAnsi="Times New Roman" w:cs="Times New Roman"/>
+        <w:rFonts w:cs="Times New Roman"/>
       </w:rPr>
     </w:pPr>
     <w:r>
       <w:rPr>
-        <w:rFonts w:ascii="Times New Roman" w:hAnsi="Times New Roman" w:cs="Times New Roman"/>
+        <w:rFonts w:cs="Times New Roman"/>
       </w:rPr>
       <w:tab/>
     </w:r>
     <w:r>
       <w:rPr>
-        <w:rFonts w:ascii="Times New Roman" w:hAnsi="Times New Roman" w:cs="Times New Roman"/>
+        <w:rFonts w:cs="Times New Roman"/>
       </w:rPr>
       <w:tab/>
     </w:r>
@@ -1172,14 +2038,481 @@
 </w:hdr>
 </file>
 
+<file path=word/numbering.xml><?xml version="1.0" encoding="utf-8"?>
+<w:numbering xmlns:wpc="http://schemas.microsoft.com/office/word/2010/wordprocessingCanvas" xmlns:cx="http://schemas.microsoft.com/office/drawing/2014/chartex" xmlns:cx1="http://schemas.microsoft.com/office/drawing/2015/9/8/chartex" xmlns:cx2="http://schemas.microsoft.com/office/drawing/2015/10/21/chartex" xmlns:cx3="http://schemas.microsoft.com/office/drawing/2016/5/9/chartex" xmlns:cx4="http://schemas.microsoft.com/office/drawing/2016/5/10/chartex" xmlns:cx5="http://schemas.microsoft.com/office/drawing/2016/5/11/chartex" xmlns:cx6="http://schemas.microsoft.com/office/drawing/2016/5/12/chartex" xmlns:cx7="http://schemas.microsoft.com/office/drawing/2016/5/13/chartex" xmlns:cx8="http://schemas.microsoft.com/office/drawing/2016/5/14/chartex" xmlns:mc="http://schemas.openxmlformats.org/markup-compatibility/2006" xmlns:aink="http://schemas.microsoft.com/office/drawing/2016/ink" xmlns:am3d="http://schemas.microsoft.com/office/drawing/2017/model3d" xmlns:o="urn:schemas-microsoft-com:office:office" xmlns:oel="http://schemas.microsoft.com/office/2019/extlst" xmlns:r="http://schemas.openxmlformats.org/officeDocument/2006/relationships" xmlns:m="http://schemas.openxmlformats.org/officeDocument/2006/math" xmlns:v="urn:schemas-microsoft-com:vml" xmlns:wp14="http://schemas.microsoft.com/office/word/2010/wordprocessingDrawing" xmlns:wp="http://schemas.openxmlformats.org/drawingml/2006/wordprocessingDrawing" xmlns:w10="urn:schemas-microsoft-com:office:word" xmlns:w="http://schemas.openxmlformats.org/wordprocessingml/2006/main" xmlns:w14="http://schemas.microsoft.com/office/word/2010/wordml" xmlns:w15="http://schemas.microsoft.com/office/word/2012/wordml" xmlns:w16cex="http://schemas.microsoft.com/office/word/2018/wordml/cex" xmlns:w16cid="http://schemas.microsoft.com/office/word/2016/wordml/cid" xmlns:w16="http://schemas.microsoft.com/office/word/2018/wordml" xmlns:w16sdtdh="http://schemas.microsoft.com/office/word/2020/wordml/sdtdatahash" xmlns:w16se="http://schemas.microsoft.com/office/word/2015/wordml/symex" xmlns:wpg="http://schemas.microsoft.com/office/word/2010/wordprocessingGroup" xmlns:wpi="http://schemas.microsoft.com/office/word/2010/wordprocessingInk" xmlns:wne="http://schemas.microsoft.com/office/word/2006/wordml" xmlns:wps="http://schemas.microsoft.com/office/word/2010/wordprocessingShape" mc:Ignorable="w14 w15 w16se w16cid w16 w16cex w16sdtdh wp14">
+  <w:abstractNum w:abstractNumId="0" w15:restartNumberingAfterBreak="0">
+    <w:nsid w:val="345F5262"/>
+    <w:multiLevelType w:val="hybridMultilevel"/>
+    <w:tmpl w:val="8078E5DC"/>
+    <w:lvl w:ilvl="0" w:tplc="404065DE">
+      <w:numFmt w:val="bullet"/>
+      <w:lvlText w:val="-"/>
+      <w:lvlJc w:val="left"/>
+      <w:pPr>
+        <w:ind w:left="1800" w:hanging="360"/>
+      </w:pPr>
+      <w:rPr>
+        <w:rFonts w:ascii="Times New Roman" w:eastAsiaTheme="minorEastAsia" w:hAnsi="Times New Roman" w:cs="Times New Roman" w:hint="default"/>
+      </w:rPr>
+    </w:lvl>
+    <w:lvl w:ilvl="1" w:tplc="04090003" w:tentative="1">
+      <w:start w:val="1"/>
+      <w:numFmt w:val="bullet"/>
+      <w:lvlText w:val="o"/>
+      <w:lvlJc w:val="left"/>
+      <w:pPr>
+        <w:ind w:left="2520" w:hanging="360"/>
+      </w:pPr>
+      <w:rPr>
+        <w:rFonts w:ascii="Courier New" w:hAnsi="Courier New" w:cs="Courier New" w:hint="default"/>
+      </w:rPr>
+    </w:lvl>
+    <w:lvl w:ilvl="2" w:tplc="04090005" w:tentative="1">
+      <w:start w:val="1"/>
+      <w:numFmt w:val="bullet"/>
+      <w:lvlText w:val=""/>
+      <w:lvlJc w:val="left"/>
+      <w:pPr>
+        <w:ind w:left="3240" w:hanging="360"/>
+      </w:pPr>
+      <w:rPr>
+        <w:rFonts w:ascii="Wingdings" w:hAnsi="Wingdings" w:hint="default"/>
+      </w:rPr>
+    </w:lvl>
+    <w:lvl w:ilvl="3" w:tplc="04090001" w:tentative="1">
+      <w:start w:val="1"/>
+      <w:numFmt w:val="bullet"/>
+      <w:lvlText w:val=""/>
+      <w:lvlJc w:val="left"/>
+      <w:pPr>
+        <w:ind w:left="3960" w:hanging="360"/>
+      </w:pPr>
+      <w:rPr>
+        <w:rFonts w:ascii="Symbol" w:hAnsi="Symbol" w:hint="default"/>
+      </w:rPr>
+    </w:lvl>
+    <w:lvl w:ilvl="4" w:tplc="04090003" w:tentative="1">
+      <w:start w:val="1"/>
+      <w:numFmt w:val="bullet"/>
+      <w:lvlText w:val="o"/>
+      <w:lvlJc w:val="left"/>
+      <w:pPr>
+        <w:ind w:left="4680" w:hanging="360"/>
+      </w:pPr>
+      <w:rPr>
+        <w:rFonts w:ascii="Courier New" w:hAnsi="Courier New" w:cs="Courier New" w:hint="default"/>
+      </w:rPr>
+    </w:lvl>
+    <w:lvl w:ilvl="5" w:tplc="04090005" w:tentative="1">
+      <w:start w:val="1"/>
+      <w:numFmt w:val="bullet"/>
+      <w:lvlText w:val=""/>
+      <w:lvlJc w:val="left"/>
+      <w:pPr>
+        <w:ind w:left="5400" w:hanging="360"/>
+      </w:pPr>
+      <w:rPr>
+        <w:rFonts w:ascii="Wingdings" w:hAnsi="Wingdings" w:hint="default"/>
+      </w:rPr>
+    </w:lvl>
+    <w:lvl w:ilvl="6" w:tplc="04090001" w:tentative="1">
+      <w:start w:val="1"/>
+      <w:numFmt w:val="bullet"/>
+      <w:lvlText w:val=""/>
+      <w:lvlJc w:val="left"/>
+      <w:pPr>
+        <w:ind w:left="6120" w:hanging="360"/>
+      </w:pPr>
+      <w:rPr>
+        <w:rFonts w:ascii="Symbol" w:hAnsi="Symbol" w:hint="default"/>
+      </w:rPr>
+    </w:lvl>
+    <w:lvl w:ilvl="7" w:tplc="04090003" w:tentative="1">
+      <w:start w:val="1"/>
+      <w:numFmt w:val="bullet"/>
+      <w:lvlText w:val="o"/>
+      <w:lvlJc w:val="left"/>
+      <w:pPr>
+        <w:ind w:left="6840" w:hanging="360"/>
+      </w:pPr>
+      <w:rPr>
+        <w:rFonts w:ascii="Courier New" w:hAnsi="Courier New" w:cs="Courier New" w:hint="default"/>
+      </w:rPr>
+    </w:lvl>
+    <w:lvl w:ilvl="8" w:tplc="04090005" w:tentative="1">
+      <w:start w:val="1"/>
+      <w:numFmt w:val="bullet"/>
+      <w:lvlText w:val=""/>
+      <w:lvlJc w:val="left"/>
+      <w:pPr>
+        <w:ind w:left="7560" w:hanging="360"/>
+      </w:pPr>
+      <w:rPr>
+        <w:rFonts w:ascii="Wingdings" w:hAnsi="Wingdings" w:hint="default"/>
+      </w:rPr>
+    </w:lvl>
+  </w:abstractNum>
+  <w:abstractNum w:abstractNumId="1" w15:restartNumberingAfterBreak="0">
+    <w:nsid w:val="488C6B33"/>
+    <w:multiLevelType w:val="hybridMultilevel"/>
+    <w:tmpl w:val="A0A41E3E"/>
+    <w:lvl w:ilvl="0" w:tplc="04090001">
+      <w:start w:val="1"/>
+      <w:numFmt w:val="bullet"/>
+      <w:lvlText w:val=""/>
+      <w:lvlJc w:val="left"/>
+      <w:pPr>
+        <w:ind w:left="720" w:hanging="360"/>
+      </w:pPr>
+      <w:rPr>
+        <w:rFonts w:ascii="Symbol" w:hAnsi="Symbol" w:hint="default"/>
+      </w:rPr>
+    </w:lvl>
+    <w:lvl w:ilvl="1" w:tplc="04090003" w:tentative="1">
+      <w:start w:val="1"/>
+      <w:numFmt w:val="bullet"/>
+      <w:lvlText w:val="o"/>
+      <w:lvlJc w:val="left"/>
+      <w:pPr>
+        <w:ind w:left="1440" w:hanging="360"/>
+      </w:pPr>
+      <w:rPr>
+        <w:rFonts w:ascii="Courier New" w:hAnsi="Courier New" w:cs="Courier New" w:hint="default"/>
+      </w:rPr>
+    </w:lvl>
+    <w:lvl w:ilvl="2" w:tplc="04090005" w:tentative="1">
+      <w:start w:val="1"/>
+      <w:numFmt w:val="bullet"/>
+      <w:lvlText w:val=""/>
+      <w:lvlJc w:val="left"/>
+      <w:pPr>
+        <w:ind w:left="2160" w:hanging="360"/>
+      </w:pPr>
+      <w:rPr>
+        <w:rFonts w:ascii="Wingdings" w:hAnsi="Wingdings" w:hint="default"/>
+      </w:rPr>
+    </w:lvl>
+    <w:lvl w:ilvl="3" w:tplc="04090001" w:tentative="1">
+      <w:start w:val="1"/>
+      <w:numFmt w:val="bullet"/>
+      <w:lvlText w:val=""/>
+      <w:lvlJc w:val="left"/>
+      <w:pPr>
+        <w:ind w:left="2880" w:hanging="360"/>
+      </w:pPr>
+      <w:rPr>
+        <w:rFonts w:ascii="Symbol" w:hAnsi="Symbol" w:hint="default"/>
+      </w:rPr>
+    </w:lvl>
+    <w:lvl w:ilvl="4" w:tplc="04090003" w:tentative="1">
+      <w:start w:val="1"/>
+      <w:numFmt w:val="bullet"/>
+      <w:lvlText w:val="o"/>
+      <w:lvlJc w:val="left"/>
+      <w:pPr>
+        <w:ind w:left="3600" w:hanging="360"/>
+      </w:pPr>
+      <w:rPr>
+        <w:rFonts w:ascii="Courier New" w:hAnsi="Courier New" w:cs="Courier New" w:hint="default"/>
+      </w:rPr>
+    </w:lvl>
+    <w:lvl w:ilvl="5" w:tplc="04090005" w:tentative="1">
+      <w:start w:val="1"/>
+      <w:numFmt w:val="bullet"/>
+      <w:lvlText w:val=""/>
+      <w:lvlJc w:val="left"/>
+      <w:pPr>
+        <w:ind w:left="4320" w:hanging="360"/>
+      </w:pPr>
+      <w:rPr>
+        <w:rFonts w:ascii="Wingdings" w:hAnsi="Wingdings" w:hint="default"/>
+      </w:rPr>
+    </w:lvl>
+    <w:lvl w:ilvl="6" w:tplc="04090001" w:tentative="1">
+      <w:start w:val="1"/>
+      <w:numFmt w:val="bullet"/>
+      <w:lvlText w:val=""/>
+      <w:lvlJc w:val="left"/>
+      <w:pPr>
+        <w:ind w:left="5040" w:hanging="360"/>
+      </w:pPr>
+      <w:rPr>
+        <w:rFonts w:ascii="Symbol" w:hAnsi="Symbol" w:hint="default"/>
+      </w:rPr>
+    </w:lvl>
+    <w:lvl w:ilvl="7" w:tplc="04090003" w:tentative="1">
+      <w:start w:val="1"/>
+      <w:numFmt w:val="bullet"/>
+      <w:lvlText w:val="o"/>
+      <w:lvlJc w:val="left"/>
+      <w:pPr>
+        <w:ind w:left="5760" w:hanging="360"/>
+      </w:pPr>
+      <w:rPr>
+        <w:rFonts w:ascii="Courier New" w:hAnsi="Courier New" w:cs="Courier New" w:hint="default"/>
+      </w:rPr>
+    </w:lvl>
+    <w:lvl w:ilvl="8" w:tplc="04090005" w:tentative="1">
+      <w:start w:val="1"/>
+      <w:numFmt w:val="bullet"/>
+      <w:lvlText w:val=""/>
+      <w:lvlJc w:val="left"/>
+      <w:pPr>
+        <w:ind w:left="6480" w:hanging="360"/>
+      </w:pPr>
+      <w:rPr>
+        <w:rFonts w:ascii="Wingdings" w:hAnsi="Wingdings" w:hint="default"/>
+      </w:rPr>
+    </w:lvl>
+  </w:abstractNum>
+  <w:abstractNum w:abstractNumId="2" w15:restartNumberingAfterBreak="0">
+    <w:nsid w:val="52920020"/>
+    <w:multiLevelType w:val="hybridMultilevel"/>
+    <w:tmpl w:val="E2BCF08C"/>
+    <w:lvl w:ilvl="0" w:tplc="742075F0">
+      <w:numFmt w:val="bullet"/>
+      <w:lvlText w:val="-"/>
+      <w:lvlJc w:val="left"/>
+      <w:pPr>
+        <w:ind w:left="720" w:hanging="360"/>
+      </w:pPr>
+      <w:rPr>
+        <w:rFonts w:ascii="Times New Roman" w:eastAsiaTheme="minorEastAsia" w:hAnsi="Times New Roman" w:cs="Times New Roman" w:hint="default"/>
+      </w:rPr>
+    </w:lvl>
+    <w:lvl w:ilvl="1" w:tplc="04090003" w:tentative="1">
+      <w:start w:val="1"/>
+      <w:numFmt w:val="bullet"/>
+      <w:lvlText w:val="o"/>
+      <w:lvlJc w:val="left"/>
+      <w:pPr>
+        <w:ind w:left="1440" w:hanging="360"/>
+      </w:pPr>
+      <w:rPr>
+        <w:rFonts w:ascii="Courier New" w:hAnsi="Courier New" w:cs="Courier New" w:hint="default"/>
+      </w:rPr>
+    </w:lvl>
+    <w:lvl w:ilvl="2" w:tplc="04090005" w:tentative="1">
+      <w:start w:val="1"/>
+      <w:numFmt w:val="bullet"/>
+      <w:lvlText w:val=""/>
+      <w:lvlJc w:val="left"/>
+      <w:pPr>
+        <w:ind w:left="2160" w:hanging="360"/>
+      </w:pPr>
+      <w:rPr>
+        <w:rFonts w:ascii="Wingdings" w:hAnsi="Wingdings" w:hint="default"/>
+      </w:rPr>
+    </w:lvl>
+    <w:lvl w:ilvl="3" w:tplc="04090001" w:tentative="1">
+      <w:start w:val="1"/>
+      <w:numFmt w:val="bullet"/>
+      <w:lvlText w:val=""/>
+      <w:lvlJc w:val="left"/>
+      <w:pPr>
+        <w:ind w:left="2880" w:hanging="360"/>
+      </w:pPr>
+      <w:rPr>
+        <w:rFonts w:ascii="Symbol" w:hAnsi="Symbol" w:hint="default"/>
+      </w:rPr>
+    </w:lvl>
+    <w:lvl w:ilvl="4" w:tplc="04090003" w:tentative="1">
+      <w:start w:val="1"/>
+      <w:numFmt w:val="bullet"/>
+      <w:lvlText w:val="o"/>
+      <w:lvlJc w:val="left"/>
+      <w:pPr>
+        <w:ind w:left="3600" w:hanging="360"/>
+      </w:pPr>
+      <w:rPr>
+        <w:rFonts w:ascii="Courier New" w:hAnsi="Courier New" w:cs="Courier New" w:hint="default"/>
+      </w:rPr>
+    </w:lvl>
+    <w:lvl w:ilvl="5" w:tplc="04090005" w:tentative="1">
+      <w:start w:val="1"/>
+      <w:numFmt w:val="bullet"/>
+      <w:lvlText w:val=""/>
+      <w:lvlJc w:val="left"/>
+      <w:pPr>
+        <w:ind w:left="4320" w:hanging="360"/>
+      </w:pPr>
+      <w:rPr>
+        <w:rFonts w:ascii="Wingdings" w:hAnsi="Wingdings" w:hint="default"/>
+      </w:rPr>
+    </w:lvl>
+    <w:lvl w:ilvl="6" w:tplc="04090001" w:tentative="1">
+      <w:start w:val="1"/>
+      <w:numFmt w:val="bullet"/>
+      <w:lvlText w:val=""/>
+      <w:lvlJc w:val="left"/>
+      <w:pPr>
+        <w:ind w:left="5040" w:hanging="360"/>
+      </w:pPr>
+      <w:rPr>
+        <w:rFonts w:ascii="Symbol" w:hAnsi="Symbol" w:hint="default"/>
+      </w:rPr>
+    </w:lvl>
+    <w:lvl w:ilvl="7" w:tplc="04090003" w:tentative="1">
+      <w:start w:val="1"/>
+      <w:numFmt w:val="bullet"/>
+      <w:lvlText w:val="o"/>
+      <w:lvlJc w:val="left"/>
+      <w:pPr>
+        <w:ind w:left="5760" w:hanging="360"/>
+      </w:pPr>
+      <w:rPr>
+        <w:rFonts w:ascii="Courier New" w:hAnsi="Courier New" w:cs="Courier New" w:hint="default"/>
+      </w:rPr>
+    </w:lvl>
+    <w:lvl w:ilvl="8" w:tplc="04090005" w:tentative="1">
+      <w:start w:val="1"/>
+      <w:numFmt w:val="bullet"/>
+      <w:lvlText w:val=""/>
+      <w:lvlJc w:val="left"/>
+      <w:pPr>
+        <w:ind w:left="6480" w:hanging="360"/>
+      </w:pPr>
+      <w:rPr>
+        <w:rFonts w:ascii="Wingdings" w:hAnsi="Wingdings" w:hint="default"/>
+      </w:rPr>
+    </w:lvl>
+  </w:abstractNum>
+  <w:abstractNum w:abstractNumId="3" w15:restartNumberingAfterBreak="0">
+    <w:nsid w:val="56425FED"/>
+    <w:multiLevelType w:val="hybridMultilevel"/>
+    <w:tmpl w:val="8F64802E"/>
+    <w:lvl w:ilvl="0" w:tplc="04090001">
+      <w:start w:val="1"/>
+      <w:numFmt w:val="bullet"/>
+      <w:lvlText w:val=""/>
+      <w:lvlJc w:val="left"/>
+      <w:pPr>
+        <w:ind w:left="2880" w:hanging="360"/>
+      </w:pPr>
+      <w:rPr>
+        <w:rFonts w:ascii="Symbol" w:hAnsi="Symbol" w:hint="default"/>
+      </w:rPr>
+    </w:lvl>
+    <w:lvl w:ilvl="1" w:tplc="04090003" w:tentative="1">
+      <w:start w:val="1"/>
+      <w:numFmt w:val="bullet"/>
+      <w:lvlText w:val="o"/>
+      <w:lvlJc w:val="left"/>
+      <w:pPr>
+        <w:ind w:left="3600" w:hanging="360"/>
+      </w:pPr>
+      <w:rPr>
+        <w:rFonts w:ascii="Courier New" w:hAnsi="Courier New" w:cs="Courier New" w:hint="default"/>
+      </w:rPr>
+    </w:lvl>
+    <w:lvl w:ilvl="2" w:tplc="04090005" w:tentative="1">
+      <w:start w:val="1"/>
+      <w:numFmt w:val="bullet"/>
+      <w:lvlText w:val=""/>
+      <w:lvlJc w:val="left"/>
+      <w:pPr>
+        <w:ind w:left="4320" w:hanging="360"/>
+      </w:pPr>
+      <w:rPr>
+        <w:rFonts w:ascii="Wingdings" w:hAnsi="Wingdings" w:hint="default"/>
+      </w:rPr>
+    </w:lvl>
+    <w:lvl w:ilvl="3" w:tplc="04090001" w:tentative="1">
+      <w:start w:val="1"/>
+      <w:numFmt w:val="bullet"/>
+      <w:lvlText w:val=""/>
+      <w:lvlJc w:val="left"/>
+      <w:pPr>
+        <w:ind w:left="5040" w:hanging="360"/>
+      </w:pPr>
+      <w:rPr>
+        <w:rFonts w:ascii="Symbol" w:hAnsi="Symbol" w:hint="default"/>
+      </w:rPr>
+    </w:lvl>
+    <w:lvl w:ilvl="4" w:tplc="04090003" w:tentative="1">
+      <w:start w:val="1"/>
+      <w:numFmt w:val="bullet"/>
+      <w:lvlText w:val="o"/>
+      <w:lvlJc w:val="left"/>
+      <w:pPr>
+        <w:ind w:left="5760" w:hanging="360"/>
+      </w:pPr>
+      <w:rPr>
+        <w:rFonts w:ascii="Courier New" w:hAnsi="Courier New" w:cs="Courier New" w:hint="default"/>
+      </w:rPr>
+    </w:lvl>
+    <w:lvl w:ilvl="5" w:tplc="04090005" w:tentative="1">
+      <w:start w:val="1"/>
+      <w:numFmt w:val="bullet"/>
+      <w:lvlText w:val=""/>
+      <w:lvlJc w:val="left"/>
+      <w:pPr>
+        <w:ind w:left="6480" w:hanging="360"/>
+      </w:pPr>
+      <w:rPr>
+        <w:rFonts w:ascii="Wingdings" w:hAnsi="Wingdings" w:hint="default"/>
+      </w:rPr>
+    </w:lvl>
+    <w:lvl w:ilvl="6" w:tplc="04090001" w:tentative="1">
+      <w:start w:val="1"/>
+      <w:numFmt w:val="bullet"/>
+      <w:lvlText w:val=""/>
+      <w:lvlJc w:val="left"/>
+      <w:pPr>
+        <w:ind w:left="7200" w:hanging="360"/>
+      </w:pPr>
+      <w:rPr>
+        <w:rFonts w:ascii="Symbol" w:hAnsi="Symbol" w:hint="default"/>
+      </w:rPr>
+    </w:lvl>
+    <w:lvl w:ilvl="7" w:tplc="04090003" w:tentative="1">
+      <w:start w:val="1"/>
+      <w:numFmt w:val="bullet"/>
+      <w:lvlText w:val="o"/>
+      <w:lvlJc w:val="left"/>
+      <w:pPr>
+        <w:ind w:left="7920" w:hanging="360"/>
+      </w:pPr>
+      <w:rPr>
+        <w:rFonts w:ascii="Courier New" w:hAnsi="Courier New" w:cs="Courier New" w:hint="default"/>
+      </w:rPr>
+    </w:lvl>
+    <w:lvl w:ilvl="8" w:tplc="04090005" w:tentative="1">
+      <w:start w:val="1"/>
+      <w:numFmt w:val="bullet"/>
+      <w:lvlText w:val=""/>
+      <w:lvlJc w:val="left"/>
+      <w:pPr>
+        <w:ind w:left="8640" w:hanging="360"/>
+      </w:pPr>
+      <w:rPr>
+        <w:rFonts w:ascii="Wingdings" w:hAnsi="Wingdings" w:hint="default"/>
+      </w:rPr>
+    </w:lvl>
+  </w:abstractNum>
+  <w:num w:numId="1" w16cid:durableId="1779442999">
+    <w:abstractNumId w:val="3"/>
+  </w:num>
+  <w:num w:numId="2" w16cid:durableId="358817134">
+    <w:abstractNumId w:val="1"/>
+  </w:num>
+  <w:num w:numId="3" w16cid:durableId="1465393071">
+    <w:abstractNumId w:val="2"/>
+  </w:num>
+  <w:num w:numId="4" w16cid:durableId="1109735478">
+    <w:abstractNumId w:val="0"/>
+  </w:num>
+</w:numbering>
+</file>
+
 <file path=word/styles.xml><?xml version="1.0" encoding="utf-8"?>
 <w:styles xmlns:mc="http://schemas.openxmlformats.org/markup-compatibility/2006" xmlns:r="http://schemas.openxmlformats.org/officeDocument/2006/relationships" xmlns:w="http://schemas.openxmlformats.org/wordprocessingml/2006/main" xmlns:w14="http://schemas.microsoft.com/office/word/2010/wordml" xmlns:w15="http://schemas.microsoft.com/office/word/2012/wordml" xmlns:w16cex="http://schemas.microsoft.com/office/word/2018/wordml/cex" xmlns:w16cid="http://schemas.microsoft.com/office/word/2016/wordml/cid" xmlns:w16="http://schemas.microsoft.com/office/word/2018/wordml" xmlns:w16sdtdh="http://schemas.microsoft.com/office/word/2020/wordml/sdtdatahash" xmlns:w16se="http://schemas.microsoft.com/office/word/2015/wordml/symex" mc:Ignorable="w14 w15 w16se w16cid w16 w16cex w16sdtdh">
   <w:docDefaults>
     <w:rPrDefault>
       <w:rPr>
-        <w:rFonts w:asciiTheme="minorHAnsi" w:eastAsiaTheme="minorEastAsia" w:hAnsiTheme="minorHAnsi" w:cstheme="minorBidi"/>
+        <w:rFonts w:ascii="Times New Roman" w:eastAsiaTheme="minorEastAsia" w:hAnsi="Times New Roman" w:cstheme="minorBidi"/>
         <w:kern w:val="2"/>
-        <w:sz w:val="22"/>
+        <w:sz w:val="26"/>
         <w:szCs w:val="22"/>
         <w:lang w:val="en-US" w:eastAsia="zh-CN" w:bidi="ar-SA"/>
         <w14:ligatures w14:val="standardContextual"/>
@@ -1616,7 +2949,6 @@
     <w:rPr>
       <w:rFonts w:asciiTheme="majorHAnsi" w:eastAsiaTheme="majorEastAsia" w:hAnsiTheme="majorHAnsi" w:cstheme="majorBidi"/>
       <w:color w:val="2F5496" w:themeColor="accent1" w:themeShade="BF"/>
-      <w:sz w:val="26"/>
       <w:szCs w:val="26"/>
     </w:rPr>
   </w:style>
@@ -1806,6 +3138,7 @@
     <w:name w:val="toc 2"/>
     <w:basedOn w:val="Normal"/>
     <w:next w:val="Normal"/>
+    <w:link w:val="TOC2Char"/>
     <w:autoRedefine/>
     <w:uiPriority w:val="39"/>
     <w:unhideWhenUsed/>
@@ -1877,7 +3210,7 @@
     <w:link w:val="Title2Char"/>
     <w:autoRedefine/>
     <w:qFormat/>
-    <w:rsid w:val="00F56034"/>
+    <w:rsid w:val="008041CF"/>
     <w:pPr>
       <w:jc w:val="left"/>
     </w:pPr>
@@ -1889,15 +3222,56 @@
     <w:name w:val="Title 2 Char"/>
     <w:basedOn w:val="Title1Char"/>
     <w:link w:val="Title2"/>
-    <w:rsid w:val="00F56034"/>
+    <w:rsid w:val="008041CF"/>
     <w:rPr>
       <w:rFonts w:ascii="Times New Roman" w:eastAsiaTheme="majorEastAsia" w:hAnsi="Times New Roman" w:cs="Times New Roman"/>
       <w:b/>
       <w:bCs/>
       <w:color w:val="2F5496" w:themeColor="accent1" w:themeShade="BF"/>
-      <w:sz w:val="26"/>
+      <w:sz w:val="32"/>
       <w:szCs w:val="32"/>
     </w:rPr>
+  </w:style>
+  <w:style w:type="paragraph" w:customStyle="1" w:styleId="Title3">
+    <w:name w:val="Title 3"/>
+    <w:basedOn w:val="TOC2"/>
+    <w:link w:val="Title3Char"/>
+    <w:autoRedefine/>
+    <w:qFormat/>
+    <w:rsid w:val="006F38D5"/>
+    <w:pPr>
+      <w:ind w:left="0" w:firstLine="720"/>
+    </w:pPr>
+    <w:rPr>
+      <w:b/>
+    </w:rPr>
+  </w:style>
+  <w:style w:type="character" w:customStyle="1" w:styleId="TOC2Char">
+    <w:name w:val="TOC 2 Char"/>
+    <w:basedOn w:val="DefaultParagraphFont"/>
+    <w:link w:val="TOC2"/>
+    <w:uiPriority w:val="39"/>
+    <w:rsid w:val="00CF5D06"/>
+  </w:style>
+  <w:style w:type="character" w:customStyle="1" w:styleId="Title3Char">
+    <w:name w:val="Title 3 Char"/>
+    <w:basedOn w:val="TOC2Char"/>
+    <w:link w:val="Title3"/>
+    <w:rsid w:val="006F38D5"/>
+    <w:rPr>
+      <w:b/>
+    </w:rPr>
+  </w:style>
+  <w:style w:type="paragraph" w:styleId="ListParagraph">
+    <w:name w:val="List Paragraph"/>
+    <w:basedOn w:val="Normal"/>
+    <w:uiPriority w:val="34"/>
+    <w:qFormat/>
+    <w:rsid w:val="008B4309"/>
+    <w:pPr>
+      <w:ind w:left="720"/>
+      <w:contextualSpacing/>
+    </w:pPr>
   </w:style>
 </w:styles>
 </file>

</xml_diff>

<commit_message>
Đã hoàn thành bài báo cáo
</commit_message>
<xml_diff>
--- a/baocao_web_tin_tuc/BÁO CÁO THI GIỮA KỲ - NGUYỄN MINH CHÁNH - 22CQTM01.docx
+++ b/baocao_web_tin_tuc/BÁO CÁO THI GIỮA KỲ - NGUYỄN MINH CHÁNH - 22CQTM01.docx
@@ -596,17 +596,1844 @@
           <w:sz w:val="28"/>
           <w:szCs w:val="28"/>
         </w:rPr>
-        <w:t>TP. Hồ Chí Minh, ngày tháng năm</w:t>
-      </w:r>
-    </w:p>
+        <w:t>TP. Hồ Chí Minh, ngày</w:t>
+      </w:r>
+      <w:r>
+        <w:rPr>
+          <w:rFonts w:cs="Times New Roman"/>
+          <w:b/>
+          <w:bCs/>
+          <w:sz w:val="28"/>
+          <w:szCs w:val="28"/>
+        </w:rPr>
+        <w:t xml:space="preserve"> 18</w:t>
+      </w:r>
+      <w:r>
+        <w:rPr>
+          <w:rFonts w:cs="Times New Roman"/>
+          <w:b/>
+          <w:bCs/>
+          <w:sz w:val="28"/>
+          <w:szCs w:val="28"/>
+        </w:rPr>
+        <w:t xml:space="preserve"> tháng </w:t>
+      </w:r>
+      <w:r>
+        <w:rPr>
+          <w:rFonts w:cs="Times New Roman"/>
+          <w:b/>
+          <w:bCs/>
+          <w:sz w:val="28"/>
+          <w:szCs w:val="28"/>
+        </w:rPr>
+        <w:t xml:space="preserve">01 </w:t>
+      </w:r>
+      <w:r>
+        <w:rPr>
+          <w:rFonts w:cs="Times New Roman"/>
+          <w:b/>
+          <w:bCs/>
+          <w:sz w:val="28"/>
+          <w:szCs w:val="28"/>
+        </w:rPr>
+        <w:t>năm</w:t>
+      </w:r>
+      <w:r>
+        <w:rPr>
+          <w:rFonts w:cs="Times New Roman"/>
+          <w:b/>
+          <w:bCs/>
+          <w:sz w:val="28"/>
+          <w:szCs w:val="28"/>
+        </w:rPr>
+        <w:t xml:space="preserve"> 2024</w:t>
+      </w:r>
+    </w:p>
+    <w:bookmarkStart w:id="0" w:name="_Toc156512763" w:displacedByCustomXml="next"/>
+    <w:sdt>
+      <w:sdtPr>
+        <w:id w:val="1776515762"/>
+        <w:docPartObj>
+          <w:docPartGallery w:val="Table of Contents"/>
+          <w:docPartUnique/>
+        </w:docPartObj>
+      </w:sdtPr>
+      <w:sdtEndPr>
+        <w:rPr>
+          <w:rFonts w:cstheme="minorBidi"/>
+          <w:noProof/>
+          <w:sz w:val="26"/>
+        </w:rPr>
+      </w:sdtEndPr>
+      <w:sdtContent>
+        <w:p>
+          <w:pPr>
+            <w:pStyle w:val="Title1"/>
+          </w:pPr>
+          <w:r>
+            <w:t>MỤC LỤC</w:t>
+          </w:r>
+        </w:p>
+        <w:p/>
+        <w:p>
+          <w:pPr>
+            <w:pStyle w:val="TOC1"/>
+            <w:tabs>
+              <w:tab w:val="right" w:leader="dot" w:pos="9350"/>
+            </w:tabs>
+            <w:rPr>
+              <w:rFonts w:asciiTheme="minorHAnsi" w:hAnsiTheme="minorHAnsi"/>
+              <w:b/>
+              <w:bCs/>
+              <w:noProof/>
+              <w:sz w:val="24"/>
+              <w:szCs w:val="24"/>
+              <w:lang w:eastAsia="en-US"/>
+            </w:rPr>
+          </w:pPr>
+          <w:r>
+            <w:fldChar w:fldCharType="begin"/>
+          </w:r>
+          <w:r>
+            <w:instrText xml:space="preserve"> TOC \o "1-3" \h \z \u </w:instrText>
+          </w:r>
+          <w:r>
+            <w:fldChar w:fldCharType="separate"/>
+          </w:r>
+          <w:hyperlink w:anchor="_Toc156513116" w:history="1">
+            <w:r>
+              <w:rPr>
+                <w:rStyle w:val="Hyperlink"/>
+                <w:b/>
+                <w:bCs/>
+                <w:noProof/>
+              </w:rPr>
+              <w:t>GIỚI THIỆU TRANG WEB TIN TỨC QTC’s News</w:t>
+            </w:r>
+            <w:r>
+              <w:rPr>
+                <w:b/>
+                <w:bCs/>
+                <w:noProof/>
+                <w:webHidden/>
+              </w:rPr>
+              <w:tab/>
+            </w:r>
+            <w:r>
+              <w:rPr>
+                <w:b/>
+                <w:bCs/>
+                <w:noProof/>
+                <w:webHidden/>
+              </w:rPr>
+              <w:fldChar w:fldCharType="begin"/>
+            </w:r>
+            <w:r>
+              <w:rPr>
+                <w:b/>
+                <w:bCs/>
+                <w:noProof/>
+                <w:webHidden/>
+              </w:rPr>
+              <w:instrText xml:space="preserve"> PAGEREF _Toc156513116 \h </w:instrText>
+            </w:r>
+            <w:r>
+              <w:rPr>
+                <w:b/>
+                <w:bCs/>
+                <w:noProof/>
+                <w:webHidden/>
+              </w:rPr>
+            </w:r>
+            <w:r>
+              <w:rPr>
+                <w:b/>
+                <w:bCs/>
+                <w:noProof/>
+                <w:webHidden/>
+              </w:rPr>
+              <w:fldChar w:fldCharType="separate"/>
+            </w:r>
+            <w:r>
+              <w:rPr>
+                <w:b/>
+                <w:bCs/>
+                <w:noProof/>
+                <w:webHidden/>
+              </w:rPr>
+              <w:t>2</w:t>
+            </w:r>
+            <w:r>
+              <w:rPr>
+                <w:b/>
+                <w:bCs/>
+                <w:noProof/>
+                <w:webHidden/>
+              </w:rPr>
+              <w:fldChar w:fldCharType="end"/>
+            </w:r>
+          </w:hyperlink>
+        </w:p>
+        <w:p>
+          <w:pPr>
+            <w:pStyle w:val="TOC1"/>
+            <w:tabs>
+              <w:tab w:val="right" w:leader="dot" w:pos="9350"/>
+            </w:tabs>
+            <w:rPr>
+              <w:rFonts w:asciiTheme="minorHAnsi" w:hAnsiTheme="minorHAnsi"/>
+              <w:b/>
+              <w:bCs/>
+              <w:noProof/>
+              <w:sz w:val="24"/>
+              <w:szCs w:val="24"/>
+              <w:lang w:eastAsia="en-US"/>
+            </w:rPr>
+          </w:pPr>
+          <w:hyperlink w:anchor="_Toc156513117" w:history="1">
+            <w:r>
+              <w:rPr>
+                <w:rStyle w:val="Hyperlink"/>
+                <w:b/>
+                <w:bCs/>
+                <w:noProof/>
+              </w:rPr>
+              <w:t>NỘI DUNG CHÍNH</w:t>
+            </w:r>
+            <w:r>
+              <w:rPr>
+                <w:b/>
+                <w:bCs/>
+                <w:noProof/>
+                <w:webHidden/>
+              </w:rPr>
+              <w:tab/>
+            </w:r>
+            <w:r>
+              <w:rPr>
+                <w:b/>
+                <w:bCs/>
+                <w:noProof/>
+                <w:webHidden/>
+              </w:rPr>
+              <w:fldChar w:fldCharType="begin"/>
+            </w:r>
+            <w:r>
+              <w:rPr>
+                <w:b/>
+                <w:bCs/>
+                <w:noProof/>
+                <w:webHidden/>
+              </w:rPr>
+              <w:instrText xml:space="preserve"> PAGEREF _Toc156513117 \h </w:instrText>
+            </w:r>
+            <w:r>
+              <w:rPr>
+                <w:b/>
+                <w:bCs/>
+                <w:noProof/>
+                <w:webHidden/>
+              </w:rPr>
+            </w:r>
+            <w:r>
+              <w:rPr>
+                <w:b/>
+                <w:bCs/>
+                <w:noProof/>
+                <w:webHidden/>
+              </w:rPr>
+              <w:fldChar w:fldCharType="separate"/>
+            </w:r>
+            <w:r>
+              <w:rPr>
+                <w:b/>
+                <w:bCs/>
+                <w:noProof/>
+                <w:webHidden/>
+              </w:rPr>
+              <w:t>3</w:t>
+            </w:r>
+            <w:r>
+              <w:rPr>
+                <w:b/>
+                <w:bCs/>
+                <w:noProof/>
+                <w:webHidden/>
+              </w:rPr>
+              <w:fldChar w:fldCharType="end"/>
+            </w:r>
+          </w:hyperlink>
+        </w:p>
+        <w:p>
+          <w:pPr>
+            <w:pStyle w:val="TOC1"/>
+            <w:tabs>
+              <w:tab w:val="right" w:leader="dot" w:pos="9350"/>
+            </w:tabs>
+            <w:ind w:firstLine="720"/>
+            <w:rPr>
+              <w:rFonts w:asciiTheme="minorHAnsi" w:hAnsiTheme="minorHAnsi"/>
+              <w:b/>
+              <w:bCs/>
+              <w:noProof/>
+              <w:sz w:val="24"/>
+              <w:szCs w:val="24"/>
+              <w:lang w:eastAsia="en-US"/>
+            </w:rPr>
+          </w:pPr>
+          <w:hyperlink w:anchor="_Toc156513118" w:history="1">
+            <w:r>
+              <w:rPr>
+                <w:rStyle w:val="Hyperlink"/>
+                <w:b/>
+                <w:bCs/>
+                <w:noProof/>
+              </w:rPr>
+              <w:t>Phần I: Cài đặt các Plugin, Themes chuẩn bị cho trang Web:</w:t>
+            </w:r>
+            <w:r>
+              <w:rPr>
+                <w:b/>
+                <w:bCs/>
+                <w:noProof/>
+                <w:webHidden/>
+              </w:rPr>
+              <w:tab/>
+            </w:r>
+            <w:r>
+              <w:rPr>
+                <w:b/>
+                <w:bCs/>
+                <w:noProof/>
+                <w:webHidden/>
+              </w:rPr>
+              <w:fldChar w:fldCharType="begin"/>
+            </w:r>
+            <w:r>
+              <w:rPr>
+                <w:b/>
+                <w:bCs/>
+                <w:noProof/>
+                <w:webHidden/>
+              </w:rPr>
+              <w:instrText xml:space="preserve"> PAGEREF _Toc156513118 \h </w:instrText>
+            </w:r>
+            <w:r>
+              <w:rPr>
+                <w:b/>
+                <w:bCs/>
+                <w:noProof/>
+                <w:webHidden/>
+              </w:rPr>
+            </w:r>
+            <w:r>
+              <w:rPr>
+                <w:b/>
+                <w:bCs/>
+                <w:noProof/>
+                <w:webHidden/>
+              </w:rPr>
+              <w:fldChar w:fldCharType="separate"/>
+            </w:r>
+            <w:r>
+              <w:rPr>
+                <w:b/>
+                <w:bCs/>
+                <w:noProof/>
+                <w:webHidden/>
+              </w:rPr>
+              <w:t>3</w:t>
+            </w:r>
+            <w:r>
+              <w:rPr>
+                <w:b/>
+                <w:bCs/>
+                <w:noProof/>
+                <w:webHidden/>
+              </w:rPr>
+              <w:fldChar w:fldCharType="end"/>
+            </w:r>
+          </w:hyperlink>
+        </w:p>
+        <w:p>
+          <w:pPr>
+            <w:pStyle w:val="TOC3"/>
+            <w:tabs>
+              <w:tab w:val="right" w:leader="dot" w:pos="9350"/>
+            </w:tabs>
+            <w:ind w:firstLine="720"/>
+            <w:rPr>
+              <w:rFonts w:asciiTheme="minorHAnsi" w:hAnsiTheme="minorHAnsi"/>
+              <w:b/>
+              <w:bCs/>
+              <w:noProof/>
+              <w:sz w:val="24"/>
+              <w:szCs w:val="24"/>
+              <w:lang w:eastAsia="en-US"/>
+            </w:rPr>
+          </w:pPr>
+          <w:hyperlink w:anchor="_Toc156513119" w:history="1">
+            <w:r>
+              <w:rPr>
+                <w:rStyle w:val="Hyperlink"/>
+                <w:b/>
+                <w:bCs/>
+                <w:noProof/>
+              </w:rPr>
+              <w:t>Mục 1: Cài đặt và Active các Plugin</w:t>
+            </w:r>
+            <w:r>
+              <w:rPr>
+                <w:b/>
+                <w:bCs/>
+                <w:noProof/>
+                <w:webHidden/>
+              </w:rPr>
+              <w:tab/>
+            </w:r>
+            <w:r>
+              <w:rPr>
+                <w:b/>
+                <w:bCs/>
+                <w:noProof/>
+                <w:webHidden/>
+              </w:rPr>
+              <w:fldChar w:fldCharType="begin"/>
+            </w:r>
+            <w:r>
+              <w:rPr>
+                <w:b/>
+                <w:bCs/>
+                <w:noProof/>
+                <w:webHidden/>
+              </w:rPr>
+              <w:instrText xml:space="preserve"> PAGEREF _Toc156513119 \h </w:instrText>
+            </w:r>
+            <w:r>
+              <w:rPr>
+                <w:b/>
+                <w:bCs/>
+                <w:noProof/>
+                <w:webHidden/>
+              </w:rPr>
+            </w:r>
+            <w:r>
+              <w:rPr>
+                <w:b/>
+                <w:bCs/>
+                <w:noProof/>
+                <w:webHidden/>
+              </w:rPr>
+              <w:fldChar w:fldCharType="separate"/>
+            </w:r>
+            <w:r>
+              <w:rPr>
+                <w:b/>
+                <w:bCs/>
+                <w:noProof/>
+                <w:webHidden/>
+              </w:rPr>
+              <w:t>3</w:t>
+            </w:r>
+            <w:r>
+              <w:rPr>
+                <w:b/>
+                <w:bCs/>
+                <w:noProof/>
+                <w:webHidden/>
+              </w:rPr>
+              <w:fldChar w:fldCharType="end"/>
+            </w:r>
+          </w:hyperlink>
+        </w:p>
+        <w:p>
+          <w:pPr>
+            <w:pStyle w:val="TOC3"/>
+            <w:tabs>
+              <w:tab w:val="right" w:leader="dot" w:pos="9350"/>
+            </w:tabs>
+            <w:ind w:firstLine="720"/>
+            <w:rPr>
+              <w:rFonts w:asciiTheme="minorHAnsi" w:hAnsiTheme="minorHAnsi"/>
+              <w:b/>
+              <w:bCs/>
+              <w:noProof/>
+              <w:sz w:val="24"/>
+              <w:szCs w:val="24"/>
+              <w:lang w:eastAsia="en-US"/>
+            </w:rPr>
+          </w:pPr>
+          <w:hyperlink w:anchor="_Toc156513120" w:history="1">
+            <w:r>
+              <w:rPr>
+                <w:rStyle w:val="Hyperlink"/>
+                <w:b/>
+                <w:bCs/>
+                <w:noProof/>
+              </w:rPr>
+              <w:t>Mục 2: Cài đặt Theme phù hợp cho trang Web:</w:t>
+            </w:r>
+            <w:r>
+              <w:rPr>
+                <w:b/>
+                <w:bCs/>
+                <w:noProof/>
+                <w:webHidden/>
+              </w:rPr>
+              <w:tab/>
+            </w:r>
+            <w:r>
+              <w:rPr>
+                <w:b/>
+                <w:bCs/>
+                <w:noProof/>
+                <w:webHidden/>
+              </w:rPr>
+              <w:fldChar w:fldCharType="begin"/>
+            </w:r>
+            <w:r>
+              <w:rPr>
+                <w:b/>
+                <w:bCs/>
+                <w:noProof/>
+                <w:webHidden/>
+              </w:rPr>
+              <w:instrText xml:space="preserve"> PAGEREF _Toc156513120 \h </w:instrText>
+            </w:r>
+            <w:r>
+              <w:rPr>
+                <w:b/>
+                <w:bCs/>
+                <w:noProof/>
+                <w:webHidden/>
+              </w:rPr>
+            </w:r>
+            <w:r>
+              <w:rPr>
+                <w:b/>
+                <w:bCs/>
+                <w:noProof/>
+                <w:webHidden/>
+              </w:rPr>
+              <w:fldChar w:fldCharType="separate"/>
+            </w:r>
+            <w:r>
+              <w:rPr>
+                <w:b/>
+                <w:bCs/>
+                <w:noProof/>
+                <w:webHidden/>
+              </w:rPr>
+              <w:t>4</w:t>
+            </w:r>
+            <w:r>
+              <w:rPr>
+                <w:b/>
+                <w:bCs/>
+                <w:noProof/>
+                <w:webHidden/>
+              </w:rPr>
+              <w:fldChar w:fldCharType="end"/>
+            </w:r>
+          </w:hyperlink>
+        </w:p>
+        <w:p>
+          <w:pPr>
+            <w:pStyle w:val="TOC1"/>
+            <w:tabs>
+              <w:tab w:val="right" w:leader="dot" w:pos="9350"/>
+            </w:tabs>
+            <w:ind w:firstLine="720"/>
+            <w:rPr>
+              <w:rFonts w:asciiTheme="minorHAnsi" w:hAnsiTheme="minorHAnsi"/>
+              <w:b/>
+              <w:bCs/>
+              <w:noProof/>
+              <w:sz w:val="24"/>
+              <w:szCs w:val="24"/>
+              <w:lang w:eastAsia="en-US"/>
+            </w:rPr>
+          </w:pPr>
+          <w:hyperlink w:anchor="_Toc156513121" w:history="1">
+            <w:r>
+              <w:rPr>
+                <w:rStyle w:val="Hyperlink"/>
+                <w:b/>
+                <w:bCs/>
+                <w:noProof/>
+              </w:rPr>
+              <w:t>Phần II: Khởi tạo các chuyên mục và thẻ:</w:t>
+            </w:r>
+            <w:r>
+              <w:rPr>
+                <w:b/>
+                <w:bCs/>
+                <w:noProof/>
+                <w:webHidden/>
+              </w:rPr>
+              <w:tab/>
+            </w:r>
+            <w:r>
+              <w:rPr>
+                <w:b/>
+                <w:bCs/>
+                <w:noProof/>
+                <w:webHidden/>
+              </w:rPr>
+              <w:fldChar w:fldCharType="begin"/>
+            </w:r>
+            <w:r>
+              <w:rPr>
+                <w:b/>
+                <w:bCs/>
+                <w:noProof/>
+                <w:webHidden/>
+              </w:rPr>
+              <w:instrText xml:space="preserve"> PAGEREF _Toc156513121 \h </w:instrText>
+            </w:r>
+            <w:r>
+              <w:rPr>
+                <w:b/>
+                <w:bCs/>
+                <w:noProof/>
+                <w:webHidden/>
+              </w:rPr>
+            </w:r>
+            <w:r>
+              <w:rPr>
+                <w:b/>
+                <w:bCs/>
+                <w:noProof/>
+                <w:webHidden/>
+              </w:rPr>
+              <w:fldChar w:fldCharType="separate"/>
+            </w:r>
+            <w:r>
+              <w:rPr>
+                <w:b/>
+                <w:bCs/>
+                <w:noProof/>
+                <w:webHidden/>
+              </w:rPr>
+              <w:t>5</w:t>
+            </w:r>
+            <w:r>
+              <w:rPr>
+                <w:b/>
+                <w:bCs/>
+                <w:noProof/>
+                <w:webHidden/>
+              </w:rPr>
+              <w:fldChar w:fldCharType="end"/>
+            </w:r>
+          </w:hyperlink>
+        </w:p>
+        <w:p>
+          <w:pPr>
+            <w:pStyle w:val="TOC3"/>
+            <w:tabs>
+              <w:tab w:val="right" w:leader="dot" w:pos="9350"/>
+            </w:tabs>
+            <w:ind w:firstLine="720"/>
+            <w:rPr>
+              <w:rFonts w:asciiTheme="minorHAnsi" w:hAnsiTheme="minorHAnsi"/>
+              <w:b/>
+              <w:bCs/>
+              <w:noProof/>
+              <w:sz w:val="24"/>
+              <w:szCs w:val="24"/>
+              <w:lang w:eastAsia="en-US"/>
+            </w:rPr>
+          </w:pPr>
+          <w:hyperlink w:anchor="_Toc156513122" w:history="1">
+            <w:r>
+              <w:rPr>
+                <w:rStyle w:val="Hyperlink"/>
+                <w:b/>
+                <w:bCs/>
+                <w:noProof/>
+              </w:rPr>
+              <w:t>Mục 1: Tạo các chuyên mục:</w:t>
+            </w:r>
+            <w:r>
+              <w:rPr>
+                <w:b/>
+                <w:bCs/>
+                <w:noProof/>
+                <w:webHidden/>
+              </w:rPr>
+              <w:tab/>
+            </w:r>
+            <w:r>
+              <w:rPr>
+                <w:b/>
+                <w:bCs/>
+                <w:noProof/>
+                <w:webHidden/>
+              </w:rPr>
+              <w:fldChar w:fldCharType="begin"/>
+            </w:r>
+            <w:r>
+              <w:rPr>
+                <w:b/>
+                <w:bCs/>
+                <w:noProof/>
+                <w:webHidden/>
+              </w:rPr>
+              <w:instrText xml:space="preserve"> PAGEREF _Toc156513122 \h </w:instrText>
+            </w:r>
+            <w:r>
+              <w:rPr>
+                <w:b/>
+                <w:bCs/>
+                <w:noProof/>
+                <w:webHidden/>
+              </w:rPr>
+            </w:r>
+            <w:r>
+              <w:rPr>
+                <w:b/>
+                <w:bCs/>
+                <w:noProof/>
+                <w:webHidden/>
+              </w:rPr>
+              <w:fldChar w:fldCharType="separate"/>
+            </w:r>
+            <w:r>
+              <w:rPr>
+                <w:b/>
+                <w:bCs/>
+                <w:noProof/>
+                <w:webHidden/>
+              </w:rPr>
+              <w:t>5</w:t>
+            </w:r>
+            <w:r>
+              <w:rPr>
+                <w:b/>
+                <w:bCs/>
+                <w:noProof/>
+                <w:webHidden/>
+              </w:rPr>
+              <w:fldChar w:fldCharType="end"/>
+            </w:r>
+          </w:hyperlink>
+        </w:p>
+        <w:p>
+          <w:pPr>
+            <w:pStyle w:val="TOC1"/>
+            <w:tabs>
+              <w:tab w:val="right" w:leader="dot" w:pos="9350"/>
+            </w:tabs>
+            <w:ind w:firstLine="1170"/>
+            <w:rPr>
+              <w:rFonts w:asciiTheme="minorHAnsi" w:hAnsiTheme="minorHAnsi"/>
+              <w:b/>
+              <w:bCs/>
+              <w:noProof/>
+              <w:sz w:val="24"/>
+              <w:szCs w:val="24"/>
+              <w:lang w:eastAsia="en-US"/>
+            </w:rPr>
+          </w:pPr>
+          <w:hyperlink w:anchor="_Toc156513123" w:history="1">
+            <w:r>
+              <w:rPr>
+                <w:rStyle w:val="Hyperlink"/>
+                <w:b/>
+                <w:bCs/>
+                <w:noProof/>
+              </w:rPr>
+              <w:t>Mục 2: Tạo các Thẻ:</w:t>
+            </w:r>
+            <w:r>
+              <w:rPr>
+                <w:b/>
+                <w:bCs/>
+                <w:noProof/>
+                <w:webHidden/>
+              </w:rPr>
+              <w:tab/>
+            </w:r>
+            <w:r>
+              <w:rPr>
+                <w:b/>
+                <w:bCs/>
+                <w:noProof/>
+                <w:webHidden/>
+              </w:rPr>
+              <w:fldChar w:fldCharType="begin"/>
+            </w:r>
+            <w:r>
+              <w:rPr>
+                <w:b/>
+                <w:bCs/>
+                <w:noProof/>
+                <w:webHidden/>
+              </w:rPr>
+              <w:instrText xml:space="preserve"> PAGEREF _Toc156513123 \h </w:instrText>
+            </w:r>
+            <w:r>
+              <w:rPr>
+                <w:b/>
+                <w:bCs/>
+                <w:noProof/>
+                <w:webHidden/>
+              </w:rPr>
+            </w:r>
+            <w:r>
+              <w:rPr>
+                <w:b/>
+                <w:bCs/>
+                <w:noProof/>
+                <w:webHidden/>
+              </w:rPr>
+              <w:fldChar w:fldCharType="separate"/>
+            </w:r>
+            <w:r>
+              <w:rPr>
+                <w:b/>
+                <w:bCs/>
+                <w:noProof/>
+                <w:webHidden/>
+              </w:rPr>
+              <w:t>6</w:t>
+            </w:r>
+            <w:r>
+              <w:rPr>
+                <w:b/>
+                <w:bCs/>
+                <w:noProof/>
+                <w:webHidden/>
+              </w:rPr>
+              <w:fldChar w:fldCharType="end"/>
+            </w:r>
+          </w:hyperlink>
+        </w:p>
+        <w:p>
+          <w:pPr>
+            <w:pStyle w:val="TOC1"/>
+            <w:tabs>
+              <w:tab w:val="right" w:leader="dot" w:pos="9350"/>
+            </w:tabs>
+            <w:ind w:firstLine="720"/>
+            <w:rPr>
+              <w:rFonts w:asciiTheme="minorHAnsi" w:hAnsiTheme="minorHAnsi"/>
+              <w:b/>
+              <w:bCs/>
+              <w:noProof/>
+              <w:sz w:val="24"/>
+              <w:szCs w:val="24"/>
+              <w:lang w:eastAsia="en-US"/>
+            </w:rPr>
+          </w:pPr>
+          <w:hyperlink w:anchor="_Toc156513124" w:history="1">
+            <w:r>
+              <w:rPr>
+                <w:rStyle w:val="Hyperlink"/>
+                <w:b/>
+                <w:bCs/>
+                <w:noProof/>
+              </w:rPr>
+              <w:t>Phần III: Tạo các “Pages”:</w:t>
+            </w:r>
+            <w:r>
+              <w:rPr>
+                <w:b/>
+                <w:bCs/>
+                <w:noProof/>
+                <w:webHidden/>
+              </w:rPr>
+              <w:tab/>
+            </w:r>
+            <w:r>
+              <w:rPr>
+                <w:b/>
+                <w:bCs/>
+                <w:noProof/>
+                <w:webHidden/>
+              </w:rPr>
+              <w:fldChar w:fldCharType="begin"/>
+            </w:r>
+            <w:r>
+              <w:rPr>
+                <w:b/>
+                <w:bCs/>
+                <w:noProof/>
+                <w:webHidden/>
+              </w:rPr>
+              <w:instrText xml:space="preserve"> PAGEREF _Toc156513124 \h </w:instrText>
+            </w:r>
+            <w:r>
+              <w:rPr>
+                <w:b/>
+                <w:bCs/>
+                <w:noProof/>
+                <w:webHidden/>
+              </w:rPr>
+            </w:r>
+            <w:r>
+              <w:rPr>
+                <w:b/>
+                <w:bCs/>
+                <w:noProof/>
+                <w:webHidden/>
+              </w:rPr>
+              <w:fldChar w:fldCharType="separate"/>
+            </w:r>
+            <w:r>
+              <w:rPr>
+                <w:b/>
+                <w:bCs/>
+                <w:noProof/>
+                <w:webHidden/>
+              </w:rPr>
+              <w:t>7</w:t>
+            </w:r>
+            <w:r>
+              <w:rPr>
+                <w:b/>
+                <w:bCs/>
+                <w:noProof/>
+                <w:webHidden/>
+              </w:rPr>
+              <w:fldChar w:fldCharType="end"/>
+            </w:r>
+          </w:hyperlink>
+        </w:p>
+        <w:p>
+          <w:pPr>
+            <w:pStyle w:val="TOC1"/>
+            <w:tabs>
+              <w:tab w:val="right" w:leader="dot" w:pos="9350"/>
+            </w:tabs>
+            <w:ind w:firstLine="720"/>
+            <w:rPr>
+              <w:rFonts w:asciiTheme="minorHAnsi" w:hAnsiTheme="minorHAnsi"/>
+              <w:b/>
+              <w:bCs/>
+              <w:noProof/>
+              <w:sz w:val="24"/>
+              <w:szCs w:val="24"/>
+              <w:lang w:eastAsia="en-US"/>
+            </w:rPr>
+          </w:pPr>
+          <w:hyperlink w:anchor="_Toc156513125" w:history="1">
+            <w:r>
+              <w:rPr>
+                <w:rStyle w:val="Hyperlink"/>
+                <w:b/>
+                <w:bCs/>
+                <w:noProof/>
+              </w:rPr>
+              <w:t>Phần IV: Chỉnh sửa và cá nhân hoá trang web:</w:t>
+            </w:r>
+            <w:r>
+              <w:rPr>
+                <w:b/>
+                <w:bCs/>
+                <w:noProof/>
+                <w:webHidden/>
+              </w:rPr>
+              <w:tab/>
+            </w:r>
+            <w:r>
+              <w:rPr>
+                <w:b/>
+                <w:bCs/>
+                <w:noProof/>
+                <w:webHidden/>
+              </w:rPr>
+              <w:fldChar w:fldCharType="begin"/>
+            </w:r>
+            <w:r>
+              <w:rPr>
+                <w:b/>
+                <w:bCs/>
+                <w:noProof/>
+                <w:webHidden/>
+              </w:rPr>
+              <w:instrText xml:space="preserve"> PAGEREF _Toc156513125 \h </w:instrText>
+            </w:r>
+            <w:r>
+              <w:rPr>
+                <w:b/>
+                <w:bCs/>
+                <w:noProof/>
+                <w:webHidden/>
+              </w:rPr>
+            </w:r>
+            <w:r>
+              <w:rPr>
+                <w:b/>
+                <w:bCs/>
+                <w:noProof/>
+                <w:webHidden/>
+              </w:rPr>
+              <w:fldChar w:fldCharType="separate"/>
+            </w:r>
+            <w:r>
+              <w:rPr>
+                <w:b/>
+                <w:bCs/>
+                <w:noProof/>
+                <w:webHidden/>
+              </w:rPr>
+              <w:t>8</w:t>
+            </w:r>
+            <w:r>
+              <w:rPr>
+                <w:b/>
+                <w:bCs/>
+                <w:noProof/>
+                <w:webHidden/>
+              </w:rPr>
+              <w:fldChar w:fldCharType="end"/>
+            </w:r>
+          </w:hyperlink>
+        </w:p>
+        <w:p>
+          <w:pPr>
+            <w:pStyle w:val="TOC3"/>
+            <w:tabs>
+              <w:tab w:val="right" w:leader="dot" w:pos="9350"/>
+            </w:tabs>
+            <w:ind w:firstLine="720"/>
+            <w:rPr>
+              <w:rFonts w:asciiTheme="minorHAnsi" w:hAnsiTheme="minorHAnsi"/>
+              <w:b/>
+              <w:bCs/>
+              <w:noProof/>
+              <w:sz w:val="24"/>
+              <w:szCs w:val="24"/>
+              <w:lang w:eastAsia="en-US"/>
+            </w:rPr>
+          </w:pPr>
+          <w:hyperlink w:anchor="_Toc156513126" w:history="1">
+            <w:r>
+              <w:rPr>
+                <w:rStyle w:val="Hyperlink"/>
+                <w:b/>
+                <w:bCs/>
+                <w:noProof/>
+              </w:rPr>
+              <w:t>Mục 1: Tạo logo và tên cho trang web:</w:t>
+            </w:r>
+            <w:r>
+              <w:rPr>
+                <w:b/>
+                <w:bCs/>
+                <w:noProof/>
+                <w:webHidden/>
+              </w:rPr>
+              <w:tab/>
+            </w:r>
+            <w:r>
+              <w:rPr>
+                <w:b/>
+                <w:bCs/>
+                <w:noProof/>
+                <w:webHidden/>
+              </w:rPr>
+              <w:fldChar w:fldCharType="begin"/>
+            </w:r>
+            <w:r>
+              <w:rPr>
+                <w:b/>
+                <w:bCs/>
+                <w:noProof/>
+                <w:webHidden/>
+              </w:rPr>
+              <w:instrText xml:space="preserve"> PAGEREF _Toc156513126 \h </w:instrText>
+            </w:r>
+            <w:r>
+              <w:rPr>
+                <w:b/>
+                <w:bCs/>
+                <w:noProof/>
+                <w:webHidden/>
+              </w:rPr>
+            </w:r>
+            <w:r>
+              <w:rPr>
+                <w:b/>
+                <w:bCs/>
+                <w:noProof/>
+                <w:webHidden/>
+              </w:rPr>
+              <w:fldChar w:fldCharType="separate"/>
+            </w:r>
+            <w:r>
+              <w:rPr>
+                <w:b/>
+                <w:bCs/>
+                <w:noProof/>
+                <w:webHidden/>
+              </w:rPr>
+              <w:t>8</w:t>
+            </w:r>
+            <w:r>
+              <w:rPr>
+                <w:b/>
+                <w:bCs/>
+                <w:noProof/>
+                <w:webHidden/>
+              </w:rPr>
+              <w:fldChar w:fldCharType="end"/>
+            </w:r>
+          </w:hyperlink>
+        </w:p>
+        <w:p>
+          <w:pPr>
+            <w:pStyle w:val="TOC3"/>
+            <w:tabs>
+              <w:tab w:val="right" w:leader="dot" w:pos="9350"/>
+            </w:tabs>
+            <w:ind w:firstLine="720"/>
+            <w:rPr>
+              <w:rFonts w:asciiTheme="minorHAnsi" w:hAnsiTheme="minorHAnsi"/>
+              <w:b/>
+              <w:bCs/>
+              <w:noProof/>
+              <w:sz w:val="24"/>
+              <w:szCs w:val="24"/>
+              <w:lang w:eastAsia="en-US"/>
+            </w:rPr>
+          </w:pPr>
+          <w:hyperlink w:anchor="_Toc156513127" w:history="1">
+            <w:r>
+              <w:rPr>
+                <w:rStyle w:val="Hyperlink"/>
+                <w:b/>
+                <w:bCs/>
+                <w:noProof/>
+              </w:rPr>
+              <w:t>Mục 2: Tạo Menu:</w:t>
+            </w:r>
+            <w:r>
+              <w:rPr>
+                <w:b/>
+                <w:bCs/>
+                <w:noProof/>
+                <w:webHidden/>
+              </w:rPr>
+              <w:tab/>
+            </w:r>
+            <w:r>
+              <w:rPr>
+                <w:b/>
+                <w:bCs/>
+                <w:noProof/>
+                <w:webHidden/>
+              </w:rPr>
+              <w:fldChar w:fldCharType="begin"/>
+            </w:r>
+            <w:r>
+              <w:rPr>
+                <w:b/>
+                <w:bCs/>
+                <w:noProof/>
+                <w:webHidden/>
+              </w:rPr>
+              <w:instrText xml:space="preserve"> PAGEREF _Toc156513127 \h </w:instrText>
+            </w:r>
+            <w:r>
+              <w:rPr>
+                <w:b/>
+                <w:bCs/>
+                <w:noProof/>
+                <w:webHidden/>
+              </w:rPr>
+            </w:r>
+            <w:r>
+              <w:rPr>
+                <w:b/>
+                <w:bCs/>
+                <w:noProof/>
+                <w:webHidden/>
+              </w:rPr>
+              <w:fldChar w:fldCharType="separate"/>
+            </w:r>
+            <w:r>
+              <w:rPr>
+                <w:b/>
+                <w:bCs/>
+                <w:noProof/>
+                <w:webHidden/>
+              </w:rPr>
+              <w:t>9</w:t>
+            </w:r>
+            <w:r>
+              <w:rPr>
+                <w:b/>
+                <w:bCs/>
+                <w:noProof/>
+                <w:webHidden/>
+              </w:rPr>
+              <w:fldChar w:fldCharType="end"/>
+            </w:r>
+          </w:hyperlink>
+        </w:p>
+        <w:p>
+          <w:pPr>
+            <w:pStyle w:val="TOC1"/>
+            <w:tabs>
+              <w:tab w:val="right" w:leader="dot" w:pos="9350"/>
+            </w:tabs>
+            <w:ind w:firstLine="720"/>
+            <w:rPr>
+              <w:rFonts w:asciiTheme="minorHAnsi" w:hAnsiTheme="minorHAnsi"/>
+              <w:b/>
+              <w:bCs/>
+              <w:noProof/>
+              <w:sz w:val="24"/>
+              <w:szCs w:val="24"/>
+              <w:lang w:eastAsia="en-US"/>
+            </w:rPr>
+          </w:pPr>
+          <w:hyperlink w:anchor="_Toc156513128" w:history="1">
+            <w:r>
+              <w:rPr>
+                <w:rStyle w:val="Hyperlink"/>
+                <w:b/>
+                <w:bCs/>
+                <w:noProof/>
+              </w:rPr>
+              <w:t>Phần V: Tạo các bài “Posts”:</w:t>
+            </w:r>
+            <w:r>
+              <w:rPr>
+                <w:b/>
+                <w:bCs/>
+                <w:noProof/>
+                <w:webHidden/>
+              </w:rPr>
+              <w:tab/>
+            </w:r>
+            <w:r>
+              <w:rPr>
+                <w:b/>
+                <w:bCs/>
+                <w:noProof/>
+                <w:webHidden/>
+              </w:rPr>
+              <w:fldChar w:fldCharType="begin"/>
+            </w:r>
+            <w:r>
+              <w:rPr>
+                <w:b/>
+                <w:bCs/>
+                <w:noProof/>
+                <w:webHidden/>
+              </w:rPr>
+              <w:instrText xml:space="preserve"> PAGEREF _Toc156513128 \h </w:instrText>
+            </w:r>
+            <w:r>
+              <w:rPr>
+                <w:b/>
+                <w:bCs/>
+                <w:noProof/>
+                <w:webHidden/>
+              </w:rPr>
+            </w:r>
+            <w:r>
+              <w:rPr>
+                <w:b/>
+                <w:bCs/>
+                <w:noProof/>
+                <w:webHidden/>
+              </w:rPr>
+              <w:fldChar w:fldCharType="separate"/>
+            </w:r>
+            <w:r>
+              <w:rPr>
+                <w:b/>
+                <w:bCs/>
+                <w:noProof/>
+                <w:webHidden/>
+              </w:rPr>
+              <w:t>10</w:t>
+            </w:r>
+            <w:r>
+              <w:rPr>
+                <w:b/>
+                <w:bCs/>
+                <w:noProof/>
+                <w:webHidden/>
+              </w:rPr>
+              <w:fldChar w:fldCharType="end"/>
+            </w:r>
+          </w:hyperlink>
+        </w:p>
+        <w:p>
+          <w:pPr>
+            <w:pStyle w:val="TOC1"/>
+            <w:tabs>
+              <w:tab w:val="right" w:leader="dot" w:pos="9350"/>
+            </w:tabs>
+            <w:ind w:firstLine="720"/>
+            <w:rPr>
+              <w:rFonts w:asciiTheme="minorHAnsi" w:hAnsiTheme="minorHAnsi"/>
+              <w:b/>
+              <w:bCs/>
+              <w:noProof/>
+              <w:sz w:val="24"/>
+              <w:szCs w:val="24"/>
+              <w:lang w:eastAsia="en-US"/>
+            </w:rPr>
+          </w:pPr>
+          <w:hyperlink w:anchor="_Toc156513129" w:history="1">
+            <w:r>
+              <w:rPr>
+                <w:rStyle w:val="Hyperlink"/>
+                <w:b/>
+                <w:bCs/>
+                <w:noProof/>
+              </w:rPr>
+              <w:t>Phần VI: Tạo footer cho trang web.</w:t>
+            </w:r>
+            <w:r>
+              <w:rPr>
+                <w:b/>
+                <w:bCs/>
+                <w:noProof/>
+                <w:webHidden/>
+              </w:rPr>
+              <w:tab/>
+            </w:r>
+            <w:r>
+              <w:rPr>
+                <w:b/>
+                <w:bCs/>
+                <w:noProof/>
+                <w:webHidden/>
+              </w:rPr>
+              <w:fldChar w:fldCharType="begin"/>
+            </w:r>
+            <w:r>
+              <w:rPr>
+                <w:b/>
+                <w:bCs/>
+                <w:noProof/>
+                <w:webHidden/>
+              </w:rPr>
+              <w:instrText xml:space="preserve"> PAGEREF _Toc156513129 \h </w:instrText>
+            </w:r>
+            <w:r>
+              <w:rPr>
+                <w:b/>
+                <w:bCs/>
+                <w:noProof/>
+                <w:webHidden/>
+              </w:rPr>
+            </w:r>
+            <w:r>
+              <w:rPr>
+                <w:b/>
+                <w:bCs/>
+                <w:noProof/>
+                <w:webHidden/>
+              </w:rPr>
+              <w:fldChar w:fldCharType="separate"/>
+            </w:r>
+            <w:r>
+              <w:rPr>
+                <w:b/>
+                <w:bCs/>
+                <w:noProof/>
+                <w:webHidden/>
+              </w:rPr>
+              <w:t>11</w:t>
+            </w:r>
+            <w:r>
+              <w:rPr>
+                <w:b/>
+                <w:bCs/>
+                <w:noProof/>
+                <w:webHidden/>
+              </w:rPr>
+              <w:fldChar w:fldCharType="end"/>
+            </w:r>
+          </w:hyperlink>
+        </w:p>
+        <w:p>
+          <w:pPr>
+            <w:pStyle w:val="TOC1"/>
+            <w:tabs>
+              <w:tab w:val="right" w:leader="dot" w:pos="9350"/>
+            </w:tabs>
+            <w:rPr>
+              <w:rFonts w:asciiTheme="minorHAnsi" w:hAnsiTheme="minorHAnsi"/>
+              <w:b/>
+              <w:bCs/>
+              <w:noProof/>
+              <w:sz w:val="24"/>
+              <w:szCs w:val="24"/>
+              <w:lang w:eastAsia="en-US"/>
+            </w:rPr>
+          </w:pPr>
+          <w:hyperlink w:anchor="_Toc156513130" w:history="1">
+            <w:r>
+              <w:rPr>
+                <w:rStyle w:val="Hyperlink"/>
+                <w:b/>
+                <w:bCs/>
+                <w:noProof/>
+              </w:rPr>
+              <w:t>OVERVIEW</w:t>
+            </w:r>
+            <w:r>
+              <w:rPr>
+                <w:b/>
+                <w:bCs/>
+                <w:noProof/>
+                <w:webHidden/>
+              </w:rPr>
+              <w:tab/>
+            </w:r>
+            <w:r>
+              <w:rPr>
+                <w:b/>
+                <w:bCs/>
+                <w:noProof/>
+                <w:webHidden/>
+              </w:rPr>
+              <w:fldChar w:fldCharType="begin"/>
+            </w:r>
+            <w:r>
+              <w:rPr>
+                <w:b/>
+                <w:bCs/>
+                <w:noProof/>
+                <w:webHidden/>
+              </w:rPr>
+              <w:instrText xml:space="preserve"> PAGEREF _Toc156513130 \h </w:instrText>
+            </w:r>
+            <w:r>
+              <w:rPr>
+                <w:b/>
+                <w:bCs/>
+                <w:noProof/>
+                <w:webHidden/>
+              </w:rPr>
+            </w:r>
+            <w:r>
+              <w:rPr>
+                <w:b/>
+                <w:bCs/>
+                <w:noProof/>
+                <w:webHidden/>
+              </w:rPr>
+              <w:fldChar w:fldCharType="separate"/>
+            </w:r>
+            <w:r>
+              <w:rPr>
+                <w:b/>
+                <w:bCs/>
+                <w:noProof/>
+                <w:webHidden/>
+              </w:rPr>
+              <w:t>12</w:t>
+            </w:r>
+            <w:r>
+              <w:rPr>
+                <w:b/>
+                <w:bCs/>
+                <w:noProof/>
+                <w:webHidden/>
+              </w:rPr>
+              <w:fldChar w:fldCharType="end"/>
+            </w:r>
+          </w:hyperlink>
+        </w:p>
+        <w:p>
+          <w:pPr>
+            <w:pStyle w:val="TOC1"/>
+            <w:tabs>
+              <w:tab w:val="right" w:leader="dot" w:pos="9350"/>
+            </w:tabs>
+            <w:ind w:firstLine="720"/>
+            <w:rPr>
+              <w:rFonts w:asciiTheme="minorHAnsi" w:hAnsiTheme="minorHAnsi"/>
+              <w:b/>
+              <w:bCs/>
+              <w:noProof/>
+              <w:sz w:val="24"/>
+              <w:szCs w:val="24"/>
+              <w:lang w:eastAsia="en-US"/>
+            </w:rPr>
+          </w:pPr>
+          <w:hyperlink w:anchor="_Toc156513131" w:history="1">
+            <w:r>
+              <w:rPr>
+                <w:rStyle w:val="Hyperlink"/>
+                <w:b/>
+                <w:bCs/>
+                <w:noProof/>
+              </w:rPr>
+              <w:t>Phần 1: Trang chủ website QTC’s News:</w:t>
+            </w:r>
+            <w:r>
+              <w:rPr>
+                <w:b/>
+                <w:bCs/>
+                <w:noProof/>
+                <w:webHidden/>
+              </w:rPr>
+              <w:tab/>
+            </w:r>
+            <w:r>
+              <w:rPr>
+                <w:b/>
+                <w:bCs/>
+                <w:noProof/>
+                <w:webHidden/>
+              </w:rPr>
+              <w:fldChar w:fldCharType="begin"/>
+            </w:r>
+            <w:r>
+              <w:rPr>
+                <w:b/>
+                <w:bCs/>
+                <w:noProof/>
+                <w:webHidden/>
+              </w:rPr>
+              <w:instrText xml:space="preserve"> PAGEREF _Toc156513131 \h </w:instrText>
+            </w:r>
+            <w:r>
+              <w:rPr>
+                <w:b/>
+                <w:bCs/>
+                <w:noProof/>
+                <w:webHidden/>
+              </w:rPr>
+            </w:r>
+            <w:r>
+              <w:rPr>
+                <w:b/>
+                <w:bCs/>
+                <w:noProof/>
+                <w:webHidden/>
+              </w:rPr>
+              <w:fldChar w:fldCharType="separate"/>
+            </w:r>
+            <w:r>
+              <w:rPr>
+                <w:b/>
+                <w:bCs/>
+                <w:noProof/>
+                <w:webHidden/>
+              </w:rPr>
+              <w:t>12</w:t>
+            </w:r>
+            <w:r>
+              <w:rPr>
+                <w:b/>
+                <w:bCs/>
+                <w:noProof/>
+                <w:webHidden/>
+              </w:rPr>
+              <w:fldChar w:fldCharType="end"/>
+            </w:r>
+          </w:hyperlink>
+        </w:p>
+        <w:p>
+          <w:pPr>
+            <w:pStyle w:val="TOC1"/>
+            <w:tabs>
+              <w:tab w:val="right" w:leader="dot" w:pos="9350"/>
+            </w:tabs>
+            <w:ind w:firstLine="720"/>
+            <w:rPr>
+              <w:rFonts w:asciiTheme="minorHAnsi" w:hAnsiTheme="minorHAnsi"/>
+              <w:b/>
+              <w:bCs/>
+              <w:noProof/>
+              <w:sz w:val="24"/>
+              <w:szCs w:val="24"/>
+              <w:lang w:eastAsia="en-US"/>
+            </w:rPr>
+          </w:pPr>
+          <w:hyperlink w:anchor="_Toc156513132" w:history="1">
+            <w:r>
+              <w:rPr>
+                <w:rStyle w:val="Hyperlink"/>
+                <w:b/>
+                <w:bCs/>
+                <w:noProof/>
+              </w:rPr>
+              <w:t>Phần 2: Thanh Menu:</w:t>
+            </w:r>
+            <w:r>
+              <w:rPr>
+                <w:b/>
+                <w:bCs/>
+                <w:noProof/>
+                <w:webHidden/>
+              </w:rPr>
+              <w:tab/>
+            </w:r>
+            <w:r>
+              <w:rPr>
+                <w:b/>
+                <w:bCs/>
+                <w:noProof/>
+                <w:webHidden/>
+              </w:rPr>
+              <w:fldChar w:fldCharType="begin"/>
+            </w:r>
+            <w:r>
+              <w:rPr>
+                <w:b/>
+                <w:bCs/>
+                <w:noProof/>
+                <w:webHidden/>
+              </w:rPr>
+              <w:instrText xml:space="preserve"> PAGEREF _Toc156513132 \h </w:instrText>
+            </w:r>
+            <w:r>
+              <w:rPr>
+                <w:b/>
+                <w:bCs/>
+                <w:noProof/>
+                <w:webHidden/>
+              </w:rPr>
+            </w:r>
+            <w:r>
+              <w:rPr>
+                <w:b/>
+                <w:bCs/>
+                <w:noProof/>
+                <w:webHidden/>
+              </w:rPr>
+              <w:fldChar w:fldCharType="separate"/>
+            </w:r>
+            <w:r>
+              <w:rPr>
+                <w:b/>
+                <w:bCs/>
+                <w:noProof/>
+                <w:webHidden/>
+              </w:rPr>
+              <w:t>14</w:t>
+            </w:r>
+            <w:r>
+              <w:rPr>
+                <w:b/>
+                <w:bCs/>
+                <w:noProof/>
+                <w:webHidden/>
+              </w:rPr>
+              <w:fldChar w:fldCharType="end"/>
+            </w:r>
+          </w:hyperlink>
+        </w:p>
+        <w:p>
+          <w:pPr>
+            <w:pStyle w:val="TOC1"/>
+            <w:tabs>
+              <w:tab w:val="right" w:leader="dot" w:pos="9350"/>
+            </w:tabs>
+            <w:ind w:firstLine="720"/>
+            <w:rPr>
+              <w:rFonts w:asciiTheme="minorHAnsi" w:hAnsiTheme="minorHAnsi"/>
+              <w:b/>
+              <w:bCs/>
+              <w:noProof/>
+              <w:sz w:val="24"/>
+              <w:szCs w:val="24"/>
+              <w:lang w:eastAsia="en-US"/>
+            </w:rPr>
+          </w:pPr>
+          <w:hyperlink w:anchor="_Toc156513133" w:history="1">
+            <w:r>
+              <w:rPr>
+                <w:rStyle w:val="Hyperlink"/>
+                <w:b/>
+                <w:bCs/>
+                <w:noProof/>
+              </w:rPr>
+              <w:t>Phần 3: Page “About me”:</w:t>
+            </w:r>
+            <w:r>
+              <w:rPr>
+                <w:b/>
+                <w:bCs/>
+                <w:noProof/>
+                <w:webHidden/>
+              </w:rPr>
+              <w:tab/>
+            </w:r>
+            <w:r>
+              <w:rPr>
+                <w:b/>
+                <w:bCs/>
+                <w:noProof/>
+                <w:webHidden/>
+              </w:rPr>
+              <w:fldChar w:fldCharType="begin"/>
+            </w:r>
+            <w:r>
+              <w:rPr>
+                <w:b/>
+                <w:bCs/>
+                <w:noProof/>
+                <w:webHidden/>
+              </w:rPr>
+              <w:instrText xml:space="preserve"> PAGEREF _Toc156513133 \h </w:instrText>
+            </w:r>
+            <w:r>
+              <w:rPr>
+                <w:b/>
+                <w:bCs/>
+                <w:noProof/>
+                <w:webHidden/>
+              </w:rPr>
+            </w:r>
+            <w:r>
+              <w:rPr>
+                <w:b/>
+                <w:bCs/>
+                <w:noProof/>
+                <w:webHidden/>
+              </w:rPr>
+              <w:fldChar w:fldCharType="separate"/>
+            </w:r>
+            <w:r>
+              <w:rPr>
+                <w:b/>
+                <w:bCs/>
+                <w:noProof/>
+                <w:webHidden/>
+              </w:rPr>
+              <w:t>15</w:t>
+            </w:r>
+            <w:r>
+              <w:rPr>
+                <w:b/>
+                <w:bCs/>
+                <w:noProof/>
+                <w:webHidden/>
+              </w:rPr>
+              <w:fldChar w:fldCharType="end"/>
+            </w:r>
+          </w:hyperlink>
+        </w:p>
+        <w:p>
+          <w:pPr>
+            <w:pStyle w:val="TOC1"/>
+            <w:tabs>
+              <w:tab w:val="right" w:leader="dot" w:pos="9350"/>
+            </w:tabs>
+            <w:ind w:firstLine="720"/>
+            <w:rPr>
+              <w:rFonts w:asciiTheme="minorHAnsi" w:hAnsiTheme="minorHAnsi"/>
+              <w:noProof/>
+              <w:sz w:val="24"/>
+              <w:szCs w:val="24"/>
+              <w:lang w:eastAsia="en-US"/>
+            </w:rPr>
+          </w:pPr>
+          <w:hyperlink w:anchor="_Toc156513134" w:history="1">
+            <w:r>
+              <w:rPr>
+                <w:rStyle w:val="Hyperlink"/>
+                <w:b/>
+                <w:bCs/>
+                <w:noProof/>
+              </w:rPr>
+              <w:t>Phần 4: Post “Công Nghệ Thông Tin là gì?”:</w:t>
+            </w:r>
+            <w:r>
+              <w:rPr>
+                <w:b/>
+                <w:bCs/>
+                <w:noProof/>
+                <w:webHidden/>
+              </w:rPr>
+              <w:tab/>
+            </w:r>
+            <w:r>
+              <w:rPr>
+                <w:b/>
+                <w:bCs/>
+                <w:noProof/>
+                <w:webHidden/>
+              </w:rPr>
+              <w:fldChar w:fldCharType="begin"/>
+            </w:r>
+            <w:r>
+              <w:rPr>
+                <w:b/>
+                <w:bCs/>
+                <w:noProof/>
+                <w:webHidden/>
+              </w:rPr>
+              <w:instrText xml:space="preserve"> PAGEREF _Toc156513134 \h </w:instrText>
+            </w:r>
+            <w:r>
+              <w:rPr>
+                <w:b/>
+                <w:bCs/>
+                <w:noProof/>
+                <w:webHidden/>
+              </w:rPr>
+            </w:r>
+            <w:r>
+              <w:rPr>
+                <w:b/>
+                <w:bCs/>
+                <w:noProof/>
+                <w:webHidden/>
+              </w:rPr>
+              <w:fldChar w:fldCharType="separate"/>
+            </w:r>
+            <w:r>
+              <w:rPr>
+                <w:b/>
+                <w:bCs/>
+                <w:noProof/>
+                <w:webHidden/>
+              </w:rPr>
+              <w:t>15</w:t>
+            </w:r>
+            <w:r>
+              <w:rPr>
+                <w:b/>
+                <w:bCs/>
+                <w:noProof/>
+                <w:webHidden/>
+              </w:rPr>
+              <w:fldChar w:fldCharType="end"/>
+            </w:r>
+          </w:hyperlink>
+        </w:p>
+        <w:p>
+          <w:r>
+            <w:rPr>
+              <w:b/>
+              <w:bCs/>
+              <w:noProof/>
+            </w:rPr>
+            <w:fldChar w:fldCharType="end"/>
+          </w:r>
+        </w:p>
+      </w:sdtContent>
+    </w:sdt>
+    <w:bookmarkStart w:id="1" w:name="_Toc156513116" w:displacedByCustomXml="prev"/>
     <w:p>
       <w:pPr>
         <w:pStyle w:val="Title1"/>
       </w:pPr>
+      <w:r>
+        <w:br w:type="column"/>
+      </w:r>
       <w:r>
         <w:lastRenderedPageBreak/>
         <w:t>GIỚI THIỆU TRANG WEB TIN TỨC QTC’s News</w:t>
       </w:r>
+      <w:bookmarkEnd w:id="0"/>
+      <w:bookmarkEnd w:id="1"/>
     </w:p>
     <w:p>
       <w:pPr>
@@ -672,15 +2499,21 @@
       <w:r>
         <w:br w:type="column"/>
       </w:r>
+      <w:bookmarkStart w:id="2" w:name="_Toc156512764"/>
+      <w:bookmarkStart w:id="3" w:name="_Toc156513117"/>
       <w:r>
         <w:lastRenderedPageBreak/>
         <w:t>NỘI DUNG CHÍNH</w:t>
       </w:r>
+      <w:bookmarkEnd w:id="2"/>
+      <w:bookmarkEnd w:id="3"/>
     </w:p>
     <w:p>
       <w:pPr>
         <w:pStyle w:val="Title2"/>
       </w:pPr>
+      <w:bookmarkStart w:id="4" w:name="_Toc156512765"/>
+      <w:bookmarkStart w:id="5" w:name="_Toc156513118"/>
       <w:r>
         <w:t>Phần I: Cài đặt các Plugin</w:t>
       </w:r>
@@ -690,11 +2523,14 @@
       <w:r>
         <w:t xml:space="preserve"> chuẩn bị cho trang Web:</w:t>
       </w:r>
+      <w:bookmarkEnd w:id="4"/>
+      <w:bookmarkEnd w:id="5"/>
     </w:p>
     <w:p>
       <w:pPr>
         <w:pStyle w:val="Title3"/>
       </w:pPr>
+      <w:bookmarkStart w:id="6" w:name="_Toc156513119"/>
       <w:r>
         <w:t>Mục 1: Cài đặt</w:t>
       </w:r>
@@ -704,6 +2540,7 @@
       <w:r>
         <w:t xml:space="preserve"> các Plugin</w:t>
       </w:r>
+      <w:bookmarkEnd w:id="6"/>
     </w:p>
     <w:p>
       <w:pPr>
@@ -823,6 +2660,9 @@
         <w:jc w:val="center"/>
       </w:pPr>
       <w:r>
+        <w:rPr>
+          <w:noProof/>
+        </w:rPr>
         <w:drawing>
           <wp:inline distT="0" distB="0" distL="0" distR="0" wp14:anchorId="016BF19A" wp14:editId="1A1BD7C2">
             <wp:extent cx="5943600" cy="2924810"/>
@@ -887,6 +2727,9 @@
         <w:jc w:val="center"/>
       </w:pPr>
       <w:r>
+        <w:rPr>
+          <w:noProof/>
+        </w:rPr>
         <w:drawing>
           <wp:inline distT="0" distB="0" distL="0" distR="0" wp14:anchorId="58928493" wp14:editId="555A8B57">
             <wp:extent cx="5943600" cy="2935605"/>
@@ -944,21 +2787,7 @@
           <w:b/>
           <w:bCs/>
         </w:rPr>
-        <w:t>“</w:t>
-      </w:r>
-      <w:r>
-        <w:rPr>
-          <w:b/>
-          <w:bCs/>
-        </w:rPr>
-        <w:t>UpdraftPlus: WordPress Backup &amp; Migration Plugin</w:t>
-      </w:r>
-      <w:r>
-        <w:rPr>
-          <w:b/>
-          <w:bCs/>
-        </w:rPr>
-        <w:t>”</w:t>
+        <w:t>“UpdraftPlus: WordPress Backup &amp; Migration Plugin”</w:t>
       </w:r>
       <w:r>
         <w:t>:</w:t>
@@ -969,6 +2798,9 @@
         <w:jc w:val="center"/>
       </w:pPr>
       <w:r>
+        <w:rPr>
+          <w:noProof/>
+        </w:rPr>
         <w:drawing>
           <wp:inline distT="0" distB="0" distL="0" distR="0" wp14:anchorId="0C3EE315" wp14:editId="454E565C">
             <wp:extent cx="5943600" cy="2924810"/>
@@ -1010,9 +2842,11 @@
       <w:pPr>
         <w:pStyle w:val="Title3"/>
       </w:pPr>
+      <w:bookmarkStart w:id="7" w:name="_Toc156513120"/>
       <w:r>
         <w:t>Mục 2: Cài đặt Theme phù hợp cho trang Web:</w:t>
       </w:r>
+      <w:bookmarkEnd w:id="7"/>
     </w:p>
     <w:p>
       <w:pPr>
@@ -1041,6 +2875,9 @@
         <w:jc w:val="center"/>
       </w:pPr>
       <w:r>
+        <w:rPr>
+          <w:noProof/>
+        </w:rPr>
         <w:drawing>
           <wp:inline distT="0" distB="0" distL="0" distR="0" wp14:anchorId="0BEBADD1" wp14:editId="6E607726">
             <wp:extent cx="5943600" cy="2917825"/>
@@ -1085,6 +2922,8 @@
       <w:r>
         <w:br w:type="column"/>
       </w:r>
+      <w:bookmarkStart w:id="8" w:name="_Toc156512766"/>
+      <w:bookmarkStart w:id="9" w:name="_Toc156513121"/>
       <w:r>
         <w:lastRenderedPageBreak/>
         <w:t xml:space="preserve">Phần II: Khởi tạo các </w:t>
@@ -1095,13 +2934,20 @@
       <w:r>
         <w:t xml:space="preserve"> mục và thẻ:</w:t>
       </w:r>
+      <w:bookmarkEnd w:id="8"/>
+      <w:bookmarkEnd w:id="9"/>
     </w:p>
     <w:p>
       <w:pPr>
         <w:pStyle w:val="Title3"/>
       </w:pPr>
-      <w:r>
-        <w:t xml:space="preserve">Mục 1: Tạo các chuyên mục: </w:t>
+      <w:bookmarkStart w:id="10" w:name="_Toc156513122"/>
+      <w:r>
+        <w:t>Mục 1: Tạo các chuyên mục:</w:t>
+      </w:r>
+      <w:bookmarkEnd w:id="10"/>
+      <w:r>
+        <w:t xml:space="preserve"> </w:t>
       </w:r>
     </w:p>
     <w:p>
@@ -1158,6 +3004,9 @@
         <w:jc w:val="center"/>
       </w:pPr>
       <w:r>
+        <w:rPr>
+          <w:noProof/>
+        </w:rPr>
         <w:drawing>
           <wp:inline distT="0" distB="0" distL="0" distR="0" wp14:anchorId="5EA0EE16" wp14:editId="1A190987">
             <wp:extent cx="5943600" cy="2951480"/>
@@ -1218,6 +3067,9 @@
         <w:jc w:val="center"/>
       </w:pPr>
       <w:r>
+        <w:rPr>
+          <w:noProof/>
+        </w:rPr>
         <w:drawing>
           <wp:inline distT="0" distB="0" distL="0" distR="0" wp14:anchorId="38B5EFC7" wp14:editId="29E3193E">
             <wp:extent cx="5943600" cy="2948940"/>
@@ -1258,15 +3110,18 @@
     <w:p>
       <w:pPr>
         <w:pStyle w:val="Title2"/>
-        <w:ind w:firstLine="720"/>
       </w:pPr>
       <w:r>
         <w:br w:type="column"/>
       </w:r>
+      <w:bookmarkStart w:id="11" w:name="_Toc156512767"/>
+      <w:bookmarkStart w:id="12" w:name="_Toc156513123"/>
       <w:r>
         <w:lastRenderedPageBreak/>
         <w:t>Mục 2: Tạo các Thẻ:</w:t>
       </w:r>
+      <w:bookmarkEnd w:id="11"/>
+      <w:bookmarkEnd w:id="12"/>
     </w:p>
     <w:p>
       <w:pPr>
@@ -1300,21 +3155,7 @@
           <w:b/>
           <w:bCs/>
         </w:rPr>
-        <w:t>“</w:t>
-      </w:r>
-      <w:r>
-        <w:rPr>
-          <w:b/>
-          <w:bCs/>
-        </w:rPr>
-        <w:t>Tags</w:t>
-      </w:r>
-      <w:r>
-        <w:rPr>
-          <w:b/>
-          <w:bCs/>
-        </w:rPr>
-        <w:t>”</w:t>
+        <w:t>“Tags”</w:t>
       </w:r>
       <w:r>
         <w:t xml:space="preserve">. Điền đầy đủ các thông tin cần thiết và chọn </w:t>
@@ -1324,21 +3165,7 @@
           <w:b/>
           <w:bCs/>
         </w:rPr>
-        <w:t xml:space="preserve">“Add New </w:t>
-      </w:r>
-      <w:r>
-        <w:rPr>
-          <w:b/>
-          <w:bCs/>
-        </w:rPr>
-        <w:t>Tag</w:t>
-      </w:r>
-      <w:r>
-        <w:rPr>
-          <w:b/>
-          <w:bCs/>
-        </w:rPr>
-        <w:t>”</w:t>
+        <w:t>“Add New Tag”</w:t>
       </w:r>
       <w:r>
         <w:t>:</w:t>
@@ -1349,6 +3176,9 @@
         <w:jc w:val="center"/>
       </w:pPr>
       <w:r>
+        <w:rPr>
+          <w:noProof/>
+        </w:rPr>
         <w:drawing>
           <wp:inline distT="0" distB="0" distL="0" distR="0" wp14:anchorId="3BDF24E5" wp14:editId="277D059D">
             <wp:extent cx="5943600" cy="2941955"/>
@@ -1409,6 +3239,9 @@
         <w:jc w:val="center"/>
       </w:pPr>
       <w:r>
+        <w:rPr>
+          <w:noProof/>
+        </w:rPr>
         <w:drawing>
           <wp:inline distT="0" distB="0" distL="0" distR="0" wp14:anchorId="24406978" wp14:editId="36CE8101">
             <wp:extent cx="5943600" cy="2951480"/>
@@ -1453,6 +3286,8 @@
       <w:r>
         <w:br w:type="column"/>
       </w:r>
+      <w:bookmarkStart w:id="13" w:name="_Toc156512768"/>
+      <w:bookmarkStart w:id="14" w:name="_Toc156513124"/>
       <w:r>
         <w:lastRenderedPageBreak/>
         <w:t>Phần II</w:t>
@@ -1463,6 +3298,8 @@
       <w:r>
         <w:t>: Tạo các “Pages”:</w:t>
       </w:r>
+      <w:bookmarkEnd w:id="13"/>
+      <w:bookmarkEnd w:id="14"/>
     </w:p>
     <w:p>
       <w:pPr>
@@ -1476,6 +3313,36 @@
           <w:b/>
           <w:bCs/>
         </w:rPr>
+        <w:t xml:space="preserve">“Pages” </w:t>
+      </w:r>
+      <w:r>
+        <w:t xml:space="preserve">trên thanh </w:t>
+      </w:r>
+      <w:r>
+        <w:rPr>
+          <w:b/>
+          <w:bCs/>
+        </w:rPr>
+        <w:t>“Menu bar”</w:t>
+      </w:r>
+      <w:r>
+        <w:t xml:space="preserve">, sau đó chọn </w:t>
+      </w:r>
+      <w:r>
+        <w:rPr>
+          <w:b/>
+          <w:bCs/>
+        </w:rPr>
+        <w:t>“Add New Page”</w:t>
+      </w:r>
+      <w:r>
+        <w:t xml:space="preserve">. Điền đầy đủ các thông tin cần thiết và chọn </w:t>
+      </w:r>
+      <w:r>
+        <w:rPr>
+          <w:b/>
+          <w:bCs/>
+        </w:rPr>
         <w:t>“</w:t>
       </w:r>
       <w:r>
@@ -1483,50 +3350,6 @@
           <w:b/>
           <w:bCs/>
         </w:rPr>
-        <w:t>Pages</w:t>
-      </w:r>
-      <w:r>
-        <w:rPr>
-          <w:b/>
-          <w:bCs/>
-        </w:rPr>
-        <w:t xml:space="preserve">” </w:t>
-      </w:r>
-      <w:r>
-        <w:t xml:space="preserve">trên thanh </w:t>
-      </w:r>
-      <w:r>
-        <w:rPr>
-          <w:b/>
-          <w:bCs/>
-        </w:rPr>
-        <w:t>“Menu bar”</w:t>
-      </w:r>
-      <w:r>
-        <w:t xml:space="preserve">, sau đó chọn </w:t>
-      </w:r>
-      <w:r>
-        <w:rPr>
-          <w:b/>
-          <w:bCs/>
-        </w:rPr>
-        <w:t>“Add New Page”</w:t>
-      </w:r>
-      <w:r>
-        <w:t xml:space="preserve">. Điền đầy đủ các thông tin cần thiết và chọn </w:t>
-      </w:r>
-      <w:r>
-        <w:rPr>
-          <w:b/>
-          <w:bCs/>
-        </w:rPr>
-        <w:t>“</w:t>
-      </w:r>
-      <w:r>
-        <w:rPr>
-          <w:b/>
-          <w:bCs/>
-        </w:rPr>
         <w:t>Publish</w:t>
       </w:r>
       <w:r>
@@ -1542,6 +3365,9 @@
     </w:p>
     <w:p>
       <w:r>
+        <w:rPr>
+          <w:noProof/>
+        </w:rPr>
         <w:drawing>
           <wp:inline distT="0" distB="0" distL="0" distR="0" wp14:anchorId="766289A2" wp14:editId="3CE2FD73">
             <wp:extent cx="5943600" cy="2955925"/>
@@ -1605,6 +3431,9 @@
         <w:jc w:val="center"/>
       </w:pPr>
       <w:r>
+        <w:rPr>
+          <w:noProof/>
+        </w:rPr>
         <w:drawing>
           <wp:inline distT="0" distB="0" distL="0" distR="0" wp14:anchorId="5FB49960" wp14:editId="32EF2B0D">
             <wp:extent cx="5943600" cy="2917825"/>
@@ -1649,10 +3478,14 @@
       <w:r>
         <w:br w:type="column"/>
       </w:r>
+      <w:bookmarkStart w:id="15" w:name="_Toc156512769"/>
+      <w:bookmarkStart w:id="16" w:name="_Toc156513125"/>
       <w:r>
         <w:lastRenderedPageBreak/>
         <w:t>Phần IV: Chỉnh sửa và cá nhân hoá trang web:</w:t>
       </w:r>
+      <w:bookmarkEnd w:id="15"/>
+      <w:bookmarkEnd w:id="16"/>
     </w:p>
     <w:p>
       <w:pPr>
@@ -1715,15 +3548,17 @@
     </w:p>
     <w:p>
       <w:pPr>
-        <w:rPr>
-          <w:b/>
-          <w:bCs/>
-        </w:rPr>
-      </w:pPr>
-      <w:r>
-        <w:rPr>
-          <w:b/>
-          <w:bCs/>
+        <w:jc w:val="center"/>
+        <w:rPr>
+          <w:b/>
+          <w:bCs/>
+        </w:rPr>
+      </w:pPr>
+      <w:r>
+        <w:rPr>
+          <w:b/>
+          <w:bCs/>
+          <w:noProof/>
         </w:rPr>
         <w:drawing>
           <wp:inline distT="0" distB="0" distL="0" distR="0" wp14:anchorId="56ADEE78" wp14:editId="33FFFE9D">
@@ -1766,9 +3601,11 @@
       <w:pPr>
         <w:pStyle w:val="Title3"/>
       </w:pPr>
+      <w:bookmarkStart w:id="17" w:name="_Toc156513126"/>
       <w:r>
         <w:t>Mục 1: Tạo logo và tên cho trang web:</w:t>
       </w:r>
+      <w:bookmarkEnd w:id="17"/>
     </w:p>
     <w:p>
       <w:pPr>
@@ -1792,7 +3629,13 @@
       </w:r>
     </w:p>
     <w:p>
-      <w:r>
+      <w:pPr>
+        <w:jc w:val="center"/>
+      </w:pPr>
+      <w:r>
+        <w:rPr>
+          <w:noProof/>
+        </w:rPr>
         <w:drawing>
           <wp:inline distT="0" distB="0" distL="0" distR="0" wp14:anchorId="1B5A7D61" wp14:editId="1D0CAF67">
             <wp:extent cx="5943600" cy="2940050"/>
@@ -1837,10 +3680,12 @@
       <w:r>
         <w:br w:type="column"/>
       </w:r>
+      <w:bookmarkStart w:id="18" w:name="_Toc156513127"/>
       <w:r>
         <w:lastRenderedPageBreak/>
         <w:t>Mục 2: Tạo Menu:</w:t>
       </w:r>
+      <w:bookmarkEnd w:id="18"/>
     </w:p>
     <w:p>
       <w:pPr>
@@ -1889,10 +3734,1020 @@
       <w:r>
         <w:t xml:space="preserve"> để đặt menu thành menu chính.</w:t>
       </w:r>
+      <w:r>
+        <w:t xml:space="preserve"> Đặt tên cho menu và nhấn </w:t>
+      </w:r>
+      <w:r>
+        <w:rPr>
+          <w:b/>
+          <w:bCs/>
+        </w:rPr>
+        <w:t>“Next”</w:t>
+      </w:r>
+      <w:r>
+        <w:t>.</w:t>
+      </w:r>
+    </w:p>
+    <w:p>
+      <w:pPr>
+        <w:jc w:val="center"/>
+      </w:pPr>
+      <w:r>
+        <w:drawing>
+          <wp:inline distT="0" distB="0" distL="0" distR="0" wp14:anchorId="3271F1A4" wp14:editId="3A8A855E">
+            <wp:extent cx="5943600" cy="2964815"/>
+            <wp:effectExtent l="0" t="0" r="0" b="6985"/>
+            <wp:docPr id="158876301" name="Picture 1" descr="A screenshot of a computer&#10;&#10;Description automatically generated"/>
+            <wp:cNvGraphicFramePr>
+              <a:graphicFrameLocks xmlns:a="http://schemas.openxmlformats.org/drawingml/2006/main" noChangeAspect="1"/>
+            </wp:cNvGraphicFramePr>
+            <a:graphic xmlns:a="http://schemas.openxmlformats.org/drawingml/2006/main">
+              <a:graphicData uri="http://schemas.openxmlformats.org/drawingml/2006/picture">
+                <pic:pic xmlns:pic="http://schemas.openxmlformats.org/drawingml/2006/picture">
+                  <pic:nvPicPr>
+                    <pic:cNvPr id="158876301" name="Picture 1" descr="A screenshot of a computer&#10;&#10;Description automatically generated"/>
+                    <pic:cNvPicPr/>
+                  </pic:nvPicPr>
+                  <pic:blipFill>
+                    <a:blip r:embed="rId21"/>
+                    <a:stretch>
+                      <a:fillRect/>
+                    </a:stretch>
+                  </pic:blipFill>
+                  <pic:spPr>
+                    <a:xfrm>
+                      <a:off x="0" y="0"/>
+                      <a:ext cx="5943600" cy="2964815"/>
+                    </a:xfrm>
+                    <a:prstGeom prst="rect">
+                      <a:avLst/>
+                    </a:prstGeom>
+                  </pic:spPr>
+                </pic:pic>
+              </a:graphicData>
+            </a:graphic>
+          </wp:inline>
+        </w:drawing>
+      </w:r>
+    </w:p>
+    <w:p>
+      <w:pPr>
+        <w:ind w:firstLine="1440"/>
+      </w:pPr>
+      <w:r>
+        <w:t xml:space="preserve">Chọn </w:t>
+      </w:r>
+      <w:r>
+        <w:rPr>
+          <w:b/>
+          <w:bCs/>
+        </w:rPr>
+        <w:t>“Add Items”</w:t>
+      </w:r>
+      <w:r>
+        <w:t>, chọn các Menu cần thiết, sau đó nhấn Publish:</w:t>
+      </w:r>
+    </w:p>
+    <w:p>
+      <w:pPr>
+        <w:jc w:val="center"/>
+      </w:pPr>
+      <w:r>
+        <w:drawing>
+          <wp:inline distT="0" distB="0" distL="0" distR="0" wp14:anchorId="48829D22" wp14:editId="789D678E">
+            <wp:extent cx="5943600" cy="2924175"/>
+            <wp:effectExtent l="0" t="0" r="0" b="9525"/>
+            <wp:docPr id="2062649142" name="Picture 1" descr="A screenshot of a news page&#10;&#10;Description automatically generated"/>
+            <wp:cNvGraphicFramePr>
+              <a:graphicFrameLocks xmlns:a="http://schemas.openxmlformats.org/drawingml/2006/main" noChangeAspect="1"/>
+            </wp:cNvGraphicFramePr>
+            <a:graphic xmlns:a="http://schemas.openxmlformats.org/drawingml/2006/main">
+              <a:graphicData uri="http://schemas.openxmlformats.org/drawingml/2006/picture">
+                <pic:pic xmlns:pic="http://schemas.openxmlformats.org/drawingml/2006/picture">
+                  <pic:nvPicPr>
+                    <pic:cNvPr id="2062649142" name="Picture 1" descr="A screenshot of a news page&#10;&#10;Description automatically generated"/>
+                    <pic:cNvPicPr/>
+                  </pic:nvPicPr>
+                  <pic:blipFill>
+                    <a:blip r:embed="rId22"/>
+                    <a:stretch>
+                      <a:fillRect/>
+                    </a:stretch>
+                  </pic:blipFill>
+                  <pic:spPr>
+                    <a:xfrm>
+                      <a:off x="0" y="0"/>
+                      <a:ext cx="5943600" cy="2924175"/>
+                    </a:xfrm>
+                    <a:prstGeom prst="rect">
+                      <a:avLst/>
+                    </a:prstGeom>
+                  </pic:spPr>
+                </pic:pic>
+              </a:graphicData>
+            </a:graphic>
+          </wp:inline>
+        </w:drawing>
+      </w:r>
+    </w:p>
+    <w:p>
+      <w:pPr>
+        <w:ind w:firstLine="1440"/>
+      </w:pPr>
+      <w:r>
+        <w:br w:type="column"/>
+      </w:r>
+      <w:r>
+        <w:lastRenderedPageBreak/>
+        <w:t xml:space="preserve">Chọn </w:t>
+      </w:r>
+      <w:r>
+        <w:rPr>
+          <w:b/>
+          <w:bCs/>
+        </w:rPr>
+        <w:t xml:space="preserve">“Reorder” </w:t>
+      </w:r>
+      <w:r>
+        <w:t>để phân cấp Menu:</w:t>
+      </w:r>
+    </w:p>
+    <w:p>
+      <w:pPr>
+        <w:jc w:val="center"/>
+      </w:pPr>
+      <w:r>
+        <w:drawing>
+          <wp:inline distT="0" distB="0" distL="0" distR="0" wp14:anchorId="470E3D86" wp14:editId="518F0540">
+            <wp:extent cx="5943600" cy="2922270"/>
+            <wp:effectExtent l="0" t="0" r="0" b="0"/>
+            <wp:docPr id="754929634" name="Picture 1" descr="A screenshot of a computer&#10;&#10;Description automatically generated"/>
+            <wp:cNvGraphicFramePr>
+              <a:graphicFrameLocks xmlns:a="http://schemas.openxmlformats.org/drawingml/2006/main" noChangeAspect="1"/>
+            </wp:cNvGraphicFramePr>
+            <a:graphic xmlns:a="http://schemas.openxmlformats.org/drawingml/2006/main">
+              <a:graphicData uri="http://schemas.openxmlformats.org/drawingml/2006/picture">
+                <pic:pic xmlns:pic="http://schemas.openxmlformats.org/drawingml/2006/picture">
+                  <pic:nvPicPr>
+                    <pic:cNvPr id="754929634" name="Picture 1" descr="A screenshot of a computer&#10;&#10;Description automatically generated"/>
+                    <pic:cNvPicPr/>
+                  </pic:nvPicPr>
+                  <pic:blipFill>
+                    <a:blip r:embed="rId23"/>
+                    <a:stretch>
+                      <a:fillRect/>
+                    </a:stretch>
+                  </pic:blipFill>
+                  <pic:spPr>
+                    <a:xfrm>
+                      <a:off x="0" y="0"/>
+                      <a:ext cx="5943600" cy="2922270"/>
+                    </a:xfrm>
+                    <a:prstGeom prst="rect">
+                      <a:avLst/>
+                    </a:prstGeom>
+                  </pic:spPr>
+                </pic:pic>
+              </a:graphicData>
+            </a:graphic>
+          </wp:inline>
+        </w:drawing>
+      </w:r>
+    </w:p>
+    <w:p>
+      <w:pPr>
+        <w:pStyle w:val="Title2"/>
+      </w:pPr>
+      <w:bookmarkStart w:id="19" w:name="_Toc156512770"/>
+      <w:bookmarkStart w:id="20" w:name="_Toc156513128"/>
+      <w:r>
+        <w:t>Phần V: Tạo các bài “Posts”:</w:t>
+      </w:r>
+      <w:bookmarkEnd w:id="19"/>
+      <w:bookmarkEnd w:id="20"/>
+    </w:p>
+    <w:p>
+      <w:pPr>
+        <w:ind w:firstLine="720"/>
+      </w:pPr>
+      <w:r>
+        <w:t xml:space="preserve">Trở về </w:t>
+      </w:r>
+      <w:r>
+        <w:rPr>
+          <w:b/>
+          <w:bCs/>
+        </w:rPr>
+        <w:t>“Dashboard</w:t>
+      </w:r>
+      <w:r>
+        <w:t xml:space="preserve">. Chọn </w:t>
+      </w:r>
+      <w:r>
+        <w:rPr>
+          <w:b/>
+          <w:bCs/>
+        </w:rPr>
+        <w:t>“Posts”</w:t>
+      </w:r>
+      <w:r>
+        <w:t xml:space="preserve">, sau đó chọn </w:t>
+      </w:r>
+      <w:r>
+        <w:rPr>
+          <w:b/>
+          <w:bCs/>
+        </w:rPr>
+        <w:t>“Add New Post”</w:t>
+      </w:r>
+      <w:r>
+        <w:t xml:space="preserve">, điền đầy đủ các thông tin và nhấn chọn </w:t>
+      </w:r>
+      <w:r>
+        <w:rPr>
+          <w:b/>
+          <w:bCs/>
+        </w:rPr>
+        <w:t>“Publish”</w:t>
+      </w:r>
+      <w:r>
+        <w:t>:</w:t>
+      </w:r>
+    </w:p>
+    <w:p>
+      <w:pPr>
+        <w:jc w:val="center"/>
+      </w:pPr>
+      <w:r>
+        <w:drawing>
+          <wp:inline distT="0" distB="0" distL="0" distR="0" wp14:anchorId="232A34A8" wp14:editId="66CF3A8B">
+            <wp:extent cx="5943600" cy="2917190"/>
+            <wp:effectExtent l="0" t="0" r="0" b="0"/>
+            <wp:docPr id="732207159" name="Picture 1" descr="A screenshot of a computer&#10;&#10;Description automatically generated"/>
+            <wp:cNvGraphicFramePr>
+              <a:graphicFrameLocks xmlns:a="http://schemas.openxmlformats.org/drawingml/2006/main" noChangeAspect="1"/>
+            </wp:cNvGraphicFramePr>
+            <a:graphic xmlns:a="http://schemas.openxmlformats.org/drawingml/2006/main">
+              <a:graphicData uri="http://schemas.openxmlformats.org/drawingml/2006/picture">
+                <pic:pic xmlns:pic="http://schemas.openxmlformats.org/drawingml/2006/picture">
+                  <pic:nvPicPr>
+                    <pic:cNvPr id="732207159" name="Picture 1" descr="A screenshot of a computer&#10;&#10;Description automatically generated"/>
+                    <pic:cNvPicPr/>
+                  </pic:nvPicPr>
+                  <pic:blipFill>
+                    <a:blip r:embed="rId24"/>
+                    <a:stretch>
+                      <a:fillRect/>
+                    </a:stretch>
+                  </pic:blipFill>
+                  <pic:spPr>
+                    <a:xfrm>
+                      <a:off x="0" y="0"/>
+                      <a:ext cx="5943600" cy="2917190"/>
+                    </a:xfrm>
+                    <a:prstGeom prst="rect">
+                      <a:avLst/>
+                    </a:prstGeom>
+                  </pic:spPr>
+                </pic:pic>
+              </a:graphicData>
+            </a:graphic>
+          </wp:inline>
+        </w:drawing>
+      </w:r>
+    </w:p>
+    <w:p>
+      <w:pPr>
+        <w:ind w:firstLine="720"/>
+      </w:pPr>
+      <w:r>
+        <w:br w:type="column"/>
+      </w:r>
+      <w:r>
+        <w:lastRenderedPageBreak/>
+        <w:t xml:space="preserve">Các bài </w:t>
+      </w:r>
+      <w:r>
+        <w:rPr>
+          <w:b/>
+          <w:bCs/>
+        </w:rPr>
+        <w:t xml:space="preserve">“Posts” </w:t>
+      </w:r>
+      <w:r>
+        <w:t>đã tạo thành công</w:t>
+      </w:r>
+      <w:r>
+        <w:t>:</w:t>
+      </w:r>
+    </w:p>
+    <w:p>
+      <w:r>
+        <w:drawing>
+          <wp:inline distT="0" distB="0" distL="0" distR="0" wp14:anchorId="74FD59CA" wp14:editId="116C4F56">
+            <wp:extent cx="5943600" cy="2978785"/>
+            <wp:effectExtent l="0" t="0" r="0" b="0"/>
+            <wp:docPr id="2034134665" name="Picture 1"/>
+            <wp:cNvGraphicFramePr>
+              <a:graphicFrameLocks xmlns:a="http://schemas.openxmlformats.org/drawingml/2006/main" noChangeAspect="1"/>
+            </wp:cNvGraphicFramePr>
+            <a:graphic xmlns:a="http://schemas.openxmlformats.org/drawingml/2006/main">
+              <a:graphicData uri="http://schemas.openxmlformats.org/drawingml/2006/picture">
+                <pic:pic xmlns:pic="http://schemas.openxmlformats.org/drawingml/2006/picture">
+                  <pic:nvPicPr>
+                    <pic:cNvPr id="2034134665" name=""/>
+                    <pic:cNvPicPr/>
+                  </pic:nvPicPr>
+                  <pic:blipFill>
+                    <a:blip r:embed="rId25"/>
+                    <a:stretch>
+                      <a:fillRect/>
+                    </a:stretch>
+                  </pic:blipFill>
+                  <pic:spPr>
+                    <a:xfrm>
+                      <a:off x="0" y="0"/>
+                      <a:ext cx="5943600" cy="2978785"/>
+                    </a:xfrm>
+                    <a:prstGeom prst="rect">
+                      <a:avLst/>
+                    </a:prstGeom>
+                  </pic:spPr>
+                </pic:pic>
+              </a:graphicData>
+            </a:graphic>
+          </wp:inline>
+        </w:drawing>
+      </w:r>
+    </w:p>
+    <w:p>
+      <w:pPr>
+        <w:pStyle w:val="Title2"/>
+      </w:pPr>
+      <w:bookmarkStart w:id="21" w:name="_Toc156512771"/>
+      <w:bookmarkStart w:id="22" w:name="_Toc156513129"/>
+      <w:r>
+        <w:t>Phần VI: Tạo footer cho trang web.</w:t>
+      </w:r>
+      <w:bookmarkEnd w:id="21"/>
+      <w:bookmarkEnd w:id="22"/>
+    </w:p>
+    <w:p>
+      <w:pPr>
+        <w:ind w:firstLine="720"/>
+        <w:rPr>
+          <w:bCs/>
+        </w:rPr>
+      </w:pPr>
+      <w:r>
+        <w:t xml:space="preserve">Vào mục </w:t>
+      </w:r>
+      <w:r>
+        <w:rPr>
+          <w:b/>
+        </w:rPr>
+        <w:t>“Widgets”</w:t>
+      </w:r>
+      <w:r>
+        <w:rPr>
+          <w:bCs/>
+        </w:rPr>
+        <w:t>, sau đó chọn vào “</w:t>
+      </w:r>
+      <w:r>
+        <w:rPr>
+          <w:b/>
+        </w:rPr>
+        <w:t>Footer</w:t>
+      </w:r>
+      <w:r>
+        <w:rPr>
+          <w:b/>
+        </w:rPr>
+        <w:t xml:space="preserve"> 1” </w:t>
+      </w:r>
+      <w:r>
+        <w:rPr>
+          <w:bCs/>
+        </w:rPr>
+        <w:t xml:space="preserve">và </w:t>
+      </w:r>
+      <w:r>
+        <w:rPr>
+          <w:b/>
+        </w:rPr>
+        <w:t>“Footer 3”</w:t>
+      </w:r>
+      <w:r>
+        <w:rPr>
+          <w:bCs/>
+        </w:rPr>
+        <w:t xml:space="preserve">¸ chọn </w:t>
+      </w:r>
+      <w:r>
+        <w:rPr>
+          <w:b/>
+        </w:rPr>
+        <w:t>“Add A Widgets”</w:t>
+      </w:r>
+      <w:r>
+        <w:rPr>
+          <w:bCs/>
+        </w:rPr>
+        <w:t xml:space="preserve"> và thêm các nội dung phù hợp. Sau đó nhấn </w:t>
+      </w:r>
+      <w:r>
+        <w:rPr>
+          <w:b/>
+        </w:rPr>
+        <w:t>“Publish”</w:t>
+      </w:r>
+    </w:p>
+    <w:p>
+      <w:r>
+        <w:drawing>
+          <wp:inline distT="0" distB="0" distL="0" distR="0" wp14:anchorId="7C293177" wp14:editId="3E89121D">
+            <wp:extent cx="5943600" cy="2958465"/>
+            <wp:effectExtent l="0" t="0" r="0" b="0"/>
+            <wp:docPr id="1500339144" name="Picture 1"/>
+            <wp:cNvGraphicFramePr>
+              <a:graphicFrameLocks xmlns:a="http://schemas.openxmlformats.org/drawingml/2006/main" noChangeAspect="1"/>
+            </wp:cNvGraphicFramePr>
+            <a:graphic xmlns:a="http://schemas.openxmlformats.org/drawingml/2006/main">
+              <a:graphicData uri="http://schemas.openxmlformats.org/drawingml/2006/picture">
+                <pic:pic xmlns:pic="http://schemas.openxmlformats.org/drawingml/2006/picture">
+                  <pic:nvPicPr>
+                    <pic:cNvPr id="1500339144" name=""/>
+                    <pic:cNvPicPr/>
+                  </pic:nvPicPr>
+                  <pic:blipFill>
+                    <a:blip r:embed="rId26"/>
+                    <a:stretch>
+                      <a:fillRect/>
+                    </a:stretch>
+                  </pic:blipFill>
+                  <pic:spPr>
+                    <a:xfrm>
+                      <a:off x="0" y="0"/>
+                      <a:ext cx="5943600" cy="2958465"/>
+                    </a:xfrm>
+                    <a:prstGeom prst="rect">
+                      <a:avLst/>
+                    </a:prstGeom>
+                  </pic:spPr>
+                </pic:pic>
+              </a:graphicData>
+            </a:graphic>
+          </wp:inline>
+        </w:drawing>
+      </w:r>
+    </w:p>
+    <w:p>
+      <w:pPr>
+        <w:pStyle w:val="Title1"/>
+      </w:pPr>
+      <w:r>
+        <w:br w:type="column"/>
+      </w:r>
+      <w:bookmarkStart w:id="23" w:name="_Toc156512772"/>
+      <w:bookmarkStart w:id="24" w:name="_Toc156513130"/>
+      <w:r>
+        <w:lastRenderedPageBreak/>
+        <w:t>OVERVIEW</w:t>
+      </w:r>
+      <w:bookmarkEnd w:id="23"/>
+      <w:bookmarkEnd w:id="24"/>
+    </w:p>
+    <w:p>
+      <w:pPr>
+        <w:pStyle w:val="Title2"/>
+      </w:pPr>
+      <w:bookmarkStart w:id="25" w:name="_Toc156512773"/>
+      <w:bookmarkStart w:id="26" w:name="_Toc156513131"/>
+      <w:r>
+        <w:t>Phần 1: Trang chủ website QTC’s News:</w:t>
+      </w:r>
+      <w:bookmarkEnd w:id="25"/>
+      <w:bookmarkEnd w:id="26"/>
+    </w:p>
+    <w:p>
+      <w:r>
+        <w:drawing>
+          <wp:inline distT="0" distB="0" distL="0" distR="0" wp14:anchorId="4B8B4A4B" wp14:editId="644F7334">
+            <wp:extent cx="5943600" cy="2919730"/>
+            <wp:effectExtent l="0" t="0" r="0" b="0"/>
+            <wp:docPr id="1155800598" name="Picture 1" descr="A screenshot of a computer&#10;&#10;Description automatically generated"/>
+            <wp:cNvGraphicFramePr>
+              <a:graphicFrameLocks xmlns:a="http://schemas.openxmlformats.org/drawingml/2006/main" noChangeAspect="1"/>
+            </wp:cNvGraphicFramePr>
+            <a:graphic xmlns:a="http://schemas.openxmlformats.org/drawingml/2006/main">
+              <a:graphicData uri="http://schemas.openxmlformats.org/drawingml/2006/picture">
+                <pic:pic xmlns:pic="http://schemas.openxmlformats.org/drawingml/2006/picture">
+                  <pic:nvPicPr>
+                    <pic:cNvPr id="1155800598" name="Picture 1" descr="A screenshot of a computer&#10;&#10;Description automatically generated"/>
+                    <pic:cNvPicPr/>
+                  </pic:nvPicPr>
+                  <pic:blipFill>
+                    <a:blip r:embed="rId27"/>
+                    <a:stretch>
+                      <a:fillRect/>
+                    </a:stretch>
+                  </pic:blipFill>
+                  <pic:spPr>
+                    <a:xfrm>
+                      <a:off x="0" y="0"/>
+                      <a:ext cx="5943600" cy="2919730"/>
+                    </a:xfrm>
+                    <a:prstGeom prst="rect">
+                      <a:avLst/>
+                    </a:prstGeom>
+                  </pic:spPr>
+                </pic:pic>
+              </a:graphicData>
+            </a:graphic>
+          </wp:inline>
+        </w:drawing>
+      </w:r>
+    </w:p>
+    <w:p>
+      <w:r>
+        <w:drawing>
+          <wp:inline distT="0" distB="0" distL="0" distR="0" wp14:anchorId="26234205" wp14:editId="3852604C">
+            <wp:extent cx="5943600" cy="2947035"/>
+            <wp:effectExtent l="0" t="0" r="0" b="5715"/>
+            <wp:docPr id="1897056108" name="Picture 1" descr="A screenshot of a computer&#10;&#10;Description automatically generated"/>
+            <wp:cNvGraphicFramePr>
+              <a:graphicFrameLocks xmlns:a="http://schemas.openxmlformats.org/drawingml/2006/main" noChangeAspect="1"/>
+            </wp:cNvGraphicFramePr>
+            <a:graphic xmlns:a="http://schemas.openxmlformats.org/drawingml/2006/main">
+              <a:graphicData uri="http://schemas.openxmlformats.org/drawingml/2006/picture">
+                <pic:pic xmlns:pic="http://schemas.openxmlformats.org/drawingml/2006/picture">
+                  <pic:nvPicPr>
+                    <pic:cNvPr id="1897056108" name="Picture 1" descr="A screenshot of a computer&#10;&#10;Description automatically generated"/>
+                    <pic:cNvPicPr/>
+                  </pic:nvPicPr>
+                  <pic:blipFill>
+                    <a:blip r:embed="rId28"/>
+                    <a:stretch>
+                      <a:fillRect/>
+                    </a:stretch>
+                  </pic:blipFill>
+                  <pic:spPr>
+                    <a:xfrm>
+                      <a:off x="0" y="0"/>
+                      <a:ext cx="5943600" cy="2947035"/>
+                    </a:xfrm>
+                    <a:prstGeom prst="rect">
+                      <a:avLst/>
+                    </a:prstGeom>
+                  </pic:spPr>
+                </pic:pic>
+              </a:graphicData>
+            </a:graphic>
+          </wp:inline>
+        </w:drawing>
+      </w:r>
+    </w:p>
+    <w:p>
+      <w:r>
+        <w:lastRenderedPageBreak/>
+        <w:drawing>
+          <wp:inline distT="0" distB="0" distL="0" distR="0" wp14:anchorId="08F4F054" wp14:editId="6DB88708">
+            <wp:extent cx="5943600" cy="2953385"/>
+            <wp:effectExtent l="0" t="0" r="0" b="0"/>
+            <wp:docPr id="2013659637" name="Picture 1" descr="A screenshot of a computer&#10;&#10;Description automatically generated"/>
+            <wp:cNvGraphicFramePr>
+              <a:graphicFrameLocks xmlns:a="http://schemas.openxmlformats.org/drawingml/2006/main" noChangeAspect="1"/>
+            </wp:cNvGraphicFramePr>
+            <a:graphic xmlns:a="http://schemas.openxmlformats.org/drawingml/2006/main">
+              <a:graphicData uri="http://schemas.openxmlformats.org/drawingml/2006/picture">
+                <pic:pic xmlns:pic="http://schemas.openxmlformats.org/drawingml/2006/picture">
+                  <pic:nvPicPr>
+                    <pic:cNvPr id="2013659637" name="Picture 1" descr="A screenshot of a computer&#10;&#10;Description automatically generated"/>
+                    <pic:cNvPicPr/>
+                  </pic:nvPicPr>
+                  <pic:blipFill>
+                    <a:blip r:embed="rId29"/>
+                    <a:stretch>
+                      <a:fillRect/>
+                    </a:stretch>
+                  </pic:blipFill>
+                  <pic:spPr>
+                    <a:xfrm>
+                      <a:off x="0" y="0"/>
+                      <a:ext cx="5943600" cy="2953385"/>
+                    </a:xfrm>
+                    <a:prstGeom prst="rect">
+                      <a:avLst/>
+                    </a:prstGeom>
+                  </pic:spPr>
+                </pic:pic>
+              </a:graphicData>
+            </a:graphic>
+          </wp:inline>
+        </w:drawing>
+      </w:r>
+    </w:p>
+    <w:p>
+      <w:r>
+        <w:drawing>
+          <wp:inline distT="0" distB="0" distL="0" distR="0" wp14:anchorId="73BC0D0A" wp14:editId="1DFE3750">
+            <wp:extent cx="5943600" cy="2958465"/>
+            <wp:effectExtent l="0" t="0" r="0" b="0"/>
+            <wp:docPr id="1360809966" name="Picture 1" descr="A screenshot of a computer&#10;&#10;Description automatically generated"/>
+            <wp:cNvGraphicFramePr>
+              <a:graphicFrameLocks xmlns:a="http://schemas.openxmlformats.org/drawingml/2006/main" noChangeAspect="1"/>
+            </wp:cNvGraphicFramePr>
+            <a:graphic xmlns:a="http://schemas.openxmlformats.org/drawingml/2006/main">
+              <a:graphicData uri="http://schemas.openxmlformats.org/drawingml/2006/picture">
+                <pic:pic xmlns:pic="http://schemas.openxmlformats.org/drawingml/2006/picture">
+                  <pic:nvPicPr>
+                    <pic:cNvPr id="1360809966" name="Picture 1" descr="A screenshot of a computer&#10;&#10;Description automatically generated"/>
+                    <pic:cNvPicPr/>
+                  </pic:nvPicPr>
+                  <pic:blipFill>
+                    <a:blip r:embed="rId30"/>
+                    <a:stretch>
+                      <a:fillRect/>
+                    </a:stretch>
+                  </pic:blipFill>
+                  <pic:spPr>
+                    <a:xfrm>
+                      <a:off x="0" y="0"/>
+                      <a:ext cx="5943600" cy="2958465"/>
+                    </a:xfrm>
+                    <a:prstGeom prst="rect">
+                      <a:avLst/>
+                    </a:prstGeom>
+                  </pic:spPr>
+                </pic:pic>
+              </a:graphicData>
+            </a:graphic>
+          </wp:inline>
+        </w:drawing>
+      </w:r>
+    </w:p>
+    <w:p>
+      <w:r>
+        <w:lastRenderedPageBreak/>
+        <w:drawing>
+          <wp:inline distT="0" distB="0" distL="0" distR="0" wp14:anchorId="25CEF3CC" wp14:editId="32A34B0C">
+            <wp:extent cx="5943600" cy="2951480"/>
+            <wp:effectExtent l="0" t="0" r="0" b="1270"/>
+            <wp:docPr id="1423496992" name="Picture 1" descr="A screenshot of a computer&#10;&#10;Description automatically generated"/>
+            <wp:cNvGraphicFramePr>
+              <a:graphicFrameLocks xmlns:a="http://schemas.openxmlformats.org/drawingml/2006/main" noChangeAspect="1"/>
+            </wp:cNvGraphicFramePr>
+            <a:graphic xmlns:a="http://schemas.openxmlformats.org/drawingml/2006/main">
+              <a:graphicData uri="http://schemas.openxmlformats.org/drawingml/2006/picture">
+                <pic:pic xmlns:pic="http://schemas.openxmlformats.org/drawingml/2006/picture">
+                  <pic:nvPicPr>
+                    <pic:cNvPr id="1423496992" name="Picture 1" descr="A screenshot of a computer&#10;&#10;Description automatically generated"/>
+                    <pic:cNvPicPr/>
+                  </pic:nvPicPr>
+                  <pic:blipFill>
+                    <a:blip r:embed="rId31"/>
+                    <a:stretch>
+                      <a:fillRect/>
+                    </a:stretch>
+                  </pic:blipFill>
+                  <pic:spPr>
+                    <a:xfrm>
+                      <a:off x="0" y="0"/>
+                      <a:ext cx="5943600" cy="2951480"/>
+                    </a:xfrm>
+                    <a:prstGeom prst="rect">
+                      <a:avLst/>
+                    </a:prstGeom>
+                  </pic:spPr>
+                </pic:pic>
+              </a:graphicData>
+            </a:graphic>
+          </wp:inline>
+        </w:drawing>
+      </w:r>
+    </w:p>
+    <w:p>
+      <w:pPr>
+        <w:pStyle w:val="Title2"/>
+      </w:pPr>
+      <w:bookmarkStart w:id="27" w:name="_Toc156512774"/>
+      <w:bookmarkStart w:id="28" w:name="_Toc156513132"/>
+      <w:r>
+        <w:t>Phần 2: Thanh Menu:</w:t>
+      </w:r>
+      <w:bookmarkEnd w:id="27"/>
+      <w:bookmarkEnd w:id="28"/>
+    </w:p>
+    <w:p>
+      <w:r>
+        <w:drawing>
+          <wp:inline distT="0" distB="0" distL="0" distR="0" wp14:anchorId="282FA37B" wp14:editId="5D072D3C">
+            <wp:extent cx="5943600" cy="1659890"/>
+            <wp:effectExtent l="0" t="0" r="0" b="0"/>
+            <wp:docPr id="1106352278" name="Picture 1" descr="A screenshot of a computer&#10;&#10;Description automatically generated"/>
+            <wp:cNvGraphicFramePr>
+              <a:graphicFrameLocks xmlns:a="http://schemas.openxmlformats.org/drawingml/2006/main" noChangeAspect="1"/>
+            </wp:cNvGraphicFramePr>
+            <a:graphic xmlns:a="http://schemas.openxmlformats.org/drawingml/2006/main">
+              <a:graphicData uri="http://schemas.openxmlformats.org/drawingml/2006/picture">
+                <pic:pic xmlns:pic="http://schemas.openxmlformats.org/drawingml/2006/picture">
+                  <pic:nvPicPr>
+                    <pic:cNvPr id="1106352278" name="Picture 1" descr="A screenshot of a computer&#10;&#10;Description automatically generated"/>
+                    <pic:cNvPicPr/>
+                  </pic:nvPicPr>
+                  <pic:blipFill>
+                    <a:blip r:embed="rId32"/>
+                    <a:stretch>
+                      <a:fillRect/>
+                    </a:stretch>
+                  </pic:blipFill>
+                  <pic:spPr>
+                    <a:xfrm>
+                      <a:off x="0" y="0"/>
+                      <a:ext cx="5943600" cy="1659890"/>
+                    </a:xfrm>
+                    <a:prstGeom prst="rect">
+                      <a:avLst/>
+                    </a:prstGeom>
+                  </pic:spPr>
+                </pic:pic>
+              </a:graphicData>
+            </a:graphic>
+          </wp:inline>
+        </w:drawing>
+      </w:r>
+    </w:p>
+    <w:p>
+      <w:r>
+        <w:drawing>
+          <wp:inline distT="0" distB="0" distL="0" distR="0" wp14:anchorId="53E90696" wp14:editId="0AAA2F57">
+            <wp:extent cx="5943600" cy="1202055"/>
+            <wp:effectExtent l="0" t="0" r="0" b="0"/>
+            <wp:docPr id="1355196680" name="Picture 1" descr="A screenshot of a computer&#10;&#10;Description automatically generated"/>
+            <wp:cNvGraphicFramePr>
+              <a:graphicFrameLocks xmlns:a="http://schemas.openxmlformats.org/drawingml/2006/main" noChangeAspect="1"/>
+            </wp:cNvGraphicFramePr>
+            <a:graphic xmlns:a="http://schemas.openxmlformats.org/drawingml/2006/main">
+              <a:graphicData uri="http://schemas.openxmlformats.org/drawingml/2006/picture">
+                <pic:pic xmlns:pic="http://schemas.openxmlformats.org/drawingml/2006/picture">
+                  <pic:nvPicPr>
+                    <pic:cNvPr id="1355196680" name="Picture 1" descr="A screenshot of a computer&#10;&#10;Description automatically generated"/>
+                    <pic:cNvPicPr/>
+                  </pic:nvPicPr>
+                  <pic:blipFill>
+                    <a:blip r:embed="rId33"/>
+                    <a:stretch>
+                      <a:fillRect/>
+                    </a:stretch>
+                  </pic:blipFill>
+                  <pic:spPr>
+                    <a:xfrm>
+                      <a:off x="0" y="0"/>
+                      <a:ext cx="5943600" cy="1202055"/>
+                    </a:xfrm>
+                    <a:prstGeom prst="rect">
+                      <a:avLst/>
+                    </a:prstGeom>
+                  </pic:spPr>
+                </pic:pic>
+              </a:graphicData>
+            </a:graphic>
+          </wp:inline>
+        </w:drawing>
+      </w:r>
+    </w:p>
+    <w:p>
+      <w:pPr>
+        <w:pStyle w:val="Title2"/>
+      </w:pPr>
+      <w:bookmarkStart w:id="29" w:name="_Toc156512775"/>
+      <w:bookmarkStart w:id="30" w:name="_Toc156513133"/>
+      <w:r>
+        <w:lastRenderedPageBreak/>
+        <w:t>Phần 3: Page “About me”:</w:t>
+      </w:r>
+      <w:bookmarkEnd w:id="29"/>
+      <w:bookmarkEnd w:id="30"/>
+    </w:p>
+    <w:p>
+      <w:r>
+        <w:drawing>
+          <wp:inline distT="0" distB="0" distL="0" distR="0" wp14:anchorId="7FAA8549" wp14:editId="18D1CA1E">
+            <wp:extent cx="5943600" cy="2933065"/>
+            <wp:effectExtent l="0" t="0" r="0" b="635"/>
+            <wp:docPr id="817731648" name="Picture 1" descr="A screenshot of a computer&#10;&#10;Description automatically generated"/>
+            <wp:cNvGraphicFramePr>
+              <a:graphicFrameLocks xmlns:a="http://schemas.openxmlformats.org/drawingml/2006/main" noChangeAspect="1"/>
+            </wp:cNvGraphicFramePr>
+            <a:graphic xmlns:a="http://schemas.openxmlformats.org/drawingml/2006/main">
+              <a:graphicData uri="http://schemas.openxmlformats.org/drawingml/2006/picture">
+                <pic:pic xmlns:pic="http://schemas.openxmlformats.org/drawingml/2006/picture">
+                  <pic:nvPicPr>
+                    <pic:cNvPr id="817731648" name="Picture 1" descr="A screenshot of a computer&#10;&#10;Description automatically generated"/>
+                    <pic:cNvPicPr/>
+                  </pic:nvPicPr>
+                  <pic:blipFill>
+                    <a:blip r:embed="rId34"/>
+                    <a:stretch>
+                      <a:fillRect/>
+                    </a:stretch>
+                  </pic:blipFill>
+                  <pic:spPr>
+                    <a:xfrm>
+                      <a:off x="0" y="0"/>
+                      <a:ext cx="5943600" cy="2933065"/>
+                    </a:xfrm>
+                    <a:prstGeom prst="rect">
+                      <a:avLst/>
+                    </a:prstGeom>
+                  </pic:spPr>
+                </pic:pic>
+              </a:graphicData>
+            </a:graphic>
+          </wp:inline>
+        </w:drawing>
+      </w:r>
+    </w:p>
+    <w:p>
+      <w:pPr>
+        <w:pStyle w:val="Title2"/>
+      </w:pPr>
+      <w:bookmarkStart w:id="31" w:name="_Toc156512776"/>
+      <w:bookmarkStart w:id="32" w:name="_Toc156513134"/>
+      <w:r>
+        <w:t>Phần 4: Post “</w:t>
+      </w:r>
+      <w:r>
+        <w:t>Công Nghệ Thông Tin là gì?</w:t>
+      </w:r>
+      <w:r>
+        <w:t>”:</w:t>
+      </w:r>
+      <w:bookmarkEnd w:id="31"/>
+      <w:bookmarkEnd w:id="32"/>
+    </w:p>
+    <w:p>
+      <w:r>
+        <w:drawing>
+          <wp:inline distT="0" distB="0" distL="0" distR="0" wp14:anchorId="0ED7EF99" wp14:editId="78B1BF2C">
+            <wp:extent cx="5943600" cy="2926080"/>
+            <wp:effectExtent l="0" t="0" r="0" b="7620"/>
+            <wp:docPr id="626613189" name="Picture 1" descr="A screenshot of a computer&#10;&#10;Description automatically generated"/>
+            <wp:cNvGraphicFramePr>
+              <a:graphicFrameLocks xmlns:a="http://schemas.openxmlformats.org/drawingml/2006/main" noChangeAspect="1"/>
+            </wp:cNvGraphicFramePr>
+            <a:graphic xmlns:a="http://schemas.openxmlformats.org/drawingml/2006/main">
+              <a:graphicData uri="http://schemas.openxmlformats.org/drawingml/2006/picture">
+                <pic:pic xmlns:pic="http://schemas.openxmlformats.org/drawingml/2006/picture">
+                  <pic:nvPicPr>
+                    <pic:cNvPr id="626613189" name="Picture 1" descr="A screenshot of a computer&#10;&#10;Description automatically generated"/>
+                    <pic:cNvPicPr/>
+                  </pic:nvPicPr>
+                  <pic:blipFill>
+                    <a:blip r:embed="rId35"/>
+                    <a:stretch>
+                      <a:fillRect/>
+                    </a:stretch>
+                  </pic:blipFill>
+                  <pic:spPr>
+                    <a:xfrm>
+                      <a:off x="0" y="0"/>
+                      <a:ext cx="5943600" cy="2926080"/>
+                    </a:xfrm>
+                    <a:prstGeom prst="rect">
+                      <a:avLst/>
+                    </a:prstGeom>
+                  </pic:spPr>
+                </pic:pic>
+              </a:graphicData>
+            </a:graphic>
+          </wp:inline>
+        </w:drawing>
+      </w:r>
+    </w:p>
+    <w:p>
+      <w:r>
+        <w:lastRenderedPageBreak/>
+        <w:drawing>
+          <wp:inline distT="0" distB="0" distL="0" distR="0" wp14:anchorId="3048E4B3" wp14:editId="12BC2A72">
+            <wp:extent cx="5943600" cy="2964815"/>
+            <wp:effectExtent l="0" t="0" r="0" b="6985"/>
+            <wp:docPr id="1816532959" name="Picture 1" descr="A screenshot of a computer&#10;&#10;Description automatically generated"/>
+            <wp:cNvGraphicFramePr>
+              <a:graphicFrameLocks xmlns:a="http://schemas.openxmlformats.org/drawingml/2006/main" noChangeAspect="1"/>
+            </wp:cNvGraphicFramePr>
+            <a:graphic xmlns:a="http://schemas.openxmlformats.org/drawingml/2006/main">
+              <a:graphicData uri="http://schemas.openxmlformats.org/drawingml/2006/picture">
+                <pic:pic xmlns:pic="http://schemas.openxmlformats.org/drawingml/2006/picture">
+                  <pic:nvPicPr>
+                    <pic:cNvPr id="1816532959" name="Picture 1" descr="A screenshot of a computer&#10;&#10;Description automatically generated"/>
+                    <pic:cNvPicPr/>
+                  </pic:nvPicPr>
+                  <pic:blipFill>
+                    <a:blip r:embed="rId36"/>
+                    <a:stretch>
+                      <a:fillRect/>
+                    </a:stretch>
+                  </pic:blipFill>
+                  <pic:spPr>
+                    <a:xfrm>
+                      <a:off x="0" y="0"/>
+                      <a:ext cx="5943600" cy="2964815"/>
+                    </a:xfrm>
+                    <a:prstGeom prst="rect">
+                      <a:avLst/>
+                    </a:prstGeom>
+                  </pic:spPr>
+                </pic:pic>
+              </a:graphicData>
+            </a:graphic>
+          </wp:inline>
+        </w:drawing>
+      </w:r>
+    </w:p>
+    <w:p>
+      <w:r>
+        <w:drawing>
+          <wp:inline distT="0" distB="0" distL="0" distR="0" wp14:anchorId="1C41C6E5" wp14:editId="1BD95604">
+            <wp:extent cx="5943600" cy="2976245"/>
+            <wp:effectExtent l="0" t="0" r="0" b="0"/>
+            <wp:docPr id="1469414968" name="Picture 1" descr="A screenshot of a computer&#10;&#10;Description automatically generated"/>
+            <wp:cNvGraphicFramePr>
+              <a:graphicFrameLocks xmlns:a="http://schemas.openxmlformats.org/drawingml/2006/main" noChangeAspect="1"/>
+            </wp:cNvGraphicFramePr>
+            <a:graphic xmlns:a="http://schemas.openxmlformats.org/drawingml/2006/main">
+              <a:graphicData uri="http://schemas.openxmlformats.org/drawingml/2006/picture">
+                <pic:pic xmlns:pic="http://schemas.openxmlformats.org/drawingml/2006/picture">
+                  <pic:nvPicPr>
+                    <pic:cNvPr id="1469414968" name="Picture 1" descr="A screenshot of a computer&#10;&#10;Description automatically generated"/>
+                    <pic:cNvPicPr/>
+                  </pic:nvPicPr>
+                  <pic:blipFill>
+                    <a:blip r:embed="rId37"/>
+                    <a:stretch>
+                      <a:fillRect/>
+                    </a:stretch>
+                  </pic:blipFill>
+                  <pic:spPr>
+                    <a:xfrm>
+                      <a:off x="0" y="0"/>
+                      <a:ext cx="5943600" cy="2976245"/>
+                    </a:xfrm>
+                    <a:prstGeom prst="rect">
+                      <a:avLst/>
+                    </a:prstGeom>
+                  </pic:spPr>
+                </pic:pic>
+              </a:graphicData>
+            </a:graphic>
+          </wp:inline>
+        </w:drawing>
+      </w:r>
+    </w:p>
+    <w:p>
+      <w:r>
+        <w:lastRenderedPageBreak/>
+        <w:drawing>
+          <wp:inline distT="0" distB="0" distL="0" distR="0" wp14:anchorId="24870769" wp14:editId="768B5EAD">
+            <wp:extent cx="5943600" cy="2947035"/>
+            <wp:effectExtent l="0" t="0" r="0" b="5715"/>
+            <wp:docPr id="1956720124" name="Picture 1" descr="A screenshot of a computer&#10;&#10;Description automatically generated"/>
+            <wp:cNvGraphicFramePr>
+              <a:graphicFrameLocks xmlns:a="http://schemas.openxmlformats.org/drawingml/2006/main" noChangeAspect="1"/>
+            </wp:cNvGraphicFramePr>
+            <a:graphic xmlns:a="http://schemas.openxmlformats.org/drawingml/2006/main">
+              <a:graphicData uri="http://schemas.openxmlformats.org/drawingml/2006/picture">
+                <pic:pic xmlns:pic="http://schemas.openxmlformats.org/drawingml/2006/picture">
+                  <pic:nvPicPr>
+                    <pic:cNvPr id="1956720124" name="Picture 1" descr="A screenshot of a computer&#10;&#10;Description automatically generated"/>
+                    <pic:cNvPicPr/>
+                  </pic:nvPicPr>
+                  <pic:blipFill>
+                    <a:blip r:embed="rId38"/>
+                    <a:stretch>
+                      <a:fillRect/>
+                    </a:stretch>
+                  </pic:blipFill>
+                  <pic:spPr>
+                    <a:xfrm>
+                      <a:off x="0" y="0"/>
+                      <a:ext cx="5943600" cy="2947035"/>
+                    </a:xfrm>
+                    <a:prstGeom prst="rect">
+                      <a:avLst/>
+                    </a:prstGeom>
+                  </pic:spPr>
+                </pic:pic>
+              </a:graphicData>
+            </a:graphic>
+          </wp:inline>
+        </w:drawing>
+      </w:r>
     </w:p>
     <w:sectPr>
-      <w:headerReference w:type="default" r:id="rId21"/>
-      <w:footerReference w:type="default" r:id="rId22"/>
+      <w:headerReference w:type="default" r:id="rId39"/>
+      <w:footerReference w:type="default" r:id="rId40"/>
       <w:pgSz w:w="12240" w:h="15840"/>
       <w:pgMar w:top="1440" w:right="1440" w:bottom="1440" w:left="1440" w:header="720" w:footer="720" w:gutter="0"/>
       <w:pgBorders w:display="firstPage" w:offsetFrom="page">
@@ -3178,7 +6033,7 @@
     <w:link w:val="Title1Char"/>
     <w:autoRedefine/>
     <w:qFormat/>
-    <w:rsid w:val="001F6111"/>
+    <w:rsid w:val="00201F68"/>
     <w:pPr>
       <w:jc w:val="center"/>
     </w:pPr>
@@ -3194,9 +6049,9 @@
     <w:name w:val="Title 1 Char"/>
     <w:basedOn w:val="Heading1Char"/>
     <w:link w:val="Title1"/>
-    <w:rsid w:val="001F6111"/>
+    <w:rsid w:val="00201F68"/>
     <w:rPr>
-      <w:rFonts w:ascii="Times New Roman" w:eastAsiaTheme="majorEastAsia" w:hAnsi="Times New Roman" w:cs="Times New Roman"/>
+      <w:rFonts w:asciiTheme="majorHAnsi" w:eastAsiaTheme="majorEastAsia" w:hAnsiTheme="majorHAnsi" w:cs="Times New Roman"/>
       <w:b/>
       <w:bCs/>
       <w:color w:val="2F5496" w:themeColor="accent1" w:themeShade="BF"/>
@@ -3234,16 +6089,19 @@
   </w:style>
   <w:style w:type="paragraph" w:customStyle="1" w:styleId="Title3">
     <w:name w:val="Title 3"/>
-    <w:basedOn w:val="TOC2"/>
+    <w:basedOn w:val="Heading3"/>
     <w:link w:val="Title3Char"/>
     <w:autoRedefine/>
     <w:qFormat/>
-    <w:rsid w:val="006F38D5"/>
+    <w:rsid w:val="00201F68"/>
     <w:pPr>
-      <w:ind w:left="0" w:firstLine="720"/>
+      <w:ind w:firstLine="720"/>
     </w:pPr>
     <w:rPr>
+      <w:rFonts w:ascii="Times New Roman" w:hAnsi="Times New Roman"/>
       <w:b/>
+      <w:color w:val="auto"/>
+      <w:sz w:val="26"/>
     </w:rPr>
   </w:style>
   <w:style w:type="character" w:customStyle="1" w:styleId="TOC2Char">
@@ -3257,9 +6115,11 @@
     <w:name w:val="Title 3 Char"/>
     <w:basedOn w:val="TOC2Char"/>
     <w:link w:val="Title3"/>
-    <w:rsid w:val="006F38D5"/>
+    <w:rsid w:val="00201F68"/>
     <w:rPr>
+      <w:rFonts w:eastAsiaTheme="majorEastAsia" w:cstheme="majorBidi"/>
       <w:b/>
+      <w:szCs w:val="24"/>
     </w:rPr>
   </w:style>
   <w:style w:type="paragraph" w:styleId="ListParagraph">

</xml_diff>